<commit_message>
mise en place plan document bp
</commit_message>
<xml_diff>
--- a/Business plan.docx
+++ b/Business plan.docx
@@ -51,7 +51,7 @@
                     </pic:cNvPicPr>
                   </pic:nvPicPr>
                   <pic:blipFill>
-                    <a:blip r:embed="rId7" cstate="print">
+                    <a:blip r:embed="rId8" cstate="print">
                       <a:extLst>
                         <a:ext uri="{28A0092B-C50C-407E-A947-70E740481C1C}">
                           <a14:useLocalDpi xmlns:a14="http://schemas.microsoft.com/office/drawing/2010/main" val="0"/>
@@ -635,8 +635,6 @@
         </w:rPr>
         <w:t>MON TRANSPORT</w:t>
       </w:r>
-      <w:bookmarkStart w:id="0" w:name="_GoBack"/>
-      <w:bookmarkEnd w:id="0"/>
     </w:p>
     <w:p>
       <w:pPr>
@@ -921,7 +919,7 @@
         </w:rPr>
         <w:t xml:space="preserve"> </w:t>
       </w:r>
-      <w:hyperlink r:id="rId8" w:history="1">
+      <w:hyperlink r:id="rId9" w:history="1">
         <w:r>
           <w:rPr>
             <w:rStyle w:val="Lienhypertexte"/>
@@ -1009,7 +1007,7 @@
         </w:rPr>
         <w:t xml:space="preserve"> </w:t>
       </w:r>
-      <w:hyperlink r:id="rId9" w:history="1">
+      <w:hyperlink r:id="rId10" w:history="1">
         <w:r>
           <w:rPr>
             <w:rStyle w:val="Lienhypertexte"/>
@@ -1066,121 +1064,12 @@
     <w:p>
       <w:pPr>
         <w:pStyle w:val="Standard"/>
-        <w:rPr>
-          <w:lang w:val="en-US"/>
-        </w:rPr>
-      </w:pPr>
-    </w:p>
-    <w:p>
-      <w:pPr>
-        <w:pStyle w:val="Standard"/>
-        <w:rPr>
-          <w:lang w:val="en-US"/>
-        </w:rPr>
-      </w:pPr>
-    </w:p>
-    <w:p>
-      <w:pPr>
-        <w:pStyle w:val="Standard"/>
-        <w:rPr>
-          <w:lang w:val="en-US"/>
-        </w:rPr>
-      </w:pPr>
-    </w:p>
-    <w:p>
-      <w:pPr>
-        <w:pStyle w:val="Standard"/>
-        <w:rPr>
-          <w:lang w:val="en-US"/>
-        </w:rPr>
-      </w:pPr>
-    </w:p>
-    <w:p>
-      <w:pPr>
-        <w:pStyle w:val="Standard"/>
-        <w:rPr>
-          <w:lang w:val="en-US"/>
-        </w:rPr>
-      </w:pPr>
-    </w:p>
-    <w:p>
-      <w:pPr>
-        <w:pStyle w:val="Standard"/>
-        <w:rPr>
-          <w:lang w:val="en-US"/>
-        </w:rPr>
-      </w:pPr>
-    </w:p>
-    <w:p>
-      <w:pPr>
-        <w:pStyle w:val="Standard"/>
-        <w:rPr>
-          <w:lang w:val="en-US"/>
-        </w:rPr>
-      </w:pPr>
-    </w:p>
-    <w:p>
-      <w:pPr>
-        <w:pStyle w:val="Standard"/>
-        <w:rPr>
-          <w:lang w:val="en-US"/>
-        </w:rPr>
-      </w:pPr>
-    </w:p>
-    <w:p>
-      <w:pPr>
-        <w:pStyle w:val="Standard"/>
-        <w:rPr>
-          <w:lang w:val="en-US"/>
-        </w:rPr>
-      </w:pPr>
-    </w:p>
-    <w:p>
-      <w:pPr>
-        <w:pStyle w:val="Standard"/>
-        <w:rPr>
-          <w:lang w:val="en-US"/>
-        </w:rPr>
-      </w:pPr>
-    </w:p>
-    <w:p>
-      <w:pPr>
-        <w:pStyle w:val="Standard"/>
-        <w:rPr>
-          <w:lang w:val="en-US"/>
-        </w:rPr>
-      </w:pPr>
-    </w:p>
-    <w:p>
-      <w:pPr>
-        <w:pStyle w:val="Standard"/>
-        <w:rPr>
-          <w:lang w:val="en-US"/>
-        </w:rPr>
-      </w:pPr>
-    </w:p>
-    <w:p>
-      <w:pPr>
-        <w:pStyle w:val="Standard"/>
-        <w:rPr>
-          <w:lang w:val="en-US"/>
-        </w:rPr>
-      </w:pPr>
-    </w:p>
-    <w:p>
-      <w:pPr>
-        <w:pStyle w:val="Standard"/>
         <w:spacing w:after="140"/>
         <w:jc w:val="both"/>
-      </w:pPr>
-      <w:r>
-        <w:rPr>
-          <w:b/>
-          <w:sz w:val="24"/>
-          <w:szCs w:val="24"/>
-        </w:rPr>
-        <w:t>MANAGEMENT SUMMARY</w:t>
-      </w:r>
+        <w:rPr>
+          <w:lang w:val="en-US"/>
+        </w:rPr>
+      </w:pPr>
     </w:p>
     <w:p>
       <w:pPr>
@@ -1194,6 +1083,22 @@
           <w:sz w:val="24"/>
           <w:szCs w:val="24"/>
         </w:rPr>
+        <w:lastRenderedPageBreak/>
+        <w:t>MANAGEMENT SUMMARY</w:t>
+      </w:r>
+    </w:p>
+    <w:p>
+      <w:pPr>
+        <w:pStyle w:val="Standard"/>
+        <w:spacing w:after="140"/>
+        <w:jc w:val="both"/>
+      </w:pPr>
+      <w:r>
+        <w:rPr>
+          <w:b/>
+          <w:sz w:val="24"/>
+          <w:szCs w:val="24"/>
+        </w:rPr>
         <w:tab/>
         <w:t xml:space="preserve"> </w:t>
       </w:r>
@@ -1286,6 +1191,36 @@
         </w:rPr>
         <w:t>utilisateurs de transports urbains diversiformes. Elle vise la recherche et la comparaison de trajets, l’achat et la réservation de billets.</w:t>
       </w:r>
+    </w:p>
+    <w:p>
+      <w:pPr>
+        <w:pStyle w:val="Standard"/>
+        <w:spacing w:line="240" w:lineRule="auto"/>
+        <w:rPr>
+          <w:sz w:val="24"/>
+          <w:szCs w:val="24"/>
+        </w:rPr>
+      </w:pPr>
+    </w:p>
+    <w:p>
+      <w:pPr>
+        <w:pStyle w:val="Standard"/>
+        <w:spacing w:line="240" w:lineRule="auto"/>
+        <w:rPr>
+          <w:sz w:val="24"/>
+          <w:szCs w:val="24"/>
+        </w:rPr>
+      </w:pPr>
+    </w:p>
+    <w:p>
+      <w:pPr>
+        <w:pStyle w:val="Standard"/>
+        <w:spacing w:line="240" w:lineRule="auto"/>
+        <w:rPr>
+          <w:sz w:val="24"/>
+          <w:szCs w:val="24"/>
+        </w:rPr>
+      </w:pPr>
     </w:p>
     <w:p>
       <w:pPr>
@@ -1692,57 +1627,108 @@
         <w:pStyle w:val="Titre1"/>
         <w:keepLines w:val="0"/>
         <w:spacing w:before="240"/>
-        <w:ind w:left="-283"/>
-      </w:pPr>
-      <w:bookmarkStart w:id="1" w:name="_fbq0s4tf7sg9"/>
-      <w:bookmarkEnd w:id="1"/>
-      <w:r>
         <w:rPr>
           <w:rFonts w:ascii="Liberation Serif" w:eastAsia="Liberation Serif" w:hAnsi="Liberation Serif" w:cs="Liberation Serif"/>
           <w:b/>
           <w:sz w:val="48"/>
           <w:szCs w:val="48"/>
         </w:rPr>
-        <w:t>1. SITE ENTREPRISE</w:t>
-      </w:r>
-      <w:r>
+      </w:pPr>
+      <w:bookmarkStart w:id="0" w:name="_fbq0s4tf7sg9"/>
+      <w:bookmarkEnd w:id="0"/>
+    </w:p>
+    <w:p>
+      <w:pPr>
+        <w:pStyle w:val="Titre1"/>
+        <w:keepLines w:val="0"/>
+        <w:numPr>
+          <w:ilvl w:val="0"/>
+          <w:numId w:val="3"/>
+        </w:numPr>
+        <w:spacing w:before="240"/>
         <w:rPr>
           <w:rFonts w:ascii="Liberation Serif" w:eastAsia="Liberation Serif" w:hAnsi="Liberation Serif" w:cs="Liberation Serif"/>
           <w:b/>
           <w:sz w:val="48"/>
           <w:szCs w:val="48"/>
         </w:rPr>
-        <w:tab/>
-      </w:r>
-    </w:p>
-    <w:p>
-      <w:pPr>
-        <w:pStyle w:val="Titre2"/>
-        <w:keepLines w:val="0"/>
-        <w:spacing w:before="240" w:line="276" w:lineRule="auto"/>
-        <w:jc w:val="both"/>
-      </w:pPr>
-      <w:bookmarkStart w:id="2" w:name="_tp9xpk9hqyjx"/>
-      <w:bookmarkEnd w:id="2"/>
+      </w:pPr>
       <w:r>
         <w:rPr>
           <w:rFonts w:ascii="Liberation Serif" w:eastAsia="Liberation Serif" w:hAnsi="Liberation Serif" w:cs="Liberation Serif"/>
           <w:b/>
+          <w:sz w:val="48"/>
+          <w:szCs w:val="48"/>
+        </w:rPr>
+        <w:t xml:space="preserve"> </w:t>
+      </w:r>
+      <w:r>
+        <w:rPr>
+          <w:rFonts w:ascii="Liberation Serif" w:eastAsia="Liberation Serif" w:hAnsi="Liberation Serif" w:cs="Liberation Serif"/>
+          <w:b/>
+          <w:sz w:val="48"/>
+          <w:szCs w:val="48"/>
+        </w:rPr>
+        <w:t>E</w:t>
+      </w:r>
+      <w:bookmarkStart w:id="1" w:name="_tp9xpk9hqyjx"/>
+      <w:bookmarkEnd w:id="1"/>
+      <w:r>
+        <w:rPr>
+          <w:rFonts w:ascii="Liberation Serif" w:eastAsia="Liberation Serif" w:hAnsi="Liberation Serif" w:cs="Liberation Serif"/>
+          <w:b/>
+          <w:sz w:val="48"/>
+          <w:szCs w:val="48"/>
+        </w:rPr>
+        <w:t>ntrepris</w:t>
+      </w:r>
+      <w:r>
+        <w:rPr>
+          <w:rFonts w:ascii="Liberation Serif" w:eastAsia="Liberation Serif" w:hAnsi="Liberation Serif" w:cs="Liberation Serif"/>
+          <w:b/>
+          <w:sz w:val="48"/>
+          <w:szCs w:val="48"/>
+        </w:rPr>
+        <w:t>e</w:t>
+      </w:r>
+    </w:p>
+    <w:p>
+      <w:pPr>
+        <w:pStyle w:val="Titre1"/>
+        <w:keepLines w:val="0"/>
+        <w:spacing w:before="240"/>
+        <w:ind w:left="360" w:firstLine="360"/>
+        <w:rPr>
           <w:sz w:val="36"/>
           <w:szCs w:val="36"/>
         </w:rPr>
-        <w:t>1.1. Contexte historique</w:t>
-      </w:r>
-    </w:p>
-    <w:p>
-      <w:pPr>
-        <w:pStyle w:val="Standard"/>
-      </w:pPr>
-    </w:p>
-    <w:p>
-      <w:pPr>
-        <w:pStyle w:val="Standard"/>
+      </w:pPr>
+      <w:r>
+        <w:rPr>
+          <w:sz w:val="36"/>
+          <w:szCs w:val="36"/>
+        </w:rPr>
+        <w:t>Contexte historique</w:t>
+      </w:r>
+      <w:r>
+        <w:rPr>
+          <w:sz w:val="36"/>
+          <w:szCs w:val="36"/>
+        </w:rPr>
+        <w:t xml:space="preserve"> </w:t>
+      </w:r>
+    </w:p>
+    <w:p>
+      <w:pPr>
+        <w:pStyle w:val="Titre1"/>
+        <w:keepLines w:val="0"/>
+        <w:spacing w:before="240"/>
+        <w:ind w:left="720"/>
         <w:jc w:val="both"/>
+        <w:rPr>
+          <w:sz w:val="36"/>
+          <w:szCs w:val="36"/>
+        </w:rPr>
       </w:pPr>
       <w:r>
         <w:rPr>
@@ -1752,7 +1738,7 @@
         </w:rPr>
         <w:t>Le transport en</w:t>
       </w:r>
-      <w:hyperlink r:id="rId10" w:history="1">
+      <w:hyperlink r:id="rId11" w:history="1">
         <w:r>
           <w:rPr>
             <w:rFonts w:ascii="Roboto" w:eastAsia="Roboto" w:hAnsi="Roboto" w:cs="Roboto"/>
@@ -1762,7 +1748,7 @@
           <w:t xml:space="preserve"> </w:t>
         </w:r>
       </w:hyperlink>
-      <w:hyperlink r:id="rId11" w:history="1">
+      <w:hyperlink r:id="rId12" w:history="1">
         <w:r>
           <w:rPr>
             <w:rFonts w:ascii="Roboto" w:eastAsia="Roboto" w:hAnsi="Roboto" w:cs="Roboto"/>
@@ -1778,9 +1764,19 @@
           <w:sz w:val="28"/>
           <w:szCs w:val="28"/>
         </w:rPr>
-        <w:t xml:space="preserve"> est un domaine où le pays s'est illustré. Les infrastructures de transports sont largement plus développées que dans les autres pays de l’</w:t>
-      </w:r>
-      <w:hyperlink r:id="rId12" w:history="1">
+        <w:t xml:space="preserve"> est un domaine où le pays s'est illustré. Les infrastructures de transports sont largement</w:t>
+      </w:r>
+      <w:bookmarkStart w:id="2" w:name="_GoBack"/>
+      <w:bookmarkEnd w:id="2"/>
+      <w:r>
+        <w:rPr>
+          <w:rFonts w:ascii="Roboto" w:eastAsia="Roboto" w:hAnsi="Roboto" w:cs="Roboto"/>
+          <w:sz w:val="28"/>
+          <w:szCs w:val="28"/>
+        </w:rPr>
+        <w:t xml:space="preserve"> plus développées que dans les autres pays de l’</w:t>
+      </w:r>
+      <w:hyperlink r:id="rId13" w:history="1">
         <w:r>
           <w:rPr>
             <w:rFonts w:ascii="Roboto" w:eastAsia="Roboto" w:hAnsi="Roboto" w:cs="Roboto"/>
@@ -1798,7 +1794,7 @@
         </w:rPr>
         <w:t>, malgré une crise qui a empêché leur entretien régulier ou leur développement. Dès son accession à l'indépendance, la Côte d'Ivoire met l'accent sur le développement et la modernisation des transports, tant en ce qui concerne le déplacement des personnes que le transit des</w:t>
       </w:r>
-      <w:hyperlink r:id="rId13" w:history="1">
+      <w:hyperlink r:id="rId14" w:history="1">
         <w:r>
           <w:rPr>
             <w:rFonts w:ascii="Roboto" w:eastAsia="Roboto" w:hAnsi="Roboto" w:cs="Roboto"/>
@@ -1808,7 +1804,7 @@
           <w:t xml:space="preserve"> </w:t>
         </w:r>
       </w:hyperlink>
-      <w:hyperlink r:id="rId14" w:history="1">
+      <w:hyperlink r:id="rId15" w:history="1">
         <w:r>
           <w:rPr>
             <w:rFonts w:ascii="Roboto" w:eastAsia="Roboto" w:hAnsi="Roboto" w:cs="Roboto"/>
@@ -1826,7 +1822,7 @@
         </w:rPr>
         <w:t>. D'importantes infrastructures sont donc construites, dans les secteurs du</w:t>
       </w:r>
-      <w:hyperlink r:id="rId15" w:history="1">
+      <w:hyperlink r:id="rId16" w:history="1">
         <w:r>
           <w:rPr>
             <w:rFonts w:ascii="Roboto" w:eastAsia="Roboto" w:hAnsi="Roboto" w:cs="Roboto"/>
@@ -1836,7 +1832,7 @@
           <w:t xml:space="preserve"> </w:t>
         </w:r>
       </w:hyperlink>
-      <w:hyperlink r:id="rId16" w:history="1">
+      <w:hyperlink r:id="rId17" w:history="1">
         <w:r>
           <w:rPr>
             <w:rFonts w:ascii="Roboto" w:eastAsia="Roboto" w:hAnsi="Roboto" w:cs="Roboto"/>
@@ -1854,7 +1850,7 @@
         </w:rPr>
         <w:t>, du</w:t>
       </w:r>
-      <w:hyperlink r:id="rId17" w:history="1">
+      <w:hyperlink r:id="rId18" w:history="1">
         <w:r>
           <w:rPr>
             <w:rFonts w:ascii="Roboto" w:eastAsia="Roboto" w:hAnsi="Roboto" w:cs="Roboto"/>
@@ -1864,7 +1860,7 @@
           <w:t xml:space="preserve"> </w:t>
         </w:r>
       </w:hyperlink>
-      <w:hyperlink r:id="rId18" w:history="1">
+      <w:hyperlink r:id="rId19" w:history="1">
         <w:r>
           <w:rPr>
             <w:rFonts w:ascii="Roboto" w:eastAsia="Roboto" w:hAnsi="Roboto" w:cs="Roboto"/>
@@ -1882,7 +1878,7 @@
         </w:rPr>
         <w:t>, du</w:t>
       </w:r>
-      <w:hyperlink r:id="rId19" w:history="1">
+      <w:hyperlink r:id="rId20" w:history="1">
         <w:r>
           <w:rPr>
             <w:rFonts w:ascii="Roboto" w:eastAsia="Roboto" w:hAnsi="Roboto" w:cs="Roboto"/>
@@ -1892,7 +1888,7 @@
           <w:t xml:space="preserve"> </w:t>
         </w:r>
       </w:hyperlink>
-      <w:hyperlink r:id="rId20" w:history="1">
+      <w:hyperlink r:id="rId21" w:history="1">
         <w:r>
           <w:rPr>
             <w:rFonts w:ascii="Roboto" w:eastAsia="Roboto" w:hAnsi="Roboto" w:cs="Roboto"/>
@@ -1910,7 +1906,7 @@
         </w:rPr>
         <w:t xml:space="preserve"> et du</w:t>
       </w:r>
-      <w:hyperlink r:id="rId21" w:history="1">
+      <w:hyperlink r:id="rId22" w:history="1">
         <w:r>
           <w:rPr>
             <w:rFonts w:ascii="Roboto" w:eastAsia="Roboto" w:hAnsi="Roboto" w:cs="Roboto"/>
@@ -1920,7 +1916,7 @@
           <w:t xml:space="preserve"> </w:t>
         </w:r>
       </w:hyperlink>
-      <w:hyperlink r:id="rId22" w:history="1">
+      <w:hyperlink r:id="rId23" w:history="1">
         <w:r>
           <w:rPr>
             <w:rFonts w:ascii="Roboto" w:eastAsia="Roboto" w:hAnsi="Roboto" w:cs="Roboto"/>
@@ -1936,64 +1932,22 @@
           <w:sz w:val="28"/>
           <w:szCs w:val="28"/>
         </w:rPr>
-        <w:t xml:space="preserve">. </w:t>
-      </w:r>
+        <w:t>. Les 82 000 km kilomètres de réseau routier ivoirien dont 6 500 km de routes revêtus représentent 50% du réseau de l'Union Economique et Monétaire Ouest Africaine (UEMOA). Tout ceci prouve à quel point Le réseau de transport et spécifiquement celui routier ivoirien est bien développé.</w:t>
+      </w:r>
+    </w:p>
+    <w:p>
+      <w:pPr>
+        <w:pStyle w:val="Standard"/>
+        <w:ind w:left="720"/>
+        <w:jc w:val="both"/>
+      </w:pPr>
       <w:r>
         <w:rPr>
           <w:rFonts w:ascii="Roboto" w:eastAsia="Roboto" w:hAnsi="Roboto" w:cs="Roboto"/>
           <w:sz w:val="28"/>
           <w:szCs w:val="28"/>
         </w:rPr>
-        <w:t>Les 82</w:t>
-      </w:r>
-      <w:r>
-        <w:rPr>
-          <w:rFonts w:ascii="Roboto" w:eastAsia="Roboto" w:hAnsi="Roboto" w:cs="Roboto"/>
-          <w:sz w:val="28"/>
-          <w:szCs w:val="28"/>
-        </w:rPr>
-        <w:t xml:space="preserve"> 000 km kilomètres de réseau routier ivoirien dont 6 500 km de routes revêtus représentent 50% du réseau de l'Union Economique et Monétaire Ouest Africaine (UEMOA). Tout ceci prouve à quel point Le réseau de transport et spécifiquement celui routier ivoirien est bien développé.</w:t>
-      </w:r>
-    </w:p>
-    <w:p>
-      <w:pPr>
-        <w:pStyle w:val="Standard"/>
-        <w:jc w:val="both"/>
-        <w:rPr>
-          <w:rFonts w:ascii="Roboto" w:eastAsia="Roboto" w:hAnsi="Roboto" w:cs="Roboto"/>
-          <w:sz w:val="28"/>
-          <w:szCs w:val="28"/>
-        </w:rPr>
-      </w:pPr>
-    </w:p>
-    <w:p>
-      <w:pPr>
-        <w:pStyle w:val="Standard"/>
-        <w:jc w:val="both"/>
-      </w:pPr>
-      <w:r>
-        <w:rPr>
-          <w:rFonts w:ascii="Roboto" w:eastAsia="Roboto" w:hAnsi="Roboto" w:cs="Roboto"/>
-          <w:sz w:val="28"/>
-          <w:szCs w:val="28"/>
-        </w:rPr>
-        <w:t xml:space="preserve">C’est ainsi dans cet écosystème propice au déplacement routier que de nombreuses compagnies de transports interurbains </w:t>
-      </w:r>
-      <w:r>
-        <w:rPr>
-          <w:rFonts w:ascii="Roboto" w:eastAsia="Roboto" w:hAnsi="Roboto" w:cs="Roboto"/>
-          <w:sz w:val="28"/>
-          <w:szCs w:val="28"/>
-        </w:rPr>
-        <w:t>évoluent. La</w:t>
-      </w:r>
-      <w:r>
-        <w:rPr>
-          <w:rFonts w:ascii="Roboto" w:eastAsia="Roboto" w:hAnsi="Roboto" w:cs="Roboto"/>
-          <w:sz w:val="28"/>
-          <w:szCs w:val="28"/>
-        </w:rPr>
-        <w:t xml:space="preserve"> voirie urbaine compte 4 000 km de routes, concentrées à Abidjan. Plusieurs compagnies assurent le transport interurbain par bus, notamment les plus connus </w:t>
+        <w:t xml:space="preserve">C’est ainsi dans cet écosystème propice au déplacement routier que de nombreuses compagnies de transports interurbains évoluent. La voirie urbaine compte 4 000 km de routes, concentrées à Abidjan. Plusieurs compagnies assurent le transport interurbain par bus, notamment les plus connus </w:t>
       </w:r>
       <w:r>
         <w:rPr>
@@ -2053,18 +2007,8 @@
     <w:p>
       <w:pPr>
         <w:pStyle w:val="Standard"/>
-        <w:jc w:val="both"/>
-        <w:rPr>
-          <w:rFonts w:ascii="Roboto" w:eastAsia="Roboto" w:hAnsi="Roboto" w:cs="Roboto"/>
-          <w:sz w:val="28"/>
-          <w:szCs w:val="28"/>
-        </w:rPr>
-      </w:pPr>
-    </w:p>
-    <w:p>
-      <w:pPr>
-        <w:pStyle w:val="Standard"/>
         <w:spacing w:after="240" w:line="240" w:lineRule="auto"/>
+        <w:ind w:left="720"/>
         <w:jc w:val="both"/>
       </w:pPr>
       <w:r>
@@ -2091,57 +2035,156 @@
           <w:sz w:val="28"/>
           <w:szCs w:val="28"/>
         </w:rPr>
-        <w:t>, souffrent</w:t>
-      </w:r>
-      <w:r>
-        <w:rPr>
-          <w:rFonts w:ascii="Roboto" w:eastAsia="Roboto" w:hAnsi="Roboto" w:cs="Roboto"/>
-          <w:sz w:val="28"/>
-          <w:szCs w:val="28"/>
-        </w:rPr>
-        <w:t xml:space="preserve"> considérablement de visibilité et d’attraction. Il y a donc un grand enjeu en ce concerne la digitalisation de la réservation des billets de bus de transport interurbains en Côte d’Ivoire.</w:t>
-      </w:r>
-    </w:p>
-    <w:p>
-      <w:pPr>
-        <w:pStyle w:val="Standard"/>
-        <w:spacing w:after="240" w:line="240" w:lineRule="auto"/>
-        <w:jc w:val="both"/>
-        <w:rPr>
-          <w:rFonts w:ascii="Roboto" w:eastAsia="Roboto" w:hAnsi="Roboto" w:cs="Roboto"/>
-          <w:b/>
-          <w:i/>
-          <w:sz w:val="28"/>
-          <w:szCs w:val="28"/>
-        </w:rPr>
-      </w:pPr>
-    </w:p>
-    <w:p>
-      <w:pPr>
-        <w:pStyle w:val="Titre2"/>
+        <w:t>, souffrent considérablement de visibilité et d’attraction. Il y a donc un grand enjeu en ce concerne la digitalisation de la réservation des billets de bus de transport interurbains en Côte d’Ivoire.</w:t>
+      </w:r>
+    </w:p>
+    <w:p>
+      <w:pPr>
+        <w:pStyle w:val="Titre1"/>
         <w:keepLines w:val="0"/>
-        <w:spacing w:before="240" w:line="276" w:lineRule="auto"/>
-        <w:jc w:val="both"/>
-      </w:pPr>
-      <w:bookmarkStart w:id="3" w:name="_mp2238pia806"/>
-      <w:bookmarkEnd w:id="3"/>
-      <w:r>
+        <w:numPr>
+          <w:ilvl w:val="0"/>
+          <w:numId w:val="3"/>
+        </w:numPr>
+        <w:spacing w:before="240"/>
         <w:rPr>
           <w:rFonts w:ascii="Liberation Serif" w:eastAsia="Liberation Serif" w:hAnsi="Liberation Serif" w:cs="Liberation Serif"/>
           <w:b/>
-          <w:sz w:val="36"/>
-          <w:szCs w:val="36"/>
-        </w:rPr>
-        <w:t>1.2. Objectif de l’entreprise et ligne directrice</w:t>
-      </w:r>
+          <w:sz w:val="48"/>
+          <w:szCs w:val="48"/>
+        </w:rPr>
+      </w:pPr>
       <w:r>
         <w:rPr>
           <w:rFonts w:ascii="Liberation Serif" w:eastAsia="Liberation Serif" w:hAnsi="Liberation Serif" w:cs="Liberation Serif"/>
           <w:b/>
-          <w:sz w:val="36"/>
-          <w:szCs w:val="36"/>
-        </w:rPr>
-        <w:tab/>
+          <w:sz w:val="48"/>
+          <w:szCs w:val="48"/>
+        </w:rPr>
+        <w:lastRenderedPageBreak/>
+        <w:t xml:space="preserve"> </w:t>
+      </w:r>
+      <w:r>
+        <w:rPr>
+          <w:rFonts w:ascii="Liberation Serif" w:eastAsia="Liberation Serif" w:hAnsi="Liberation Serif" w:cs="Liberation Serif"/>
+          <w:b/>
+          <w:sz w:val="48"/>
+          <w:szCs w:val="48"/>
+        </w:rPr>
+        <w:t>Produits, services</w:t>
+      </w:r>
+    </w:p>
+    <w:p>
+      <w:pPr>
+        <w:pStyle w:val="Titre1"/>
+        <w:keepLines w:val="0"/>
+        <w:numPr>
+          <w:ilvl w:val="0"/>
+          <w:numId w:val="3"/>
+        </w:numPr>
+        <w:spacing w:before="240"/>
+        <w:rPr>
+          <w:rFonts w:ascii="Liberation Serif" w:eastAsia="Liberation Serif" w:hAnsi="Liberation Serif" w:cs="Liberation Serif"/>
+          <w:b/>
+          <w:sz w:val="48"/>
+          <w:szCs w:val="48"/>
+        </w:rPr>
+      </w:pPr>
+      <w:r>
+        <w:rPr>
+          <w:rFonts w:ascii="Liberation Serif" w:eastAsia="Liberation Serif" w:hAnsi="Liberation Serif" w:cs="Liberation Serif"/>
+          <w:b/>
+          <w:sz w:val="48"/>
+          <w:szCs w:val="48"/>
+        </w:rPr>
+        <w:t xml:space="preserve"> Marché</w:t>
+      </w:r>
+    </w:p>
+    <w:p>
+      <w:pPr>
+        <w:pStyle w:val="Titre1"/>
+        <w:keepLines w:val="0"/>
+        <w:numPr>
+          <w:ilvl w:val="0"/>
+          <w:numId w:val="3"/>
+        </w:numPr>
+        <w:spacing w:before="240"/>
+        <w:rPr>
+          <w:rFonts w:ascii="Liberation Serif" w:eastAsia="Liberation Serif" w:hAnsi="Liberation Serif" w:cs="Liberation Serif"/>
+          <w:b/>
+          <w:sz w:val="48"/>
+          <w:szCs w:val="48"/>
+        </w:rPr>
+      </w:pPr>
+      <w:r>
+        <w:rPr>
+          <w:rFonts w:ascii="Liberation Serif" w:eastAsia="Liberation Serif" w:hAnsi="Liberation Serif" w:cs="Liberation Serif"/>
+          <w:b/>
+          <w:sz w:val="48"/>
+          <w:szCs w:val="48"/>
+        </w:rPr>
+        <w:t xml:space="preserve"> Marketing</w:t>
+      </w:r>
+    </w:p>
+    <w:p>
+      <w:pPr>
+        <w:pStyle w:val="Titre1"/>
+        <w:keepLines w:val="0"/>
+        <w:numPr>
+          <w:ilvl w:val="0"/>
+          <w:numId w:val="3"/>
+        </w:numPr>
+        <w:spacing w:before="240"/>
+        <w:rPr>
+          <w:rFonts w:ascii="Liberation Serif" w:eastAsia="Liberation Serif" w:hAnsi="Liberation Serif" w:cs="Liberation Serif"/>
+          <w:b/>
+          <w:sz w:val="48"/>
+          <w:szCs w:val="48"/>
+        </w:rPr>
+      </w:pPr>
+      <w:r>
+        <w:rPr>
+          <w:rFonts w:ascii="Liberation Serif" w:eastAsia="Liberation Serif" w:hAnsi="Liberation Serif" w:cs="Liberation Serif"/>
+          <w:b/>
+          <w:sz w:val="48"/>
+          <w:szCs w:val="48"/>
+        </w:rPr>
+        <w:t xml:space="preserve"> Management / conseillers</w:t>
+      </w:r>
+    </w:p>
+    <w:p>
+      <w:pPr>
+        <w:pStyle w:val="Titre1"/>
+        <w:keepLines w:val="0"/>
+        <w:numPr>
+          <w:ilvl w:val="0"/>
+          <w:numId w:val="3"/>
+        </w:numPr>
+        <w:spacing w:before="240"/>
+        <w:rPr>
+          <w:rFonts w:ascii="Liberation Serif" w:eastAsia="Liberation Serif" w:hAnsi="Liberation Serif" w:cs="Liberation Serif"/>
+          <w:b/>
+          <w:sz w:val="48"/>
+          <w:szCs w:val="48"/>
+        </w:rPr>
+      </w:pPr>
+      <w:r>
+        <w:rPr>
+          <w:rFonts w:ascii="Liberation Serif" w:eastAsia="Liberation Serif" w:hAnsi="Liberation Serif" w:cs="Liberation Serif"/>
+          <w:b/>
+          <w:sz w:val="48"/>
+          <w:szCs w:val="48"/>
+        </w:rPr>
+        <w:t xml:space="preserve"> Analyses de risques</w:t>
+      </w:r>
+      <w:r>
+        <w:rPr>
+          <w:rFonts w:ascii="Liberation Serif" w:eastAsia="Liberation Serif" w:hAnsi="Liberation Serif" w:cs="Liberation Serif"/>
+          <w:b/>
+          <w:sz w:val="48"/>
+          <w:szCs w:val="48"/>
+        </w:rPr>
+        <w:t xml:space="preserve"> </w:t>
       </w:r>
     </w:p>
     <w:sectPr>
@@ -2194,6 +2237,822 @@
     </w:p>
   </w:footnote>
 </w:footnotes>
+</file>
+
+<file path=word/numbering.xml><?xml version="1.0" encoding="utf-8"?>
+<w:numbering xmlns:wpc="http://schemas.microsoft.com/office/word/2010/wordprocessingCanvas" xmlns:cx="http://schemas.microsoft.com/office/drawing/2014/chartex" xmlns:cx1="http://schemas.microsoft.com/office/drawing/2015/9/8/chartex" xmlns:cx2="http://schemas.microsoft.com/office/drawing/2015/10/21/chartex" xmlns:cx3="http://schemas.microsoft.com/office/drawing/2016/5/9/chartex" xmlns:cx4="http://schemas.microsoft.com/office/drawing/2016/5/10/chartex" xmlns:cx5="http://schemas.microsoft.com/office/drawing/2016/5/11/chartex" xmlns:cx6="http://schemas.microsoft.com/office/drawing/2016/5/12/chartex" xmlns:cx7="http://schemas.microsoft.com/office/drawing/2016/5/13/chartex" xmlns:cx8="http://schemas.microsoft.com/office/drawing/2016/5/14/chartex" xmlns:mc="http://schemas.openxmlformats.org/markup-compatibility/2006" xmlns:aink="http://schemas.microsoft.com/office/drawing/2016/ink" xmlns:am3d="http://schemas.microsoft.com/office/drawing/2017/model3d" xmlns:o="urn:schemas-microsoft-com:office:office" xmlns:r="http://schemas.openxmlformats.org/officeDocument/2006/relationships" xmlns:m="http://schemas.openxmlformats.org/officeDocument/2006/math" xmlns:v="urn:schemas-microsoft-com:vml" xmlns:wp14="http://schemas.microsoft.com/office/word/2010/wordprocessingDrawing" xmlns:wp="http://schemas.openxmlformats.org/drawingml/2006/wordprocessingDrawing" xmlns:w10="urn:schemas-microsoft-com:office:word" xmlns:w="http://schemas.openxmlformats.org/wordprocessingml/2006/main" xmlns:w14="http://schemas.microsoft.com/office/word/2010/wordml" xmlns:w15="http://schemas.microsoft.com/office/word/2012/wordml" xmlns:w16cid="http://schemas.microsoft.com/office/word/2016/wordml/cid" xmlns:w16se="http://schemas.microsoft.com/office/word/2015/wordml/symex" xmlns:wpg="http://schemas.microsoft.com/office/word/2010/wordprocessingGroup" xmlns:wpi="http://schemas.microsoft.com/office/word/2010/wordprocessingInk" xmlns:wne="http://schemas.microsoft.com/office/word/2006/wordml" xmlns:wps="http://schemas.microsoft.com/office/word/2010/wordprocessingShape" mc:Ignorable="w14 w15 w16se w16cid wp14">
+  <w:abstractNum w:abstractNumId="0" w15:restartNumberingAfterBreak="0">
+    <w:nsid w:val="1E0E30FA"/>
+    <w:multiLevelType w:val="hybridMultilevel"/>
+    <w:tmpl w:val="CE785A00"/>
+    <w:lvl w:ilvl="0" w:tplc="040C0017">
+      <w:start w:val="1"/>
+      <w:numFmt w:val="lowerLetter"/>
+      <w:lvlText w:val="%1)"/>
+      <w:lvlJc w:val="left"/>
+      <w:pPr>
+        <w:ind w:left="1080" w:hanging="360"/>
+      </w:pPr>
+    </w:lvl>
+    <w:lvl w:ilvl="1" w:tplc="040C0019">
+      <w:start w:val="1"/>
+      <w:numFmt w:val="lowerLetter"/>
+      <w:lvlText w:val="%2."/>
+      <w:lvlJc w:val="left"/>
+      <w:pPr>
+        <w:ind w:left="1800" w:hanging="360"/>
+      </w:pPr>
+    </w:lvl>
+    <w:lvl w:ilvl="2" w:tplc="040C001B" w:tentative="1">
+      <w:start w:val="1"/>
+      <w:numFmt w:val="lowerRoman"/>
+      <w:lvlText w:val="%3."/>
+      <w:lvlJc w:val="right"/>
+      <w:pPr>
+        <w:ind w:left="2520" w:hanging="180"/>
+      </w:pPr>
+    </w:lvl>
+    <w:lvl w:ilvl="3" w:tplc="040C000F" w:tentative="1">
+      <w:start w:val="1"/>
+      <w:numFmt w:val="decimal"/>
+      <w:lvlText w:val="%4."/>
+      <w:lvlJc w:val="left"/>
+      <w:pPr>
+        <w:ind w:left="3240" w:hanging="360"/>
+      </w:pPr>
+    </w:lvl>
+    <w:lvl w:ilvl="4" w:tplc="040C0019" w:tentative="1">
+      <w:start w:val="1"/>
+      <w:numFmt w:val="lowerLetter"/>
+      <w:lvlText w:val="%5."/>
+      <w:lvlJc w:val="left"/>
+      <w:pPr>
+        <w:ind w:left="3960" w:hanging="360"/>
+      </w:pPr>
+    </w:lvl>
+    <w:lvl w:ilvl="5" w:tplc="040C001B" w:tentative="1">
+      <w:start w:val="1"/>
+      <w:numFmt w:val="lowerRoman"/>
+      <w:lvlText w:val="%6."/>
+      <w:lvlJc w:val="right"/>
+      <w:pPr>
+        <w:ind w:left="4680" w:hanging="180"/>
+      </w:pPr>
+    </w:lvl>
+    <w:lvl w:ilvl="6" w:tplc="040C000F" w:tentative="1">
+      <w:start w:val="1"/>
+      <w:numFmt w:val="decimal"/>
+      <w:lvlText w:val="%7."/>
+      <w:lvlJc w:val="left"/>
+      <w:pPr>
+        <w:ind w:left="5400" w:hanging="360"/>
+      </w:pPr>
+    </w:lvl>
+    <w:lvl w:ilvl="7" w:tplc="040C0019" w:tentative="1">
+      <w:start w:val="1"/>
+      <w:numFmt w:val="lowerLetter"/>
+      <w:lvlText w:val="%8."/>
+      <w:lvlJc w:val="left"/>
+      <w:pPr>
+        <w:ind w:left="6120" w:hanging="360"/>
+      </w:pPr>
+    </w:lvl>
+    <w:lvl w:ilvl="8" w:tplc="040C001B" w:tentative="1">
+      <w:start w:val="1"/>
+      <w:numFmt w:val="lowerRoman"/>
+      <w:lvlText w:val="%9."/>
+      <w:lvlJc w:val="right"/>
+      <w:pPr>
+        <w:ind w:left="6840" w:hanging="180"/>
+      </w:pPr>
+    </w:lvl>
+  </w:abstractNum>
+  <w:abstractNum w:abstractNumId="1" w15:restartNumberingAfterBreak="0">
+    <w:nsid w:val="238C661D"/>
+    <w:multiLevelType w:val="hybridMultilevel"/>
+    <w:tmpl w:val="6742E42A"/>
+    <w:lvl w:ilvl="0" w:tplc="040C0017">
+      <w:start w:val="1"/>
+      <w:numFmt w:val="lowerLetter"/>
+      <w:lvlText w:val="%1)"/>
+      <w:lvlJc w:val="left"/>
+      <w:pPr>
+        <w:ind w:left="720" w:hanging="360"/>
+      </w:pPr>
+    </w:lvl>
+    <w:lvl w:ilvl="1" w:tplc="040C0019" w:tentative="1">
+      <w:start w:val="1"/>
+      <w:numFmt w:val="lowerLetter"/>
+      <w:lvlText w:val="%2."/>
+      <w:lvlJc w:val="left"/>
+      <w:pPr>
+        <w:ind w:left="1440" w:hanging="360"/>
+      </w:pPr>
+    </w:lvl>
+    <w:lvl w:ilvl="2" w:tplc="040C001B" w:tentative="1">
+      <w:start w:val="1"/>
+      <w:numFmt w:val="lowerRoman"/>
+      <w:lvlText w:val="%3."/>
+      <w:lvlJc w:val="right"/>
+      <w:pPr>
+        <w:ind w:left="2160" w:hanging="180"/>
+      </w:pPr>
+    </w:lvl>
+    <w:lvl w:ilvl="3" w:tplc="040C000F" w:tentative="1">
+      <w:start w:val="1"/>
+      <w:numFmt w:val="decimal"/>
+      <w:lvlText w:val="%4."/>
+      <w:lvlJc w:val="left"/>
+      <w:pPr>
+        <w:ind w:left="2880" w:hanging="360"/>
+      </w:pPr>
+    </w:lvl>
+    <w:lvl w:ilvl="4" w:tplc="040C0019" w:tentative="1">
+      <w:start w:val="1"/>
+      <w:numFmt w:val="lowerLetter"/>
+      <w:lvlText w:val="%5."/>
+      <w:lvlJc w:val="left"/>
+      <w:pPr>
+        <w:ind w:left="3600" w:hanging="360"/>
+      </w:pPr>
+    </w:lvl>
+    <w:lvl w:ilvl="5" w:tplc="040C001B" w:tentative="1">
+      <w:start w:val="1"/>
+      <w:numFmt w:val="lowerRoman"/>
+      <w:lvlText w:val="%6."/>
+      <w:lvlJc w:val="right"/>
+      <w:pPr>
+        <w:ind w:left="4320" w:hanging="180"/>
+      </w:pPr>
+    </w:lvl>
+    <w:lvl w:ilvl="6" w:tplc="040C000F" w:tentative="1">
+      <w:start w:val="1"/>
+      <w:numFmt w:val="decimal"/>
+      <w:lvlText w:val="%7."/>
+      <w:lvlJc w:val="left"/>
+      <w:pPr>
+        <w:ind w:left="5040" w:hanging="360"/>
+      </w:pPr>
+    </w:lvl>
+    <w:lvl w:ilvl="7" w:tplc="040C0019" w:tentative="1">
+      <w:start w:val="1"/>
+      <w:numFmt w:val="lowerLetter"/>
+      <w:lvlText w:val="%8."/>
+      <w:lvlJc w:val="left"/>
+      <w:pPr>
+        <w:ind w:left="5760" w:hanging="360"/>
+      </w:pPr>
+    </w:lvl>
+    <w:lvl w:ilvl="8" w:tplc="040C001B" w:tentative="1">
+      <w:start w:val="1"/>
+      <w:numFmt w:val="lowerRoman"/>
+      <w:lvlText w:val="%9."/>
+      <w:lvlJc w:val="right"/>
+      <w:pPr>
+        <w:ind w:left="6480" w:hanging="180"/>
+      </w:pPr>
+    </w:lvl>
+  </w:abstractNum>
+  <w:abstractNum w:abstractNumId="2" w15:restartNumberingAfterBreak="0">
+    <w:nsid w:val="29A01FFB"/>
+    <w:multiLevelType w:val="multilevel"/>
+    <w:tmpl w:val="040C001D"/>
+    <w:lvl w:ilvl="0">
+      <w:start w:val="1"/>
+      <w:numFmt w:val="decimal"/>
+      <w:lvlText w:val="%1)"/>
+      <w:lvlJc w:val="left"/>
+      <w:pPr>
+        <w:ind w:left="360" w:hanging="360"/>
+      </w:pPr>
+    </w:lvl>
+    <w:lvl w:ilvl="1">
+      <w:start w:val="1"/>
+      <w:numFmt w:val="lowerLetter"/>
+      <w:lvlText w:val="%2)"/>
+      <w:lvlJc w:val="left"/>
+      <w:pPr>
+        <w:ind w:left="720" w:hanging="360"/>
+      </w:pPr>
+    </w:lvl>
+    <w:lvl w:ilvl="2">
+      <w:start w:val="1"/>
+      <w:numFmt w:val="lowerRoman"/>
+      <w:lvlText w:val="%3)"/>
+      <w:lvlJc w:val="left"/>
+      <w:pPr>
+        <w:ind w:left="1080" w:hanging="360"/>
+      </w:pPr>
+    </w:lvl>
+    <w:lvl w:ilvl="3">
+      <w:start w:val="1"/>
+      <w:numFmt w:val="decimal"/>
+      <w:lvlText w:val="(%4)"/>
+      <w:lvlJc w:val="left"/>
+      <w:pPr>
+        <w:ind w:left="1440" w:hanging="360"/>
+      </w:pPr>
+    </w:lvl>
+    <w:lvl w:ilvl="4">
+      <w:start w:val="1"/>
+      <w:numFmt w:val="lowerLetter"/>
+      <w:lvlText w:val="(%5)"/>
+      <w:lvlJc w:val="left"/>
+      <w:pPr>
+        <w:ind w:left="1800" w:hanging="360"/>
+      </w:pPr>
+    </w:lvl>
+    <w:lvl w:ilvl="5">
+      <w:start w:val="1"/>
+      <w:numFmt w:val="lowerRoman"/>
+      <w:lvlText w:val="(%6)"/>
+      <w:lvlJc w:val="left"/>
+      <w:pPr>
+        <w:ind w:left="2160" w:hanging="360"/>
+      </w:pPr>
+    </w:lvl>
+    <w:lvl w:ilvl="6">
+      <w:start w:val="1"/>
+      <w:numFmt w:val="decimal"/>
+      <w:lvlText w:val="%7."/>
+      <w:lvlJc w:val="left"/>
+      <w:pPr>
+        <w:ind w:left="2520" w:hanging="360"/>
+      </w:pPr>
+    </w:lvl>
+    <w:lvl w:ilvl="7">
+      <w:start w:val="1"/>
+      <w:numFmt w:val="lowerLetter"/>
+      <w:lvlText w:val="%8."/>
+      <w:lvlJc w:val="left"/>
+      <w:pPr>
+        <w:ind w:left="2880" w:hanging="360"/>
+      </w:pPr>
+    </w:lvl>
+    <w:lvl w:ilvl="8">
+      <w:start w:val="1"/>
+      <w:numFmt w:val="lowerRoman"/>
+      <w:lvlText w:val="%9."/>
+      <w:lvlJc w:val="left"/>
+      <w:pPr>
+        <w:ind w:left="3240" w:hanging="360"/>
+      </w:pPr>
+    </w:lvl>
+  </w:abstractNum>
+  <w:abstractNum w:abstractNumId="3" w15:restartNumberingAfterBreak="0">
+    <w:nsid w:val="2FE23BE7"/>
+    <w:multiLevelType w:val="hybridMultilevel"/>
+    <w:tmpl w:val="0790A3CE"/>
+    <w:lvl w:ilvl="0" w:tplc="9CC4B94C">
+      <w:start w:val="1"/>
+      <w:numFmt w:val="decimal"/>
+      <w:lvlText w:val="%1."/>
+      <w:lvlJc w:val="left"/>
+      <w:pPr>
+        <w:ind w:left="197" w:hanging="480"/>
+      </w:pPr>
+      <w:rPr>
+        <w:rFonts w:ascii="Liberation Serif" w:eastAsia="Liberation Serif" w:hAnsi="Liberation Serif" w:cs="Liberation Serif" w:hint="default"/>
+        <w:b/>
+        <w:sz w:val="48"/>
+      </w:rPr>
+    </w:lvl>
+    <w:lvl w:ilvl="1" w:tplc="040C0019" w:tentative="1">
+      <w:start w:val="1"/>
+      <w:numFmt w:val="lowerLetter"/>
+      <w:lvlText w:val="%2."/>
+      <w:lvlJc w:val="left"/>
+      <w:pPr>
+        <w:ind w:left="797" w:hanging="360"/>
+      </w:pPr>
+    </w:lvl>
+    <w:lvl w:ilvl="2" w:tplc="040C001B" w:tentative="1">
+      <w:start w:val="1"/>
+      <w:numFmt w:val="lowerRoman"/>
+      <w:lvlText w:val="%3."/>
+      <w:lvlJc w:val="right"/>
+      <w:pPr>
+        <w:ind w:left="1517" w:hanging="180"/>
+      </w:pPr>
+    </w:lvl>
+    <w:lvl w:ilvl="3" w:tplc="040C000F" w:tentative="1">
+      <w:start w:val="1"/>
+      <w:numFmt w:val="decimal"/>
+      <w:lvlText w:val="%4."/>
+      <w:lvlJc w:val="left"/>
+      <w:pPr>
+        <w:ind w:left="2237" w:hanging="360"/>
+      </w:pPr>
+    </w:lvl>
+    <w:lvl w:ilvl="4" w:tplc="040C0019" w:tentative="1">
+      <w:start w:val="1"/>
+      <w:numFmt w:val="lowerLetter"/>
+      <w:lvlText w:val="%5."/>
+      <w:lvlJc w:val="left"/>
+      <w:pPr>
+        <w:ind w:left="2957" w:hanging="360"/>
+      </w:pPr>
+    </w:lvl>
+    <w:lvl w:ilvl="5" w:tplc="040C001B" w:tentative="1">
+      <w:start w:val="1"/>
+      <w:numFmt w:val="lowerRoman"/>
+      <w:lvlText w:val="%6."/>
+      <w:lvlJc w:val="right"/>
+      <w:pPr>
+        <w:ind w:left="3677" w:hanging="180"/>
+      </w:pPr>
+    </w:lvl>
+    <w:lvl w:ilvl="6" w:tplc="040C000F" w:tentative="1">
+      <w:start w:val="1"/>
+      <w:numFmt w:val="decimal"/>
+      <w:lvlText w:val="%7."/>
+      <w:lvlJc w:val="left"/>
+      <w:pPr>
+        <w:ind w:left="4397" w:hanging="360"/>
+      </w:pPr>
+    </w:lvl>
+    <w:lvl w:ilvl="7" w:tplc="040C0019" w:tentative="1">
+      <w:start w:val="1"/>
+      <w:numFmt w:val="lowerLetter"/>
+      <w:lvlText w:val="%8."/>
+      <w:lvlJc w:val="left"/>
+      <w:pPr>
+        <w:ind w:left="5117" w:hanging="360"/>
+      </w:pPr>
+    </w:lvl>
+    <w:lvl w:ilvl="8" w:tplc="040C001B" w:tentative="1">
+      <w:start w:val="1"/>
+      <w:numFmt w:val="lowerRoman"/>
+      <w:lvlText w:val="%9."/>
+      <w:lvlJc w:val="right"/>
+      <w:pPr>
+        <w:ind w:left="5837" w:hanging="180"/>
+      </w:pPr>
+    </w:lvl>
+  </w:abstractNum>
+  <w:abstractNum w:abstractNumId="4" w15:restartNumberingAfterBreak="0">
+    <w:nsid w:val="434202BF"/>
+    <w:multiLevelType w:val="multilevel"/>
+    <w:tmpl w:val="040C001D"/>
+    <w:lvl w:ilvl="0">
+      <w:start w:val="1"/>
+      <w:numFmt w:val="decimal"/>
+      <w:lvlText w:val="%1)"/>
+      <w:lvlJc w:val="left"/>
+      <w:pPr>
+        <w:ind w:left="1080" w:hanging="360"/>
+      </w:pPr>
+    </w:lvl>
+    <w:lvl w:ilvl="1">
+      <w:start w:val="1"/>
+      <w:numFmt w:val="lowerLetter"/>
+      <w:lvlText w:val="%2)"/>
+      <w:lvlJc w:val="left"/>
+      <w:pPr>
+        <w:ind w:left="1440" w:hanging="360"/>
+      </w:pPr>
+    </w:lvl>
+    <w:lvl w:ilvl="2">
+      <w:start w:val="1"/>
+      <w:numFmt w:val="lowerRoman"/>
+      <w:lvlText w:val="%3)"/>
+      <w:lvlJc w:val="left"/>
+      <w:pPr>
+        <w:ind w:left="1800" w:hanging="360"/>
+      </w:pPr>
+    </w:lvl>
+    <w:lvl w:ilvl="3">
+      <w:start w:val="1"/>
+      <w:numFmt w:val="decimal"/>
+      <w:lvlText w:val="(%4)"/>
+      <w:lvlJc w:val="left"/>
+      <w:pPr>
+        <w:ind w:left="2160" w:hanging="360"/>
+      </w:pPr>
+    </w:lvl>
+    <w:lvl w:ilvl="4">
+      <w:start w:val="1"/>
+      <w:numFmt w:val="lowerLetter"/>
+      <w:lvlText w:val="(%5)"/>
+      <w:lvlJc w:val="left"/>
+      <w:pPr>
+        <w:ind w:left="2520" w:hanging="360"/>
+      </w:pPr>
+    </w:lvl>
+    <w:lvl w:ilvl="5">
+      <w:start w:val="1"/>
+      <w:numFmt w:val="lowerRoman"/>
+      <w:lvlText w:val="(%6)"/>
+      <w:lvlJc w:val="left"/>
+      <w:pPr>
+        <w:ind w:left="2880" w:hanging="360"/>
+      </w:pPr>
+    </w:lvl>
+    <w:lvl w:ilvl="6">
+      <w:start w:val="1"/>
+      <w:numFmt w:val="decimal"/>
+      <w:lvlText w:val="%7."/>
+      <w:lvlJc w:val="left"/>
+      <w:pPr>
+        <w:ind w:left="3240" w:hanging="360"/>
+      </w:pPr>
+    </w:lvl>
+    <w:lvl w:ilvl="7">
+      <w:start w:val="1"/>
+      <w:numFmt w:val="lowerLetter"/>
+      <w:lvlText w:val="%8."/>
+      <w:lvlJc w:val="left"/>
+      <w:pPr>
+        <w:ind w:left="3600" w:hanging="360"/>
+      </w:pPr>
+    </w:lvl>
+    <w:lvl w:ilvl="8">
+      <w:start w:val="1"/>
+      <w:numFmt w:val="lowerRoman"/>
+      <w:lvlText w:val="%9."/>
+      <w:lvlJc w:val="left"/>
+      <w:pPr>
+        <w:ind w:left="3960" w:hanging="360"/>
+      </w:pPr>
+    </w:lvl>
+  </w:abstractNum>
+  <w:abstractNum w:abstractNumId="5" w15:restartNumberingAfterBreak="0">
+    <w:nsid w:val="45D115A5"/>
+    <w:multiLevelType w:val="hybridMultilevel"/>
+    <w:tmpl w:val="2004A066"/>
+    <w:lvl w:ilvl="0" w:tplc="040C0017">
+      <w:start w:val="1"/>
+      <w:numFmt w:val="lowerLetter"/>
+      <w:lvlText w:val="%1)"/>
+      <w:lvlJc w:val="left"/>
+      <w:pPr>
+        <w:ind w:left="1080" w:hanging="360"/>
+      </w:pPr>
+    </w:lvl>
+    <w:lvl w:ilvl="1" w:tplc="040C0019" w:tentative="1">
+      <w:start w:val="1"/>
+      <w:numFmt w:val="lowerLetter"/>
+      <w:lvlText w:val="%2."/>
+      <w:lvlJc w:val="left"/>
+      <w:pPr>
+        <w:ind w:left="1800" w:hanging="360"/>
+      </w:pPr>
+    </w:lvl>
+    <w:lvl w:ilvl="2" w:tplc="040C001B" w:tentative="1">
+      <w:start w:val="1"/>
+      <w:numFmt w:val="lowerRoman"/>
+      <w:lvlText w:val="%3."/>
+      <w:lvlJc w:val="right"/>
+      <w:pPr>
+        <w:ind w:left="2520" w:hanging="180"/>
+      </w:pPr>
+    </w:lvl>
+    <w:lvl w:ilvl="3" w:tplc="040C000F" w:tentative="1">
+      <w:start w:val="1"/>
+      <w:numFmt w:val="decimal"/>
+      <w:lvlText w:val="%4."/>
+      <w:lvlJc w:val="left"/>
+      <w:pPr>
+        <w:ind w:left="3240" w:hanging="360"/>
+      </w:pPr>
+    </w:lvl>
+    <w:lvl w:ilvl="4" w:tplc="040C0019" w:tentative="1">
+      <w:start w:val="1"/>
+      <w:numFmt w:val="lowerLetter"/>
+      <w:lvlText w:val="%5."/>
+      <w:lvlJc w:val="left"/>
+      <w:pPr>
+        <w:ind w:left="3960" w:hanging="360"/>
+      </w:pPr>
+    </w:lvl>
+    <w:lvl w:ilvl="5" w:tplc="040C001B" w:tentative="1">
+      <w:start w:val="1"/>
+      <w:numFmt w:val="lowerRoman"/>
+      <w:lvlText w:val="%6."/>
+      <w:lvlJc w:val="right"/>
+      <w:pPr>
+        <w:ind w:left="4680" w:hanging="180"/>
+      </w:pPr>
+    </w:lvl>
+    <w:lvl w:ilvl="6" w:tplc="040C000F" w:tentative="1">
+      <w:start w:val="1"/>
+      <w:numFmt w:val="decimal"/>
+      <w:lvlText w:val="%7."/>
+      <w:lvlJc w:val="left"/>
+      <w:pPr>
+        <w:ind w:left="5400" w:hanging="360"/>
+      </w:pPr>
+    </w:lvl>
+    <w:lvl w:ilvl="7" w:tplc="040C0019" w:tentative="1">
+      <w:start w:val="1"/>
+      <w:numFmt w:val="lowerLetter"/>
+      <w:lvlText w:val="%8."/>
+      <w:lvlJc w:val="left"/>
+      <w:pPr>
+        <w:ind w:left="6120" w:hanging="360"/>
+      </w:pPr>
+    </w:lvl>
+    <w:lvl w:ilvl="8" w:tplc="040C001B" w:tentative="1">
+      <w:start w:val="1"/>
+      <w:numFmt w:val="lowerRoman"/>
+      <w:lvlText w:val="%9."/>
+      <w:lvlJc w:val="right"/>
+      <w:pPr>
+        <w:ind w:left="6840" w:hanging="180"/>
+      </w:pPr>
+    </w:lvl>
+  </w:abstractNum>
+  <w:abstractNum w:abstractNumId="6" w15:restartNumberingAfterBreak="0">
+    <w:nsid w:val="5ABD56BC"/>
+    <w:multiLevelType w:val="multilevel"/>
+    <w:tmpl w:val="040C001F"/>
+    <w:lvl w:ilvl="0">
+      <w:start w:val="1"/>
+      <w:numFmt w:val="decimal"/>
+      <w:lvlText w:val="%1."/>
+      <w:lvlJc w:val="left"/>
+      <w:pPr>
+        <w:ind w:left="360" w:hanging="360"/>
+      </w:pPr>
+    </w:lvl>
+    <w:lvl w:ilvl="1">
+      <w:start w:val="1"/>
+      <w:numFmt w:val="decimal"/>
+      <w:lvlText w:val="%1.%2."/>
+      <w:lvlJc w:val="left"/>
+      <w:pPr>
+        <w:ind w:left="792" w:hanging="432"/>
+      </w:pPr>
+    </w:lvl>
+    <w:lvl w:ilvl="2">
+      <w:start w:val="1"/>
+      <w:numFmt w:val="decimal"/>
+      <w:lvlText w:val="%1.%2.%3."/>
+      <w:lvlJc w:val="left"/>
+      <w:pPr>
+        <w:ind w:left="1224" w:hanging="504"/>
+      </w:pPr>
+    </w:lvl>
+    <w:lvl w:ilvl="3">
+      <w:start w:val="1"/>
+      <w:numFmt w:val="decimal"/>
+      <w:lvlText w:val="%1.%2.%3.%4."/>
+      <w:lvlJc w:val="left"/>
+      <w:pPr>
+        <w:ind w:left="1728" w:hanging="648"/>
+      </w:pPr>
+    </w:lvl>
+    <w:lvl w:ilvl="4">
+      <w:start w:val="1"/>
+      <w:numFmt w:val="decimal"/>
+      <w:lvlText w:val="%1.%2.%3.%4.%5."/>
+      <w:lvlJc w:val="left"/>
+      <w:pPr>
+        <w:ind w:left="2232" w:hanging="792"/>
+      </w:pPr>
+    </w:lvl>
+    <w:lvl w:ilvl="5">
+      <w:start w:val="1"/>
+      <w:numFmt w:val="decimal"/>
+      <w:lvlText w:val="%1.%2.%3.%4.%5.%6."/>
+      <w:lvlJc w:val="left"/>
+      <w:pPr>
+        <w:ind w:left="2736" w:hanging="936"/>
+      </w:pPr>
+    </w:lvl>
+    <w:lvl w:ilvl="6">
+      <w:start w:val="1"/>
+      <w:numFmt w:val="decimal"/>
+      <w:lvlText w:val="%1.%2.%3.%4.%5.%6.%7."/>
+      <w:lvlJc w:val="left"/>
+      <w:pPr>
+        <w:ind w:left="3240" w:hanging="1080"/>
+      </w:pPr>
+    </w:lvl>
+    <w:lvl w:ilvl="7">
+      <w:start w:val="1"/>
+      <w:numFmt w:val="decimal"/>
+      <w:lvlText w:val="%1.%2.%3.%4.%5.%6.%7.%8."/>
+      <w:lvlJc w:val="left"/>
+      <w:pPr>
+        <w:ind w:left="3744" w:hanging="1224"/>
+      </w:pPr>
+    </w:lvl>
+    <w:lvl w:ilvl="8">
+      <w:start w:val="1"/>
+      <w:numFmt w:val="decimal"/>
+      <w:lvlText w:val="%1.%2.%3.%4.%5.%6.%7.%8.%9."/>
+      <w:lvlJc w:val="left"/>
+      <w:pPr>
+        <w:ind w:left="4320" w:hanging="1440"/>
+      </w:pPr>
+    </w:lvl>
+  </w:abstractNum>
+  <w:abstractNum w:abstractNumId="7" w15:restartNumberingAfterBreak="0">
+    <w:nsid w:val="63A21738"/>
+    <w:multiLevelType w:val="hybridMultilevel"/>
+    <w:tmpl w:val="0C8E2672"/>
+    <w:lvl w:ilvl="0" w:tplc="040C000F">
+      <w:start w:val="1"/>
+      <w:numFmt w:val="decimal"/>
+      <w:lvlText w:val="%1."/>
+      <w:lvlJc w:val="left"/>
+      <w:pPr>
+        <w:ind w:left="437" w:hanging="360"/>
+      </w:pPr>
+    </w:lvl>
+    <w:lvl w:ilvl="1" w:tplc="040C0019" w:tentative="1">
+      <w:start w:val="1"/>
+      <w:numFmt w:val="lowerLetter"/>
+      <w:lvlText w:val="%2."/>
+      <w:lvlJc w:val="left"/>
+      <w:pPr>
+        <w:ind w:left="1157" w:hanging="360"/>
+      </w:pPr>
+    </w:lvl>
+    <w:lvl w:ilvl="2" w:tplc="040C001B" w:tentative="1">
+      <w:start w:val="1"/>
+      <w:numFmt w:val="lowerRoman"/>
+      <w:lvlText w:val="%3."/>
+      <w:lvlJc w:val="right"/>
+      <w:pPr>
+        <w:ind w:left="1877" w:hanging="180"/>
+      </w:pPr>
+    </w:lvl>
+    <w:lvl w:ilvl="3" w:tplc="040C000F" w:tentative="1">
+      <w:start w:val="1"/>
+      <w:numFmt w:val="decimal"/>
+      <w:lvlText w:val="%4."/>
+      <w:lvlJc w:val="left"/>
+      <w:pPr>
+        <w:ind w:left="2597" w:hanging="360"/>
+      </w:pPr>
+    </w:lvl>
+    <w:lvl w:ilvl="4" w:tplc="040C0019" w:tentative="1">
+      <w:start w:val="1"/>
+      <w:numFmt w:val="lowerLetter"/>
+      <w:lvlText w:val="%5."/>
+      <w:lvlJc w:val="left"/>
+      <w:pPr>
+        <w:ind w:left="3317" w:hanging="360"/>
+      </w:pPr>
+    </w:lvl>
+    <w:lvl w:ilvl="5" w:tplc="040C001B" w:tentative="1">
+      <w:start w:val="1"/>
+      <w:numFmt w:val="lowerRoman"/>
+      <w:lvlText w:val="%6."/>
+      <w:lvlJc w:val="right"/>
+      <w:pPr>
+        <w:ind w:left="4037" w:hanging="180"/>
+      </w:pPr>
+    </w:lvl>
+    <w:lvl w:ilvl="6" w:tplc="040C000F" w:tentative="1">
+      <w:start w:val="1"/>
+      <w:numFmt w:val="decimal"/>
+      <w:lvlText w:val="%7."/>
+      <w:lvlJc w:val="left"/>
+      <w:pPr>
+        <w:ind w:left="4757" w:hanging="360"/>
+      </w:pPr>
+    </w:lvl>
+    <w:lvl w:ilvl="7" w:tplc="040C0019" w:tentative="1">
+      <w:start w:val="1"/>
+      <w:numFmt w:val="lowerLetter"/>
+      <w:lvlText w:val="%8."/>
+      <w:lvlJc w:val="left"/>
+      <w:pPr>
+        <w:ind w:left="5477" w:hanging="360"/>
+      </w:pPr>
+    </w:lvl>
+    <w:lvl w:ilvl="8" w:tplc="040C001B" w:tentative="1">
+      <w:start w:val="1"/>
+      <w:numFmt w:val="lowerRoman"/>
+      <w:lvlText w:val="%9."/>
+      <w:lvlJc w:val="right"/>
+      <w:pPr>
+        <w:ind w:left="6197" w:hanging="180"/>
+      </w:pPr>
+    </w:lvl>
+  </w:abstractNum>
+  <w:abstractNum w:abstractNumId="8" w15:restartNumberingAfterBreak="0">
+    <w:nsid w:val="6D9531DA"/>
+    <w:multiLevelType w:val="hybridMultilevel"/>
+    <w:tmpl w:val="5BFE7C74"/>
+    <w:lvl w:ilvl="0" w:tplc="9CC4B94C">
+      <w:start w:val="1"/>
+      <w:numFmt w:val="decimal"/>
+      <w:lvlText w:val="%1."/>
+      <w:lvlJc w:val="left"/>
+      <w:pPr>
+        <w:ind w:left="720" w:hanging="360"/>
+      </w:pPr>
+      <w:rPr>
+        <w:rFonts w:ascii="Liberation Serif" w:eastAsia="Liberation Serif" w:hAnsi="Liberation Serif" w:cs="Liberation Serif" w:hint="default"/>
+        <w:b/>
+        <w:sz w:val="48"/>
+      </w:rPr>
+    </w:lvl>
+    <w:lvl w:ilvl="1" w:tplc="040C0019">
+      <w:start w:val="1"/>
+      <w:numFmt w:val="lowerLetter"/>
+      <w:lvlText w:val="%2."/>
+      <w:lvlJc w:val="left"/>
+      <w:pPr>
+        <w:ind w:left="1440" w:hanging="360"/>
+      </w:pPr>
+    </w:lvl>
+    <w:lvl w:ilvl="2" w:tplc="040C001B" w:tentative="1">
+      <w:start w:val="1"/>
+      <w:numFmt w:val="lowerRoman"/>
+      <w:lvlText w:val="%3."/>
+      <w:lvlJc w:val="right"/>
+      <w:pPr>
+        <w:ind w:left="2160" w:hanging="180"/>
+      </w:pPr>
+    </w:lvl>
+    <w:lvl w:ilvl="3" w:tplc="040C000F" w:tentative="1">
+      <w:start w:val="1"/>
+      <w:numFmt w:val="decimal"/>
+      <w:lvlText w:val="%4."/>
+      <w:lvlJc w:val="left"/>
+      <w:pPr>
+        <w:ind w:left="2880" w:hanging="360"/>
+      </w:pPr>
+    </w:lvl>
+    <w:lvl w:ilvl="4" w:tplc="040C0019" w:tentative="1">
+      <w:start w:val="1"/>
+      <w:numFmt w:val="lowerLetter"/>
+      <w:lvlText w:val="%5."/>
+      <w:lvlJc w:val="left"/>
+      <w:pPr>
+        <w:ind w:left="3600" w:hanging="360"/>
+      </w:pPr>
+    </w:lvl>
+    <w:lvl w:ilvl="5" w:tplc="040C001B" w:tentative="1">
+      <w:start w:val="1"/>
+      <w:numFmt w:val="lowerRoman"/>
+      <w:lvlText w:val="%6."/>
+      <w:lvlJc w:val="right"/>
+      <w:pPr>
+        <w:ind w:left="4320" w:hanging="180"/>
+      </w:pPr>
+    </w:lvl>
+    <w:lvl w:ilvl="6" w:tplc="040C000F" w:tentative="1">
+      <w:start w:val="1"/>
+      <w:numFmt w:val="decimal"/>
+      <w:lvlText w:val="%7."/>
+      <w:lvlJc w:val="left"/>
+      <w:pPr>
+        <w:ind w:left="5040" w:hanging="360"/>
+      </w:pPr>
+    </w:lvl>
+    <w:lvl w:ilvl="7" w:tplc="040C0019" w:tentative="1">
+      <w:start w:val="1"/>
+      <w:numFmt w:val="lowerLetter"/>
+      <w:lvlText w:val="%8."/>
+      <w:lvlJc w:val="left"/>
+      <w:pPr>
+        <w:ind w:left="5760" w:hanging="360"/>
+      </w:pPr>
+    </w:lvl>
+    <w:lvl w:ilvl="8" w:tplc="040C001B" w:tentative="1">
+      <w:start w:val="1"/>
+      <w:numFmt w:val="lowerRoman"/>
+      <w:lvlText w:val="%9."/>
+      <w:lvlJc w:val="right"/>
+      <w:pPr>
+        <w:ind w:left="6480" w:hanging="180"/>
+      </w:pPr>
+    </w:lvl>
+  </w:abstractNum>
+  <w:num w:numId="1">
+    <w:abstractNumId w:val="7"/>
+  </w:num>
+  <w:num w:numId="2">
+    <w:abstractNumId w:val="3"/>
+  </w:num>
+  <w:num w:numId="3">
+    <w:abstractNumId w:val="8"/>
+  </w:num>
+  <w:num w:numId="4">
+    <w:abstractNumId w:val="1"/>
+  </w:num>
+  <w:num w:numId="5">
+    <w:abstractNumId w:val="0"/>
+  </w:num>
+  <w:num w:numId="6">
+    <w:abstractNumId w:val="5"/>
+  </w:num>
+  <w:num w:numId="7">
+    <w:abstractNumId w:val="6"/>
+  </w:num>
+  <w:num w:numId="8">
+    <w:abstractNumId w:val="2"/>
+  </w:num>
+  <w:num w:numId="9">
+    <w:abstractNumId w:val="4"/>
+  </w:num>
+</w:numbering>
 </file>
 
 <file path=word/styles.xml><?xml version="1.0" encoding="utf-8"?>
@@ -2605,6 +3464,7 @@
     <w:name w:val="heading 1"/>
     <w:basedOn w:val="Normal"/>
     <w:next w:val="Standard"/>
+    <w:link w:val="Titre1Car"/>
     <w:uiPriority w:val="9"/>
     <w:qFormat/>
     <w:pPr>
@@ -2867,6 +3727,17 @@
     <w:rPr>
       <w:color w:val="605E5C"/>
       <w:shd w:val="clear" w:color="auto" w:fill="E1DFDD"/>
+    </w:rPr>
+  </w:style>
+  <w:style w:type="character" w:customStyle="1" w:styleId="Titre1Car">
+    <w:name w:val="Titre 1 Car"/>
+    <w:basedOn w:val="Policepardfaut"/>
+    <w:link w:val="Titre1"/>
+    <w:uiPriority w:val="9"/>
+    <w:rsid w:val="006B0092"/>
+    <w:rPr>
+      <w:sz w:val="40"/>
+      <w:szCs w:val="40"/>
     </w:rPr>
   </w:style>
 </w:styles>
@@ -3172,7 +4043,7 @@
 </file>
 
 <file path=customXml/itemProps1.xml><?xml version="1.0" encoding="utf-8"?>
-<ds:datastoreItem xmlns:ds="http://schemas.openxmlformats.org/officeDocument/2006/customXml" ds:itemID="{187E4489-0308-4CF1-B182-0269FB0F6376}">
+<ds:datastoreItem xmlns:ds="http://schemas.openxmlformats.org/officeDocument/2006/customXml" ds:itemID="{2A798AB8-AB32-4446-BBCB-7EC092AFBB26}">
   <ds:schemaRefs>
     <ds:schemaRef ds:uri="http://schemas.openxmlformats.org/officeDocument/2006/bibliography"/>
   </ds:schemaRefs>

</xml_diff>

<commit_message>
avancé sur le business plan
</commit_message>
<xml_diff>
--- a/Business plan.docx
+++ b/Business plan.docx
@@ -617,6 +617,9 @@
     <w:p>
       <w:pPr>
         <w:pStyle w:val="Standard"/>
+        <w:tabs>
+          <w:tab w:val="left" w:pos="8790"/>
+        </w:tabs>
         <w:spacing w:after="140"/>
         <w:jc w:val="both"/>
         <w:rPr>
@@ -628,12 +631,20 @@
       </w:pPr>
       <w:r>
         <w:rPr>
+          <w:rFonts w:ascii="Abadi" w:hAnsi="Abadi"/>
+          <w:sz w:val="96"/>
+          <w:szCs w:val="96"/>
+        </w:rPr>
+        <w:t>izyGO</w:t>
+      </w:r>
+      <w:r>
+        <w:rPr>
           <w:rFonts w:ascii="Liberation Serif" w:eastAsia="Liberation Serif" w:hAnsi="Liberation Serif" w:cs="Liberation Serif"/>
           <w:color w:val="000000" w:themeColor="text1"/>
           <w:sz w:val="72"/>
           <w:szCs w:val="72"/>
         </w:rPr>
-        <w:t>MON TRANSPORT</w:t>
+        <w:t xml:space="preserve"> </w:t>
       </w:r>
     </w:p>
     <w:p>
@@ -942,7 +953,6 @@
           <w:color w:val="44546A" w:themeColor="text2"/>
           <w:sz w:val="28"/>
           <w:szCs w:val="28"/>
-          <w:lang w:val="en-US"/>
         </w:rPr>
       </w:pPr>
       <w:r>
@@ -951,7 +961,6 @@
           <w:color w:val="44546A" w:themeColor="text2"/>
           <w:sz w:val="28"/>
           <w:szCs w:val="28"/>
-          <w:lang w:val="en-US"/>
         </w:rPr>
         <w:t>|</w:t>
       </w:r>
@@ -961,7 +970,6 @@
           <w:color w:val="44546A" w:themeColor="text2"/>
           <w:sz w:val="28"/>
           <w:szCs w:val="28"/>
-          <w:lang w:val="en-US"/>
         </w:rPr>
         <w:t xml:space="preserve"> </w:t>
       </w:r>
@@ -971,41 +979,17 @@
           <w:color w:val="44546A" w:themeColor="text2"/>
           <w:sz w:val="28"/>
           <w:szCs w:val="28"/>
-          <w:lang w:val="en-US"/>
-        </w:rPr>
-        <w:t xml:space="preserve">Alexandre </w:t>
-      </w:r>
-      <w:proofErr w:type="gramStart"/>
+        </w:rPr>
+        <w:t>Alexandre YAO</w:t>
+      </w:r>
       <w:r>
         <w:rPr>
           <w:rFonts w:ascii="Consolas" w:eastAsia="Liberation Serif" w:hAnsi="Consolas" w:cs="Liberation Serif"/>
           <w:color w:val="44546A" w:themeColor="text2"/>
           <w:sz w:val="28"/>
           <w:szCs w:val="28"/>
-          <w:lang w:val="en-US"/>
-        </w:rPr>
-        <w:t>YAO</w:t>
-      </w:r>
-      <w:r>
-        <w:rPr>
-          <w:rFonts w:ascii="Consolas" w:eastAsia="Liberation Serif" w:hAnsi="Consolas" w:cs="Liberation Serif"/>
-          <w:color w:val="44546A" w:themeColor="text2"/>
-          <w:sz w:val="28"/>
-          <w:szCs w:val="28"/>
-          <w:lang w:val="en-US"/>
-        </w:rPr>
-        <w:t xml:space="preserve"> :</w:t>
-      </w:r>
-      <w:proofErr w:type="gramEnd"/>
-      <w:r>
-        <w:rPr>
-          <w:rFonts w:ascii="Consolas" w:eastAsia="Liberation Serif" w:hAnsi="Consolas" w:cs="Liberation Serif"/>
-          <w:color w:val="44546A" w:themeColor="text2"/>
-          <w:sz w:val="28"/>
-          <w:szCs w:val="28"/>
-          <w:lang w:val="en-US"/>
-        </w:rPr>
-        <w:t xml:space="preserve"> </w:t>
+        </w:rPr>
+        <w:t xml:space="preserve"> : </w:t>
       </w:r>
       <w:hyperlink r:id="rId10" w:history="1">
         <w:r>
@@ -1014,7 +998,6 @@
             <w:rFonts w:ascii="Consolas" w:eastAsia="Liberation Serif" w:hAnsi="Consolas" w:cs="Liberation Serif"/>
             <w:sz w:val="28"/>
             <w:szCs w:val="28"/>
-            <w:lang w:val="en-US"/>
           </w:rPr>
           <w:t>ykoffialexandre@gmail.com</w:t>
         </w:r>
@@ -1023,43 +1006,36 @@
     <w:p>
       <w:pPr>
         <w:pStyle w:val="Standard"/>
+        <w:numPr>
+          <w:ilvl w:val="0"/>
+          <w:numId w:val="13"/>
+        </w:numPr>
+        <w:spacing w:after="140"/>
         <w:jc w:val="both"/>
         <w:rPr>
-          <w:lang w:val="en-US"/>
-        </w:rPr>
-      </w:pPr>
-      <w:r>
-        <w:rPr>
-          <w:lang w:val="en-US"/>
-        </w:rPr>
-        <w:t xml:space="preserve">                                                                                                                                                                               </w:t>
-      </w:r>
-    </w:p>
-    <w:p>
-      <w:pPr>
-        <w:pStyle w:val="Standard"/>
-        <w:tabs>
-          <w:tab w:val="left" w:pos="1965"/>
-          <w:tab w:val="left" w:pos="3270"/>
-        </w:tabs>
-        <w:rPr>
-          <w:lang w:val="en-US"/>
-        </w:rPr>
-      </w:pPr>
-      <w:r>
-        <w:rPr>
-          <w:lang w:val="en-US"/>
-        </w:rPr>
-        <w:tab/>
-      </w:r>
-    </w:p>
-    <w:p>
-      <w:pPr>
-        <w:pStyle w:val="Standard"/>
-        <w:rPr>
-          <w:lang w:val="en-US"/>
-        </w:rPr>
-      </w:pPr>
+          <w:rFonts w:ascii="Consolas" w:eastAsia="Liberation Serif" w:hAnsi="Consolas" w:cs="Liberation Serif"/>
+          <w:color w:val="44546A" w:themeColor="text2"/>
+          <w:sz w:val="28"/>
+          <w:szCs w:val="28"/>
+        </w:rPr>
+      </w:pPr>
+      <w:r>
+        <w:rPr>
+          <w:b/>
+          <w:sz w:val="24"/>
+          <w:szCs w:val="24"/>
+        </w:rPr>
+        <w:lastRenderedPageBreak/>
+        <w:t>RESUME</w:t>
+      </w:r>
+      <w:r>
+        <w:rPr>
+          <w:b/>
+          <w:sz w:val="24"/>
+          <w:szCs w:val="24"/>
+        </w:rPr>
+        <w:t xml:space="preserve"> </w:t>
+      </w:r>
     </w:p>
     <w:p>
       <w:pPr>
@@ -1067,24 +1043,822 @@
         <w:spacing w:after="140"/>
         <w:jc w:val="both"/>
         <w:rPr>
-          <w:lang w:val="en-US"/>
-        </w:rPr>
-      </w:pPr>
+          <w:rFonts w:asciiTheme="majorHAnsi" w:hAnsiTheme="majorHAnsi" w:cstheme="majorHAnsi"/>
+          <w:sz w:val="28"/>
+          <w:szCs w:val="28"/>
+        </w:rPr>
+      </w:pPr>
+      <w:r>
+        <w:rPr>
+          <w:rFonts w:asciiTheme="majorHAnsi" w:hAnsiTheme="majorHAnsi" w:cstheme="majorHAnsi"/>
+          <w:sz w:val="28"/>
+          <w:szCs w:val="28"/>
+        </w:rPr>
+        <w:t xml:space="preserve">Ce business plan </w:t>
+      </w:r>
+      <w:r>
+        <w:rPr>
+          <w:rFonts w:asciiTheme="majorHAnsi" w:hAnsiTheme="majorHAnsi" w:cstheme="majorHAnsi"/>
+          <w:sz w:val="28"/>
+          <w:szCs w:val="28"/>
+        </w:rPr>
+        <w:t>présente</w:t>
+      </w:r>
+      <w:r>
+        <w:rPr>
+          <w:rFonts w:asciiTheme="majorHAnsi" w:hAnsiTheme="majorHAnsi" w:cstheme="majorHAnsi"/>
+          <w:sz w:val="28"/>
+          <w:szCs w:val="28"/>
+        </w:rPr>
+        <w:t xml:space="preserve"> </w:t>
+      </w:r>
+      <w:r>
+        <w:rPr>
+          <w:rFonts w:asciiTheme="majorHAnsi" w:hAnsiTheme="majorHAnsi" w:cstheme="majorHAnsi"/>
+          <w:sz w:val="28"/>
+          <w:szCs w:val="28"/>
+        </w:rPr>
+        <w:t xml:space="preserve">l’idée de créer l’entreprise </w:t>
+      </w:r>
+      <w:r>
+        <w:rPr>
+          <w:rFonts w:asciiTheme="majorHAnsi" w:hAnsiTheme="majorHAnsi" w:cstheme="majorHAnsi"/>
+          <w:sz w:val="28"/>
+          <w:szCs w:val="28"/>
+        </w:rPr>
+        <w:t>izyGO</w:t>
+      </w:r>
+      <w:r>
+        <w:rPr>
+          <w:rFonts w:asciiTheme="majorHAnsi" w:hAnsiTheme="majorHAnsi" w:cstheme="majorHAnsi"/>
+          <w:sz w:val="28"/>
+          <w:szCs w:val="28"/>
+        </w:rPr>
+        <w:t xml:space="preserve"> par Mohamed Traoré et de Alexandre YAO. Il est le support à présenter à des partenaires pour prestations ou financement.</w:t>
+      </w:r>
+      <w:r>
+        <w:rPr>
+          <w:rFonts w:asciiTheme="majorHAnsi" w:hAnsiTheme="majorHAnsi" w:cstheme="majorHAnsi"/>
+          <w:sz w:val="28"/>
+          <w:szCs w:val="28"/>
+        </w:rPr>
+        <w:t xml:space="preserve"> </w:t>
+      </w:r>
+      <w:r>
+        <w:rPr>
+          <w:rFonts w:asciiTheme="majorHAnsi" w:hAnsiTheme="majorHAnsi" w:cstheme="majorHAnsi"/>
+          <w:sz w:val="28"/>
+          <w:szCs w:val="28"/>
+        </w:rPr>
+        <w:t xml:space="preserve">L’entreprise </w:t>
+      </w:r>
+      <w:r>
+        <w:rPr>
+          <w:rFonts w:asciiTheme="majorHAnsi" w:hAnsiTheme="majorHAnsi" w:cstheme="majorHAnsi"/>
+          <w:sz w:val="28"/>
+          <w:szCs w:val="28"/>
+        </w:rPr>
+        <w:t>izyGO</w:t>
+      </w:r>
+      <w:r>
+        <w:rPr>
+          <w:rFonts w:asciiTheme="majorHAnsi" w:hAnsiTheme="majorHAnsi" w:cstheme="majorHAnsi"/>
+          <w:sz w:val="28"/>
+          <w:szCs w:val="28"/>
+        </w:rPr>
+        <w:t xml:space="preserve"> a son champ d’activité dans le e-commerce et dans le transport. Il se veut attractif car </w:t>
+      </w:r>
+      <w:r>
+        <w:rPr>
+          <w:rFonts w:asciiTheme="majorHAnsi" w:hAnsiTheme="majorHAnsi" w:cstheme="majorHAnsi"/>
+          <w:sz w:val="28"/>
+          <w:szCs w:val="28"/>
+        </w:rPr>
+        <w:t>il</w:t>
+      </w:r>
+      <w:r>
+        <w:rPr>
+          <w:rFonts w:asciiTheme="majorHAnsi" w:hAnsiTheme="majorHAnsi" w:cstheme="majorHAnsi"/>
+          <w:sz w:val="28"/>
+          <w:szCs w:val="28"/>
+        </w:rPr>
+        <w:t xml:space="preserve"> offre une solution nouvelle et innovante pour les principaux clients.</w:t>
+      </w:r>
+      <w:r>
+        <w:rPr>
+          <w:rFonts w:asciiTheme="majorHAnsi" w:hAnsiTheme="majorHAnsi" w:cstheme="majorHAnsi"/>
+          <w:sz w:val="28"/>
+          <w:szCs w:val="28"/>
+        </w:rPr>
+        <w:t xml:space="preserve"> </w:t>
+      </w:r>
     </w:p>
     <w:p>
       <w:pPr>
         <w:pStyle w:val="Standard"/>
         <w:spacing w:after="140"/>
         <w:jc w:val="both"/>
-      </w:pPr>
-      <w:r>
-        <w:rPr>
-          <w:b/>
-          <w:sz w:val="24"/>
-          <w:szCs w:val="24"/>
-        </w:rPr>
-        <w:lastRenderedPageBreak/>
-        <w:t>MANAGEMENT SUMMARY</w:t>
+        <w:rPr>
+          <w:rFonts w:asciiTheme="majorHAnsi" w:hAnsiTheme="majorHAnsi" w:cstheme="majorHAnsi"/>
+          <w:sz w:val="28"/>
+          <w:szCs w:val="28"/>
+        </w:rPr>
+      </w:pPr>
+      <w:r>
+        <w:rPr>
+          <w:rFonts w:asciiTheme="majorHAnsi" w:hAnsiTheme="majorHAnsi" w:cstheme="majorHAnsi"/>
+          <w:sz w:val="28"/>
+          <w:szCs w:val="28"/>
+        </w:rPr>
+        <w:t>Tout d’abord</w:t>
+      </w:r>
+      <w:r>
+        <w:rPr>
+          <w:rFonts w:asciiTheme="majorHAnsi" w:hAnsiTheme="majorHAnsi" w:cstheme="majorHAnsi"/>
+          <w:sz w:val="28"/>
+          <w:szCs w:val="28"/>
+        </w:rPr>
+        <w:t xml:space="preserve">, </w:t>
+      </w:r>
+      <w:r>
+        <w:rPr>
+          <w:rFonts w:asciiTheme="majorHAnsi" w:hAnsiTheme="majorHAnsi" w:cstheme="majorHAnsi"/>
+          <w:sz w:val="28"/>
+          <w:szCs w:val="28"/>
+        </w:rPr>
+        <w:t>l</w:t>
+      </w:r>
+      <w:r>
+        <w:rPr>
+          <w:rFonts w:asciiTheme="majorHAnsi" w:hAnsiTheme="majorHAnsi" w:cstheme="majorHAnsi"/>
+          <w:sz w:val="28"/>
+          <w:szCs w:val="28"/>
+        </w:rPr>
+        <w:t>e site</w:t>
+      </w:r>
+      <w:r>
+        <w:rPr>
+          <w:rFonts w:asciiTheme="majorHAnsi" w:hAnsiTheme="majorHAnsi" w:cstheme="majorHAnsi"/>
+          <w:sz w:val="28"/>
+          <w:szCs w:val="28"/>
+        </w:rPr>
+        <w:t xml:space="preserve"> </w:t>
+      </w:r>
+      <w:r>
+        <w:rPr>
+          <w:rFonts w:asciiTheme="majorHAnsi" w:hAnsiTheme="majorHAnsi" w:cstheme="majorHAnsi"/>
+          <w:sz w:val="28"/>
+          <w:szCs w:val="28"/>
+        </w:rPr>
+        <w:t>izyGO</w:t>
+      </w:r>
+      <w:r>
+        <w:rPr>
+          <w:rFonts w:asciiTheme="majorHAnsi" w:hAnsiTheme="majorHAnsi" w:cstheme="majorHAnsi"/>
+          <w:sz w:val="28"/>
+          <w:szCs w:val="28"/>
+        </w:rPr>
+        <w:t>, sise à Abidjan,</w:t>
+      </w:r>
+      <w:r>
+        <w:rPr>
+          <w:rFonts w:asciiTheme="majorHAnsi" w:hAnsiTheme="majorHAnsi" w:cstheme="majorHAnsi"/>
+          <w:sz w:val="28"/>
+          <w:szCs w:val="28"/>
+        </w:rPr>
+        <w:t xml:space="preserve"> </w:t>
+      </w:r>
+      <w:r>
+        <w:rPr>
+          <w:rFonts w:asciiTheme="majorHAnsi" w:hAnsiTheme="majorHAnsi" w:cstheme="majorHAnsi"/>
+          <w:sz w:val="28"/>
+          <w:szCs w:val="28"/>
+        </w:rPr>
+        <w:t>a pour objectif de fournir un service de réservation de billets de transports adéquats aux voyageurs, les utilisateurs et co</w:t>
+      </w:r>
+      <w:r>
+        <w:rPr>
+          <w:rFonts w:asciiTheme="majorHAnsi" w:hAnsiTheme="majorHAnsi" w:cstheme="majorHAnsi"/>
+          <w:sz w:val="28"/>
+          <w:szCs w:val="28"/>
+        </w:rPr>
+        <w:t>-</w:t>
+      </w:r>
+      <w:r>
+        <w:rPr>
+          <w:rFonts w:asciiTheme="majorHAnsi" w:hAnsiTheme="majorHAnsi" w:cstheme="majorHAnsi"/>
+          <w:sz w:val="28"/>
+          <w:szCs w:val="28"/>
+        </w:rPr>
+        <w:t>utilisateurs de transports urbains</w:t>
+      </w:r>
+      <w:r>
+        <w:rPr>
+          <w:rFonts w:asciiTheme="majorHAnsi" w:hAnsiTheme="majorHAnsi" w:cstheme="majorHAnsi"/>
+          <w:sz w:val="28"/>
+          <w:szCs w:val="28"/>
+        </w:rPr>
+        <w:t xml:space="preserve"> et interurbains</w:t>
+      </w:r>
+      <w:r>
+        <w:rPr>
+          <w:rFonts w:asciiTheme="majorHAnsi" w:hAnsiTheme="majorHAnsi" w:cstheme="majorHAnsi"/>
+          <w:sz w:val="28"/>
+          <w:szCs w:val="28"/>
+        </w:rPr>
+        <w:t xml:space="preserve"> diversiformes. </w:t>
+      </w:r>
+      <w:r>
+        <w:rPr>
+          <w:rFonts w:asciiTheme="majorHAnsi" w:hAnsiTheme="majorHAnsi" w:cstheme="majorHAnsi"/>
+          <w:sz w:val="28"/>
+          <w:szCs w:val="28"/>
+        </w:rPr>
+        <w:t>izyGO</w:t>
+      </w:r>
+      <w:r>
+        <w:rPr>
+          <w:rFonts w:asciiTheme="majorHAnsi" w:hAnsiTheme="majorHAnsi" w:cstheme="majorHAnsi"/>
+          <w:sz w:val="28"/>
+          <w:szCs w:val="28"/>
+        </w:rPr>
+        <w:t xml:space="preserve"> vise la recherche</w:t>
+      </w:r>
+      <w:r>
+        <w:rPr>
+          <w:rFonts w:asciiTheme="majorHAnsi" w:hAnsiTheme="majorHAnsi" w:cstheme="majorHAnsi"/>
+          <w:sz w:val="28"/>
+          <w:szCs w:val="28"/>
+        </w:rPr>
+        <w:t xml:space="preserve">, </w:t>
+      </w:r>
+      <w:r>
+        <w:rPr>
+          <w:rFonts w:asciiTheme="majorHAnsi" w:hAnsiTheme="majorHAnsi" w:cstheme="majorHAnsi"/>
+          <w:sz w:val="28"/>
+          <w:szCs w:val="28"/>
+        </w:rPr>
+        <w:t>la comparaison de trajets, l’achat et la réservation de billets.</w:t>
+      </w:r>
+      <w:r>
+        <w:rPr>
+          <w:rFonts w:asciiTheme="majorHAnsi" w:hAnsiTheme="majorHAnsi" w:cstheme="majorHAnsi"/>
+          <w:sz w:val="28"/>
+          <w:szCs w:val="28"/>
+        </w:rPr>
+        <w:t xml:space="preserve"> </w:t>
+      </w:r>
+      <w:r>
+        <w:rPr>
+          <w:rFonts w:asciiTheme="majorHAnsi" w:hAnsiTheme="majorHAnsi" w:cstheme="majorHAnsi"/>
+          <w:sz w:val="28"/>
+          <w:szCs w:val="28"/>
+        </w:rPr>
+        <w:t>De prime abord</w:t>
+      </w:r>
+      <w:r>
+        <w:rPr>
+          <w:rFonts w:asciiTheme="majorHAnsi" w:hAnsiTheme="majorHAnsi" w:cstheme="majorHAnsi"/>
+          <w:sz w:val="28"/>
+          <w:szCs w:val="28"/>
+        </w:rPr>
+        <w:t>,</w:t>
+      </w:r>
+      <w:r>
+        <w:rPr>
+          <w:rFonts w:asciiTheme="majorHAnsi" w:hAnsiTheme="majorHAnsi" w:cstheme="majorHAnsi"/>
+          <w:sz w:val="28"/>
+          <w:szCs w:val="28"/>
+        </w:rPr>
+        <w:t xml:space="preserve"> </w:t>
+      </w:r>
+      <w:r>
+        <w:rPr>
+          <w:rFonts w:asciiTheme="majorHAnsi" w:hAnsiTheme="majorHAnsi" w:cstheme="majorHAnsi"/>
+          <w:sz w:val="28"/>
+          <w:szCs w:val="28"/>
+        </w:rPr>
+        <w:t>izyGO</w:t>
+      </w:r>
+      <w:r>
+        <w:rPr>
+          <w:rFonts w:asciiTheme="majorHAnsi" w:hAnsiTheme="majorHAnsi" w:cstheme="majorHAnsi"/>
+          <w:sz w:val="28"/>
+          <w:szCs w:val="28"/>
+        </w:rPr>
+        <w:t xml:space="preserve"> est </w:t>
+      </w:r>
+      <w:r>
+        <w:rPr>
+          <w:rFonts w:asciiTheme="majorHAnsi" w:hAnsiTheme="majorHAnsi" w:cstheme="majorHAnsi"/>
+          <w:sz w:val="28"/>
+          <w:szCs w:val="28"/>
+        </w:rPr>
+        <w:t>un</w:t>
+      </w:r>
+      <w:r>
+        <w:rPr>
+          <w:rFonts w:asciiTheme="majorHAnsi" w:hAnsiTheme="majorHAnsi" w:cstheme="majorHAnsi"/>
+          <w:sz w:val="28"/>
+          <w:szCs w:val="28"/>
+        </w:rPr>
+        <w:t xml:space="preserve"> site </w:t>
+      </w:r>
+      <w:r>
+        <w:rPr>
+          <w:rFonts w:asciiTheme="majorHAnsi" w:hAnsiTheme="majorHAnsi" w:cstheme="majorHAnsi"/>
+          <w:sz w:val="28"/>
+          <w:szCs w:val="28"/>
+        </w:rPr>
+        <w:t>intern</w:t>
+      </w:r>
+      <w:r>
+        <w:rPr>
+          <w:rFonts w:asciiTheme="majorHAnsi" w:hAnsiTheme="majorHAnsi" w:cstheme="majorHAnsi"/>
+          <w:sz w:val="28"/>
+          <w:szCs w:val="28"/>
+        </w:rPr>
+        <w:t>e</w:t>
+      </w:r>
+      <w:r>
+        <w:rPr>
+          <w:rFonts w:asciiTheme="majorHAnsi" w:hAnsiTheme="majorHAnsi" w:cstheme="majorHAnsi"/>
+          <w:sz w:val="28"/>
+          <w:szCs w:val="28"/>
+        </w:rPr>
+        <w:t xml:space="preserve">t </w:t>
+      </w:r>
+      <w:r>
+        <w:rPr>
+          <w:rFonts w:asciiTheme="majorHAnsi" w:hAnsiTheme="majorHAnsi" w:cstheme="majorHAnsi"/>
+          <w:sz w:val="28"/>
+          <w:szCs w:val="28"/>
+        </w:rPr>
+        <w:t xml:space="preserve">où </w:t>
+      </w:r>
+      <w:r>
+        <w:rPr>
+          <w:rFonts w:asciiTheme="majorHAnsi" w:hAnsiTheme="majorHAnsi" w:cstheme="majorHAnsi"/>
+          <w:sz w:val="28"/>
+          <w:szCs w:val="28"/>
+        </w:rPr>
+        <w:t>est centralisé</w:t>
+      </w:r>
+      <w:r>
+        <w:rPr>
+          <w:rFonts w:asciiTheme="majorHAnsi" w:hAnsiTheme="majorHAnsi" w:cstheme="majorHAnsi"/>
+          <w:sz w:val="28"/>
+          <w:szCs w:val="28"/>
+        </w:rPr>
+        <w:t xml:space="preserve"> la disponibilité des trajets proposé</w:t>
+      </w:r>
+      <w:r>
+        <w:rPr>
+          <w:rFonts w:asciiTheme="majorHAnsi" w:hAnsiTheme="majorHAnsi" w:cstheme="majorHAnsi"/>
+          <w:sz w:val="28"/>
+          <w:szCs w:val="28"/>
+        </w:rPr>
+        <w:t>s</w:t>
+      </w:r>
+      <w:r>
+        <w:rPr>
+          <w:rFonts w:asciiTheme="majorHAnsi" w:hAnsiTheme="majorHAnsi" w:cstheme="majorHAnsi"/>
+          <w:sz w:val="28"/>
+          <w:szCs w:val="28"/>
+        </w:rPr>
+        <w:t xml:space="preserve"> par de</w:t>
+      </w:r>
+      <w:r>
+        <w:rPr>
+          <w:rFonts w:asciiTheme="majorHAnsi" w:hAnsiTheme="majorHAnsi" w:cstheme="majorHAnsi"/>
+          <w:sz w:val="28"/>
+          <w:szCs w:val="28"/>
+        </w:rPr>
+        <w:t xml:space="preserve"> nombreuses </w:t>
+      </w:r>
+      <w:r>
+        <w:rPr>
+          <w:rFonts w:asciiTheme="majorHAnsi" w:hAnsiTheme="majorHAnsi" w:cstheme="majorHAnsi"/>
+          <w:sz w:val="28"/>
+          <w:szCs w:val="28"/>
+        </w:rPr>
+        <w:t>compagnies de voyage</w:t>
+      </w:r>
+      <w:r>
+        <w:rPr>
+          <w:rFonts w:asciiTheme="majorHAnsi" w:hAnsiTheme="majorHAnsi" w:cstheme="majorHAnsi"/>
+          <w:sz w:val="28"/>
+          <w:szCs w:val="28"/>
+        </w:rPr>
+        <w:t xml:space="preserve">. </w:t>
+      </w:r>
+      <w:r>
+        <w:rPr>
+          <w:rFonts w:asciiTheme="majorHAnsi" w:hAnsiTheme="majorHAnsi" w:cstheme="majorHAnsi"/>
+          <w:sz w:val="28"/>
+          <w:szCs w:val="28"/>
+        </w:rPr>
+        <w:t>Il offre alors l’assurance au minimum de</w:t>
+      </w:r>
+      <w:r>
+        <w:rPr>
+          <w:rFonts w:asciiTheme="majorHAnsi" w:hAnsiTheme="majorHAnsi" w:cstheme="majorHAnsi"/>
+          <w:sz w:val="28"/>
+          <w:szCs w:val="28"/>
+        </w:rPr>
+        <w:t>s</w:t>
+      </w:r>
+      <w:r>
+        <w:rPr>
+          <w:rFonts w:asciiTheme="majorHAnsi" w:hAnsiTheme="majorHAnsi" w:cstheme="majorHAnsi"/>
+          <w:sz w:val="28"/>
+          <w:szCs w:val="28"/>
+        </w:rPr>
+        <w:t xml:space="preserve"> </w:t>
+      </w:r>
+      <w:r>
+        <w:rPr>
+          <w:rFonts w:asciiTheme="majorHAnsi" w:hAnsiTheme="majorHAnsi" w:cstheme="majorHAnsi"/>
+          <w:sz w:val="28"/>
+          <w:szCs w:val="28"/>
+        </w:rPr>
+        <w:t>réservation</w:t>
+      </w:r>
+      <w:r>
+        <w:rPr>
+          <w:rFonts w:asciiTheme="majorHAnsi" w:hAnsiTheme="majorHAnsi" w:cstheme="majorHAnsi"/>
+          <w:sz w:val="28"/>
+          <w:szCs w:val="28"/>
+        </w:rPr>
+        <w:t>s</w:t>
+      </w:r>
+      <w:r>
+        <w:rPr>
+          <w:rFonts w:asciiTheme="majorHAnsi" w:hAnsiTheme="majorHAnsi" w:cstheme="majorHAnsi"/>
+          <w:sz w:val="28"/>
+          <w:szCs w:val="28"/>
+        </w:rPr>
+        <w:t xml:space="preserve"> d</w:t>
+      </w:r>
+      <w:r>
+        <w:rPr>
+          <w:rFonts w:asciiTheme="majorHAnsi" w:hAnsiTheme="majorHAnsi" w:cstheme="majorHAnsi"/>
+          <w:sz w:val="28"/>
+          <w:szCs w:val="28"/>
+        </w:rPr>
+        <w:t>e</w:t>
+      </w:r>
+      <w:r>
+        <w:rPr>
+          <w:rFonts w:asciiTheme="majorHAnsi" w:hAnsiTheme="majorHAnsi" w:cstheme="majorHAnsi"/>
+          <w:sz w:val="28"/>
+          <w:szCs w:val="28"/>
+        </w:rPr>
+        <w:t xml:space="preserve"> trajet</w:t>
+      </w:r>
+      <w:r>
+        <w:rPr>
+          <w:rFonts w:asciiTheme="majorHAnsi" w:hAnsiTheme="majorHAnsi" w:cstheme="majorHAnsi"/>
+          <w:sz w:val="28"/>
+          <w:szCs w:val="28"/>
+        </w:rPr>
+        <w:t>s</w:t>
+      </w:r>
+      <w:r>
+        <w:rPr>
+          <w:rFonts w:asciiTheme="majorHAnsi" w:hAnsiTheme="majorHAnsi" w:cstheme="majorHAnsi"/>
+          <w:sz w:val="28"/>
+          <w:szCs w:val="28"/>
+        </w:rPr>
+        <w:t xml:space="preserve"> conforme</w:t>
+      </w:r>
+      <w:r>
+        <w:rPr>
+          <w:rFonts w:asciiTheme="majorHAnsi" w:hAnsiTheme="majorHAnsi" w:cstheme="majorHAnsi"/>
+          <w:sz w:val="28"/>
+          <w:szCs w:val="28"/>
+        </w:rPr>
+        <w:t>s</w:t>
+      </w:r>
+      <w:r>
+        <w:rPr>
+          <w:rFonts w:asciiTheme="majorHAnsi" w:hAnsiTheme="majorHAnsi" w:cstheme="majorHAnsi"/>
+          <w:sz w:val="28"/>
+          <w:szCs w:val="28"/>
+        </w:rPr>
+        <w:t xml:space="preserve"> aux besoin</w:t>
+      </w:r>
+      <w:r>
+        <w:rPr>
+          <w:rFonts w:asciiTheme="majorHAnsi" w:hAnsiTheme="majorHAnsi" w:cstheme="majorHAnsi"/>
+          <w:sz w:val="28"/>
+          <w:szCs w:val="28"/>
+        </w:rPr>
+        <w:t>s</w:t>
+      </w:r>
+      <w:r>
+        <w:rPr>
+          <w:rFonts w:asciiTheme="majorHAnsi" w:hAnsiTheme="majorHAnsi" w:cstheme="majorHAnsi"/>
+          <w:sz w:val="28"/>
+          <w:szCs w:val="28"/>
+        </w:rPr>
+        <w:t xml:space="preserve"> particuliers de chaque voyageur.</w:t>
+      </w:r>
+      <w:r>
+        <w:rPr>
+          <w:rFonts w:asciiTheme="majorHAnsi" w:hAnsiTheme="majorHAnsi" w:cstheme="majorHAnsi"/>
+          <w:sz w:val="28"/>
+          <w:szCs w:val="28"/>
+        </w:rPr>
+        <w:t xml:space="preserve"> </w:t>
+      </w:r>
+      <w:r>
+        <w:rPr>
+          <w:rFonts w:asciiTheme="majorHAnsi" w:hAnsiTheme="majorHAnsi" w:cstheme="majorHAnsi"/>
+          <w:sz w:val="28"/>
+          <w:szCs w:val="28"/>
+        </w:rPr>
+        <w:t>Ensuite, il procure une solution facile et innova</w:t>
+      </w:r>
+      <w:r>
+        <w:rPr>
+          <w:rFonts w:asciiTheme="majorHAnsi" w:hAnsiTheme="majorHAnsi" w:cstheme="majorHAnsi"/>
+          <w:sz w:val="28"/>
+          <w:szCs w:val="28"/>
+        </w:rPr>
+        <w:t xml:space="preserve">nte </w:t>
+      </w:r>
+      <w:r>
+        <w:rPr>
+          <w:rFonts w:asciiTheme="majorHAnsi" w:hAnsiTheme="majorHAnsi" w:cstheme="majorHAnsi"/>
+          <w:sz w:val="28"/>
+          <w:szCs w:val="28"/>
+        </w:rPr>
+        <w:t xml:space="preserve">contre les soucis encourues lors de la </w:t>
+      </w:r>
+      <w:r>
+        <w:rPr>
+          <w:rFonts w:asciiTheme="majorHAnsi" w:hAnsiTheme="majorHAnsi" w:cstheme="majorHAnsi"/>
+          <w:sz w:val="28"/>
+          <w:szCs w:val="28"/>
+        </w:rPr>
+        <w:t>réservation</w:t>
+      </w:r>
+      <w:r>
+        <w:rPr>
+          <w:rFonts w:asciiTheme="majorHAnsi" w:hAnsiTheme="majorHAnsi" w:cstheme="majorHAnsi"/>
+          <w:sz w:val="28"/>
+          <w:szCs w:val="28"/>
+        </w:rPr>
+        <w:t xml:space="preserve"> physique des billets.</w:t>
+      </w:r>
+      <w:r>
+        <w:rPr>
+          <w:rFonts w:asciiTheme="majorHAnsi" w:hAnsiTheme="majorHAnsi" w:cstheme="majorHAnsi"/>
+          <w:sz w:val="28"/>
+          <w:szCs w:val="28"/>
+        </w:rPr>
+        <w:t xml:space="preserve"> Ainsi, </w:t>
+      </w:r>
+      <w:r>
+        <w:rPr>
+          <w:rFonts w:asciiTheme="majorHAnsi" w:hAnsiTheme="majorHAnsi" w:cstheme="majorHAnsi"/>
+          <w:sz w:val="28"/>
+          <w:szCs w:val="28"/>
+        </w:rPr>
+        <w:t xml:space="preserve">izyGO </w:t>
+      </w:r>
+      <w:r>
+        <w:rPr>
+          <w:rFonts w:asciiTheme="majorHAnsi" w:hAnsiTheme="majorHAnsi" w:cstheme="majorHAnsi"/>
+          <w:sz w:val="28"/>
+          <w:szCs w:val="28"/>
+        </w:rPr>
+        <w:t xml:space="preserve">cadre </w:t>
+      </w:r>
+      <w:r>
+        <w:rPr>
+          <w:rFonts w:asciiTheme="majorHAnsi" w:hAnsiTheme="majorHAnsi" w:cstheme="majorHAnsi"/>
+          <w:sz w:val="28"/>
+          <w:szCs w:val="28"/>
+        </w:rPr>
+        <w:t>parfaitement avec</w:t>
+      </w:r>
+      <w:r>
+        <w:rPr>
+          <w:rFonts w:asciiTheme="majorHAnsi" w:hAnsiTheme="majorHAnsi" w:cstheme="majorHAnsi"/>
+          <w:sz w:val="28"/>
+          <w:szCs w:val="28"/>
+        </w:rPr>
+        <w:t xml:space="preserve"> les besoins à la fois des voyageurs </w:t>
+      </w:r>
+      <w:r>
+        <w:rPr>
+          <w:rFonts w:asciiTheme="majorHAnsi" w:hAnsiTheme="majorHAnsi" w:cstheme="majorHAnsi"/>
+          <w:sz w:val="28"/>
+          <w:szCs w:val="28"/>
+        </w:rPr>
+        <w:t xml:space="preserve">en </w:t>
+      </w:r>
+      <w:r>
+        <w:rPr>
+          <w:rFonts w:asciiTheme="majorHAnsi" w:hAnsiTheme="majorHAnsi" w:cstheme="majorHAnsi"/>
+          <w:sz w:val="28"/>
+          <w:szCs w:val="28"/>
+        </w:rPr>
+        <w:t>suppr</w:t>
+      </w:r>
+      <w:r>
+        <w:rPr>
+          <w:rFonts w:asciiTheme="majorHAnsi" w:hAnsiTheme="majorHAnsi" w:cstheme="majorHAnsi"/>
+          <w:sz w:val="28"/>
+          <w:szCs w:val="28"/>
+        </w:rPr>
+        <w:t>imant par exemple</w:t>
+      </w:r>
+      <w:r>
+        <w:rPr>
+          <w:rFonts w:asciiTheme="majorHAnsi" w:hAnsiTheme="majorHAnsi" w:cstheme="majorHAnsi"/>
+          <w:sz w:val="28"/>
+          <w:szCs w:val="28"/>
+        </w:rPr>
+        <w:t xml:space="preserve"> </w:t>
+      </w:r>
+      <w:r>
+        <w:rPr>
+          <w:rFonts w:asciiTheme="majorHAnsi" w:hAnsiTheme="majorHAnsi" w:cstheme="majorHAnsi"/>
+          <w:sz w:val="28"/>
+          <w:szCs w:val="28"/>
+        </w:rPr>
+        <w:t>les</w:t>
+      </w:r>
+      <w:r>
+        <w:rPr>
+          <w:rFonts w:asciiTheme="majorHAnsi" w:hAnsiTheme="majorHAnsi" w:cstheme="majorHAnsi"/>
+          <w:sz w:val="28"/>
+          <w:szCs w:val="28"/>
+        </w:rPr>
+        <w:t xml:space="preserve"> longues heures d’attentes</w:t>
+      </w:r>
+      <w:r>
+        <w:rPr>
+          <w:rFonts w:asciiTheme="majorHAnsi" w:hAnsiTheme="majorHAnsi" w:cstheme="majorHAnsi"/>
+          <w:sz w:val="28"/>
+          <w:szCs w:val="28"/>
+        </w:rPr>
+        <w:t xml:space="preserve">, mais aussi des compagnies de voyages pour une gestion beaucoup plus digitale de </w:t>
+      </w:r>
+      <w:r>
+        <w:rPr>
+          <w:rFonts w:asciiTheme="majorHAnsi" w:hAnsiTheme="majorHAnsi" w:cstheme="majorHAnsi"/>
+          <w:sz w:val="28"/>
+          <w:szCs w:val="28"/>
+        </w:rPr>
+        <w:t>leur principal service</w:t>
+      </w:r>
+      <w:r>
+        <w:rPr>
+          <w:rFonts w:asciiTheme="majorHAnsi" w:hAnsiTheme="majorHAnsi" w:cstheme="majorHAnsi"/>
+          <w:sz w:val="28"/>
+          <w:szCs w:val="28"/>
+        </w:rPr>
+        <w:t xml:space="preserve"> en permettant notamment la </w:t>
+      </w:r>
+      <w:r>
+        <w:rPr>
+          <w:rFonts w:asciiTheme="majorHAnsi" w:hAnsiTheme="majorHAnsi" w:cstheme="majorHAnsi"/>
+          <w:sz w:val="28"/>
+          <w:szCs w:val="28"/>
+        </w:rPr>
+        <w:t>réservation</w:t>
+      </w:r>
+      <w:r>
+        <w:rPr>
+          <w:rFonts w:asciiTheme="majorHAnsi" w:hAnsiTheme="majorHAnsi" w:cstheme="majorHAnsi"/>
+          <w:sz w:val="28"/>
+          <w:szCs w:val="28"/>
+        </w:rPr>
+        <w:t xml:space="preserve"> à tout moment sans interruption</w:t>
+      </w:r>
+      <w:r>
+        <w:rPr>
+          <w:rFonts w:asciiTheme="majorHAnsi" w:hAnsiTheme="majorHAnsi" w:cstheme="majorHAnsi"/>
+          <w:sz w:val="28"/>
+          <w:szCs w:val="28"/>
+        </w:rPr>
+        <w:t xml:space="preserve"> des </w:t>
+      </w:r>
+      <w:r>
+        <w:rPr>
+          <w:rFonts w:asciiTheme="majorHAnsi" w:hAnsiTheme="majorHAnsi" w:cstheme="majorHAnsi"/>
+          <w:sz w:val="28"/>
+          <w:szCs w:val="28"/>
+        </w:rPr>
+        <w:t>places disponibles</w:t>
+      </w:r>
+      <w:r>
+        <w:rPr>
+          <w:rFonts w:asciiTheme="majorHAnsi" w:hAnsiTheme="majorHAnsi" w:cstheme="majorHAnsi"/>
+          <w:sz w:val="28"/>
+          <w:szCs w:val="28"/>
+        </w:rPr>
+        <w:t>.</w:t>
+      </w:r>
+      <w:r>
+        <w:rPr>
+          <w:rFonts w:asciiTheme="majorHAnsi" w:hAnsiTheme="majorHAnsi" w:cstheme="majorHAnsi"/>
+          <w:sz w:val="28"/>
+          <w:szCs w:val="28"/>
+        </w:rPr>
+        <w:t xml:space="preserve"> </w:t>
+      </w:r>
+      <w:r>
+        <w:rPr>
+          <w:rFonts w:asciiTheme="majorHAnsi" w:hAnsiTheme="majorHAnsi" w:cstheme="majorHAnsi"/>
+          <w:sz w:val="28"/>
+          <w:szCs w:val="28"/>
+        </w:rPr>
+        <w:t xml:space="preserve">Enfin, </w:t>
+      </w:r>
+      <w:r>
+        <w:rPr>
+          <w:rFonts w:asciiTheme="majorHAnsi" w:hAnsiTheme="majorHAnsi" w:cstheme="majorHAnsi"/>
+          <w:sz w:val="28"/>
+          <w:szCs w:val="28"/>
+        </w:rPr>
+        <w:t>izyGO</w:t>
+      </w:r>
+      <w:r>
+        <w:rPr>
+          <w:rFonts w:asciiTheme="majorHAnsi" w:hAnsiTheme="majorHAnsi" w:cstheme="majorHAnsi"/>
+          <w:sz w:val="28"/>
+          <w:szCs w:val="28"/>
+        </w:rPr>
+        <w:t xml:space="preserve"> s’annonce comme l’outil de référence pour la comparaison des services proposés par les compagnies de voyages. De ce fait, il </w:t>
+      </w:r>
+      <w:r>
+        <w:rPr>
+          <w:rFonts w:asciiTheme="majorHAnsi" w:hAnsiTheme="majorHAnsi" w:cstheme="majorHAnsi"/>
+          <w:sz w:val="28"/>
+          <w:szCs w:val="28"/>
+        </w:rPr>
+        <w:t>sera</w:t>
+      </w:r>
+      <w:r>
+        <w:rPr>
+          <w:rFonts w:asciiTheme="majorHAnsi" w:hAnsiTheme="majorHAnsi" w:cstheme="majorHAnsi"/>
+          <w:sz w:val="28"/>
+          <w:szCs w:val="28"/>
+        </w:rPr>
+        <w:t xml:space="preserve"> le déclencheur d’une </w:t>
+      </w:r>
+      <w:r>
+        <w:rPr>
+          <w:rFonts w:asciiTheme="majorHAnsi" w:hAnsiTheme="majorHAnsi" w:cstheme="majorHAnsi"/>
+          <w:sz w:val="28"/>
+          <w:szCs w:val="28"/>
+        </w:rPr>
+        <w:t xml:space="preserve">saine </w:t>
+      </w:r>
+      <w:r>
+        <w:rPr>
+          <w:rFonts w:asciiTheme="majorHAnsi" w:hAnsiTheme="majorHAnsi" w:cstheme="majorHAnsi"/>
+          <w:sz w:val="28"/>
+          <w:szCs w:val="28"/>
+        </w:rPr>
+        <w:t>concurrence entre compagnie</w:t>
+      </w:r>
+      <w:r>
+        <w:rPr>
+          <w:rFonts w:asciiTheme="majorHAnsi" w:hAnsiTheme="majorHAnsi" w:cstheme="majorHAnsi"/>
+          <w:sz w:val="28"/>
+          <w:szCs w:val="28"/>
+        </w:rPr>
+        <w:t>s</w:t>
+      </w:r>
+      <w:r>
+        <w:rPr>
+          <w:rFonts w:asciiTheme="majorHAnsi" w:hAnsiTheme="majorHAnsi" w:cstheme="majorHAnsi"/>
+          <w:sz w:val="28"/>
+          <w:szCs w:val="28"/>
+        </w:rPr>
+        <w:t xml:space="preserve"> de voyage </w:t>
+      </w:r>
+      <w:r>
+        <w:rPr>
+          <w:rFonts w:asciiTheme="majorHAnsi" w:hAnsiTheme="majorHAnsi" w:cstheme="majorHAnsi"/>
+          <w:sz w:val="28"/>
+          <w:szCs w:val="28"/>
+        </w:rPr>
+        <w:t>encore</w:t>
+      </w:r>
+      <w:r>
+        <w:rPr>
+          <w:rFonts w:asciiTheme="majorHAnsi" w:hAnsiTheme="majorHAnsi" w:cstheme="majorHAnsi"/>
+          <w:sz w:val="28"/>
+          <w:szCs w:val="28"/>
+        </w:rPr>
+        <w:t xml:space="preserve"> plus ciblé vers la satisfaction clientèle. </w:t>
       </w:r>
     </w:p>
     <w:p>
@@ -1092,540 +1866,387 @@
         <w:pStyle w:val="Standard"/>
         <w:spacing w:after="140"/>
         <w:jc w:val="both"/>
-      </w:pPr>
-      <w:r>
-        <w:rPr>
-          <w:b/>
+        <w:rPr>
+          <w:rFonts w:asciiTheme="majorHAnsi" w:hAnsiTheme="majorHAnsi" w:cstheme="majorHAnsi"/>
+          <w:sz w:val="28"/>
+          <w:szCs w:val="28"/>
+        </w:rPr>
+      </w:pPr>
+      <w:r>
+        <w:rPr>
+          <w:rFonts w:asciiTheme="majorHAnsi" w:hAnsiTheme="majorHAnsi" w:cstheme="majorHAnsi"/>
+          <w:sz w:val="28"/>
+          <w:szCs w:val="28"/>
+        </w:rPr>
+        <w:t xml:space="preserve">Ensuite, </w:t>
+      </w:r>
+      <w:r>
+        <w:rPr>
+          <w:rFonts w:asciiTheme="majorHAnsi" w:hAnsiTheme="majorHAnsi" w:cstheme="majorHAnsi"/>
+          <w:sz w:val="28"/>
+          <w:szCs w:val="28"/>
+        </w:rPr>
+        <w:t>l</w:t>
+      </w:r>
+      <w:r>
+        <w:rPr>
+          <w:rFonts w:asciiTheme="majorHAnsi" w:hAnsiTheme="majorHAnsi" w:cstheme="majorHAnsi"/>
+          <w:sz w:val="28"/>
+          <w:szCs w:val="28"/>
+        </w:rPr>
+        <w:t>es principaux clients</w:t>
+      </w:r>
+      <w:r>
+        <w:rPr>
+          <w:rFonts w:asciiTheme="majorHAnsi" w:hAnsiTheme="majorHAnsi" w:cstheme="majorHAnsi"/>
+          <w:sz w:val="28"/>
+          <w:szCs w:val="28"/>
+        </w:rPr>
+        <w:t xml:space="preserve"> de</w:t>
+      </w:r>
+      <w:r>
+        <w:rPr>
+          <w:rFonts w:asciiTheme="majorHAnsi" w:hAnsiTheme="majorHAnsi" w:cstheme="majorHAnsi"/>
+          <w:sz w:val="28"/>
+          <w:szCs w:val="28"/>
+        </w:rPr>
+        <w:t xml:space="preserve"> izyGO</w:t>
+      </w:r>
+      <w:r>
+        <w:rPr>
+          <w:rFonts w:asciiTheme="majorHAnsi" w:hAnsiTheme="majorHAnsi" w:cstheme="majorHAnsi"/>
+          <w:sz w:val="28"/>
+          <w:szCs w:val="28"/>
+        </w:rPr>
+        <w:t xml:space="preserve"> sont</w:t>
+      </w:r>
+      <w:r>
+        <w:rPr>
+          <w:rFonts w:asciiTheme="majorHAnsi" w:hAnsiTheme="majorHAnsi" w:cstheme="majorHAnsi"/>
+          <w:sz w:val="28"/>
+          <w:szCs w:val="28"/>
+        </w:rPr>
+        <w:t> les voyageurs et les compagnies de voyages.</w:t>
+      </w:r>
+      <w:r>
+        <w:rPr>
+          <w:rFonts w:asciiTheme="majorHAnsi" w:hAnsiTheme="majorHAnsi" w:cstheme="majorHAnsi"/>
+          <w:sz w:val="28"/>
+          <w:szCs w:val="28"/>
+        </w:rPr>
+        <w:t xml:space="preserve"> </w:t>
+      </w:r>
+      <w:r>
+        <w:rPr>
+          <w:rFonts w:asciiTheme="majorHAnsi" w:hAnsiTheme="majorHAnsi" w:cstheme="majorHAnsi"/>
+          <w:sz w:val="28"/>
+          <w:szCs w:val="28"/>
+        </w:rPr>
+        <w:t xml:space="preserve">Aujourd’hui en Côte d’Ivoire, le nombre de personnes qui voyagent par car </w:t>
+      </w:r>
+      <w:r>
+        <w:rPr>
+          <w:rFonts w:asciiTheme="majorHAnsi" w:hAnsiTheme="majorHAnsi" w:cstheme="majorHAnsi"/>
+          <w:sz w:val="28"/>
+          <w:szCs w:val="28"/>
+        </w:rPr>
+        <w:t>chaque</w:t>
+      </w:r>
+      <w:r>
+        <w:rPr>
+          <w:rFonts w:asciiTheme="majorHAnsi" w:hAnsiTheme="majorHAnsi" w:cstheme="majorHAnsi"/>
+          <w:sz w:val="28"/>
+          <w:szCs w:val="28"/>
+        </w:rPr>
+        <w:t xml:space="preserve"> an</w:t>
+      </w:r>
+      <w:r>
+        <w:rPr>
+          <w:rFonts w:asciiTheme="majorHAnsi" w:hAnsiTheme="majorHAnsi" w:cstheme="majorHAnsi"/>
+          <w:sz w:val="28"/>
+          <w:szCs w:val="28"/>
+        </w:rPr>
+        <w:t>née</w:t>
+      </w:r>
+      <w:r>
+        <w:rPr>
+          <w:rFonts w:asciiTheme="majorHAnsi" w:hAnsiTheme="majorHAnsi" w:cstheme="majorHAnsi"/>
+          <w:sz w:val="28"/>
+          <w:szCs w:val="28"/>
+        </w:rPr>
+        <w:t xml:space="preserve"> est de </w:t>
+      </w:r>
+      <w:r>
+        <w:rPr>
+          <w:rFonts w:asciiTheme="majorHAnsi" w:hAnsiTheme="majorHAnsi" w:cstheme="majorHAnsi"/>
+          <w:sz w:val="28"/>
+          <w:szCs w:val="28"/>
+        </w:rPr>
+        <w:t>xxxxxxx</w:t>
+      </w:r>
+      <w:r>
+        <w:rPr>
+          <w:rFonts w:asciiTheme="majorHAnsi" w:hAnsiTheme="majorHAnsi" w:cstheme="majorHAnsi"/>
+          <w:sz w:val="28"/>
+          <w:szCs w:val="28"/>
+        </w:rPr>
+        <w:t xml:space="preserve">. Ce chiffre est en constante augmentation. On prévoit </w:t>
+      </w:r>
+      <w:r>
+        <w:rPr>
+          <w:rFonts w:asciiTheme="majorHAnsi" w:hAnsiTheme="majorHAnsi" w:cstheme="majorHAnsi"/>
+          <w:sz w:val="28"/>
+          <w:szCs w:val="28"/>
+        </w:rPr>
+        <w:t xml:space="preserve">ainsi à </w:t>
+      </w:r>
+      <w:r>
+        <w:rPr>
+          <w:rFonts w:asciiTheme="majorHAnsi" w:hAnsiTheme="majorHAnsi" w:cstheme="majorHAnsi"/>
+          <w:sz w:val="28"/>
+          <w:szCs w:val="28"/>
+        </w:rPr>
+        <w:t>xxxxxxx</w:t>
+      </w:r>
+      <w:r>
+        <w:rPr>
+          <w:rFonts w:asciiTheme="majorHAnsi" w:hAnsiTheme="majorHAnsi" w:cstheme="majorHAnsi"/>
+          <w:sz w:val="28"/>
+          <w:szCs w:val="28"/>
+        </w:rPr>
+        <w:t xml:space="preserve"> voyageurs en 2021.</w:t>
+      </w:r>
+      <w:r>
+        <w:rPr>
+          <w:rFonts w:asciiTheme="majorHAnsi" w:hAnsiTheme="majorHAnsi" w:cstheme="majorHAnsi"/>
+          <w:sz w:val="28"/>
+          <w:szCs w:val="28"/>
+        </w:rPr>
+        <w:t xml:space="preserve"> De même le nombre de compagnies de voyages ne cesse de croitre.</w:t>
+      </w:r>
+      <w:r>
+        <w:rPr>
+          <w:rFonts w:asciiTheme="majorHAnsi" w:hAnsiTheme="majorHAnsi" w:cstheme="majorHAnsi"/>
+          <w:sz w:val="28"/>
+          <w:szCs w:val="28"/>
+        </w:rPr>
+        <w:t xml:space="preserve"> Sur le marché en ce moment, il manque cruellement de solution semblable </w:t>
+      </w:r>
+      <w:r>
+        <w:rPr>
+          <w:rFonts w:asciiTheme="majorHAnsi" w:hAnsiTheme="majorHAnsi" w:cstheme="majorHAnsi"/>
+          <w:sz w:val="28"/>
+          <w:szCs w:val="28"/>
+        </w:rPr>
+        <w:t>à izyGO</w:t>
+      </w:r>
+      <w:r>
+        <w:rPr>
+          <w:rFonts w:asciiTheme="majorHAnsi" w:hAnsiTheme="majorHAnsi" w:cstheme="majorHAnsi"/>
+          <w:sz w:val="28"/>
+          <w:szCs w:val="28"/>
+        </w:rPr>
+        <w:t xml:space="preserve">. Celles qui existent souffre de visibilité. Notre force par rapport à la concurrence est de fournir un service professionnel de </w:t>
+      </w:r>
+      <w:r>
+        <w:rPr>
+          <w:rFonts w:asciiTheme="majorHAnsi" w:hAnsiTheme="majorHAnsi" w:cstheme="majorHAnsi"/>
+          <w:sz w:val="28"/>
+          <w:szCs w:val="28"/>
+        </w:rPr>
+        <w:t>référence</w:t>
+      </w:r>
+      <w:r>
+        <w:rPr>
+          <w:rFonts w:asciiTheme="majorHAnsi" w:hAnsiTheme="majorHAnsi" w:cstheme="majorHAnsi"/>
+          <w:sz w:val="28"/>
+          <w:szCs w:val="28"/>
+        </w:rPr>
+        <w:t xml:space="preserve"> en Côte d’Ivoire, sûr, sécurisé. </w:t>
+      </w:r>
+      <w:r>
+        <w:rPr>
+          <w:rFonts w:asciiTheme="majorHAnsi" w:hAnsiTheme="majorHAnsi" w:cstheme="majorHAnsi"/>
+          <w:sz w:val="28"/>
+          <w:szCs w:val="28"/>
+        </w:rPr>
+        <w:t>izyGO s</w:t>
+      </w:r>
+      <w:r>
+        <w:rPr>
+          <w:rFonts w:asciiTheme="majorHAnsi" w:hAnsiTheme="majorHAnsi" w:cstheme="majorHAnsi"/>
+          <w:sz w:val="28"/>
+          <w:szCs w:val="28"/>
+        </w:rPr>
+        <w:t>era dans ces débuts un service complètement gratuit pour tous type d’utilisateurs. Notre stratégie marketing prévoit une monétarisation des services</w:t>
+      </w:r>
+      <w:r>
+        <w:rPr>
+          <w:rFonts w:asciiTheme="majorHAnsi" w:hAnsiTheme="majorHAnsi" w:cstheme="majorHAnsi"/>
+          <w:sz w:val="28"/>
+          <w:szCs w:val="28"/>
+        </w:rPr>
+        <w:t xml:space="preserve"> </w:t>
+      </w:r>
+      <w:r>
+        <w:rPr>
+          <w:rFonts w:asciiTheme="majorHAnsi" w:hAnsiTheme="majorHAnsi" w:cstheme="majorHAnsi"/>
+          <w:sz w:val="28"/>
+          <w:szCs w:val="28"/>
+        </w:rPr>
+        <w:t>plus tard quand le service gagnera en popularité et en reconnaissance auprès des utilisateurs.</w:t>
+      </w:r>
+      <w:r>
+        <w:rPr>
+          <w:rFonts w:asciiTheme="majorHAnsi" w:hAnsiTheme="majorHAnsi" w:cstheme="majorHAnsi"/>
+          <w:sz w:val="28"/>
+          <w:szCs w:val="28"/>
+        </w:rPr>
+        <w:t xml:space="preserve"> </w:t>
+      </w:r>
+    </w:p>
+    <w:p>
+      <w:pPr>
+        <w:pStyle w:val="Standard"/>
+        <w:spacing w:after="140"/>
+        <w:jc w:val="both"/>
+        <w:rPr>
+          <w:rFonts w:asciiTheme="majorHAnsi" w:hAnsiTheme="majorHAnsi" w:cstheme="majorHAnsi"/>
+          <w:sz w:val="28"/>
+          <w:szCs w:val="28"/>
+        </w:rPr>
+      </w:pPr>
+      <w:r>
+        <w:rPr>
+          <w:rFonts w:asciiTheme="majorHAnsi" w:hAnsiTheme="majorHAnsi" w:cstheme="majorHAnsi"/>
+          <w:sz w:val="28"/>
+          <w:szCs w:val="28"/>
+        </w:rPr>
+        <w:t xml:space="preserve">Enfin, </w:t>
+      </w:r>
+      <w:r>
+        <w:rPr>
+          <w:rFonts w:asciiTheme="majorHAnsi" w:hAnsiTheme="majorHAnsi" w:cstheme="majorHAnsi"/>
+          <w:sz w:val="28"/>
+          <w:szCs w:val="28"/>
+        </w:rPr>
+        <w:t xml:space="preserve">izyGO </w:t>
+      </w:r>
+      <w:r>
+        <w:rPr>
+          <w:rFonts w:asciiTheme="majorHAnsi" w:hAnsiTheme="majorHAnsi" w:cstheme="majorHAnsi"/>
+          <w:sz w:val="28"/>
+          <w:szCs w:val="28"/>
+        </w:rPr>
+        <w:t xml:space="preserve">regroupe deux principaux collaborateurs qui sont Mohamed Traoré qui </w:t>
+      </w:r>
+      <w:r>
+        <w:rPr>
+          <w:rFonts w:asciiTheme="majorHAnsi" w:hAnsiTheme="majorHAnsi" w:cstheme="majorHAnsi"/>
+          <w:sz w:val="28"/>
+          <w:szCs w:val="28"/>
+        </w:rPr>
+        <w:t>eut</w:t>
+      </w:r>
+      <w:r>
+        <w:rPr>
+          <w:rFonts w:asciiTheme="majorHAnsi" w:hAnsiTheme="majorHAnsi" w:cstheme="majorHAnsi"/>
+          <w:sz w:val="28"/>
+          <w:szCs w:val="28"/>
+        </w:rPr>
+        <w:t xml:space="preserve"> originellement</w:t>
+      </w:r>
+      <w:r>
+        <w:rPr>
+          <w:rFonts w:asciiTheme="majorHAnsi" w:hAnsiTheme="majorHAnsi" w:cstheme="majorHAnsi"/>
+          <w:sz w:val="28"/>
+          <w:szCs w:val="28"/>
+        </w:rPr>
+        <w:t xml:space="preserve"> l’idée</w:t>
+      </w:r>
+      <w:r>
+        <w:rPr>
+          <w:rFonts w:asciiTheme="majorHAnsi" w:hAnsiTheme="majorHAnsi" w:cstheme="majorHAnsi"/>
+          <w:sz w:val="28"/>
+          <w:szCs w:val="28"/>
+        </w:rPr>
+        <w:t xml:space="preserve"> et invita </w:t>
+      </w:r>
+      <w:r>
+        <w:rPr>
+          <w:rFonts w:asciiTheme="majorHAnsi" w:hAnsiTheme="majorHAnsi" w:cstheme="majorHAnsi"/>
+          <w:sz w:val="28"/>
+          <w:szCs w:val="28"/>
+        </w:rPr>
+        <w:t>Alexandre YAO</w:t>
+      </w:r>
+      <w:r>
+        <w:rPr>
+          <w:rFonts w:asciiTheme="majorHAnsi" w:hAnsiTheme="majorHAnsi" w:cstheme="majorHAnsi"/>
+          <w:sz w:val="28"/>
+          <w:szCs w:val="28"/>
+        </w:rPr>
+        <w:t xml:space="preserve"> dans l’aventure.</w:t>
+      </w:r>
+    </w:p>
+    <w:p>
+      <w:pPr>
+        <w:pStyle w:val="Standard"/>
+        <w:spacing w:line="240" w:lineRule="auto"/>
+        <w:rPr>
           <w:sz w:val="24"/>
           <w:szCs w:val="24"/>
         </w:rPr>
-        <w:tab/>
-        <w:t xml:space="preserve"> </w:t>
-      </w:r>
-      <w:r>
-        <w:rPr>
-          <w:b/>
+      </w:pPr>
+    </w:p>
+    <w:p>
+      <w:pPr>
+        <w:pStyle w:val="Standard"/>
+        <w:spacing w:line="240" w:lineRule="auto"/>
+        <w:rPr>
           <w:sz w:val="24"/>
           <w:szCs w:val="24"/>
         </w:rPr>
-        <w:tab/>
-        <w:t xml:space="preserve"> </w:t>
-      </w:r>
-      <w:r>
-        <w:rPr>
-          <w:b/>
+      </w:pPr>
+    </w:p>
+    <w:p>
+      <w:pPr>
+        <w:pStyle w:val="Standard"/>
+        <w:spacing w:line="240" w:lineRule="auto"/>
+        <w:rPr>
           <w:sz w:val="24"/>
           <w:szCs w:val="24"/>
         </w:rPr>
-        <w:tab/>
-        <w:t xml:space="preserve"> </w:t>
-      </w:r>
-      <w:r>
-        <w:rPr>
-          <w:b/>
+      </w:pPr>
+    </w:p>
+    <w:p>
+      <w:pPr>
+        <w:pStyle w:val="Standard"/>
+        <w:spacing w:line="240" w:lineRule="auto"/>
+        <w:rPr>
           <w:sz w:val="24"/>
           <w:szCs w:val="24"/>
         </w:rPr>
-        <w:tab/>
-      </w:r>
+      </w:pPr>
     </w:p>
     <w:p>
       <w:pPr>
         <w:pStyle w:val="Standard"/>
         <w:spacing w:line="240" w:lineRule="auto"/>
-      </w:pPr>
-      <w:r>
         <w:rPr>
           <w:sz w:val="24"/>
           <w:szCs w:val="24"/>
         </w:rPr>
-        <w:t>Le site</w:t>
-      </w:r>
-      <w:r>
-        <w:rPr>
-          <w:sz w:val="24"/>
-          <w:szCs w:val="24"/>
-        </w:rPr>
-        <w:t xml:space="preserve"> </w:t>
-      </w:r>
-      <w:r>
-        <w:rPr>
-          <w:b/>
-          <w:sz w:val="24"/>
-          <w:szCs w:val="24"/>
-        </w:rPr>
-        <w:t>Mon-transport</w:t>
-      </w:r>
-      <w:r>
-        <w:rPr>
-          <w:sz w:val="24"/>
-          <w:szCs w:val="24"/>
-        </w:rPr>
-        <w:t>, sise à Abidjan, a pour objectif de fournir un service de réservation de billets de transports adéquats aux voyageurs inter</w:t>
-      </w:r>
-      <w:r>
-        <w:rPr>
-          <w:sz w:val="24"/>
-          <w:szCs w:val="24"/>
-        </w:rPr>
-        <w:t>-</w:t>
-      </w:r>
-      <w:r>
-        <w:rPr>
-          <w:sz w:val="24"/>
-          <w:szCs w:val="24"/>
-        </w:rPr>
-        <w:t>villes, les utilisateurs et co</w:t>
-      </w:r>
-      <w:r>
-        <w:rPr>
-          <w:sz w:val="24"/>
-          <w:szCs w:val="24"/>
-        </w:rPr>
-        <w:t>-</w:t>
-      </w:r>
-      <w:r>
-        <w:rPr>
-          <w:sz w:val="24"/>
-          <w:szCs w:val="24"/>
-        </w:rPr>
-        <w:t>utilisateurs de transports urbains diversiformes. Elle vise la recherche et la comparaison de trajets, l’achat et la réservation de billets.</w:t>
-      </w:r>
-    </w:p>
-    <w:p>
-      <w:pPr>
-        <w:pStyle w:val="Standard"/>
-        <w:spacing w:line="240" w:lineRule="auto"/>
-        <w:rPr>
-          <w:sz w:val="24"/>
-          <w:szCs w:val="24"/>
-        </w:rPr>
-      </w:pPr>
-    </w:p>
-    <w:p>
-      <w:pPr>
-        <w:pStyle w:val="Standard"/>
-        <w:spacing w:line="240" w:lineRule="auto"/>
-        <w:rPr>
-          <w:sz w:val="24"/>
-          <w:szCs w:val="24"/>
-        </w:rPr>
-      </w:pPr>
-    </w:p>
-    <w:p>
-      <w:pPr>
-        <w:pStyle w:val="Standard"/>
-        <w:spacing w:line="240" w:lineRule="auto"/>
-        <w:rPr>
-          <w:sz w:val="24"/>
-          <w:szCs w:val="24"/>
-        </w:rPr>
-      </w:pPr>
-    </w:p>
-    <w:p>
-      <w:pPr>
-        <w:pStyle w:val="Standard"/>
-        <w:spacing w:line="240" w:lineRule="auto"/>
-        <w:rPr>
-          <w:sz w:val="24"/>
-          <w:szCs w:val="24"/>
-        </w:rPr>
-      </w:pPr>
-    </w:p>
-    <w:p>
-      <w:pPr>
-        <w:pStyle w:val="Standard"/>
-        <w:spacing w:line="240" w:lineRule="auto"/>
-        <w:rPr>
-          <w:sz w:val="24"/>
-          <w:szCs w:val="24"/>
-        </w:rPr>
-      </w:pPr>
-    </w:p>
-    <w:p>
-      <w:pPr>
-        <w:pStyle w:val="Standard"/>
-        <w:spacing w:line="240" w:lineRule="auto"/>
-        <w:rPr>
-          <w:sz w:val="24"/>
-          <w:szCs w:val="24"/>
-        </w:rPr>
-      </w:pPr>
-    </w:p>
-    <w:p>
-      <w:pPr>
-        <w:pStyle w:val="Standard"/>
-        <w:spacing w:line="240" w:lineRule="auto"/>
-        <w:rPr>
-          <w:sz w:val="24"/>
-          <w:szCs w:val="24"/>
-        </w:rPr>
-      </w:pPr>
-    </w:p>
-    <w:p>
-      <w:pPr>
-        <w:pStyle w:val="Standard"/>
-        <w:spacing w:line="240" w:lineRule="auto"/>
-        <w:rPr>
-          <w:sz w:val="24"/>
-          <w:szCs w:val="24"/>
-        </w:rPr>
-      </w:pPr>
-    </w:p>
-    <w:p>
-      <w:pPr>
-        <w:pStyle w:val="Standard"/>
-        <w:spacing w:line="240" w:lineRule="auto"/>
-        <w:rPr>
-          <w:sz w:val="24"/>
-          <w:szCs w:val="24"/>
-        </w:rPr>
-      </w:pPr>
-    </w:p>
-    <w:p>
-      <w:pPr>
-        <w:pStyle w:val="Standard"/>
-        <w:spacing w:line="240" w:lineRule="auto"/>
-        <w:rPr>
-          <w:sz w:val="24"/>
-          <w:szCs w:val="24"/>
-        </w:rPr>
-      </w:pPr>
-    </w:p>
-    <w:p>
-      <w:pPr>
-        <w:pStyle w:val="Standard"/>
-        <w:spacing w:line="240" w:lineRule="auto"/>
-        <w:rPr>
-          <w:sz w:val="24"/>
-          <w:szCs w:val="24"/>
-        </w:rPr>
-      </w:pPr>
-    </w:p>
-    <w:p>
-      <w:pPr>
-        <w:pStyle w:val="Standard"/>
-        <w:spacing w:line="240" w:lineRule="auto"/>
-        <w:rPr>
-          <w:sz w:val="24"/>
-          <w:szCs w:val="24"/>
-        </w:rPr>
-      </w:pPr>
-    </w:p>
-    <w:p>
-      <w:pPr>
-        <w:pStyle w:val="Standard"/>
-        <w:spacing w:line="240" w:lineRule="auto"/>
-        <w:rPr>
-          <w:sz w:val="24"/>
-          <w:szCs w:val="24"/>
-        </w:rPr>
-      </w:pPr>
-    </w:p>
-    <w:p>
-      <w:pPr>
-        <w:pStyle w:val="Standard"/>
-        <w:spacing w:line="240" w:lineRule="auto"/>
-        <w:rPr>
-          <w:sz w:val="24"/>
-          <w:szCs w:val="24"/>
-        </w:rPr>
-      </w:pPr>
-    </w:p>
-    <w:p>
-      <w:pPr>
-        <w:pStyle w:val="Standard"/>
-        <w:spacing w:line="240" w:lineRule="auto"/>
-        <w:rPr>
-          <w:sz w:val="24"/>
-          <w:szCs w:val="24"/>
-        </w:rPr>
-      </w:pPr>
-    </w:p>
-    <w:p>
-      <w:pPr>
-        <w:pStyle w:val="Standard"/>
-        <w:spacing w:line="240" w:lineRule="auto"/>
-        <w:rPr>
-          <w:sz w:val="24"/>
-          <w:szCs w:val="24"/>
-        </w:rPr>
-      </w:pPr>
-    </w:p>
-    <w:p>
-      <w:pPr>
-        <w:pStyle w:val="Standard"/>
-        <w:spacing w:line="240" w:lineRule="auto"/>
-        <w:rPr>
-          <w:sz w:val="24"/>
-          <w:szCs w:val="24"/>
-        </w:rPr>
-      </w:pPr>
-    </w:p>
-    <w:p>
-      <w:pPr>
-        <w:pStyle w:val="Standard"/>
-        <w:spacing w:line="240" w:lineRule="auto"/>
-        <w:rPr>
-          <w:sz w:val="24"/>
-          <w:szCs w:val="24"/>
-        </w:rPr>
-      </w:pPr>
-    </w:p>
-    <w:p>
-      <w:pPr>
-        <w:pStyle w:val="Standard"/>
-        <w:spacing w:line="240" w:lineRule="auto"/>
-        <w:rPr>
-          <w:sz w:val="24"/>
-          <w:szCs w:val="24"/>
-        </w:rPr>
-      </w:pPr>
-    </w:p>
-    <w:p>
-      <w:pPr>
-        <w:pStyle w:val="Standard"/>
-        <w:spacing w:line="240" w:lineRule="auto"/>
-        <w:rPr>
-          <w:sz w:val="24"/>
-          <w:szCs w:val="24"/>
-        </w:rPr>
-      </w:pPr>
-    </w:p>
-    <w:p>
-      <w:pPr>
-        <w:pStyle w:val="Standard"/>
-        <w:spacing w:line="240" w:lineRule="auto"/>
-        <w:rPr>
-          <w:sz w:val="24"/>
-          <w:szCs w:val="24"/>
-        </w:rPr>
-      </w:pPr>
-    </w:p>
-    <w:p>
-      <w:pPr>
-        <w:pStyle w:val="Standard"/>
-        <w:spacing w:line="240" w:lineRule="auto"/>
-        <w:rPr>
-          <w:sz w:val="24"/>
-          <w:szCs w:val="24"/>
-        </w:rPr>
-      </w:pPr>
-    </w:p>
-    <w:p>
-      <w:pPr>
-        <w:pStyle w:val="Standard"/>
-        <w:spacing w:line="240" w:lineRule="auto"/>
-        <w:rPr>
-          <w:sz w:val="24"/>
-          <w:szCs w:val="24"/>
-        </w:rPr>
-      </w:pPr>
-    </w:p>
-    <w:p>
-      <w:pPr>
-        <w:pStyle w:val="Standard"/>
-        <w:spacing w:line="240" w:lineRule="auto"/>
-        <w:rPr>
-          <w:sz w:val="24"/>
-          <w:szCs w:val="24"/>
-        </w:rPr>
-      </w:pPr>
-    </w:p>
-    <w:p>
-      <w:pPr>
-        <w:pStyle w:val="Standard"/>
-        <w:spacing w:line="240" w:lineRule="auto"/>
-        <w:rPr>
-          <w:sz w:val="24"/>
-          <w:szCs w:val="24"/>
-        </w:rPr>
-      </w:pPr>
-    </w:p>
-    <w:p>
-      <w:pPr>
-        <w:pStyle w:val="Standard"/>
-        <w:spacing w:line="240" w:lineRule="auto"/>
-        <w:rPr>
-          <w:sz w:val="24"/>
-          <w:szCs w:val="24"/>
-        </w:rPr>
-      </w:pPr>
-    </w:p>
-    <w:p>
-      <w:pPr>
-        <w:pStyle w:val="Standard"/>
-        <w:spacing w:line="240" w:lineRule="auto"/>
-        <w:rPr>
-          <w:sz w:val="24"/>
-          <w:szCs w:val="24"/>
-        </w:rPr>
-      </w:pPr>
-    </w:p>
-    <w:p>
-      <w:pPr>
-        <w:pStyle w:val="Standard"/>
-        <w:spacing w:line="240" w:lineRule="auto"/>
-        <w:rPr>
-          <w:sz w:val="24"/>
-          <w:szCs w:val="24"/>
-        </w:rPr>
-      </w:pPr>
-    </w:p>
-    <w:p>
-      <w:pPr>
-        <w:pStyle w:val="Standard"/>
-        <w:spacing w:line="240" w:lineRule="auto"/>
-        <w:rPr>
-          <w:sz w:val="24"/>
-          <w:szCs w:val="24"/>
-        </w:rPr>
-      </w:pPr>
-    </w:p>
-    <w:p>
-      <w:pPr>
-        <w:pStyle w:val="Standard"/>
-        <w:spacing w:line="240" w:lineRule="auto"/>
-        <w:rPr>
-          <w:sz w:val="24"/>
-          <w:szCs w:val="24"/>
-        </w:rPr>
-      </w:pPr>
-    </w:p>
-    <w:p>
-      <w:pPr>
-        <w:pStyle w:val="Standard"/>
-        <w:spacing w:line="240" w:lineRule="auto"/>
-        <w:rPr>
-          <w:sz w:val="24"/>
-          <w:szCs w:val="24"/>
-        </w:rPr>
-      </w:pPr>
-    </w:p>
-    <w:p>
-      <w:pPr>
-        <w:pStyle w:val="Standard"/>
-        <w:spacing w:line="240" w:lineRule="auto"/>
-        <w:rPr>
-          <w:sz w:val="24"/>
-          <w:szCs w:val="24"/>
-        </w:rPr>
-      </w:pPr>
-    </w:p>
-    <w:p>
-      <w:pPr>
-        <w:pStyle w:val="Standard"/>
-        <w:spacing w:line="240" w:lineRule="auto"/>
-        <w:rPr>
-          <w:sz w:val="24"/>
-          <w:szCs w:val="24"/>
-        </w:rPr>
-      </w:pPr>
-    </w:p>
-    <w:p>
-      <w:pPr>
-        <w:pStyle w:val="Standard"/>
-        <w:spacing w:line="240" w:lineRule="auto"/>
-        <w:rPr>
-          <w:sz w:val="24"/>
-          <w:szCs w:val="24"/>
-        </w:rPr>
-      </w:pPr>
-    </w:p>
-    <w:p>
-      <w:pPr>
-        <w:pStyle w:val="Standard"/>
-        <w:spacing w:line="240" w:lineRule="auto"/>
-        <w:rPr>
-          <w:sz w:val="24"/>
-          <w:szCs w:val="24"/>
-        </w:rPr>
-      </w:pPr>
-    </w:p>
-    <w:p>
-      <w:pPr>
-        <w:pStyle w:val="Standard"/>
-        <w:spacing w:line="240" w:lineRule="auto"/>
-        <w:rPr>
-          <w:sz w:val="24"/>
-          <w:szCs w:val="24"/>
-        </w:rPr>
-      </w:pPr>
-    </w:p>
-    <w:p>
-      <w:pPr>
-        <w:pStyle w:val="Standard"/>
-        <w:spacing w:line="240" w:lineRule="auto"/>
-        <w:rPr>
-          <w:sz w:val="24"/>
-          <w:szCs w:val="24"/>
-        </w:rPr>
-      </w:pPr>
-    </w:p>
-    <w:p>
-      <w:pPr>
-        <w:pStyle w:val="Standard"/>
-        <w:spacing w:line="240" w:lineRule="auto"/>
-        <w:rPr>
-          <w:sz w:val="24"/>
-          <w:szCs w:val="24"/>
-        </w:rPr>
-      </w:pPr>
-    </w:p>
-    <w:p>
-      <w:pPr>
-        <w:pStyle w:val="Standard"/>
-        <w:spacing w:line="240" w:lineRule="auto"/>
-        <w:rPr>
-          <w:sz w:val="24"/>
-          <w:szCs w:val="24"/>
-        </w:rPr>
-      </w:pPr>
-    </w:p>
-    <w:p>
-      <w:pPr>
-        <w:pStyle w:val="Standard"/>
-        <w:spacing w:line="240" w:lineRule="auto"/>
-        <w:rPr>
-          <w:sz w:val="24"/>
-          <w:szCs w:val="24"/>
-        </w:rPr>
-      </w:pPr>
-    </w:p>
-    <w:p>
-      <w:pPr>
-        <w:pStyle w:val="Standard"/>
-        <w:spacing w:line="240" w:lineRule="auto"/>
-        <w:rPr>
-          <w:sz w:val="24"/>
-          <w:szCs w:val="24"/>
-        </w:rPr>
-      </w:pPr>
-    </w:p>
-    <w:p>
-      <w:pPr>
-        <w:pStyle w:val="Standard"/>
-        <w:spacing w:line="240" w:lineRule="auto"/>
-        <w:rPr>
-          <w:sz w:val="24"/>
-          <w:szCs w:val="24"/>
-        </w:rPr>
-      </w:pPr>
-    </w:p>
-    <w:p>
-      <w:pPr>
-        <w:pStyle w:val="Standard"/>
-        <w:spacing w:line="240" w:lineRule="auto"/>
-        <w:rPr>
-          <w:sz w:val="24"/>
-          <w:szCs w:val="24"/>
-        </w:rPr>
       </w:pPr>
     </w:p>
     <w:p>
       <w:pPr>
         <w:pStyle w:val="Titre1"/>
         <w:keepLines w:val="0"/>
+        <w:numPr>
+          <w:ilvl w:val="0"/>
+          <w:numId w:val="13"/>
+        </w:numPr>
         <w:spacing w:before="240"/>
         <w:rPr>
           <w:rFonts w:ascii="Liberation Serif" w:eastAsia="Liberation Serif" w:hAnsi="Liberation Serif" w:cs="Liberation Serif"/>
@@ -1636,39 +2257,14 @@
       </w:pPr>
       <w:bookmarkStart w:id="0" w:name="_fbq0s4tf7sg9"/>
       <w:bookmarkEnd w:id="0"/>
-    </w:p>
-    <w:p>
-      <w:pPr>
-        <w:pStyle w:val="Titre1"/>
-        <w:keepLines w:val="0"/>
-        <w:numPr>
-          <w:ilvl w:val="0"/>
-          <w:numId w:val="3"/>
-        </w:numPr>
-        <w:spacing w:before="240"/>
+      <w:r>
         <w:rPr>
           <w:rFonts w:ascii="Liberation Serif" w:eastAsia="Liberation Serif" w:hAnsi="Liberation Serif" w:cs="Liberation Serif"/>
           <w:b/>
           <w:sz w:val="48"/>
           <w:szCs w:val="48"/>
         </w:rPr>
-      </w:pPr>
-      <w:r>
-        <w:rPr>
-          <w:rFonts w:ascii="Liberation Serif" w:eastAsia="Liberation Serif" w:hAnsi="Liberation Serif" w:cs="Liberation Serif"/>
-          <w:b/>
-          <w:sz w:val="48"/>
-          <w:szCs w:val="48"/>
-        </w:rPr>
-        <w:t xml:space="preserve"> </w:t>
-      </w:r>
-      <w:r>
-        <w:rPr>
-          <w:rFonts w:ascii="Liberation Serif" w:eastAsia="Liberation Serif" w:hAnsi="Liberation Serif" w:cs="Liberation Serif"/>
-          <w:b/>
-          <w:sz w:val="48"/>
-          <w:szCs w:val="48"/>
-        </w:rPr>
+        <w:lastRenderedPageBreak/>
         <w:t>E</w:t>
       </w:r>
       <w:bookmarkStart w:id="1" w:name="_tp9xpk9hqyjx"/>
@@ -1728,14 +2324,14 @@
         <w:spacing w:before="240"/>
         <w:jc w:val="both"/>
         <w:rPr>
-          <w:rFonts w:ascii="Roboto" w:eastAsia="Roboto" w:hAnsi="Roboto" w:cs="Roboto"/>
-          <w:sz w:val="28"/>
-          <w:szCs w:val="28"/>
-        </w:rPr>
-      </w:pPr>
-      <w:r>
-        <w:rPr>
-          <w:rFonts w:ascii="Roboto" w:eastAsia="Roboto" w:hAnsi="Roboto" w:cs="Roboto"/>
+          <w:rFonts w:asciiTheme="majorHAnsi" w:hAnsiTheme="majorHAnsi" w:cstheme="majorHAnsi"/>
+          <w:sz w:val="28"/>
+          <w:szCs w:val="28"/>
+        </w:rPr>
+      </w:pPr>
+      <w:r>
+        <w:rPr>
+          <w:rFonts w:asciiTheme="majorHAnsi" w:hAnsiTheme="majorHAnsi" w:cstheme="majorHAnsi"/>
           <w:sz w:val="28"/>
           <w:szCs w:val="28"/>
         </w:rPr>
@@ -1744,7 +2340,7 @@
       <w:hyperlink r:id="rId11" w:history="1">
         <w:r>
           <w:rPr>
-            <w:rFonts w:ascii="Roboto" w:eastAsia="Roboto" w:hAnsi="Roboto" w:cs="Roboto"/>
+            <w:rFonts w:asciiTheme="majorHAnsi" w:hAnsiTheme="majorHAnsi" w:cstheme="majorHAnsi"/>
             <w:sz w:val="28"/>
             <w:szCs w:val="28"/>
           </w:rPr>
@@ -1754,26 +2350,16 @@
       <w:hyperlink r:id="rId12" w:history="1">
         <w:r>
           <w:rPr>
-            <w:rFonts w:ascii="Roboto" w:eastAsia="Roboto" w:hAnsi="Roboto" w:cs="Roboto"/>
+            <w:rFonts w:asciiTheme="majorHAnsi" w:hAnsiTheme="majorHAnsi" w:cstheme="majorHAnsi"/>
             <w:sz w:val="28"/>
             <w:szCs w:val="28"/>
           </w:rPr>
-          <w:t>C</w:t>
-        </w:r>
-        <w:bookmarkStart w:id="2" w:name="_GoBack"/>
-        <w:bookmarkEnd w:id="2"/>
-        <w:r>
-          <w:rPr>
-            <w:rFonts w:ascii="Roboto" w:eastAsia="Roboto" w:hAnsi="Roboto" w:cs="Roboto"/>
-            <w:sz w:val="28"/>
-            <w:szCs w:val="28"/>
-          </w:rPr>
-          <w:t>ôte d'Ivoire</w:t>
+          <w:t>Côte d'Ivoire</w:t>
         </w:r>
       </w:hyperlink>
       <w:r>
         <w:rPr>
-          <w:rFonts w:ascii="Roboto" w:eastAsia="Roboto" w:hAnsi="Roboto" w:cs="Roboto"/>
+          <w:rFonts w:asciiTheme="majorHAnsi" w:hAnsiTheme="majorHAnsi" w:cstheme="majorHAnsi"/>
           <w:sz w:val="28"/>
           <w:szCs w:val="28"/>
         </w:rPr>
@@ -1781,7 +2367,7 @@
       </w:r>
       <w:r>
         <w:rPr>
-          <w:rFonts w:ascii="Roboto" w:eastAsia="Roboto" w:hAnsi="Roboto" w:cs="Roboto"/>
+          <w:rFonts w:asciiTheme="majorHAnsi" w:hAnsiTheme="majorHAnsi" w:cstheme="majorHAnsi"/>
           <w:sz w:val="28"/>
           <w:szCs w:val="28"/>
         </w:rPr>
@@ -1789,7 +2375,7 @@
       </w:r>
       <w:r>
         <w:rPr>
-          <w:rFonts w:ascii="Roboto" w:eastAsia="Roboto" w:hAnsi="Roboto" w:cs="Roboto"/>
+          <w:rFonts w:asciiTheme="majorHAnsi" w:hAnsiTheme="majorHAnsi" w:cstheme="majorHAnsi"/>
           <w:sz w:val="28"/>
           <w:szCs w:val="28"/>
         </w:rPr>
@@ -1798,7 +2384,7 @@
       <w:hyperlink r:id="rId13" w:history="1">
         <w:r>
           <w:rPr>
-            <w:rFonts w:ascii="Roboto" w:eastAsia="Roboto" w:hAnsi="Roboto" w:cs="Roboto"/>
+            <w:rFonts w:asciiTheme="majorHAnsi" w:hAnsiTheme="majorHAnsi" w:cstheme="majorHAnsi"/>
             <w:sz w:val="28"/>
             <w:szCs w:val="28"/>
           </w:rPr>
@@ -1807,7 +2393,7 @@
       </w:hyperlink>
       <w:r>
         <w:rPr>
-          <w:rFonts w:ascii="Roboto" w:eastAsia="Roboto" w:hAnsi="Roboto" w:cs="Roboto"/>
+          <w:rFonts w:asciiTheme="majorHAnsi" w:hAnsiTheme="majorHAnsi" w:cstheme="majorHAnsi"/>
           <w:sz w:val="28"/>
           <w:szCs w:val="28"/>
         </w:rPr>
@@ -1816,7 +2402,7 @@
       <w:hyperlink r:id="rId14" w:history="1">
         <w:r>
           <w:rPr>
-            <w:rFonts w:ascii="Roboto" w:eastAsia="Roboto" w:hAnsi="Roboto" w:cs="Roboto"/>
+            <w:rFonts w:asciiTheme="majorHAnsi" w:hAnsiTheme="majorHAnsi" w:cstheme="majorHAnsi"/>
             <w:sz w:val="28"/>
             <w:szCs w:val="28"/>
           </w:rPr>
@@ -1826,7 +2412,7 @@
       <w:hyperlink r:id="rId15" w:history="1">
         <w:r>
           <w:rPr>
-            <w:rFonts w:ascii="Roboto" w:eastAsia="Roboto" w:hAnsi="Roboto" w:cs="Roboto"/>
+            <w:rFonts w:asciiTheme="majorHAnsi" w:hAnsiTheme="majorHAnsi" w:cstheme="majorHAnsi"/>
             <w:sz w:val="28"/>
             <w:szCs w:val="28"/>
           </w:rPr>
@@ -1835,7 +2421,7 @@
       </w:hyperlink>
       <w:r>
         <w:rPr>
-          <w:rFonts w:ascii="Roboto" w:eastAsia="Roboto" w:hAnsi="Roboto" w:cs="Roboto"/>
+          <w:rFonts w:asciiTheme="majorHAnsi" w:hAnsiTheme="majorHAnsi" w:cstheme="majorHAnsi"/>
           <w:sz w:val="28"/>
           <w:szCs w:val="28"/>
         </w:rPr>
@@ -1844,7 +2430,7 @@
       <w:hyperlink r:id="rId16" w:history="1">
         <w:r>
           <w:rPr>
-            <w:rFonts w:ascii="Roboto" w:eastAsia="Roboto" w:hAnsi="Roboto" w:cs="Roboto"/>
+            <w:rFonts w:asciiTheme="majorHAnsi" w:hAnsiTheme="majorHAnsi" w:cstheme="majorHAnsi"/>
             <w:sz w:val="28"/>
             <w:szCs w:val="28"/>
           </w:rPr>
@@ -1854,7 +2440,7 @@
       <w:hyperlink r:id="rId17" w:history="1">
         <w:r>
           <w:rPr>
-            <w:rFonts w:ascii="Roboto" w:eastAsia="Roboto" w:hAnsi="Roboto" w:cs="Roboto"/>
+            <w:rFonts w:asciiTheme="majorHAnsi" w:hAnsiTheme="majorHAnsi" w:cstheme="majorHAnsi"/>
             <w:sz w:val="28"/>
             <w:szCs w:val="28"/>
           </w:rPr>
@@ -1863,7 +2449,7 @@
       </w:hyperlink>
       <w:r>
         <w:rPr>
-          <w:rFonts w:ascii="Roboto" w:eastAsia="Roboto" w:hAnsi="Roboto" w:cs="Roboto"/>
+          <w:rFonts w:asciiTheme="majorHAnsi" w:hAnsiTheme="majorHAnsi" w:cstheme="majorHAnsi"/>
           <w:sz w:val="28"/>
           <w:szCs w:val="28"/>
         </w:rPr>
@@ -1872,7 +2458,7 @@
       <w:hyperlink r:id="rId18" w:history="1">
         <w:r>
           <w:rPr>
-            <w:rFonts w:ascii="Roboto" w:eastAsia="Roboto" w:hAnsi="Roboto" w:cs="Roboto"/>
+            <w:rFonts w:asciiTheme="majorHAnsi" w:hAnsiTheme="majorHAnsi" w:cstheme="majorHAnsi"/>
             <w:sz w:val="28"/>
             <w:szCs w:val="28"/>
           </w:rPr>
@@ -1882,7 +2468,7 @@
       <w:hyperlink r:id="rId19" w:history="1">
         <w:r>
           <w:rPr>
-            <w:rFonts w:ascii="Roboto" w:eastAsia="Roboto" w:hAnsi="Roboto" w:cs="Roboto"/>
+            <w:rFonts w:asciiTheme="majorHAnsi" w:hAnsiTheme="majorHAnsi" w:cstheme="majorHAnsi"/>
             <w:sz w:val="28"/>
             <w:szCs w:val="28"/>
           </w:rPr>
@@ -1891,7 +2477,7 @@
       </w:hyperlink>
       <w:r>
         <w:rPr>
-          <w:rFonts w:ascii="Roboto" w:eastAsia="Roboto" w:hAnsi="Roboto" w:cs="Roboto"/>
+          <w:rFonts w:asciiTheme="majorHAnsi" w:hAnsiTheme="majorHAnsi" w:cstheme="majorHAnsi"/>
           <w:sz w:val="28"/>
           <w:szCs w:val="28"/>
         </w:rPr>
@@ -1900,7 +2486,7 @@
       <w:hyperlink r:id="rId20" w:history="1">
         <w:r>
           <w:rPr>
-            <w:rFonts w:ascii="Roboto" w:eastAsia="Roboto" w:hAnsi="Roboto" w:cs="Roboto"/>
+            <w:rFonts w:asciiTheme="majorHAnsi" w:hAnsiTheme="majorHAnsi" w:cstheme="majorHAnsi"/>
             <w:sz w:val="28"/>
             <w:szCs w:val="28"/>
           </w:rPr>
@@ -1910,7 +2496,7 @@
       <w:hyperlink r:id="rId21" w:history="1">
         <w:r>
           <w:rPr>
-            <w:rFonts w:ascii="Roboto" w:eastAsia="Roboto" w:hAnsi="Roboto" w:cs="Roboto"/>
+            <w:rFonts w:asciiTheme="majorHAnsi" w:hAnsiTheme="majorHAnsi" w:cstheme="majorHAnsi"/>
             <w:sz w:val="28"/>
             <w:szCs w:val="28"/>
           </w:rPr>
@@ -1919,7 +2505,7 @@
       </w:hyperlink>
       <w:r>
         <w:rPr>
-          <w:rFonts w:ascii="Roboto" w:eastAsia="Roboto" w:hAnsi="Roboto" w:cs="Roboto"/>
+          <w:rFonts w:asciiTheme="majorHAnsi" w:hAnsiTheme="majorHAnsi" w:cstheme="majorHAnsi"/>
           <w:sz w:val="28"/>
           <w:szCs w:val="28"/>
         </w:rPr>
@@ -1928,7 +2514,7 @@
       <w:hyperlink r:id="rId22" w:history="1">
         <w:r>
           <w:rPr>
-            <w:rFonts w:ascii="Roboto" w:eastAsia="Roboto" w:hAnsi="Roboto" w:cs="Roboto"/>
+            <w:rFonts w:asciiTheme="majorHAnsi" w:hAnsiTheme="majorHAnsi" w:cstheme="majorHAnsi"/>
             <w:sz w:val="28"/>
             <w:szCs w:val="28"/>
           </w:rPr>
@@ -1938,7 +2524,7 @@
       <w:hyperlink r:id="rId23" w:history="1">
         <w:r>
           <w:rPr>
-            <w:rFonts w:ascii="Roboto" w:eastAsia="Roboto" w:hAnsi="Roboto" w:cs="Roboto"/>
+            <w:rFonts w:asciiTheme="majorHAnsi" w:hAnsiTheme="majorHAnsi" w:cstheme="majorHAnsi"/>
             <w:sz w:val="28"/>
             <w:szCs w:val="28"/>
           </w:rPr>
@@ -1947,11 +2533,21 @@
       </w:hyperlink>
       <w:r>
         <w:rPr>
-          <w:rFonts w:ascii="Roboto" w:eastAsia="Roboto" w:hAnsi="Roboto" w:cs="Roboto"/>
-          <w:sz w:val="28"/>
-          <w:szCs w:val="28"/>
-        </w:rPr>
-        <w:t>. Les 82 000 km kilomètres de réseau routier ivoirien dont 6 500 km de routes revêtus représentent 50% du réseau de l'Union Economique et Monétaire Ouest Africaine (UEMOA). Tout ceci prouve à quel point Le réseau de transport et spécifiquement celui routier ivoirien est bien développé.</w:t>
+          <w:rFonts w:asciiTheme="majorHAnsi" w:hAnsiTheme="majorHAnsi" w:cstheme="majorHAnsi"/>
+          <w:sz w:val="28"/>
+          <w:szCs w:val="28"/>
+        </w:rPr>
+        <w:t>. Les 82 000 km kilomètres de rés</w:t>
+      </w:r>
+      <w:bookmarkStart w:id="2" w:name="_GoBack"/>
+      <w:bookmarkEnd w:id="2"/>
+      <w:r>
+        <w:rPr>
+          <w:rFonts w:asciiTheme="majorHAnsi" w:hAnsiTheme="majorHAnsi" w:cstheme="majorHAnsi"/>
+          <w:sz w:val="28"/>
+          <w:szCs w:val="28"/>
+        </w:rPr>
+        <w:t>eau routier ivoirien dont 6 500 km de routes revêtus représentent 50% du réseau de l'Union Economique et Monétaire Ouest Africaine (UEMOA). Tout ceci prouve à quel point Le réseau de transport et spécifiquement celui routier ivoirien est bien développé.</w:t>
       </w:r>
     </w:p>
     <w:p>
@@ -1961,71 +2557,18 @@
         <w:spacing w:before="240"/>
         <w:jc w:val="both"/>
         <w:rPr>
-          <w:sz w:val="36"/>
-          <w:szCs w:val="36"/>
-        </w:rPr>
-      </w:pPr>
-      <w:r>
-        <w:rPr>
-          <w:rFonts w:ascii="Roboto" w:eastAsia="Roboto" w:hAnsi="Roboto" w:cs="Roboto"/>
-          <w:sz w:val="28"/>
-          <w:szCs w:val="28"/>
-        </w:rPr>
-        <w:t xml:space="preserve">C’est ainsi dans cet écosystème propice au déplacement routier que de nombreuses compagnies de transports interurbains évoluent. La voirie urbaine compte 4 000 km de routes, concentrées à Abidjan. Plusieurs compagnies assurent le transport interurbain par bus, notamment les plus connus </w:t>
-      </w:r>
-      <w:r>
-        <w:rPr>
-          <w:rFonts w:ascii="Roboto" w:eastAsia="Roboto" w:hAnsi="Roboto" w:cs="Roboto"/>
-          <w:i/>
-          <w:iCs/>
-          <w:sz w:val="28"/>
-          <w:szCs w:val="28"/>
-        </w:rPr>
-        <w:t>UTB</w:t>
-      </w:r>
-      <w:r>
-        <w:rPr>
-          <w:rFonts w:ascii="Roboto" w:eastAsia="Roboto" w:hAnsi="Roboto" w:cs="Roboto"/>
-          <w:sz w:val="28"/>
-          <w:szCs w:val="28"/>
-        </w:rPr>
-        <w:t xml:space="preserve"> (Union des Transports de Bouaké), </w:t>
-      </w:r>
-      <w:r>
-        <w:rPr>
-          <w:rFonts w:ascii="Roboto" w:eastAsia="Roboto" w:hAnsi="Roboto" w:cs="Roboto"/>
-          <w:i/>
-          <w:iCs/>
-          <w:sz w:val="28"/>
-          <w:szCs w:val="28"/>
-        </w:rPr>
-        <w:t>STIF</w:t>
-      </w:r>
-      <w:r>
-        <w:rPr>
-          <w:rFonts w:ascii="Roboto" w:eastAsia="Roboto" w:hAnsi="Roboto" w:cs="Roboto"/>
-          <w:sz w:val="28"/>
-          <w:szCs w:val="28"/>
-        </w:rPr>
-        <w:t xml:space="preserve"> (originaire de Daloa) et la compagnie </w:t>
-      </w:r>
-      <w:r>
-        <w:rPr>
-          <w:rFonts w:ascii="Roboto" w:eastAsia="Roboto" w:hAnsi="Roboto" w:cs="Roboto"/>
-          <w:i/>
-          <w:iCs/>
-          <w:sz w:val="28"/>
-          <w:szCs w:val="28"/>
-        </w:rPr>
-        <w:t>Sans Frontières</w:t>
-      </w:r>
-      <w:r>
-        <w:rPr>
-          <w:rFonts w:ascii="Roboto" w:eastAsia="Roboto" w:hAnsi="Roboto" w:cs="Roboto"/>
-          <w:sz w:val="28"/>
-          <w:szCs w:val="28"/>
-        </w:rPr>
-        <w:t xml:space="preserve"> reliant Yamoussoukro au Burkina Faso.  Vue la concurrence que se livrent ces compagnies, prendre le bus est devenu le moyen le plus économique pour se déplacer d’une ville à une autre dans le pays.</w:t>
+          <w:rFonts w:asciiTheme="majorHAnsi" w:hAnsiTheme="majorHAnsi" w:cstheme="majorHAnsi"/>
+          <w:sz w:val="28"/>
+          <w:szCs w:val="28"/>
+        </w:rPr>
+      </w:pPr>
+      <w:r>
+        <w:rPr>
+          <w:rFonts w:asciiTheme="majorHAnsi" w:hAnsiTheme="majorHAnsi" w:cstheme="majorHAnsi"/>
+          <w:sz w:val="28"/>
+          <w:szCs w:val="28"/>
+        </w:rPr>
+        <w:t>C’est ainsi dans cet écosystème propice au déplacement routier que de nombreuses compagnies de transports interurbains évoluent. La voirie urbaine compte 4 000 km de routes, concentrées à Abidjan. Plusieurs compagnies assurent le transport interurbain par bus, notamment les plus connus UTB (Union des Transports de Bouaké), STIF (originaire de Daloa) et la compagnie Sans Frontières reliant Yamoussoukro au Burkina Faso.  Vue la concurrence que se livrent ces compagnies, prendre le bus est devenu le moyen le plus économique pour se déplacer d’une ville à une autre dans le pays.</w:t>
       </w:r>
     </w:p>
     <w:p>
@@ -2033,32 +2576,19 @@
         <w:pStyle w:val="Standard"/>
         <w:spacing w:after="240" w:line="240" w:lineRule="auto"/>
         <w:jc w:val="both"/>
-      </w:pPr>
-      <w:r>
-        <w:rPr>
-          <w:rFonts w:ascii="Roboto" w:eastAsia="Roboto" w:hAnsi="Roboto" w:cs="Roboto"/>
-          <w:sz w:val="28"/>
-          <w:szCs w:val="28"/>
-        </w:rPr>
-        <w:t xml:space="preserve">En revanche, la réservation de trajets avec ces compagnies manque lamentablement d’innovations. Justement, la très grosse majorité des réservations se fait de façon très classique : se rendre en gare pour se procurer un billet. Pour les quelques compagnies qui proposent des sites internet de réservation comme UTB par exemple, ou des sites externes existantes comme </w:t>
-      </w:r>
-      <w:r>
-        <w:rPr>
-          <w:rFonts w:ascii="Roboto" w:eastAsia="Roboto" w:hAnsi="Roboto" w:cs="Roboto"/>
-          <w:i/>
-          <w:iCs/>
-          <w:sz w:val="28"/>
-          <w:szCs w:val="28"/>
-        </w:rPr>
-        <w:t>Mtick</w:t>
-      </w:r>
-      <w:r>
-        <w:rPr>
-          <w:rFonts w:ascii="Roboto" w:eastAsia="Roboto" w:hAnsi="Roboto" w:cs="Roboto"/>
-          <w:sz w:val="28"/>
-          <w:szCs w:val="28"/>
-        </w:rPr>
-        <w:t>, souffrent considérablement de visibilité et d’attraction. Il y a donc un grand enjeu en ce concerne la digitalisation de la réservation des billets de bus de transport interurbains en Côte d’Ivoire.</w:t>
+        <w:rPr>
+          <w:rFonts w:asciiTheme="majorHAnsi" w:hAnsiTheme="majorHAnsi" w:cstheme="majorHAnsi"/>
+          <w:sz w:val="28"/>
+          <w:szCs w:val="28"/>
+        </w:rPr>
+      </w:pPr>
+      <w:r>
+        <w:rPr>
+          <w:rFonts w:asciiTheme="majorHAnsi" w:hAnsiTheme="majorHAnsi" w:cstheme="majorHAnsi"/>
+          <w:sz w:val="28"/>
+          <w:szCs w:val="28"/>
+        </w:rPr>
+        <w:t>En revanche, la réservation de trajets avec ces compagnies manque lamentablement d’innovations. Justement, la très grosse majorité des réservations se fait de façon très classique : se rendre en gare pour se procurer un billet. Pour les quelques compagnies qui proposent des sites internet de réservation comme UTB par exemple, ou des sites externes existantes comme Mtick, souffrent considérablement de visibilité et d’attraction. Il y a donc un grand enjeu en ce concerne la digitalisation de la réservation des billets de bus de transport interurbains en Côte d’Ivoire.</w:t>
       </w:r>
     </w:p>
     <w:p>
@@ -2067,7 +2597,7 @@
         <w:keepLines w:val="0"/>
         <w:numPr>
           <w:ilvl w:val="0"/>
-          <w:numId w:val="3"/>
+          <w:numId w:val="12"/>
         </w:numPr>
         <w:spacing w:before="240"/>
         <w:rPr>
@@ -2084,7 +2614,6 @@
           <w:sz w:val="48"/>
           <w:szCs w:val="48"/>
         </w:rPr>
-        <w:lastRenderedPageBreak/>
         <w:t xml:space="preserve"> </w:t>
       </w:r>
       <w:r>
@@ -2099,11 +2628,16 @@
     </w:p>
     <w:p>
       <w:pPr>
+        <w:pStyle w:val="Standard"/>
+      </w:pPr>
+    </w:p>
+    <w:p>
+      <w:pPr>
         <w:pStyle w:val="Titre1"/>
         <w:keepLines w:val="0"/>
         <w:numPr>
           <w:ilvl w:val="0"/>
-          <w:numId w:val="3"/>
+          <w:numId w:val="12"/>
         </w:numPr>
         <w:spacing w:before="240"/>
         <w:rPr>
@@ -2120,6 +2654,7 @@
           <w:sz w:val="48"/>
           <w:szCs w:val="48"/>
         </w:rPr>
+        <w:lastRenderedPageBreak/>
         <w:t xml:space="preserve"> Marché</w:t>
       </w:r>
     </w:p>
@@ -2129,7 +2664,7 @@
         <w:keepLines w:val="0"/>
         <w:numPr>
           <w:ilvl w:val="0"/>
-          <w:numId w:val="3"/>
+          <w:numId w:val="12"/>
         </w:numPr>
         <w:spacing w:before="240"/>
         <w:rPr>
@@ -2155,7 +2690,7 @@
         <w:keepLines w:val="0"/>
         <w:numPr>
           <w:ilvl w:val="0"/>
-          <w:numId w:val="3"/>
+          <w:numId w:val="12"/>
         </w:numPr>
         <w:spacing w:before="240"/>
         <w:rPr>
@@ -2181,7 +2716,7 @@
         <w:keepLines w:val="0"/>
         <w:numPr>
           <w:ilvl w:val="0"/>
-          <w:numId w:val="3"/>
+          <w:numId w:val="12"/>
         </w:numPr>
         <w:spacing w:before="240"/>
         <w:rPr>
@@ -2211,6 +2746,7 @@
       </w:r>
     </w:p>
     <w:sectPr>
+      <w:headerReference w:type="default" r:id="rId24"/>
       <w:pgSz w:w="11906" w:h="16838"/>
       <w:pgMar w:top="720" w:right="720" w:bottom="720" w:left="720" w:header="720" w:footer="720" w:gutter="0"/>
       <w:pgNumType w:start="1"/>
@@ -2262,6 +2798,71 @@
 </w:footnotes>
 </file>
 
+<file path=word/header1.xml><?xml version="1.0" encoding="utf-8"?>
+<w:hdr xmlns:wpc="http://schemas.microsoft.com/office/word/2010/wordprocessingCanvas" xmlns:cx="http://schemas.microsoft.com/office/drawing/2014/chartex" xmlns:cx1="http://schemas.microsoft.com/office/drawing/2015/9/8/chartex" xmlns:cx2="http://schemas.microsoft.com/office/drawing/2015/10/21/chartex" xmlns:cx3="http://schemas.microsoft.com/office/drawing/2016/5/9/chartex" xmlns:cx4="http://schemas.microsoft.com/office/drawing/2016/5/10/chartex" xmlns:cx5="http://schemas.microsoft.com/office/drawing/2016/5/11/chartex" xmlns:cx6="http://schemas.microsoft.com/office/drawing/2016/5/12/chartex" xmlns:cx7="http://schemas.microsoft.com/office/drawing/2016/5/13/chartex" xmlns:cx8="http://schemas.microsoft.com/office/drawing/2016/5/14/chartex" xmlns:mc="http://schemas.openxmlformats.org/markup-compatibility/2006" xmlns:aink="http://schemas.microsoft.com/office/drawing/2016/ink" xmlns:am3d="http://schemas.microsoft.com/office/drawing/2017/model3d" xmlns:o="urn:schemas-microsoft-com:office:office" xmlns:r="http://schemas.openxmlformats.org/officeDocument/2006/relationships" xmlns:m="http://schemas.openxmlformats.org/officeDocument/2006/math" xmlns:v="urn:schemas-microsoft-com:vml" xmlns:wp14="http://schemas.microsoft.com/office/word/2010/wordprocessingDrawing" xmlns:wp="http://schemas.openxmlformats.org/drawingml/2006/wordprocessingDrawing" xmlns:w10="urn:schemas-microsoft-com:office:word" xmlns:w="http://schemas.openxmlformats.org/wordprocessingml/2006/main" xmlns:w14="http://schemas.microsoft.com/office/word/2010/wordml" xmlns:w15="http://schemas.microsoft.com/office/word/2012/wordml" xmlns:w16cid="http://schemas.microsoft.com/office/word/2016/wordml/cid" xmlns:w16se="http://schemas.microsoft.com/office/word/2015/wordml/symex" xmlns:wpg="http://schemas.microsoft.com/office/word/2010/wordprocessingGroup" xmlns:wpi="http://schemas.microsoft.com/office/word/2010/wordprocessingInk" xmlns:wne="http://schemas.microsoft.com/office/word/2006/wordml" xmlns:wps="http://schemas.microsoft.com/office/word/2010/wordprocessingShape" mc:Ignorable="w14 w15 w16se w16cid wp14">
+  <w:p>
+    <w:pPr>
+      <w:pStyle w:val="Standard"/>
+      <w:tabs>
+        <w:tab w:val="left" w:pos="8790"/>
+      </w:tabs>
+      <w:spacing w:after="140"/>
+      <w:jc w:val="both"/>
+      <w:rPr>
+        <w:rFonts w:asciiTheme="majorHAnsi" w:hAnsiTheme="majorHAnsi" w:cstheme="majorHAnsi"/>
+        <w:color w:val="000000" w:themeColor="text1"/>
+        <w:sz w:val="20"/>
+        <w:szCs w:val="20"/>
+      </w:rPr>
+    </w:pPr>
+    <w:r>
+      <w:rPr>
+        <w:rFonts w:asciiTheme="majorHAnsi" w:hAnsiTheme="majorHAnsi" w:cstheme="majorHAnsi"/>
+        <w:sz w:val="20"/>
+        <w:szCs w:val="20"/>
+      </w:rPr>
+      <w:t>izyGO</w:t>
+    </w:r>
+    <w:r>
+      <w:rPr>
+        <w:rFonts w:asciiTheme="majorHAnsi" w:hAnsiTheme="majorHAnsi" w:cstheme="majorHAnsi"/>
+        <w:sz w:val="20"/>
+        <w:szCs w:val="20"/>
+      </w:rPr>
+      <w:t xml:space="preserve"> : </w:t>
+    </w:r>
+    <w:r>
+      <w:rPr>
+        <w:rFonts w:asciiTheme="majorHAnsi" w:eastAsia="Liberation Serif" w:hAnsiTheme="majorHAnsi" w:cstheme="majorHAnsi"/>
+        <w:color w:val="000000" w:themeColor="text1"/>
+        <w:sz w:val="20"/>
+        <w:szCs w:val="20"/>
+      </w:rPr>
+      <w:t xml:space="preserve">Recherche, comparaison et réservation en ligne de billets de bus </w:t>
+    </w:r>
+    <w:r>
+      <w:rPr>
+        <w:rFonts w:asciiTheme="majorHAnsi" w:eastAsia="Liberation Serif" w:hAnsiTheme="majorHAnsi" w:cstheme="majorHAnsi"/>
+        <w:color w:val="000000" w:themeColor="text1"/>
+        <w:sz w:val="20"/>
+        <w:szCs w:val="20"/>
+      </w:rPr>
+      <w:tab/>
+    </w:r>
+  </w:p>
+  <w:p>
+    <w:pPr>
+      <w:pStyle w:val="En-tte"/>
+      <w:rPr>
+        <w:rFonts w:ascii="Abadi" w:hAnsi="Abadi"/>
+        <w:sz w:val="24"/>
+        <w:szCs w:val="24"/>
+      </w:rPr>
+    </w:pPr>
+  </w:p>
+</w:hdr>
+</file>
+
 <file path=word/numbering.xml><?xml version="1.0" encoding="utf-8"?>
 <w:numbering xmlns:wpc="http://schemas.microsoft.com/office/word/2010/wordprocessingCanvas" xmlns:cx="http://schemas.microsoft.com/office/drawing/2014/chartex" xmlns:cx1="http://schemas.microsoft.com/office/drawing/2015/9/8/chartex" xmlns:cx2="http://schemas.microsoft.com/office/drawing/2015/10/21/chartex" xmlns:cx3="http://schemas.microsoft.com/office/drawing/2016/5/9/chartex" xmlns:cx4="http://schemas.microsoft.com/office/drawing/2016/5/10/chartex" xmlns:cx5="http://schemas.microsoft.com/office/drawing/2016/5/11/chartex" xmlns:cx6="http://schemas.microsoft.com/office/drawing/2016/5/12/chartex" xmlns:cx7="http://schemas.microsoft.com/office/drawing/2016/5/13/chartex" xmlns:cx8="http://schemas.microsoft.com/office/drawing/2016/5/14/chartex" xmlns:mc="http://schemas.openxmlformats.org/markup-compatibility/2006" xmlns:aink="http://schemas.microsoft.com/office/drawing/2016/ink" xmlns:am3d="http://schemas.microsoft.com/office/drawing/2017/model3d" xmlns:o="urn:schemas-microsoft-com:office:office" xmlns:r="http://schemas.openxmlformats.org/officeDocument/2006/relationships" xmlns:m="http://schemas.openxmlformats.org/officeDocument/2006/math" xmlns:v="urn:schemas-microsoft-com:vml" xmlns:wp14="http://schemas.microsoft.com/office/word/2010/wordprocessingDrawing" xmlns:wp="http://schemas.openxmlformats.org/drawingml/2006/wordprocessingDrawing" xmlns:w10="urn:schemas-microsoft-com:office:word" xmlns:w="http://schemas.openxmlformats.org/wordprocessingml/2006/main" xmlns:w14="http://schemas.microsoft.com/office/word/2010/wordml" xmlns:w15="http://schemas.microsoft.com/office/word/2012/wordml" xmlns:w16cid="http://schemas.microsoft.com/office/word/2016/wordml/cid" xmlns:w16se="http://schemas.microsoft.com/office/word/2015/wordml/symex" xmlns:wpg="http://schemas.microsoft.com/office/word/2010/wordprocessingGroup" xmlns:wpi="http://schemas.microsoft.com/office/word/2010/wordprocessingInk" xmlns:wne="http://schemas.microsoft.com/office/word/2006/wordml" xmlns:wps="http://schemas.microsoft.com/office/word/2010/wordprocessingShape" mc:Ignorable="w14 w15 w16se w16cid wp14">
   <w:abstractNum w:abstractNumId="0" w15:restartNumberingAfterBreak="0">
@@ -2354,6 +2955,98 @@
     </w:lvl>
   </w:abstractNum>
   <w:abstractNum w:abstractNumId="1" w15:restartNumberingAfterBreak="0">
+    <w:nsid w:val="1A8234EA"/>
+    <w:multiLevelType w:val="hybridMultilevel"/>
+    <w:tmpl w:val="19EA8A38"/>
+    <w:lvl w:ilvl="0" w:tplc="72FCAB96">
+      <w:start w:val="1"/>
+      <w:numFmt w:val="decimal"/>
+      <w:lvlText w:val="%1-"/>
+      <w:lvlJc w:val="left"/>
+      <w:pPr>
+        <w:ind w:left="720" w:hanging="360"/>
+      </w:pPr>
+      <w:rPr>
+        <w:rFonts w:ascii="Arial" w:eastAsia="Arial" w:hAnsi="Arial" w:cs="Arial" w:hint="default"/>
+        <w:b/>
+        <w:color w:val="auto"/>
+        <w:sz w:val="24"/>
+      </w:rPr>
+    </w:lvl>
+    <w:lvl w:ilvl="1" w:tplc="040C0019" w:tentative="1">
+      <w:start w:val="1"/>
+      <w:numFmt w:val="lowerLetter"/>
+      <w:lvlText w:val="%2."/>
+      <w:lvlJc w:val="left"/>
+      <w:pPr>
+        <w:ind w:left="1440" w:hanging="360"/>
+      </w:pPr>
+    </w:lvl>
+    <w:lvl w:ilvl="2" w:tplc="040C001B" w:tentative="1">
+      <w:start w:val="1"/>
+      <w:numFmt w:val="lowerRoman"/>
+      <w:lvlText w:val="%3."/>
+      <w:lvlJc w:val="right"/>
+      <w:pPr>
+        <w:ind w:left="2160" w:hanging="180"/>
+      </w:pPr>
+    </w:lvl>
+    <w:lvl w:ilvl="3" w:tplc="040C000F" w:tentative="1">
+      <w:start w:val="1"/>
+      <w:numFmt w:val="decimal"/>
+      <w:lvlText w:val="%4."/>
+      <w:lvlJc w:val="left"/>
+      <w:pPr>
+        <w:ind w:left="2880" w:hanging="360"/>
+      </w:pPr>
+    </w:lvl>
+    <w:lvl w:ilvl="4" w:tplc="040C0019" w:tentative="1">
+      <w:start w:val="1"/>
+      <w:numFmt w:val="lowerLetter"/>
+      <w:lvlText w:val="%5."/>
+      <w:lvlJc w:val="left"/>
+      <w:pPr>
+        <w:ind w:left="3600" w:hanging="360"/>
+      </w:pPr>
+    </w:lvl>
+    <w:lvl w:ilvl="5" w:tplc="040C001B" w:tentative="1">
+      <w:start w:val="1"/>
+      <w:numFmt w:val="lowerRoman"/>
+      <w:lvlText w:val="%6."/>
+      <w:lvlJc w:val="right"/>
+      <w:pPr>
+        <w:ind w:left="4320" w:hanging="180"/>
+      </w:pPr>
+    </w:lvl>
+    <w:lvl w:ilvl="6" w:tplc="040C000F" w:tentative="1">
+      <w:start w:val="1"/>
+      <w:numFmt w:val="decimal"/>
+      <w:lvlText w:val="%7."/>
+      <w:lvlJc w:val="left"/>
+      <w:pPr>
+        <w:ind w:left="5040" w:hanging="360"/>
+      </w:pPr>
+    </w:lvl>
+    <w:lvl w:ilvl="7" w:tplc="040C0019" w:tentative="1">
+      <w:start w:val="1"/>
+      <w:numFmt w:val="lowerLetter"/>
+      <w:lvlText w:val="%8."/>
+      <w:lvlJc w:val="left"/>
+      <w:pPr>
+        <w:ind w:left="5760" w:hanging="360"/>
+      </w:pPr>
+    </w:lvl>
+    <w:lvl w:ilvl="8" w:tplc="040C001B" w:tentative="1">
+      <w:start w:val="1"/>
+      <w:numFmt w:val="lowerRoman"/>
+      <w:lvlText w:val="%9."/>
+      <w:lvlJc w:val="right"/>
+      <w:pPr>
+        <w:ind w:left="6480" w:hanging="180"/>
+      </w:pPr>
+    </w:lvl>
+  </w:abstractNum>
+  <w:abstractNum w:abstractNumId="2" w15:restartNumberingAfterBreak="0">
     <w:nsid w:val="1E0E30FA"/>
     <w:multiLevelType w:val="hybridMultilevel"/>
     <w:tmpl w:val="CE785A00"/>
@@ -2439,7 +3132,7 @@
       </w:pPr>
     </w:lvl>
   </w:abstractNum>
-  <w:abstractNum w:abstractNumId="2" w15:restartNumberingAfterBreak="0">
+  <w:abstractNum w:abstractNumId="3" w15:restartNumberingAfterBreak="0">
     <w:nsid w:val="238C661D"/>
     <w:multiLevelType w:val="hybridMultilevel"/>
     <w:tmpl w:val="6742E42A"/>
@@ -2525,7 +3218,7 @@
       </w:pPr>
     </w:lvl>
   </w:abstractNum>
-  <w:abstractNum w:abstractNumId="3" w15:restartNumberingAfterBreak="0">
+  <w:abstractNum w:abstractNumId="4" w15:restartNumberingAfterBreak="0">
     <w:nsid w:val="29A01FFB"/>
     <w:multiLevelType w:val="multilevel"/>
     <w:tmpl w:val="040C001D"/>
@@ -2611,7 +3304,99 @@
       </w:pPr>
     </w:lvl>
   </w:abstractNum>
-  <w:abstractNum w:abstractNumId="4" w15:restartNumberingAfterBreak="0">
+  <w:abstractNum w:abstractNumId="5" w15:restartNumberingAfterBreak="0">
+    <w:nsid w:val="2FD25928"/>
+    <w:multiLevelType w:val="hybridMultilevel"/>
+    <w:tmpl w:val="A886CC44"/>
+    <w:lvl w:ilvl="0" w:tplc="72FCAB96">
+      <w:start w:val="1"/>
+      <w:numFmt w:val="decimal"/>
+      <w:lvlText w:val="%1-"/>
+      <w:lvlJc w:val="left"/>
+      <w:pPr>
+        <w:ind w:left="720" w:hanging="360"/>
+      </w:pPr>
+      <w:rPr>
+        <w:rFonts w:ascii="Arial" w:eastAsia="Arial" w:hAnsi="Arial" w:cs="Arial" w:hint="default"/>
+        <w:b/>
+        <w:color w:val="auto"/>
+        <w:sz w:val="24"/>
+      </w:rPr>
+    </w:lvl>
+    <w:lvl w:ilvl="1" w:tplc="040C0019" w:tentative="1">
+      <w:start w:val="1"/>
+      <w:numFmt w:val="lowerLetter"/>
+      <w:lvlText w:val="%2."/>
+      <w:lvlJc w:val="left"/>
+      <w:pPr>
+        <w:ind w:left="1440" w:hanging="360"/>
+      </w:pPr>
+    </w:lvl>
+    <w:lvl w:ilvl="2" w:tplc="040C001B" w:tentative="1">
+      <w:start w:val="1"/>
+      <w:numFmt w:val="lowerRoman"/>
+      <w:lvlText w:val="%3."/>
+      <w:lvlJc w:val="right"/>
+      <w:pPr>
+        <w:ind w:left="2160" w:hanging="180"/>
+      </w:pPr>
+    </w:lvl>
+    <w:lvl w:ilvl="3" w:tplc="040C000F" w:tentative="1">
+      <w:start w:val="1"/>
+      <w:numFmt w:val="decimal"/>
+      <w:lvlText w:val="%4."/>
+      <w:lvlJc w:val="left"/>
+      <w:pPr>
+        <w:ind w:left="2880" w:hanging="360"/>
+      </w:pPr>
+    </w:lvl>
+    <w:lvl w:ilvl="4" w:tplc="040C0019" w:tentative="1">
+      <w:start w:val="1"/>
+      <w:numFmt w:val="lowerLetter"/>
+      <w:lvlText w:val="%5."/>
+      <w:lvlJc w:val="left"/>
+      <w:pPr>
+        <w:ind w:left="3600" w:hanging="360"/>
+      </w:pPr>
+    </w:lvl>
+    <w:lvl w:ilvl="5" w:tplc="040C001B" w:tentative="1">
+      <w:start w:val="1"/>
+      <w:numFmt w:val="lowerRoman"/>
+      <w:lvlText w:val="%6."/>
+      <w:lvlJc w:val="right"/>
+      <w:pPr>
+        <w:ind w:left="4320" w:hanging="180"/>
+      </w:pPr>
+    </w:lvl>
+    <w:lvl w:ilvl="6" w:tplc="040C000F" w:tentative="1">
+      <w:start w:val="1"/>
+      <w:numFmt w:val="decimal"/>
+      <w:lvlText w:val="%7."/>
+      <w:lvlJc w:val="left"/>
+      <w:pPr>
+        <w:ind w:left="5040" w:hanging="360"/>
+      </w:pPr>
+    </w:lvl>
+    <w:lvl w:ilvl="7" w:tplc="040C0019" w:tentative="1">
+      <w:start w:val="1"/>
+      <w:numFmt w:val="lowerLetter"/>
+      <w:lvlText w:val="%8."/>
+      <w:lvlJc w:val="left"/>
+      <w:pPr>
+        <w:ind w:left="5760" w:hanging="360"/>
+      </w:pPr>
+    </w:lvl>
+    <w:lvl w:ilvl="8" w:tplc="040C001B" w:tentative="1">
+      <w:start w:val="1"/>
+      <w:numFmt w:val="lowerRoman"/>
+      <w:lvlText w:val="%9."/>
+      <w:lvlJc w:val="right"/>
+      <w:pPr>
+        <w:ind w:left="6480" w:hanging="180"/>
+      </w:pPr>
+    </w:lvl>
+  </w:abstractNum>
+  <w:abstractNum w:abstractNumId="6" w15:restartNumberingAfterBreak="0">
     <w:nsid w:val="2FE23BE7"/>
     <w:multiLevelType w:val="hybridMultilevel"/>
     <w:tmpl w:val="0790A3CE"/>
@@ -2702,7 +3487,7 @@
       </w:pPr>
     </w:lvl>
   </w:abstractNum>
-  <w:abstractNum w:abstractNumId="5" w15:restartNumberingAfterBreak="0">
+  <w:abstractNum w:abstractNumId="7" w15:restartNumberingAfterBreak="0">
     <w:nsid w:val="434202BF"/>
     <w:multiLevelType w:val="multilevel"/>
     <w:tmpl w:val="040C001D"/>
@@ -2788,7 +3573,7 @@
       </w:pPr>
     </w:lvl>
   </w:abstractNum>
-  <w:abstractNum w:abstractNumId="6" w15:restartNumberingAfterBreak="0">
+  <w:abstractNum w:abstractNumId="8" w15:restartNumberingAfterBreak="0">
     <w:nsid w:val="45D115A5"/>
     <w:multiLevelType w:val="hybridMultilevel"/>
     <w:tmpl w:val="2004A066"/>
@@ -2874,7 +3659,7 @@
       </w:pPr>
     </w:lvl>
   </w:abstractNum>
-  <w:abstractNum w:abstractNumId="7" w15:restartNumberingAfterBreak="0">
+  <w:abstractNum w:abstractNumId="9" w15:restartNumberingAfterBreak="0">
     <w:nsid w:val="5ABD56BC"/>
     <w:multiLevelType w:val="multilevel"/>
     <w:tmpl w:val="040C001F"/>
@@ -2960,7 +3745,7 @@
       </w:pPr>
     </w:lvl>
   </w:abstractNum>
-  <w:abstractNum w:abstractNumId="8" w15:restartNumberingAfterBreak="0">
+  <w:abstractNum w:abstractNumId="10" w15:restartNumberingAfterBreak="0">
     <w:nsid w:val="63A21738"/>
     <w:multiLevelType w:val="hybridMultilevel"/>
     <w:tmpl w:val="0C8E2672"/>
@@ -3046,7 +3831,98 @@
       </w:pPr>
     </w:lvl>
   </w:abstractNum>
-  <w:abstractNum w:abstractNumId="9" w15:restartNumberingAfterBreak="0">
+  <w:abstractNum w:abstractNumId="11" w15:restartNumberingAfterBreak="0">
+    <w:nsid w:val="649C1223"/>
+    <w:multiLevelType w:val="hybridMultilevel"/>
+    <w:tmpl w:val="649AEB3A"/>
+    <w:lvl w:ilvl="0" w:tplc="B9BCE42E">
+      <w:start w:val="1"/>
+      <w:numFmt w:val="decimal"/>
+      <w:lvlText w:val="%1-"/>
+      <w:lvlJc w:val="left"/>
+      <w:pPr>
+        <w:ind w:left="720" w:hanging="360"/>
+      </w:pPr>
+      <w:rPr>
+        <w:rFonts w:hint="default"/>
+        <w:b/>
+        <w:sz w:val="24"/>
+      </w:rPr>
+    </w:lvl>
+    <w:lvl w:ilvl="1" w:tplc="040C0019" w:tentative="1">
+      <w:start w:val="1"/>
+      <w:numFmt w:val="lowerLetter"/>
+      <w:lvlText w:val="%2."/>
+      <w:lvlJc w:val="left"/>
+      <w:pPr>
+        <w:ind w:left="1440" w:hanging="360"/>
+      </w:pPr>
+    </w:lvl>
+    <w:lvl w:ilvl="2" w:tplc="040C001B" w:tentative="1">
+      <w:start w:val="1"/>
+      <w:numFmt w:val="lowerRoman"/>
+      <w:lvlText w:val="%3."/>
+      <w:lvlJc w:val="right"/>
+      <w:pPr>
+        <w:ind w:left="2160" w:hanging="180"/>
+      </w:pPr>
+    </w:lvl>
+    <w:lvl w:ilvl="3" w:tplc="040C000F" w:tentative="1">
+      <w:start w:val="1"/>
+      <w:numFmt w:val="decimal"/>
+      <w:lvlText w:val="%4."/>
+      <w:lvlJc w:val="left"/>
+      <w:pPr>
+        <w:ind w:left="2880" w:hanging="360"/>
+      </w:pPr>
+    </w:lvl>
+    <w:lvl w:ilvl="4" w:tplc="040C0019" w:tentative="1">
+      <w:start w:val="1"/>
+      <w:numFmt w:val="lowerLetter"/>
+      <w:lvlText w:val="%5."/>
+      <w:lvlJc w:val="left"/>
+      <w:pPr>
+        <w:ind w:left="3600" w:hanging="360"/>
+      </w:pPr>
+    </w:lvl>
+    <w:lvl w:ilvl="5" w:tplc="040C001B" w:tentative="1">
+      <w:start w:val="1"/>
+      <w:numFmt w:val="lowerRoman"/>
+      <w:lvlText w:val="%6."/>
+      <w:lvlJc w:val="right"/>
+      <w:pPr>
+        <w:ind w:left="4320" w:hanging="180"/>
+      </w:pPr>
+    </w:lvl>
+    <w:lvl w:ilvl="6" w:tplc="040C000F" w:tentative="1">
+      <w:start w:val="1"/>
+      <w:numFmt w:val="decimal"/>
+      <w:lvlText w:val="%7."/>
+      <w:lvlJc w:val="left"/>
+      <w:pPr>
+        <w:ind w:left="5040" w:hanging="360"/>
+      </w:pPr>
+    </w:lvl>
+    <w:lvl w:ilvl="7" w:tplc="040C0019" w:tentative="1">
+      <w:start w:val="1"/>
+      <w:numFmt w:val="lowerLetter"/>
+      <w:lvlText w:val="%8."/>
+      <w:lvlJc w:val="left"/>
+      <w:pPr>
+        <w:ind w:left="5760" w:hanging="360"/>
+      </w:pPr>
+    </w:lvl>
+    <w:lvl w:ilvl="8" w:tplc="040C001B" w:tentative="1">
+      <w:start w:val="1"/>
+      <w:numFmt w:val="lowerRoman"/>
+      <w:lvlText w:val="%9."/>
+      <w:lvlJc w:val="right"/>
+      <w:pPr>
+        <w:ind w:left="6480" w:hanging="180"/>
+      </w:pPr>
+    </w:lvl>
+  </w:abstractNum>
+  <w:abstractNum w:abstractNumId="12" w15:restartNumberingAfterBreak="0">
     <w:nsid w:val="6D9531DA"/>
     <w:multiLevelType w:val="hybridMultilevel"/>
     <w:tmpl w:val="5BFE7C74"/>
@@ -3138,34 +4014,43 @@
     </w:lvl>
   </w:abstractNum>
   <w:num w:numId="1">
+    <w:abstractNumId w:val="10"/>
+  </w:num>
+  <w:num w:numId="2">
+    <w:abstractNumId w:val="6"/>
+  </w:num>
+  <w:num w:numId="3">
+    <w:abstractNumId w:val="12"/>
+  </w:num>
+  <w:num w:numId="4">
+    <w:abstractNumId w:val="3"/>
+  </w:num>
+  <w:num w:numId="5">
+    <w:abstractNumId w:val="2"/>
+  </w:num>
+  <w:num w:numId="6">
     <w:abstractNumId w:val="8"/>
   </w:num>
-  <w:num w:numId="2">
+  <w:num w:numId="7">
+    <w:abstractNumId w:val="9"/>
+  </w:num>
+  <w:num w:numId="8">
     <w:abstractNumId w:val="4"/>
   </w:num>
-  <w:num w:numId="3">
-    <w:abstractNumId w:val="9"/>
-  </w:num>
-  <w:num w:numId="4">
-    <w:abstractNumId w:val="2"/>
-  </w:num>
-  <w:num w:numId="5">
-    <w:abstractNumId w:val="1"/>
-  </w:num>
-  <w:num w:numId="6">
-    <w:abstractNumId w:val="6"/>
-  </w:num>
-  <w:num w:numId="7">
+  <w:num w:numId="9">
     <w:abstractNumId w:val="7"/>
-  </w:num>
-  <w:num w:numId="8">
-    <w:abstractNumId w:val="3"/>
-  </w:num>
-  <w:num w:numId="9">
-    <w:abstractNumId w:val="5"/>
   </w:num>
   <w:num w:numId="10">
     <w:abstractNumId w:val="0"/>
+  </w:num>
+  <w:num w:numId="11">
+    <w:abstractNumId w:val="11"/>
+  </w:num>
+  <w:num w:numId="12">
+    <w:abstractNumId w:val="1"/>
+  </w:num>
+  <w:num w:numId="13">
+    <w:abstractNumId w:val="5"/>
   </w:num>
 </w:numbering>
 </file>
@@ -3855,6 +4740,64 @@
       <w:szCs w:val="40"/>
     </w:rPr>
   </w:style>
+  <w:style w:type="paragraph" w:styleId="En-tte">
+    <w:name w:val="header"/>
+    <w:basedOn w:val="Normal"/>
+    <w:link w:val="En-tteCar"/>
+    <w:uiPriority w:val="99"/>
+    <w:unhideWhenUsed/>
+    <w:rsid w:val="00CC3DC9"/>
+    <w:pPr>
+      <w:tabs>
+        <w:tab w:val="center" w:pos="4513"/>
+        <w:tab w:val="right" w:pos="9026"/>
+      </w:tabs>
+    </w:pPr>
+    <w:rPr>
+      <w:rFonts w:cs="Mangal"/>
+      <w:szCs w:val="20"/>
+    </w:rPr>
+  </w:style>
+  <w:style w:type="character" w:customStyle="1" w:styleId="En-tteCar">
+    <w:name w:val="En-tête Car"/>
+    <w:basedOn w:val="Policepardfaut"/>
+    <w:link w:val="En-tte"/>
+    <w:uiPriority w:val="99"/>
+    <w:rsid w:val="00CC3DC9"/>
+    <w:rPr>
+      <w:rFonts w:cs="Mangal"/>
+      <w:szCs w:val="20"/>
+    </w:rPr>
+  </w:style>
+  <w:style w:type="paragraph" w:styleId="Pieddepage">
+    <w:name w:val="footer"/>
+    <w:basedOn w:val="Normal"/>
+    <w:link w:val="PieddepageCar"/>
+    <w:uiPriority w:val="99"/>
+    <w:unhideWhenUsed/>
+    <w:rsid w:val="00CC3DC9"/>
+    <w:pPr>
+      <w:tabs>
+        <w:tab w:val="center" w:pos="4513"/>
+        <w:tab w:val="right" w:pos="9026"/>
+      </w:tabs>
+    </w:pPr>
+    <w:rPr>
+      <w:rFonts w:cs="Mangal"/>
+      <w:szCs w:val="20"/>
+    </w:rPr>
+  </w:style>
+  <w:style w:type="character" w:customStyle="1" w:styleId="PieddepageCar">
+    <w:name w:val="Pied de page Car"/>
+    <w:basedOn w:val="Policepardfaut"/>
+    <w:link w:val="Pieddepage"/>
+    <w:uiPriority w:val="99"/>
+    <w:rsid w:val="00CC3DC9"/>
+    <w:rPr>
+      <w:rFonts w:cs="Mangal"/>
+      <w:szCs w:val="20"/>
+    </w:rPr>
+  </w:style>
 </w:styles>
 </file>
 
@@ -4158,7 +5101,7 @@
 </file>
 
 <file path=customXml/itemProps1.xml><?xml version="1.0" encoding="utf-8"?>
-<ds:datastoreItem xmlns:ds="http://schemas.openxmlformats.org/officeDocument/2006/customXml" ds:itemID="{921FD8DC-55CD-4B13-BED9-F51BA9D8308C}">
+<ds:datastoreItem xmlns:ds="http://schemas.openxmlformats.org/officeDocument/2006/customXml" ds:itemID="{92905AB1-CA90-40C4-B2BB-0DADA30FCF1D}">
   <ds:schemaRefs>
     <ds:schemaRef ds:uri="http://schemas.openxmlformats.org/officeDocument/2006/bibliography"/>
   </ds:schemaRefs>

</xml_diff>

<commit_message>
revision du plan et mise en forme bp
</commit_message>
<xml_diff>
--- a/Business plan.docx
+++ b/Business plan.docx
@@ -896,9 +896,8 @@
           <w:szCs w:val="28"/>
           <w:lang w:val="en-US"/>
         </w:rPr>
-        <w:t xml:space="preserve">Mohamed </w:t>
-      </w:r>
-      <w:proofErr w:type="gramStart"/>
+        <w:t>Mohamed TRAORE</w:t>
+      </w:r>
       <w:r>
         <w:rPr>
           <w:rFonts w:ascii="Consolas" w:eastAsia="Liberation Serif" w:hAnsi="Consolas" w:cs="Liberation Serif"/>
@@ -907,28 +906,7 @@
           <w:szCs w:val="28"/>
           <w:lang w:val="en-US"/>
         </w:rPr>
-        <w:t>TRAORE</w:t>
-      </w:r>
-      <w:r>
-        <w:rPr>
-          <w:rFonts w:ascii="Consolas" w:eastAsia="Liberation Serif" w:hAnsi="Consolas" w:cs="Liberation Serif"/>
-          <w:color w:val="44546A" w:themeColor="text2"/>
-          <w:sz w:val="28"/>
-          <w:szCs w:val="28"/>
-          <w:lang w:val="en-US"/>
-        </w:rPr>
-        <w:t xml:space="preserve"> :</w:t>
-      </w:r>
-      <w:proofErr w:type="gramEnd"/>
-      <w:r>
-        <w:rPr>
-          <w:rFonts w:ascii="Consolas" w:eastAsia="Liberation Serif" w:hAnsi="Consolas" w:cs="Liberation Serif"/>
-          <w:color w:val="44546A" w:themeColor="text2"/>
-          <w:sz w:val="28"/>
-          <w:szCs w:val="28"/>
-          <w:lang w:val="en-US"/>
-        </w:rPr>
-        <w:t xml:space="preserve"> </w:t>
+        <w:t xml:space="preserve"> : </w:t>
       </w:r>
       <w:hyperlink r:id="rId9" w:history="1">
         <w:r>
@@ -1006,14 +984,11 @@
     <w:p>
       <w:pPr>
         <w:pStyle w:val="Standard"/>
-        <w:numPr>
-          <w:ilvl w:val="0"/>
-          <w:numId w:val="13"/>
-        </w:numPr>
         <w:spacing w:after="140"/>
         <w:jc w:val="both"/>
         <w:rPr>
-          <w:rFonts w:ascii="Consolas" w:eastAsia="Liberation Serif" w:hAnsi="Consolas" w:cs="Liberation Serif"/>
+          <w:rFonts w:asciiTheme="majorHAnsi" w:eastAsia="Liberation Serif" w:hAnsiTheme="majorHAnsi" w:cstheme="majorHAnsi"/>
+          <w:b/>
           <w:color w:val="44546A" w:themeColor="text2"/>
           <w:sz w:val="28"/>
           <w:szCs w:val="28"/>
@@ -1021,18 +996,20 @@
       </w:pPr>
       <w:r>
         <w:rPr>
+          <w:rFonts w:asciiTheme="majorHAnsi" w:hAnsiTheme="majorHAnsi" w:cstheme="majorHAnsi"/>
           <w:b/>
-          <w:sz w:val="24"/>
-          <w:szCs w:val="24"/>
+          <w:sz w:val="28"/>
+          <w:szCs w:val="28"/>
         </w:rPr>
         <w:lastRenderedPageBreak/>
         <w:t>RESUME</w:t>
       </w:r>
       <w:r>
         <w:rPr>
+          <w:rFonts w:asciiTheme="majorHAnsi" w:hAnsiTheme="majorHAnsi" w:cstheme="majorHAnsi"/>
           <w:b/>
-          <w:sz w:val="24"/>
-          <w:szCs w:val="24"/>
+          <w:sz w:val="28"/>
+          <w:szCs w:val="28"/>
         </w:rPr>
         <w:t xml:space="preserve"> </w:t>
       </w:r>
@@ -1044,13 +1021,15 @@
         <w:jc w:val="both"/>
         <w:rPr>
           <w:rFonts w:asciiTheme="majorHAnsi" w:hAnsiTheme="majorHAnsi" w:cstheme="majorHAnsi"/>
-          <w:sz w:val="28"/>
-          <w:szCs w:val="28"/>
-        </w:rPr>
-      </w:pPr>
-      <w:r>
-        <w:rPr>
-          <w:rFonts w:asciiTheme="majorHAnsi" w:hAnsiTheme="majorHAnsi" w:cstheme="majorHAnsi"/>
+          <w:bCs/>
+          <w:sz w:val="28"/>
+          <w:szCs w:val="28"/>
+        </w:rPr>
+      </w:pPr>
+      <w:r>
+        <w:rPr>
+          <w:rFonts w:asciiTheme="majorHAnsi" w:hAnsiTheme="majorHAnsi" w:cstheme="majorHAnsi"/>
+          <w:bCs/>
           <w:sz w:val="28"/>
           <w:szCs w:val="28"/>
         </w:rPr>
@@ -1059,6 +1038,7 @@
       <w:r>
         <w:rPr>
           <w:rFonts w:asciiTheme="majorHAnsi" w:hAnsiTheme="majorHAnsi" w:cstheme="majorHAnsi"/>
+          <w:bCs/>
           <w:sz w:val="28"/>
           <w:szCs w:val="28"/>
         </w:rPr>
@@ -1067,6 +1047,7 @@
       <w:r>
         <w:rPr>
           <w:rFonts w:asciiTheme="majorHAnsi" w:hAnsiTheme="majorHAnsi" w:cstheme="majorHAnsi"/>
+          <w:bCs/>
           <w:sz w:val="28"/>
           <w:szCs w:val="28"/>
         </w:rPr>
@@ -1075,6 +1056,7 @@
       <w:r>
         <w:rPr>
           <w:rFonts w:asciiTheme="majorHAnsi" w:hAnsiTheme="majorHAnsi" w:cstheme="majorHAnsi"/>
+          <w:bCs/>
           <w:sz w:val="28"/>
           <w:szCs w:val="28"/>
         </w:rPr>
@@ -1083,6 +1065,7 @@
       <w:r>
         <w:rPr>
           <w:rFonts w:asciiTheme="majorHAnsi" w:hAnsiTheme="majorHAnsi" w:cstheme="majorHAnsi"/>
+          <w:bCs/>
           <w:sz w:val="28"/>
           <w:szCs w:val="28"/>
         </w:rPr>
@@ -1091,22 +1074,45 @@
       <w:r>
         <w:rPr>
           <w:rFonts w:asciiTheme="majorHAnsi" w:hAnsiTheme="majorHAnsi" w:cstheme="majorHAnsi"/>
-          <w:sz w:val="28"/>
-          <w:szCs w:val="28"/>
-        </w:rPr>
-        <w:t xml:space="preserve"> par Mohamed Traoré et de Alexandre YAO. Il est le support à présenter à des partenaires pour prestations ou financement.</w:t>
-      </w:r>
-      <w:r>
-        <w:rPr>
-          <w:rFonts w:asciiTheme="majorHAnsi" w:hAnsiTheme="majorHAnsi" w:cstheme="majorHAnsi"/>
+          <w:bCs/>
+          <w:sz w:val="28"/>
+          <w:szCs w:val="28"/>
+        </w:rPr>
+        <w:t xml:space="preserve"> par Mohamed Traoré et</w:t>
+      </w:r>
+      <w:r>
+        <w:rPr>
+          <w:rFonts w:asciiTheme="majorHAnsi" w:hAnsiTheme="majorHAnsi" w:cstheme="majorHAnsi"/>
+          <w:bCs/>
           <w:sz w:val="28"/>
           <w:szCs w:val="28"/>
         </w:rPr>
         <w:t xml:space="preserve"> </w:t>
       </w:r>
-      <w:r>
-        <w:rPr>
-          <w:rFonts w:asciiTheme="majorHAnsi" w:hAnsiTheme="majorHAnsi" w:cstheme="majorHAnsi"/>
+      <w:bookmarkStart w:id="0" w:name="_GoBack"/>
+      <w:bookmarkEnd w:id="0"/>
+      <w:r>
+        <w:rPr>
+          <w:rFonts w:asciiTheme="majorHAnsi" w:hAnsiTheme="majorHAnsi" w:cstheme="majorHAnsi"/>
+          <w:bCs/>
+          <w:sz w:val="28"/>
+          <w:szCs w:val="28"/>
+        </w:rPr>
+        <w:t>Alexandre YAO. Il est le support à présenter à des partenaires pour prestations ou financement.</w:t>
+      </w:r>
+      <w:r>
+        <w:rPr>
+          <w:rFonts w:asciiTheme="majorHAnsi" w:hAnsiTheme="majorHAnsi" w:cstheme="majorHAnsi"/>
+          <w:bCs/>
+          <w:sz w:val="28"/>
+          <w:szCs w:val="28"/>
+        </w:rPr>
+        <w:t xml:space="preserve"> </w:t>
+      </w:r>
+      <w:r>
+        <w:rPr>
+          <w:rFonts w:asciiTheme="majorHAnsi" w:hAnsiTheme="majorHAnsi" w:cstheme="majorHAnsi"/>
+          <w:bCs/>
           <w:sz w:val="28"/>
           <w:szCs w:val="28"/>
         </w:rPr>
@@ -1115,6 +1121,7 @@
       <w:r>
         <w:rPr>
           <w:rFonts w:asciiTheme="majorHAnsi" w:hAnsiTheme="majorHAnsi" w:cstheme="majorHAnsi"/>
+          <w:bCs/>
           <w:sz w:val="28"/>
           <w:szCs w:val="28"/>
         </w:rPr>
@@ -1123,6 +1130,7 @@
       <w:r>
         <w:rPr>
           <w:rFonts w:asciiTheme="majorHAnsi" w:hAnsiTheme="majorHAnsi" w:cstheme="majorHAnsi"/>
+          <w:bCs/>
           <w:sz w:val="28"/>
           <w:szCs w:val="28"/>
         </w:rPr>
@@ -1131,6 +1139,7 @@
       <w:r>
         <w:rPr>
           <w:rFonts w:asciiTheme="majorHAnsi" w:hAnsiTheme="majorHAnsi" w:cstheme="majorHAnsi"/>
+          <w:bCs/>
           <w:sz w:val="28"/>
           <w:szCs w:val="28"/>
         </w:rPr>
@@ -1139,6 +1148,7 @@
       <w:r>
         <w:rPr>
           <w:rFonts w:asciiTheme="majorHAnsi" w:hAnsiTheme="majorHAnsi" w:cstheme="majorHAnsi"/>
+          <w:bCs/>
           <w:sz w:val="28"/>
           <w:szCs w:val="28"/>
         </w:rPr>
@@ -1147,6 +1157,7 @@
       <w:r>
         <w:rPr>
           <w:rFonts w:asciiTheme="majorHAnsi" w:hAnsiTheme="majorHAnsi" w:cstheme="majorHAnsi"/>
+          <w:bCs/>
           <w:sz w:val="28"/>
           <w:szCs w:val="28"/>
         </w:rPr>
@@ -1160,13 +1171,15 @@
         <w:jc w:val="both"/>
         <w:rPr>
           <w:rFonts w:asciiTheme="majorHAnsi" w:hAnsiTheme="majorHAnsi" w:cstheme="majorHAnsi"/>
-          <w:sz w:val="28"/>
-          <w:szCs w:val="28"/>
-        </w:rPr>
-      </w:pPr>
-      <w:r>
-        <w:rPr>
-          <w:rFonts w:asciiTheme="majorHAnsi" w:hAnsiTheme="majorHAnsi" w:cstheme="majorHAnsi"/>
+          <w:bCs/>
+          <w:sz w:val="28"/>
+          <w:szCs w:val="28"/>
+        </w:rPr>
+      </w:pPr>
+      <w:r>
+        <w:rPr>
+          <w:rFonts w:asciiTheme="majorHAnsi" w:hAnsiTheme="majorHAnsi" w:cstheme="majorHAnsi"/>
+          <w:bCs/>
           <w:sz w:val="28"/>
           <w:szCs w:val="28"/>
         </w:rPr>
@@ -1175,6 +1188,7 @@
       <w:r>
         <w:rPr>
           <w:rFonts w:asciiTheme="majorHAnsi" w:hAnsiTheme="majorHAnsi" w:cstheme="majorHAnsi"/>
+          <w:bCs/>
           <w:sz w:val="28"/>
           <w:szCs w:val="28"/>
         </w:rPr>
@@ -1183,6 +1197,7 @@
       <w:r>
         <w:rPr>
           <w:rFonts w:asciiTheme="majorHAnsi" w:hAnsiTheme="majorHAnsi" w:cstheme="majorHAnsi"/>
+          <w:bCs/>
           <w:sz w:val="28"/>
           <w:szCs w:val="28"/>
         </w:rPr>
@@ -1191,6 +1206,7 @@
       <w:r>
         <w:rPr>
           <w:rFonts w:asciiTheme="majorHAnsi" w:hAnsiTheme="majorHAnsi" w:cstheme="majorHAnsi"/>
+          <w:bCs/>
           <w:sz w:val="28"/>
           <w:szCs w:val="28"/>
         </w:rPr>
@@ -1199,6 +1215,7 @@
       <w:r>
         <w:rPr>
           <w:rFonts w:asciiTheme="majorHAnsi" w:hAnsiTheme="majorHAnsi" w:cstheme="majorHAnsi"/>
+          <w:bCs/>
           <w:sz w:val="28"/>
           <w:szCs w:val="28"/>
         </w:rPr>
@@ -1207,6 +1224,7 @@
       <w:r>
         <w:rPr>
           <w:rFonts w:asciiTheme="majorHAnsi" w:hAnsiTheme="majorHAnsi" w:cstheme="majorHAnsi"/>
+          <w:bCs/>
           <w:sz w:val="28"/>
           <w:szCs w:val="28"/>
         </w:rPr>
@@ -1215,6 +1233,7 @@
       <w:r>
         <w:rPr>
           <w:rFonts w:asciiTheme="majorHAnsi" w:hAnsiTheme="majorHAnsi" w:cstheme="majorHAnsi"/>
+          <w:bCs/>
           <w:sz w:val="28"/>
           <w:szCs w:val="28"/>
         </w:rPr>
@@ -1223,6 +1242,7 @@
       <w:r>
         <w:rPr>
           <w:rFonts w:asciiTheme="majorHAnsi" w:hAnsiTheme="majorHAnsi" w:cstheme="majorHAnsi"/>
+          <w:bCs/>
           <w:sz w:val="28"/>
           <w:szCs w:val="28"/>
         </w:rPr>
@@ -1231,6 +1251,7 @@
       <w:r>
         <w:rPr>
           <w:rFonts w:asciiTheme="majorHAnsi" w:hAnsiTheme="majorHAnsi" w:cstheme="majorHAnsi"/>
+          <w:bCs/>
           <w:sz w:val="28"/>
           <w:szCs w:val="28"/>
         </w:rPr>
@@ -1239,6 +1260,7 @@
       <w:r>
         <w:rPr>
           <w:rFonts w:asciiTheme="majorHAnsi" w:hAnsiTheme="majorHAnsi" w:cstheme="majorHAnsi"/>
+          <w:bCs/>
           <w:sz w:val="28"/>
           <w:szCs w:val="28"/>
         </w:rPr>
@@ -1247,6 +1269,7 @@
       <w:r>
         <w:rPr>
           <w:rFonts w:asciiTheme="majorHAnsi" w:hAnsiTheme="majorHAnsi" w:cstheme="majorHAnsi"/>
+          <w:bCs/>
           <w:sz w:val="28"/>
           <w:szCs w:val="28"/>
         </w:rPr>
@@ -1255,6 +1278,7 @@
       <w:r>
         <w:rPr>
           <w:rFonts w:asciiTheme="majorHAnsi" w:hAnsiTheme="majorHAnsi" w:cstheme="majorHAnsi"/>
+          <w:bCs/>
           <w:sz w:val="28"/>
           <w:szCs w:val="28"/>
         </w:rPr>
@@ -1263,6 +1287,7 @@
       <w:r>
         <w:rPr>
           <w:rFonts w:asciiTheme="majorHAnsi" w:hAnsiTheme="majorHAnsi" w:cstheme="majorHAnsi"/>
+          <w:bCs/>
           <w:sz w:val="28"/>
           <w:szCs w:val="28"/>
         </w:rPr>
@@ -1271,6 +1296,7 @@
       <w:r>
         <w:rPr>
           <w:rFonts w:asciiTheme="majorHAnsi" w:hAnsiTheme="majorHAnsi" w:cstheme="majorHAnsi"/>
+          <w:bCs/>
           <w:sz w:val="28"/>
           <w:szCs w:val="28"/>
         </w:rPr>
@@ -1279,6 +1305,7 @@
       <w:r>
         <w:rPr>
           <w:rFonts w:asciiTheme="majorHAnsi" w:hAnsiTheme="majorHAnsi" w:cstheme="majorHAnsi"/>
+          <w:bCs/>
           <w:sz w:val="28"/>
           <w:szCs w:val="28"/>
         </w:rPr>
@@ -1287,6 +1314,7 @@
       <w:r>
         <w:rPr>
           <w:rFonts w:asciiTheme="majorHAnsi" w:hAnsiTheme="majorHAnsi" w:cstheme="majorHAnsi"/>
+          <w:bCs/>
           <w:sz w:val="28"/>
           <w:szCs w:val="28"/>
         </w:rPr>
@@ -1295,6 +1323,7 @@
       <w:r>
         <w:rPr>
           <w:rFonts w:asciiTheme="majorHAnsi" w:hAnsiTheme="majorHAnsi" w:cstheme="majorHAnsi"/>
+          <w:bCs/>
           <w:sz w:val="28"/>
           <w:szCs w:val="28"/>
         </w:rPr>
@@ -1303,6 +1332,7 @@
       <w:r>
         <w:rPr>
           <w:rFonts w:asciiTheme="majorHAnsi" w:hAnsiTheme="majorHAnsi" w:cstheme="majorHAnsi"/>
+          <w:bCs/>
           <w:sz w:val="28"/>
           <w:szCs w:val="28"/>
         </w:rPr>
@@ -1311,6 +1341,7 @@
       <w:r>
         <w:rPr>
           <w:rFonts w:asciiTheme="majorHAnsi" w:hAnsiTheme="majorHAnsi" w:cstheme="majorHAnsi"/>
+          <w:bCs/>
           <w:sz w:val="28"/>
           <w:szCs w:val="28"/>
         </w:rPr>
@@ -1319,6 +1350,7 @@
       <w:r>
         <w:rPr>
           <w:rFonts w:asciiTheme="majorHAnsi" w:hAnsiTheme="majorHAnsi" w:cstheme="majorHAnsi"/>
+          <w:bCs/>
           <w:sz w:val="28"/>
           <w:szCs w:val="28"/>
         </w:rPr>
@@ -1327,6 +1359,7 @@
       <w:r>
         <w:rPr>
           <w:rFonts w:asciiTheme="majorHAnsi" w:hAnsiTheme="majorHAnsi" w:cstheme="majorHAnsi"/>
+          <w:bCs/>
           <w:sz w:val="28"/>
           <w:szCs w:val="28"/>
         </w:rPr>
@@ -1335,6 +1368,7 @@
       <w:r>
         <w:rPr>
           <w:rFonts w:asciiTheme="majorHAnsi" w:hAnsiTheme="majorHAnsi" w:cstheme="majorHAnsi"/>
+          <w:bCs/>
           <w:sz w:val="28"/>
           <w:szCs w:val="28"/>
         </w:rPr>
@@ -1343,6 +1377,7 @@
       <w:r>
         <w:rPr>
           <w:rFonts w:asciiTheme="majorHAnsi" w:hAnsiTheme="majorHAnsi" w:cstheme="majorHAnsi"/>
+          <w:bCs/>
           <w:sz w:val="28"/>
           <w:szCs w:val="28"/>
         </w:rPr>
@@ -1351,6 +1386,7 @@
       <w:r>
         <w:rPr>
           <w:rFonts w:asciiTheme="majorHAnsi" w:hAnsiTheme="majorHAnsi" w:cstheme="majorHAnsi"/>
+          <w:bCs/>
           <w:sz w:val="28"/>
           <w:szCs w:val="28"/>
         </w:rPr>
@@ -1359,6 +1395,7 @@
       <w:r>
         <w:rPr>
           <w:rFonts w:asciiTheme="majorHAnsi" w:hAnsiTheme="majorHAnsi" w:cstheme="majorHAnsi"/>
+          <w:bCs/>
           <w:sz w:val="28"/>
           <w:szCs w:val="28"/>
         </w:rPr>
@@ -1367,6 +1404,7 @@
       <w:r>
         <w:rPr>
           <w:rFonts w:asciiTheme="majorHAnsi" w:hAnsiTheme="majorHAnsi" w:cstheme="majorHAnsi"/>
+          <w:bCs/>
           <w:sz w:val="28"/>
           <w:szCs w:val="28"/>
         </w:rPr>
@@ -1375,6 +1413,7 @@
       <w:r>
         <w:rPr>
           <w:rFonts w:asciiTheme="majorHAnsi" w:hAnsiTheme="majorHAnsi" w:cstheme="majorHAnsi"/>
+          <w:bCs/>
           <w:sz w:val="28"/>
           <w:szCs w:val="28"/>
         </w:rPr>
@@ -1383,6 +1422,7 @@
       <w:r>
         <w:rPr>
           <w:rFonts w:asciiTheme="majorHAnsi" w:hAnsiTheme="majorHAnsi" w:cstheme="majorHAnsi"/>
+          <w:bCs/>
           <w:sz w:val="28"/>
           <w:szCs w:val="28"/>
         </w:rPr>
@@ -1391,6 +1431,7 @@
       <w:r>
         <w:rPr>
           <w:rFonts w:asciiTheme="majorHAnsi" w:hAnsiTheme="majorHAnsi" w:cstheme="majorHAnsi"/>
+          <w:bCs/>
           <w:sz w:val="28"/>
           <w:szCs w:val="28"/>
         </w:rPr>
@@ -1399,6 +1440,7 @@
       <w:r>
         <w:rPr>
           <w:rFonts w:asciiTheme="majorHAnsi" w:hAnsiTheme="majorHAnsi" w:cstheme="majorHAnsi"/>
+          <w:bCs/>
           <w:sz w:val="28"/>
           <w:szCs w:val="28"/>
         </w:rPr>
@@ -1407,6 +1449,7 @@
       <w:r>
         <w:rPr>
           <w:rFonts w:asciiTheme="majorHAnsi" w:hAnsiTheme="majorHAnsi" w:cstheme="majorHAnsi"/>
+          <w:bCs/>
           <w:sz w:val="28"/>
           <w:szCs w:val="28"/>
         </w:rPr>
@@ -1415,6 +1458,7 @@
       <w:r>
         <w:rPr>
           <w:rFonts w:asciiTheme="majorHAnsi" w:hAnsiTheme="majorHAnsi" w:cstheme="majorHAnsi"/>
+          <w:bCs/>
           <w:sz w:val="28"/>
           <w:szCs w:val="28"/>
         </w:rPr>
@@ -1423,6 +1467,7 @@
       <w:r>
         <w:rPr>
           <w:rFonts w:asciiTheme="majorHAnsi" w:hAnsiTheme="majorHAnsi" w:cstheme="majorHAnsi"/>
+          <w:bCs/>
           <w:sz w:val="28"/>
           <w:szCs w:val="28"/>
         </w:rPr>
@@ -1431,6 +1476,7 @@
       <w:r>
         <w:rPr>
           <w:rFonts w:asciiTheme="majorHAnsi" w:hAnsiTheme="majorHAnsi" w:cstheme="majorHAnsi"/>
+          <w:bCs/>
           <w:sz w:val="28"/>
           <w:szCs w:val="28"/>
         </w:rPr>
@@ -1439,6 +1485,7 @@
       <w:r>
         <w:rPr>
           <w:rFonts w:asciiTheme="majorHAnsi" w:hAnsiTheme="majorHAnsi" w:cstheme="majorHAnsi"/>
+          <w:bCs/>
           <w:sz w:val="28"/>
           <w:szCs w:val="28"/>
         </w:rPr>
@@ -1447,6 +1494,7 @@
       <w:r>
         <w:rPr>
           <w:rFonts w:asciiTheme="majorHAnsi" w:hAnsiTheme="majorHAnsi" w:cstheme="majorHAnsi"/>
+          <w:bCs/>
           <w:sz w:val="28"/>
           <w:szCs w:val="28"/>
         </w:rPr>
@@ -1455,6 +1503,7 @@
       <w:r>
         <w:rPr>
           <w:rFonts w:asciiTheme="majorHAnsi" w:hAnsiTheme="majorHAnsi" w:cstheme="majorHAnsi"/>
+          <w:bCs/>
           <w:sz w:val="28"/>
           <w:szCs w:val="28"/>
         </w:rPr>
@@ -1463,6 +1512,7 @@
       <w:r>
         <w:rPr>
           <w:rFonts w:asciiTheme="majorHAnsi" w:hAnsiTheme="majorHAnsi" w:cstheme="majorHAnsi"/>
+          <w:bCs/>
           <w:sz w:val="28"/>
           <w:szCs w:val="28"/>
         </w:rPr>
@@ -1471,6 +1521,7 @@
       <w:r>
         <w:rPr>
           <w:rFonts w:asciiTheme="majorHAnsi" w:hAnsiTheme="majorHAnsi" w:cstheme="majorHAnsi"/>
+          <w:bCs/>
           <w:sz w:val="28"/>
           <w:szCs w:val="28"/>
         </w:rPr>
@@ -1479,6 +1530,7 @@
       <w:r>
         <w:rPr>
           <w:rFonts w:asciiTheme="majorHAnsi" w:hAnsiTheme="majorHAnsi" w:cstheme="majorHAnsi"/>
+          <w:bCs/>
           <w:sz w:val="28"/>
           <w:szCs w:val="28"/>
         </w:rPr>
@@ -1487,6 +1539,7 @@
       <w:r>
         <w:rPr>
           <w:rFonts w:asciiTheme="majorHAnsi" w:hAnsiTheme="majorHAnsi" w:cstheme="majorHAnsi"/>
+          <w:bCs/>
           <w:sz w:val="28"/>
           <w:szCs w:val="28"/>
         </w:rPr>
@@ -1495,6 +1548,7 @@
       <w:r>
         <w:rPr>
           <w:rFonts w:asciiTheme="majorHAnsi" w:hAnsiTheme="majorHAnsi" w:cstheme="majorHAnsi"/>
+          <w:bCs/>
           <w:sz w:val="28"/>
           <w:szCs w:val="28"/>
         </w:rPr>
@@ -1503,6 +1557,7 @@
       <w:r>
         <w:rPr>
           <w:rFonts w:asciiTheme="majorHAnsi" w:hAnsiTheme="majorHAnsi" w:cstheme="majorHAnsi"/>
+          <w:bCs/>
           <w:sz w:val="28"/>
           <w:szCs w:val="28"/>
         </w:rPr>
@@ -1511,6 +1566,7 @@
       <w:r>
         <w:rPr>
           <w:rFonts w:asciiTheme="majorHAnsi" w:hAnsiTheme="majorHAnsi" w:cstheme="majorHAnsi"/>
+          <w:bCs/>
           <w:sz w:val="28"/>
           <w:szCs w:val="28"/>
         </w:rPr>
@@ -1519,6 +1575,7 @@
       <w:r>
         <w:rPr>
           <w:rFonts w:asciiTheme="majorHAnsi" w:hAnsiTheme="majorHAnsi" w:cstheme="majorHAnsi"/>
+          <w:bCs/>
           <w:sz w:val="28"/>
           <w:szCs w:val="28"/>
         </w:rPr>
@@ -1527,6 +1584,7 @@
       <w:r>
         <w:rPr>
           <w:rFonts w:asciiTheme="majorHAnsi" w:hAnsiTheme="majorHAnsi" w:cstheme="majorHAnsi"/>
+          <w:bCs/>
           <w:sz w:val="28"/>
           <w:szCs w:val="28"/>
         </w:rPr>
@@ -1535,6 +1593,7 @@
       <w:r>
         <w:rPr>
           <w:rFonts w:asciiTheme="majorHAnsi" w:hAnsiTheme="majorHAnsi" w:cstheme="majorHAnsi"/>
+          <w:bCs/>
           <w:sz w:val="28"/>
           <w:szCs w:val="28"/>
         </w:rPr>
@@ -1543,6 +1602,7 @@
       <w:r>
         <w:rPr>
           <w:rFonts w:asciiTheme="majorHAnsi" w:hAnsiTheme="majorHAnsi" w:cstheme="majorHAnsi"/>
+          <w:bCs/>
           <w:sz w:val="28"/>
           <w:szCs w:val="28"/>
         </w:rPr>
@@ -1551,6 +1611,7 @@
       <w:r>
         <w:rPr>
           <w:rFonts w:asciiTheme="majorHAnsi" w:hAnsiTheme="majorHAnsi" w:cstheme="majorHAnsi"/>
+          <w:bCs/>
           <w:sz w:val="28"/>
           <w:szCs w:val="28"/>
         </w:rPr>
@@ -1559,6 +1620,7 @@
       <w:r>
         <w:rPr>
           <w:rFonts w:asciiTheme="majorHAnsi" w:hAnsiTheme="majorHAnsi" w:cstheme="majorHAnsi"/>
+          <w:bCs/>
           <w:sz w:val="28"/>
           <w:szCs w:val="28"/>
         </w:rPr>
@@ -1567,6 +1629,7 @@
       <w:r>
         <w:rPr>
           <w:rFonts w:asciiTheme="majorHAnsi" w:hAnsiTheme="majorHAnsi" w:cstheme="majorHAnsi"/>
+          <w:bCs/>
           <w:sz w:val="28"/>
           <w:szCs w:val="28"/>
         </w:rPr>
@@ -1575,6 +1638,7 @@
       <w:r>
         <w:rPr>
           <w:rFonts w:asciiTheme="majorHAnsi" w:hAnsiTheme="majorHAnsi" w:cstheme="majorHAnsi"/>
+          <w:bCs/>
           <w:sz w:val="28"/>
           <w:szCs w:val="28"/>
         </w:rPr>
@@ -1583,6 +1647,7 @@
       <w:r>
         <w:rPr>
           <w:rFonts w:asciiTheme="majorHAnsi" w:hAnsiTheme="majorHAnsi" w:cstheme="majorHAnsi"/>
+          <w:bCs/>
           <w:sz w:val="28"/>
           <w:szCs w:val="28"/>
         </w:rPr>
@@ -1591,6 +1656,7 @@
       <w:r>
         <w:rPr>
           <w:rFonts w:asciiTheme="majorHAnsi" w:hAnsiTheme="majorHAnsi" w:cstheme="majorHAnsi"/>
+          <w:bCs/>
           <w:sz w:val="28"/>
           <w:szCs w:val="28"/>
         </w:rPr>
@@ -1599,6 +1665,7 @@
       <w:r>
         <w:rPr>
           <w:rFonts w:asciiTheme="majorHAnsi" w:hAnsiTheme="majorHAnsi" w:cstheme="majorHAnsi"/>
+          <w:bCs/>
           <w:sz w:val="28"/>
           <w:szCs w:val="28"/>
         </w:rPr>
@@ -1607,6 +1674,7 @@
       <w:r>
         <w:rPr>
           <w:rFonts w:asciiTheme="majorHAnsi" w:hAnsiTheme="majorHAnsi" w:cstheme="majorHAnsi"/>
+          <w:bCs/>
           <w:sz w:val="28"/>
           <w:szCs w:val="28"/>
         </w:rPr>
@@ -1615,6 +1683,7 @@
       <w:r>
         <w:rPr>
           <w:rFonts w:asciiTheme="majorHAnsi" w:hAnsiTheme="majorHAnsi" w:cstheme="majorHAnsi"/>
+          <w:bCs/>
           <w:sz w:val="28"/>
           <w:szCs w:val="28"/>
         </w:rPr>
@@ -1623,6 +1692,7 @@
       <w:r>
         <w:rPr>
           <w:rFonts w:asciiTheme="majorHAnsi" w:hAnsiTheme="majorHAnsi" w:cstheme="majorHAnsi"/>
+          <w:bCs/>
           <w:sz w:val="28"/>
           <w:szCs w:val="28"/>
         </w:rPr>
@@ -1631,6 +1701,7 @@
       <w:r>
         <w:rPr>
           <w:rFonts w:asciiTheme="majorHAnsi" w:hAnsiTheme="majorHAnsi" w:cstheme="majorHAnsi"/>
+          <w:bCs/>
           <w:sz w:val="28"/>
           <w:szCs w:val="28"/>
         </w:rPr>
@@ -1639,6 +1710,7 @@
       <w:r>
         <w:rPr>
           <w:rFonts w:asciiTheme="majorHAnsi" w:hAnsiTheme="majorHAnsi" w:cstheme="majorHAnsi"/>
+          <w:bCs/>
           <w:sz w:val="28"/>
           <w:szCs w:val="28"/>
         </w:rPr>
@@ -1647,6 +1719,7 @@
       <w:r>
         <w:rPr>
           <w:rFonts w:asciiTheme="majorHAnsi" w:hAnsiTheme="majorHAnsi" w:cstheme="majorHAnsi"/>
+          <w:bCs/>
           <w:sz w:val="28"/>
           <w:szCs w:val="28"/>
         </w:rPr>
@@ -1655,6 +1728,7 @@
       <w:r>
         <w:rPr>
           <w:rFonts w:asciiTheme="majorHAnsi" w:hAnsiTheme="majorHAnsi" w:cstheme="majorHAnsi"/>
+          <w:bCs/>
           <w:sz w:val="28"/>
           <w:szCs w:val="28"/>
         </w:rPr>
@@ -1663,6 +1737,7 @@
       <w:r>
         <w:rPr>
           <w:rFonts w:asciiTheme="majorHAnsi" w:hAnsiTheme="majorHAnsi" w:cstheme="majorHAnsi"/>
+          <w:bCs/>
           <w:sz w:val="28"/>
           <w:szCs w:val="28"/>
         </w:rPr>
@@ -1671,6 +1746,7 @@
       <w:r>
         <w:rPr>
           <w:rFonts w:asciiTheme="majorHAnsi" w:hAnsiTheme="majorHAnsi" w:cstheme="majorHAnsi"/>
+          <w:bCs/>
           <w:sz w:val="28"/>
           <w:szCs w:val="28"/>
         </w:rPr>
@@ -1679,6 +1755,7 @@
       <w:r>
         <w:rPr>
           <w:rFonts w:asciiTheme="majorHAnsi" w:hAnsiTheme="majorHAnsi" w:cstheme="majorHAnsi"/>
+          <w:bCs/>
           <w:sz w:val="28"/>
           <w:szCs w:val="28"/>
         </w:rPr>
@@ -1687,6 +1764,7 @@
       <w:r>
         <w:rPr>
           <w:rFonts w:asciiTheme="majorHAnsi" w:hAnsiTheme="majorHAnsi" w:cstheme="majorHAnsi"/>
+          <w:bCs/>
           <w:sz w:val="28"/>
           <w:szCs w:val="28"/>
         </w:rPr>
@@ -1695,6 +1773,7 @@
       <w:r>
         <w:rPr>
           <w:rFonts w:asciiTheme="majorHAnsi" w:hAnsiTheme="majorHAnsi" w:cstheme="majorHAnsi"/>
+          <w:bCs/>
           <w:sz w:val="28"/>
           <w:szCs w:val="28"/>
         </w:rPr>
@@ -1703,6 +1782,7 @@
       <w:r>
         <w:rPr>
           <w:rFonts w:asciiTheme="majorHAnsi" w:hAnsiTheme="majorHAnsi" w:cstheme="majorHAnsi"/>
+          <w:bCs/>
           <w:sz w:val="28"/>
           <w:szCs w:val="28"/>
         </w:rPr>
@@ -1711,6 +1791,7 @@
       <w:r>
         <w:rPr>
           <w:rFonts w:asciiTheme="majorHAnsi" w:hAnsiTheme="majorHAnsi" w:cstheme="majorHAnsi"/>
+          <w:bCs/>
           <w:sz w:val="28"/>
           <w:szCs w:val="28"/>
         </w:rPr>
@@ -1719,6 +1800,7 @@
       <w:r>
         <w:rPr>
           <w:rFonts w:asciiTheme="majorHAnsi" w:hAnsiTheme="majorHAnsi" w:cstheme="majorHAnsi"/>
+          <w:bCs/>
           <w:sz w:val="28"/>
           <w:szCs w:val="28"/>
         </w:rPr>
@@ -1727,6 +1809,7 @@
       <w:r>
         <w:rPr>
           <w:rFonts w:asciiTheme="majorHAnsi" w:hAnsiTheme="majorHAnsi" w:cstheme="majorHAnsi"/>
+          <w:bCs/>
           <w:sz w:val="28"/>
           <w:szCs w:val="28"/>
         </w:rPr>
@@ -1735,6 +1818,7 @@
       <w:r>
         <w:rPr>
           <w:rFonts w:asciiTheme="majorHAnsi" w:hAnsiTheme="majorHAnsi" w:cstheme="majorHAnsi"/>
+          <w:bCs/>
           <w:sz w:val="28"/>
           <w:szCs w:val="28"/>
         </w:rPr>
@@ -1743,6 +1827,7 @@
       <w:r>
         <w:rPr>
           <w:rFonts w:asciiTheme="majorHAnsi" w:hAnsiTheme="majorHAnsi" w:cstheme="majorHAnsi"/>
+          <w:bCs/>
           <w:sz w:val="28"/>
           <w:szCs w:val="28"/>
         </w:rPr>
@@ -1751,6 +1836,7 @@
       <w:r>
         <w:rPr>
           <w:rFonts w:asciiTheme="majorHAnsi" w:hAnsiTheme="majorHAnsi" w:cstheme="majorHAnsi"/>
+          <w:bCs/>
           <w:sz w:val="28"/>
           <w:szCs w:val="28"/>
         </w:rPr>
@@ -1759,6 +1845,7 @@
       <w:r>
         <w:rPr>
           <w:rFonts w:asciiTheme="majorHAnsi" w:hAnsiTheme="majorHAnsi" w:cstheme="majorHAnsi"/>
+          <w:bCs/>
           <w:sz w:val="28"/>
           <w:szCs w:val="28"/>
         </w:rPr>
@@ -1767,6 +1854,7 @@
       <w:r>
         <w:rPr>
           <w:rFonts w:asciiTheme="majorHAnsi" w:hAnsiTheme="majorHAnsi" w:cstheme="majorHAnsi"/>
+          <w:bCs/>
           <w:sz w:val="28"/>
           <w:szCs w:val="28"/>
         </w:rPr>
@@ -1775,6 +1863,7 @@
       <w:r>
         <w:rPr>
           <w:rFonts w:asciiTheme="majorHAnsi" w:hAnsiTheme="majorHAnsi" w:cstheme="majorHAnsi"/>
+          <w:bCs/>
           <w:sz w:val="28"/>
           <w:szCs w:val="28"/>
         </w:rPr>
@@ -1783,6 +1872,7 @@
       <w:r>
         <w:rPr>
           <w:rFonts w:asciiTheme="majorHAnsi" w:hAnsiTheme="majorHAnsi" w:cstheme="majorHAnsi"/>
+          <w:bCs/>
           <w:sz w:val="28"/>
           <w:szCs w:val="28"/>
         </w:rPr>
@@ -1791,6 +1881,7 @@
       <w:r>
         <w:rPr>
           <w:rFonts w:asciiTheme="majorHAnsi" w:hAnsiTheme="majorHAnsi" w:cstheme="majorHAnsi"/>
+          <w:bCs/>
           <w:sz w:val="28"/>
           <w:szCs w:val="28"/>
         </w:rPr>
@@ -1799,6 +1890,7 @@
       <w:r>
         <w:rPr>
           <w:rFonts w:asciiTheme="majorHAnsi" w:hAnsiTheme="majorHAnsi" w:cstheme="majorHAnsi"/>
+          <w:bCs/>
           <w:sz w:val="28"/>
           <w:szCs w:val="28"/>
         </w:rPr>
@@ -1807,6 +1899,7 @@
       <w:r>
         <w:rPr>
           <w:rFonts w:asciiTheme="majorHAnsi" w:hAnsiTheme="majorHAnsi" w:cstheme="majorHAnsi"/>
+          <w:bCs/>
           <w:sz w:val="28"/>
           <w:szCs w:val="28"/>
         </w:rPr>
@@ -1815,6 +1908,7 @@
       <w:r>
         <w:rPr>
           <w:rFonts w:asciiTheme="majorHAnsi" w:hAnsiTheme="majorHAnsi" w:cstheme="majorHAnsi"/>
+          <w:bCs/>
           <w:sz w:val="28"/>
           <w:szCs w:val="28"/>
         </w:rPr>
@@ -1823,6 +1917,7 @@
       <w:r>
         <w:rPr>
           <w:rFonts w:asciiTheme="majorHAnsi" w:hAnsiTheme="majorHAnsi" w:cstheme="majorHAnsi"/>
+          <w:bCs/>
           <w:sz w:val="28"/>
           <w:szCs w:val="28"/>
         </w:rPr>
@@ -1831,6 +1926,7 @@
       <w:r>
         <w:rPr>
           <w:rFonts w:asciiTheme="majorHAnsi" w:hAnsiTheme="majorHAnsi" w:cstheme="majorHAnsi"/>
+          <w:bCs/>
           <w:sz w:val="28"/>
           <w:szCs w:val="28"/>
         </w:rPr>
@@ -1839,6 +1935,7 @@
       <w:r>
         <w:rPr>
           <w:rFonts w:asciiTheme="majorHAnsi" w:hAnsiTheme="majorHAnsi" w:cstheme="majorHAnsi"/>
+          <w:bCs/>
           <w:sz w:val="28"/>
           <w:szCs w:val="28"/>
         </w:rPr>
@@ -1847,6 +1944,7 @@
       <w:r>
         <w:rPr>
           <w:rFonts w:asciiTheme="majorHAnsi" w:hAnsiTheme="majorHAnsi" w:cstheme="majorHAnsi"/>
+          <w:bCs/>
           <w:sz w:val="28"/>
           <w:szCs w:val="28"/>
         </w:rPr>
@@ -1855,6 +1953,7 @@
       <w:r>
         <w:rPr>
           <w:rFonts w:asciiTheme="majorHAnsi" w:hAnsiTheme="majorHAnsi" w:cstheme="majorHAnsi"/>
+          <w:bCs/>
           <w:sz w:val="28"/>
           <w:szCs w:val="28"/>
         </w:rPr>
@@ -1868,13 +1967,15 @@
         <w:jc w:val="both"/>
         <w:rPr>
           <w:rFonts w:asciiTheme="majorHAnsi" w:hAnsiTheme="majorHAnsi" w:cstheme="majorHAnsi"/>
-          <w:sz w:val="28"/>
-          <w:szCs w:val="28"/>
-        </w:rPr>
-      </w:pPr>
-      <w:r>
-        <w:rPr>
-          <w:rFonts w:asciiTheme="majorHAnsi" w:hAnsiTheme="majorHAnsi" w:cstheme="majorHAnsi"/>
+          <w:bCs/>
+          <w:sz w:val="28"/>
+          <w:szCs w:val="28"/>
+        </w:rPr>
+      </w:pPr>
+      <w:r>
+        <w:rPr>
+          <w:rFonts w:asciiTheme="majorHAnsi" w:hAnsiTheme="majorHAnsi" w:cstheme="majorHAnsi"/>
+          <w:bCs/>
           <w:sz w:val="28"/>
           <w:szCs w:val="28"/>
         </w:rPr>
@@ -1883,6 +1984,7 @@
       <w:r>
         <w:rPr>
           <w:rFonts w:asciiTheme="majorHAnsi" w:hAnsiTheme="majorHAnsi" w:cstheme="majorHAnsi"/>
+          <w:bCs/>
           <w:sz w:val="28"/>
           <w:szCs w:val="28"/>
         </w:rPr>
@@ -1891,6 +1993,7 @@
       <w:r>
         <w:rPr>
           <w:rFonts w:asciiTheme="majorHAnsi" w:hAnsiTheme="majorHAnsi" w:cstheme="majorHAnsi"/>
+          <w:bCs/>
           <w:sz w:val="28"/>
           <w:szCs w:val="28"/>
         </w:rPr>
@@ -1899,6 +2002,7 @@
       <w:r>
         <w:rPr>
           <w:rFonts w:asciiTheme="majorHAnsi" w:hAnsiTheme="majorHAnsi" w:cstheme="majorHAnsi"/>
+          <w:bCs/>
           <w:sz w:val="28"/>
           <w:szCs w:val="28"/>
         </w:rPr>
@@ -1907,6 +2011,7 @@
       <w:r>
         <w:rPr>
           <w:rFonts w:asciiTheme="majorHAnsi" w:hAnsiTheme="majorHAnsi" w:cstheme="majorHAnsi"/>
+          <w:bCs/>
           <w:sz w:val="28"/>
           <w:szCs w:val="28"/>
         </w:rPr>
@@ -1915,6 +2020,7 @@
       <w:r>
         <w:rPr>
           <w:rFonts w:asciiTheme="majorHAnsi" w:hAnsiTheme="majorHAnsi" w:cstheme="majorHAnsi"/>
+          <w:bCs/>
           <w:sz w:val="28"/>
           <w:szCs w:val="28"/>
         </w:rPr>
@@ -1923,6 +2029,7 @@
       <w:r>
         <w:rPr>
           <w:rFonts w:asciiTheme="majorHAnsi" w:hAnsiTheme="majorHAnsi" w:cstheme="majorHAnsi"/>
+          <w:bCs/>
           <w:sz w:val="28"/>
           <w:szCs w:val="28"/>
         </w:rPr>
@@ -1931,6 +2038,7 @@
       <w:r>
         <w:rPr>
           <w:rFonts w:asciiTheme="majorHAnsi" w:hAnsiTheme="majorHAnsi" w:cstheme="majorHAnsi"/>
+          <w:bCs/>
           <w:sz w:val="28"/>
           <w:szCs w:val="28"/>
         </w:rPr>
@@ -1939,6 +2047,7 @@
       <w:r>
         <w:rPr>
           <w:rFonts w:asciiTheme="majorHAnsi" w:hAnsiTheme="majorHAnsi" w:cstheme="majorHAnsi"/>
+          <w:bCs/>
           <w:sz w:val="28"/>
           <w:szCs w:val="28"/>
         </w:rPr>
@@ -1947,6 +2056,7 @@
       <w:r>
         <w:rPr>
           <w:rFonts w:asciiTheme="majorHAnsi" w:hAnsiTheme="majorHAnsi" w:cstheme="majorHAnsi"/>
+          <w:bCs/>
           <w:sz w:val="28"/>
           <w:szCs w:val="28"/>
         </w:rPr>
@@ -1955,6 +2065,7 @@
       <w:r>
         <w:rPr>
           <w:rFonts w:asciiTheme="majorHAnsi" w:hAnsiTheme="majorHAnsi" w:cstheme="majorHAnsi"/>
+          <w:bCs/>
           <w:sz w:val="28"/>
           <w:szCs w:val="28"/>
         </w:rPr>
@@ -1963,6 +2074,7 @@
       <w:r>
         <w:rPr>
           <w:rFonts w:asciiTheme="majorHAnsi" w:hAnsiTheme="majorHAnsi" w:cstheme="majorHAnsi"/>
+          <w:bCs/>
           <w:sz w:val="28"/>
           <w:szCs w:val="28"/>
         </w:rPr>
@@ -1971,6 +2083,7 @@
       <w:r>
         <w:rPr>
           <w:rFonts w:asciiTheme="majorHAnsi" w:hAnsiTheme="majorHAnsi" w:cstheme="majorHAnsi"/>
+          <w:bCs/>
           <w:sz w:val="28"/>
           <w:szCs w:val="28"/>
         </w:rPr>
@@ -1979,6 +2092,7 @@
       <w:r>
         <w:rPr>
           <w:rFonts w:asciiTheme="majorHAnsi" w:hAnsiTheme="majorHAnsi" w:cstheme="majorHAnsi"/>
+          <w:bCs/>
           <w:sz w:val="28"/>
           <w:szCs w:val="28"/>
         </w:rPr>
@@ -1987,6 +2101,7 @@
       <w:r>
         <w:rPr>
           <w:rFonts w:asciiTheme="majorHAnsi" w:hAnsiTheme="majorHAnsi" w:cstheme="majorHAnsi"/>
+          <w:bCs/>
           <w:sz w:val="28"/>
           <w:szCs w:val="28"/>
         </w:rPr>
@@ -1995,6 +2110,7 @@
       <w:r>
         <w:rPr>
           <w:rFonts w:asciiTheme="majorHAnsi" w:hAnsiTheme="majorHAnsi" w:cstheme="majorHAnsi"/>
+          <w:bCs/>
           <w:sz w:val="28"/>
           <w:szCs w:val="28"/>
         </w:rPr>
@@ -2003,6 +2119,7 @@
       <w:r>
         <w:rPr>
           <w:rFonts w:asciiTheme="majorHAnsi" w:hAnsiTheme="majorHAnsi" w:cstheme="majorHAnsi"/>
+          <w:bCs/>
           <w:sz w:val="28"/>
           <w:szCs w:val="28"/>
         </w:rPr>
@@ -2011,6 +2128,7 @@
       <w:r>
         <w:rPr>
           <w:rFonts w:asciiTheme="majorHAnsi" w:hAnsiTheme="majorHAnsi" w:cstheme="majorHAnsi"/>
+          <w:bCs/>
           <w:sz w:val="28"/>
           <w:szCs w:val="28"/>
         </w:rPr>
@@ -2019,6 +2137,7 @@
       <w:r>
         <w:rPr>
           <w:rFonts w:asciiTheme="majorHAnsi" w:hAnsiTheme="majorHAnsi" w:cstheme="majorHAnsi"/>
+          <w:bCs/>
           <w:sz w:val="28"/>
           <w:szCs w:val="28"/>
         </w:rPr>
@@ -2027,6 +2146,7 @@
       <w:r>
         <w:rPr>
           <w:rFonts w:asciiTheme="majorHAnsi" w:hAnsiTheme="majorHAnsi" w:cstheme="majorHAnsi"/>
+          <w:bCs/>
           <w:sz w:val="28"/>
           <w:szCs w:val="28"/>
         </w:rPr>
@@ -2035,6 +2155,7 @@
       <w:r>
         <w:rPr>
           <w:rFonts w:asciiTheme="majorHAnsi" w:hAnsiTheme="majorHAnsi" w:cstheme="majorHAnsi"/>
+          <w:bCs/>
           <w:sz w:val="28"/>
           <w:szCs w:val="28"/>
         </w:rPr>
@@ -2043,6 +2164,7 @@
       <w:r>
         <w:rPr>
           <w:rFonts w:asciiTheme="majorHAnsi" w:hAnsiTheme="majorHAnsi" w:cstheme="majorHAnsi"/>
+          <w:bCs/>
           <w:sz w:val="28"/>
           <w:szCs w:val="28"/>
         </w:rPr>
@@ -2051,6 +2173,7 @@
       <w:r>
         <w:rPr>
           <w:rFonts w:asciiTheme="majorHAnsi" w:hAnsiTheme="majorHAnsi" w:cstheme="majorHAnsi"/>
+          <w:bCs/>
           <w:sz w:val="28"/>
           <w:szCs w:val="28"/>
         </w:rPr>
@@ -2059,6 +2182,7 @@
       <w:r>
         <w:rPr>
           <w:rFonts w:asciiTheme="majorHAnsi" w:hAnsiTheme="majorHAnsi" w:cstheme="majorHAnsi"/>
+          <w:bCs/>
           <w:sz w:val="28"/>
           <w:szCs w:val="28"/>
         </w:rPr>
@@ -2067,6 +2191,7 @@
       <w:r>
         <w:rPr>
           <w:rFonts w:asciiTheme="majorHAnsi" w:hAnsiTheme="majorHAnsi" w:cstheme="majorHAnsi"/>
+          <w:bCs/>
           <w:sz w:val="28"/>
           <w:szCs w:val="28"/>
         </w:rPr>
@@ -2075,6 +2200,7 @@
       <w:r>
         <w:rPr>
           <w:rFonts w:asciiTheme="majorHAnsi" w:hAnsiTheme="majorHAnsi" w:cstheme="majorHAnsi"/>
+          <w:bCs/>
           <w:sz w:val="28"/>
           <w:szCs w:val="28"/>
         </w:rPr>
@@ -2083,6 +2209,7 @@
       <w:r>
         <w:rPr>
           <w:rFonts w:asciiTheme="majorHAnsi" w:hAnsiTheme="majorHAnsi" w:cstheme="majorHAnsi"/>
+          <w:bCs/>
           <w:sz w:val="28"/>
           <w:szCs w:val="28"/>
         </w:rPr>
@@ -2091,6 +2218,7 @@
       <w:r>
         <w:rPr>
           <w:rFonts w:asciiTheme="majorHAnsi" w:hAnsiTheme="majorHAnsi" w:cstheme="majorHAnsi"/>
+          <w:bCs/>
           <w:sz w:val="28"/>
           <w:szCs w:val="28"/>
         </w:rPr>
@@ -2099,6 +2227,7 @@
       <w:r>
         <w:rPr>
           <w:rFonts w:asciiTheme="majorHAnsi" w:hAnsiTheme="majorHAnsi" w:cstheme="majorHAnsi"/>
+          <w:bCs/>
           <w:sz w:val="28"/>
           <w:szCs w:val="28"/>
         </w:rPr>
@@ -2112,13 +2241,15 @@
         <w:jc w:val="both"/>
         <w:rPr>
           <w:rFonts w:asciiTheme="majorHAnsi" w:hAnsiTheme="majorHAnsi" w:cstheme="majorHAnsi"/>
-          <w:sz w:val="28"/>
-          <w:szCs w:val="28"/>
-        </w:rPr>
-      </w:pPr>
-      <w:r>
-        <w:rPr>
-          <w:rFonts w:asciiTheme="majorHAnsi" w:hAnsiTheme="majorHAnsi" w:cstheme="majorHAnsi"/>
+          <w:bCs/>
+          <w:sz w:val="28"/>
+          <w:szCs w:val="28"/>
+        </w:rPr>
+      </w:pPr>
+      <w:r>
+        <w:rPr>
+          <w:rFonts w:asciiTheme="majorHAnsi" w:hAnsiTheme="majorHAnsi" w:cstheme="majorHAnsi"/>
+          <w:bCs/>
           <w:sz w:val="28"/>
           <w:szCs w:val="28"/>
         </w:rPr>
@@ -2127,6 +2258,7 @@
       <w:r>
         <w:rPr>
           <w:rFonts w:asciiTheme="majorHAnsi" w:hAnsiTheme="majorHAnsi" w:cstheme="majorHAnsi"/>
+          <w:bCs/>
           <w:sz w:val="28"/>
           <w:szCs w:val="28"/>
         </w:rPr>
@@ -2135,6 +2267,7 @@
       <w:r>
         <w:rPr>
           <w:rFonts w:asciiTheme="majorHAnsi" w:hAnsiTheme="majorHAnsi" w:cstheme="majorHAnsi"/>
+          <w:bCs/>
           <w:sz w:val="28"/>
           <w:szCs w:val="28"/>
         </w:rPr>
@@ -2143,6 +2276,7 @@
       <w:r>
         <w:rPr>
           <w:rFonts w:asciiTheme="majorHAnsi" w:hAnsiTheme="majorHAnsi" w:cstheme="majorHAnsi"/>
+          <w:bCs/>
           <w:sz w:val="28"/>
           <w:szCs w:val="28"/>
         </w:rPr>
@@ -2151,6 +2285,7 @@
       <w:r>
         <w:rPr>
           <w:rFonts w:asciiTheme="majorHAnsi" w:hAnsiTheme="majorHAnsi" w:cstheme="majorHAnsi"/>
+          <w:bCs/>
           <w:sz w:val="28"/>
           <w:szCs w:val="28"/>
         </w:rPr>
@@ -2159,6 +2294,7 @@
       <w:r>
         <w:rPr>
           <w:rFonts w:asciiTheme="majorHAnsi" w:hAnsiTheme="majorHAnsi" w:cstheme="majorHAnsi"/>
+          <w:bCs/>
           <w:sz w:val="28"/>
           <w:szCs w:val="28"/>
         </w:rPr>
@@ -2167,6 +2303,7 @@
       <w:r>
         <w:rPr>
           <w:rFonts w:asciiTheme="majorHAnsi" w:hAnsiTheme="majorHAnsi" w:cstheme="majorHAnsi"/>
+          <w:bCs/>
           <w:sz w:val="28"/>
           <w:szCs w:val="28"/>
         </w:rPr>
@@ -2175,6 +2312,7 @@
       <w:r>
         <w:rPr>
           <w:rFonts w:asciiTheme="majorHAnsi" w:hAnsiTheme="majorHAnsi" w:cstheme="majorHAnsi"/>
+          <w:bCs/>
           <w:sz w:val="28"/>
           <w:szCs w:val="28"/>
         </w:rPr>
@@ -2183,6 +2321,7 @@
       <w:r>
         <w:rPr>
           <w:rFonts w:asciiTheme="majorHAnsi" w:hAnsiTheme="majorHAnsi" w:cstheme="majorHAnsi"/>
+          <w:bCs/>
           <w:sz w:val="28"/>
           <w:szCs w:val="28"/>
         </w:rPr>
@@ -2193,9 +2332,12 @@
       <w:pPr>
         <w:pStyle w:val="Standard"/>
         <w:spacing w:line="240" w:lineRule="auto"/>
-        <w:rPr>
-          <w:sz w:val="24"/>
-          <w:szCs w:val="24"/>
+        <w:jc w:val="both"/>
+        <w:rPr>
+          <w:rFonts w:asciiTheme="majorHAnsi" w:hAnsiTheme="majorHAnsi" w:cstheme="majorHAnsi"/>
+          <w:bCs/>
+          <w:sz w:val="28"/>
+          <w:szCs w:val="28"/>
         </w:rPr>
       </w:pPr>
     </w:p>
@@ -2203,9 +2345,12 @@
       <w:pPr>
         <w:pStyle w:val="Standard"/>
         <w:spacing w:line="240" w:lineRule="auto"/>
-        <w:rPr>
-          <w:sz w:val="24"/>
-          <w:szCs w:val="24"/>
+        <w:jc w:val="both"/>
+        <w:rPr>
+          <w:rFonts w:asciiTheme="majorHAnsi" w:hAnsiTheme="majorHAnsi" w:cstheme="majorHAnsi"/>
+          <w:bCs/>
+          <w:sz w:val="28"/>
+          <w:szCs w:val="28"/>
         </w:rPr>
       </w:pPr>
     </w:p>
@@ -2213,9 +2358,12 @@
       <w:pPr>
         <w:pStyle w:val="Standard"/>
         <w:spacing w:line="240" w:lineRule="auto"/>
-        <w:rPr>
-          <w:sz w:val="24"/>
-          <w:szCs w:val="24"/>
+        <w:jc w:val="both"/>
+        <w:rPr>
+          <w:rFonts w:asciiTheme="majorHAnsi" w:hAnsiTheme="majorHAnsi" w:cstheme="majorHAnsi"/>
+          <w:bCs/>
+          <w:sz w:val="28"/>
+          <w:szCs w:val="28"/>
         </w:rPr>
       </w:pPr>
     </w:p>
@@ -2223,9 +2371,12 @@
       <w:pPr>
         <w:pStyle w:val="Standard"/>
         <w:spacing w:line="240" w:lineRule="auto"/>
-        <w:rPr>
-          <w:sz w:val="24"/>
-          <w:szCs w:val="24"/>
+        <w:jc w:val="both"/>
+        <w:rPr>
+          <w:rFonts w:asciiTheme="majorHAnsi" w:hAnsiTheme="majorHAnsi" w:cstheme="majorHAnsi"/>
+          <w:bCs/>
+          <w:sz w:val="28"/>
+          <w:szCs w:val="28"/>
         </w:rPr>
       </w:pPr>
     </w:p>
@@ -2233,89 +2384,14 @@
       <w:pPr>
         <w:pStyle w:val="Standard"/>
         <w:spacing w:line="240" w:lineRule="auto"/>
-        <w:rPr>
-          <w:sz w:val="24"/>
-          <w:szCs w:val="24"/>
-        </w:rPr>
-      </w:pPr>
-    </w:p>
-    <w:p>
-      <w:pPr>
-        <w:pStyle w:val="Titre1"/>
-        <w:keepLines w:val="0"/>
-        <w:numPr>
-          <w:ilvl w:val="0"/>
-          <w:numId w:val="13"/>
-        </w:numPr>
-        <w:spacing w:before="240"/>
-        <w:rPr>
-          <w:rFonts w:ascii="Liberation Serif" w:eastAsia="Liberation Serif" w:hAnsi="Liberation Serif" w:cs="Liberation Serif"/>
-          <w:b/>
-          <w:sz w:val="48"/>
-          <w:szCs w:val="48"/>
-        </w:rPr>
-      </w:pPr>
-      <w:bookmarkStart w:id="0" w:name="_fbq0s4tf7sg9"/>
-      <w:bookmarkEnd w:id="0"/>
-      <w:r>
-        <w:rPr>
-          <w:rFonts w:ascii="Liberation Serif" w:eastAsia="Liberation Serif" w:hAnsi="Liberation Serif" w:cs="Liberation Serif"/>
-          <w:b/>
-          <w:sz w:val="48"/>
-          <w:szCs w:val="48"/>
-        </w:rPr>
-        <w:lastRenderedPageBreak/>
-        <w:t>E</w:t>
-      </w:r>
-      <w:bookmarkStart w:id="1" w:name="_tp9xpk9hqyjx"/>
-      <w:bookmarkEnd w:id="1"/>
-      <w:r>
-        <w:rPr>
-          <w:rFonts w:ascii="Liberation Serif" w:eastAsia="Liberation Serif" w:hAnsi="Liberation Serif" w:cs="Liberation Serif"/>
-          <w:b/>
-          <w:sz w:val="48"/>
-          <w:szCs w:val="48"/>
-        </w:rPr>
-        <w:t>ntrepris</w:t>
-      </w:r>
-      <w:r>
-        <w:rPr>
-          <w:rFonts w:ascii="Liberation Serif" w:eastAsia="Liberation Serif" w:hAnsi="Liberation Serif" w:cs="Liberation Serif"/>
-          <w:b/>
-          <w:sz w:val="48"/>
-          <w:szCs w:val="48"/>
-        </w:rPr>
-        <w:t>e</w:t>
-      </w:r>
-    </w:p>
-    <w:p>
-      <w:pPr>
-        <w:pStyle w:val="Titre1"/>
-        <w:keepLines w:val="0"/>
-        <w:numPr>
-          <w:ilvl w:val="0"/>
-          <w:numId w:val="10"/>
-        </w:numPr>
-        <w:spacing w:before="240"/>
-        <w:rPr>
-          <w:sz w:val="36"/>
-          <w:szCs w:val="36"/>
-        </w:rPr>
-      </w:pPr>
-      <w:r>
-        <w:rPr>
-          <w:sz w:val="36"/>
-          <w:szCs w:val="36"/>
-        </w:rPr>
-        <w:t>Contexte historique</w:t>
-      </w:r>
-      <w:r>
-        <w:rPr>
-          <w:sz w:val="36"/>
-          <w:szCs w:val="36"/>
-        </w:rPr>
-        <w:t xml:space="preserve"> </w:t>
-      </w:r>
+        <w:jc w:val="both"/>
+        <w:rPr>
+          <w:rFonts w:asciiTheme="majorHAnsi" w:hAnsiTheme="majorHAnsi" w:cstheme="majorHAnsi"/>
+          <w:bCs/>
+          <w:sz w:val="28"/>
+          <w:szCs w:val="28"/>
+        </w:rPr>
+      </w:pPr>
     </w:p>
     <w:p>
       <w:pPr>
@@ -2324,14 +2400,94 @@
         <w:spacing w:before="240"/>
         <w:jc w:val="both"/>
         <w:rPr>
-          <w:rFonts w:asciiTheme="majorHAnsi" w:hAnsiTheme="majorHAnsi" w:cstheme="majorHAnsi"/>
-          <w:sz w:val="28"/>
-          <w:szCs w:val="28"/>
-        </w:rPr>
-      </w:pPr>
-      <w:r>
-        <w:rPr>
-          <w:rFonts w:asciiTheme="majorHAnsi" w:hAnsiTheme="majorHAnsi" w:cstheme="majorHAnsi"/>
+          <w:rFonts w:asciiTheme="majorHAnsi" w:eastAsia="Liberation Serif" w:hAnsiTheme="majorHAnsi" w:cstheme="majorHAnsi"/>
+          <w:b/>
+          <w:sz w:val="28"/>
+          <w:szCs w:val="28"/>
+        </w:rPr>
+      </w:pPr>
+      <w:bookmarkStart w:id="1" w:name="_fbq0s4tf7sg9"/>
+      <w:bookmarkEnd w:id="1"/>
+      <w:r>
+        <w:rPr>
+          <w:rFonts w:asciiTheme="majorHAnsi" w:eastAsia="Liberation Serif" w:hAnsiTheme="majorHAnsi" w:cstheme="majorHAnsi"/>
+          <w:b/>
+          <w:sz w:val="28"/>
+          <w:szCs w:val="28"/>
+        </w:rPr>
+        <w:lastRenderedPageBreak/>
+        <w:t>E</w:t>
+      </w:r>
+      <w:bookmarkStart w:id="2" w:name="_tp9xpk9hqyjx"/>
+      <w:bookmarkEnd w:id="2"/>
+      <w:r>
+        <w:rPr>
+          <w:rFonts w:asciiTheme="majorHAnsi" w:eastAsia="Liberation Serif" w:hAnsiTheme="majorHAnsi" w:cstheme="majorHAnsi"/>
+          <w:b/>
+          <w:sz w:val="28"/>
+          <w:szCs w:val="28"/>
+        </w:rPr>
+        <w:t>ntrepris</w:t>
+      </w:r>
+      <w:r>
+        <w:rPr>
+          <w:rFonts w:asciiTheme="majorHAnsi" w:eastAsia="Liberation Serif" w:hAnsiTheme="majorHAnsi" w:cstheme="majorHAnsi"/>
+          <w:b/>
+          <w:sz w:val="28"/>
+          <w:szCs w:val="28"/>
+        </w:rPr>
+        <w:t>e</w:t>
+      </w:r>
+    </w:p>
+    <w:p>
+      <w:pPr>
+        <w:pStyle w:val="Titre1"/>
+        <w:keepLines w:val="0"/>
+        <w:spacing w:before="240"/>
+        <w:jc w:val="both"/>
+        <w:rPr>
+          <w:rFonts w:asciiTheme="majorHAnsi" w:hAnsiTheme="majorHAnsi" w:cstheme="majorHAnsi"/>
+          <w:b/>
+          <w:sz w:val="28"/>
+          <w:szCs w:val="28"/>
+        </w:rPr>
+      </w:pPr>
+      <w:r>
+        <w:rPr>
+          <w:rFonts w:asciiTheme="majorHAnsi" w:hAnsiTheme="majorHAnsi" w:cstheme="majorHAnsi"/>
+          <w:b/>
+          <w:sz w:val="28"/>
+          <w:szCs w:val="28"/>
+        </w:rPr>
+        <w:t>Contexte historique</w:t>
+      </w:r>
+      <w:r>
+        <w:rPr>
+          <w:rFonts w:asciiTheme="majorHAnsi" w:hAnsiTheme="majorHAnsi" w:cstheme="majorHAnsi"/>
+          <w:b/>
+          <w:sz w:val="28"/>
+          <w:szCs w:val="28"/>
+        </w:rPr>
+        <w:t xml:space="preserve"> </w:t>
+      </w:r>
+    </w:p>
+    <w:p>
+      <w:pPr>
+        <w:pStyle w:val="Titre1"/>
+        <w:keepLines w:val="0"/>
+        <w:spacing w:before="240"/>
+        <w:jc w:val="both"/>
+        <w:rPr>
+          <w:rFonts w:asciiTheme="majorHAnsi" w:hAnsiTheme="majorHAnsi" w:cstheme="majorHAnsi"/>
+          <w:bCs/>
+          <w:sz w:val="28"/>
+          <w:szCs w:val="28"/>
+        </w:rPr>
+      </w:pPr>
+      <w:r>
+        <w:rPr>
+          <w:rFonts w:asciiTheme="majorHAnsi" w:hAnsiTheme="majorHAnsi" w:cstheme="majorHAnsi"/>
+          <w:bCs/>
           <w:sz w:val="28"/>
           <w:szCs w:val="28"/>
         </w:rPr>
@@ -2341,6 +2497,7 @@
         <w:r>
           <w:rPr>
             <w:rFonts w:asciiTheme="majorHAnsi" w:hAnsiTheme="majorHAnsi" w:cstheme="majorHAnsi"/>
+            <w:bCs/>
             <w:sz w:val="28"/>
             <w:szCs w:val="28"/>
           </w:rPr>
@@ -2351,6 +2508,7 @@
         <w:r>
           <w:rPr>
             <w:rFonts w:asciiTheme="majorHAnsi" w:hAnsiTheme="majorHAnsi" w:cstheme="majorHAnsi"/>
+            <w:bCs/>
             <w:sz w:val="28"/>
             <w:szCs w:val="28"/>
           </w:rPr>
@@ -2360,6 +2518,7 @@
       <w:r>
         <w:rPr>
           <w:rFonts w:asciiTheme="majorHAnsi" w:hAnsiTheme="majorHAnsi" w:cstheme="majorHAnsi"/>
+          <w:bCs/>
           <w:sz w:val="28"/>
           <w:szCs w:val="28"/>
         </w:rPr>
@@ -2368,6 +2527,7 @@
       <w:r>
         <w:rPr>
           <w:rFonts w:asciiTheme="majorHAnsi" w:hAnsiTheme="majorHAnsi" w:cstheme="majorHAnsi"/>
+          <w:bCs/>
           <w:sz w:val="28"/>
           <w:szCs w:val="28"/>
         </w:rPr>
@@ -2376,6 +2536,7 @@
       <w:r>
         <w:rPr>
           <w:rFonts w:asciiTheme="majorHAnsi" w:hAnsiTheme="majorHAnsi" w:cstheme="majorHAnsi"/>
+          <w:bCs/>
           <w:sz w:val="28"/>
           <w:szCs w:val="28"/>
         </w:rPr>
@@ -2385,6 +2546,7 @@
         <w:r>
           <w:rPr>
             <w:rFonts w:asciiTheme="majorHAnsi" w:hAnsiTheme="majorHAnsi" w:cstheme="majorHAnsi"/>
+            <w:bCs/>
             <w:sz w:val="28"/>
             <w:szCs w:val="28"/>
           </w:rPr>
@@ -2394,6 +2556,7 @@
       <w:r>
         <w:rPr>
           <w:rFonts w:asciiTheme="majorHAnsi" w:hAnsiTheme="majorHAnsi" w:cstheme="majorHAnsi"/>
+          <w:bCs/>
           <w:sz w:val="28"/>
           <w:szCs w:val="28"/>
         </w:rPr>
@@ -2403,6 +2566,7 @@
         <w:r>
           <w:rPr>
             <w:rFonts w:asciiTheme="majorHAnsi" w:hAnsiTheme="majorHAnsi" w:cstheme="majorHAnsi"/>
+            <w:bCs/>
             <w:sz w:val="28"/>
             <w:szCs w:val="28"/>
           </w:rPr>
@@ -2413,6 +2577,7 @@
         <w:r>
           <w:rPr>
             <w:rFonts w:asciiTheme="majorHAnsi" w:hAnsiTheme="majorHAnsi" w:cstheme="majorHAnsi"/>
+            <w:bCs/>
             <w:sz w:val="28"/>
             <w:szCs w:val="28"/>
           </w:rPr>
@@ -2422,6 +2587,7 @@
       <w:r>
         <w:rPr>
           <w:rFonts w:asciiTheme="majorHAnsi" w:hAnsiTheme="majorHAnsi" w:cstheme="majorHAnsi"/>
+          <w:bCs/>
           <w:sz w:val="28"/>
           <w:szCs w:val="28"/>
         </w:rPr>
@@ -2431,6 +2597,7 @@
         <w:r>
           <w:rPr>
             <w:rFonts w:asciiTheme="majorHAnsi" w:hAnsiTheme="majorHAnsi" w:cstheme="majorHAnsi"/>
+            <w:bCs/>
             <w:sz w:val="28"/>
             <w:szCs w:val="28"/>
           </w:rPr>
@@ -2441,6 +2608,7 @@
         <w:r>
           <w:rPr>
             <w:rFonts w:asciiTheme="majorHAnsi" w:hAnsiTheme="majorHAnsi" w:cstheme="majorHAnsi"/>
+            <w:bCs/>
             <w:sz w:val="28"/>
             <w:szCs w:val="28"/>
           </w:rPr>
@@ -2450,6 +2618,7 @@
       <w:r>
         <w:rPr>
           <w:rFonts w:asciiTheme="majorHAnsi" w:hAnsiTheme="majorHAnsi" w:cstheme="majorHAnsi"/>
+          <w:bCs/>
           <w:sz w:val="28"/>
           <w:szCs w:val="28"/>
         </w:rPr>
@@ -2459,6 +2628,7 @@
         <w:r>
           <w:rPr>
             <w:rFonts w:asciiTheme="majorHAnsi" w:hAnsiTheme="majorHAnsi" w:cstheme="majorHAnsi"/>
+            <w:bCs/>
             <w:sz w:val="28"/>
             <w:szCs w:val="28"/>
           </w:rPr>
@@ -2469,6 +2639,7 @@
         <w:r>
           <w:rPr>
             <w:rFonts w:asciiTheme="majorHAnsi" w:hAnsiTheme="majorHAnsi" w:cstheme="majorHAnsi"/>
+            <w:bCs/>
             <w:sz w:val="28"/>
             <w:szCs w:val="28"/>
           </w:rPr>
@@ -2478,6 +2649,7 @@
       <w:r>
         <w:rPr>
           <w:rFonts w:asciiTheme="majorHAnsi" w:hAnsiTheme="majorHAnsi" w:cstheme="majorHAnsi"/>
+          <w:bCs/>
           <w:sz w:val="28"/>
           <w:szCs w:val="28"/>
         </w:rPr>
@@ -2487,6 +2659,7 @@
         <w:r>
           <w:rPr>
             <w:rFonts w:asciiTheme="majorHAnsi" w:hAnsiTheme="majorHAnsi" w:cstheme="majorHAnsi"/>
+            <w:bCs/>
             <w:sz w:val="28"/>
             <w:szCs w:val="28"/>
           </w:rPr>
@@ -2497,6 +2670,7 @@
         <w:r>
           <w:rPr>
             <w:rFonts w:asciiTheme="majorHAnsi" w:hAnsiTheme="majorHAnsi" w:cstheme="majorHAnsi"/>
+            <w:bCs/>
             <w:sz w:val="28"/>
             <w:szCs w:val="28"/>
           </w:rPr>
@@ -2506,6 +2680,7 @@
       <w:r>
         <w:rPr>
           <w:rFonts w:asciiTheme="majorHAnsi" w:hAnsiTheme="majorHAnsi" w:cstheme="majorHAnsi"/>
+          <w:bCs/>
           <w:sz w:val="28"/>
           <w:szCs w:val="28"/>
         </w:rPr>
@@ -2515,6 +2690,7 @@
         <w:r>
           <w:rPr>
             <w:rFonts w:asciiTheme="majorHAnsi" w:hAnsiTheme="majorHAnsi" w:cstheme="majorHAnsi"/>
+            <w:bCs/>
             <w:sz w:val="28"/>
             <w:szCs w:val="28"/>
           </w:rPr>
@@ -2525,6 +2701,7 @@
         <w:r>
           <w:rPr>
             <w:rFonts w:asciiTheme="majorHAnsi" w:hAnsiTheme="majorHAnsi" w:cstheme="majorHAnsi"/>
+            <w:bCs/>
             <w:sz w:val="28"/>
             <w:szCs w:val="28"/>
           </w:rPr>
@@ -2534,20 +2711,11 @@
       <w:r>
         <w:rPr>
           <w:rFonts w:asciiTheme="majorHAnsi" w:hAnsiTheme="majorHAnsi" w:cstheme="majorHAnsi"/>
-          <w:sz w:val="28"/>
-          <w:szCs w:val="28"/>
-        </w:rPr>
-        <w:t>. Les 82 000 km kilomètres de rés</w:t>
-      </w:r>
-      <w:bookmarkStart w:id="2" w:name="_GoBack"/>
-      <w:bookmarkEnd w:id="2"/>
-      <w:r>
-        <w:rPr>
-          <w:rFonts w:asciiTheme="majorHAnsi" w:hAnsiTheme="majorHAnsi" w:cstheme="majorHAnsi"/>
-          <w:sz w:val="28"/>
-          <w:szCs w:val="28"/>
-        </w:rPr>
-        <w:t>eau routier ivoirien dont 6 500 km de routes revêtus représentent 50% du réseau de l'Union Economique et Monétaire Ouest Africaine (UEMOA). Tout ceci prouve à quel point Le réseau de transport et spécifiquement celui routier ivoirien est bien développé.</w:t>
+          <w:bCs/>
+          <w:sz w:val="28"/>
+          <w:szCs w:val="28"/>
+        </w:rPr>
+        <w:t>. Les 82 000 km kilomètres de réseau routier ivoirien dont 6 500 km de routes revêtus représentent 50% du réseau de l'Union Economique et Monétaire Ouest Africaine (UEMOA). Tout ceci prouve à quel point Le réseau de transport et spécifiquement celui routier ivoirien est bien développé.</w:t>
       </w:r>
     </w:p>
     <w:p>
@@ -2558,13 +2726,15 @@
         <w:jc w:val="both"/>
         <w:rPr>
           <w:rFonts w:asciiTheme="majorHAnsi" w:hAnsiTheme="majorHAnsi" w:cstheme="majorHAnsi"/>
-          <w:sz w:val="28"/>
-          <w:szCs w:val="28"/>
-        </w:rPr>
-      </w:pPr>
-      <w:r>
-        <w:rPr>
-          <w:rFonts w:asciiTheme="majorHAnsi" w:hAnsiTheme="majorHAnsi" w:cstheme="majorHAnsi"/>
+          <w:bCs/>
+          <w:sz w:val="28"/>
+          <w:szCs w:val="28"/>
+        </w:rPr>
+      </w:pPr>
+      <w:r>
+        <w:rPr>
+          <w:rFonts w:asciiTheme="majorHAnsi" w:hAnsiTheme="majorHAnsi" w:cstheme="majorHAnsi"/>
+          <w:bCs/>
           <w:sz w:val="28"/>
           <w:szCs w:val="28"/>
         </w:rPr>
@@ -2578,169 +2748,644 @@
         <w:jc w:val="both"/>
         <w:rPr>
           <w:rFonts w:asciiTheme="majorHAnsi" w:hAnsiTheme="majorHAnsi" w:cstheme="majorHAnsi"/>
-          <w:sz w:val="28"/>
-          <w:szCs w:val="28"/>
-        </w:rPr>
-      </w:pPr>
-      <w:r>
-        <w:rPr>
-          <w:rFonts w:asciiTheme="majorHAnsi" w:hAnsiTheme="majorHAnsi" w:cstheme="majorHAnsi"/>
+          <w:bCs/>
+          <w:sz w:val="28"/>
+          <w:szCs w:val="28"/>
+        </w:rPr>
+      </w:pPr>
+      <w:r>
+        <w:rPr>
+          <w:rFonts w:asciiTheme="majorHAnsi" w:hAnsiTheme="majorHAnsi" w:cstheme="majorHAnsi"/>
+          <w:bCs/>
           <w:sz w:val="28"/>
           <w:szCs w:val="28"/>
         </w:rPr>
         <w:t>En revanche, la réservation de trajets avec ces compagnies manque lamentablement d’innovations. Justement, la très grosse majorité des réservations se fait de façon très classique : se rendre en gare pour se procurer un billet. Pour les quelques compagnies qui proposent des sites internet de réservation comme UTB par exemple, ou des sites externes existantes comme Mtick, souffrent considérablement de visibilité et d’attraction. Il y a donc un grand enjeu en ce concerne la digitalisation de la réservation des billets de bus de transport interurbains en Côte d’Ivoire.</w:t>
+      </w:r>
+    </w:p>
+    <w:p>
+      <w:pPr>
+        <w:pStyle w:val="Standard"/>
+        <w:spacing w:after="240" w:line="240" w:lineRule="auto"/>
+        <w:jc w:val="both"/>
+        <w:rPr>
+          <w:rFonts w:asciiTheme="majorHAnsi" w:hAnsiTheme="majorHAnsi" w:cstheme="majorHAnsi"/>
+          <w:b/>
+          <w:sz w:val="28"/>
+          <w:szCs w:val="28"/>
+        </w:rPr>
+      </w:pPr>
+      <w:r>
+        <w:rPr>
+          <w:rFonts w:asciiTheme="majorHAnsi" w:hAnsiTheme="majorHAnsi" w:cstheme="majorHAnsi"/>
+          <w:b/>
+          <w:color w:val="000000"/>
+          <w:sz w:val="28"/>
+          <w:szCs w:val="28"/>
+        </w:rPr>
+        <w:t>Objectif de l’entreprise et ligne directrice   </w:t>
+      </w:r>
+    </w:p>
+    <w:p>
+      <w:pPr>
+        <w:pStyle w:val="Standard"/>
+        <w:spacing w:after="240"/>
+        <w:jc w:val="both"/>
+        <w:rPr>
+          <w:rFonts w:asciiTheme="majorHAnsi" w:hAnsiTheme="majorHAnsi" w:cstheme="majorHAnsi"/>
+          <w:bCs/>
+          <w:sz w:val="28"/>
+          <w:szCs w:val="28"/>
+        </w:rPr>
+      </w:pPr>
+      <w:r>
+        <w:rPr>
+          <w:rFonts w:asciiTheme="majorHAnsi" w:hAnsiTheme="majorHAnsi" w:cstheme="majorHAnsi"/>
+          <w:bCs/>
+          <w:sz w:val="28"/>
+          <w:szCs w:val="28"/>
+        </w:rPr>
+        <w:t>FlashGo est une startup qui va révolutionner le secteur du transport en afrique ,mais débutera en côte</w:t>
+      </w:r>
+      <w:r>
+        <w:rPr>
+          <w:rFonts w:asciiTheme="majorHAnsi" w:hAnsiTheme="majorHAnsi" w:cstheme="majorHAnsi"/>
+          <w:bCs/>
+          <w:sz w:val="28"/>
+          <w:szCs w:val="28"/>
+        </w:rPr>
+        <w:t xml:space="preserve"> </w:t>
+      </w:r>
+      <w:r>
+        <w:rPr>
+          <w:rFonts w:asciiTheme="majorHAnsi" w:hAnsiTheme="majorHAnsi" w:cstheme="majorHAnsi"/>
+          <w:bCs/>
+          <w:sz w:val="28"/>
+          <w:szCs w:val="28"/>
+        </w:rPr>
+        <w:t>d’ivoire. Pour le transporteur , FlashGO l’aidera à avoir de la clientèle grâce à notre plateforme digitale.</w:t>
+      </w:r>
+      <w:r>
+        <w:rPr>
+          <w:rFonts w:asciiTheme="majorHAnsi" w:hAnsiTheme="majorHAnsi" w:cstheme="majorHAnsi"/>
+          <w:bCs/>
+          <w:sz w:val="28"/>
+          <w:szCs w:val="28"/>
+        </w:rPr>
+        <w:t xml:space="preserve"> </w:t>
+      </w:r>
+      <w:r>
+        <w:rPr>
+          <w:rFonts w:asciiTheme="majorHAnsi" w:hAnsiTheme="majorHAnsi" w:cstheme="majorHAnsi"/>
+          <w:bCs/>
+          <w:sz w:val="28"/>
+          <w:szCs w:val="28"/>
+        </w:rPr>
+        <w:t>Notre plateforme sera une gare en ligne où vous trouverez plusieurs compagnies et vous pourrez choisir</w:t>
+      </w:r>
+      <w:r>
+        <w:rPr>
+          <w:rFonts w:asciiTheme="majorHAnsi" w:hAnsiTheme="majorHAnsi" w:cstheme="majorHAnsi"/>
+          <w:bCs/>
+          <w:sz w:val="28"/>
+          <w:szCs w:val="28"/>
+        </w:rPr>
+        <w:t xml:space="preserve"> </w:t>
+      </w:r>
+      <w:r>
+        <w:rPr>
+          <w:rFonts w:asciiTheme="majorHAnsi" w:hAnsiTheme="majorHAnsi" w:cstheme="majorHAnsi"/>
+          <w:bCs/>
+          <w:sz w:val="28"/>
+          <w:szCs w:val="28"/>
+        </w:rPr>
+        <w:t>votre moyen de transport en fonction de la rapidité et du coût.</w:t>
+      </w:r>
+      <w:r>
+        <w:rPr>
+          <w:rFonts w:asciiTheme="majorHAnsi" w:hAnsiTheme="majorHAnsi" w:cstheme="majorHAnsi"/>
+          <w:bCs/>
+          <w:sz w:val="28"/>
+          <w:szCs w:val="28"/>
+        </w:rPr>
+        <w:t xml:space="preserve"> </w:t>
+      </w:r>
+      <w:r>
+        <w:rPr>
+          <w:rFonts w:asciiTheme="majorHAnsi" w:hAnsiTheme="majorHAnsi" w:cstheme="majorHAnsi"/>
+          <w:bCs/>
+          <w:sz w:val="28"/>
+          <w:szCs w:val="28"/>
+        </w:rPr>
+        <w:t>Vu que le taux d’alphabétisation en côte d’ivoire est à 43% et l’accès à internet est compliqué dans</w:t>
+      </w:r>
+      <w:r>
+        <w:rPr>
+          <w:rFonts w:asciiTheme="majorHAnsi" w:hAnsiTheme="majorHAnsi" w:cstheme="majorHAnsi"/>
+          <w:bCs/>
+          <w:sz w:val="28"/>
+          <w:szCs w:val="28"/>
+        </w:rPr>
+        <w:t xml:space="preserve"> </w:t>
+      </w:r>
+      <w:r>
+        <w:rPr>
+          <w:rFonts w:asciiTheme="majorHAnsi" w:hAnsiTheme="majorHAnsi" w:cstheme="majorHAnsi"/>
+          <w:bCs/>
+          <w:sz w:val="28"/>
+          <w:szCs w:val="28"/>
+        </w:rPr>
+        <w:t>certaines zones , FlashGO va mettre en place une méthode de démarchage pour atteindre tout le monde.</w:t>
+      </w:r>
+      <w:r>
+        <w:rPr>
+          <w:rFonts w:asciiTheme="majorHAnsi" w:hAnsiTheme="majorHAnsi" w:cstheme="majorHAnsi"/>
+          <w:bCs/>
+          <w:sz w:val="28"/>
+          <w:szCs w:val="28"/>
+        </w:rPr>
+        <w:t xml:space="preserve"> </w:t>
+      </w:r>
+      <w:r>
+        <w:rPr>
+          <w:rFonts w:asciiTheme="majorHAnsi" w:hAnsiTheme="majorHAnsi" w:cstheme="majorHAnsi"/>
+          <w:bCs/>
+          <w:sz w:val="28"/>
+          <w:szCs w:val="28"/>
+        </w:rPr>
+        <w:t>C’est à dire que les responsables des cybers pourront se créer des comptes FlashGO et être des</w:t>
+      </w:r>
+      <w:r>
+        <w:rPr>
+          <w:rFonts w:asciiTheme="majorHAnsi" w:hAnsiTheme="majorHAnsi" w:cstheme="majorHAnsi"/>
+          <w:bCs/>
+          <w:sz w:val="28"/>
+          <w:szCs w:val="28"/>
+        </w:rPr>
+        <w:t xml:space="preserve"> </w:t>
+      </w:r>
+      <w:r>
+        <w:rPr>
+          <w:rFonts w:asciiTheme="majorHAnsi" w:hAnsiTheme="majorHAnsi" w:cstheme="majorHAnsi"/>
+          <w:bCs/>
+          <w:sz w:val="28"/>
+          <w:szCs w:val="28"/>
+        </w:rPr>
+        <w:t>démarcheurs. Pour chaque ticket vendu , il pourra recevoir une somme. Ensuite le client pourra se rendre à</w:t>
+      </w:r>
+      <w:r>
+        <w:rPr>
+          <w:rFonts w:asciiTheme="majorHAnsi" w:hAnsiTheme="majorHAnsi" w:cstheme="majorHAnsi"/>
+          <w:bCs/>
+          <w:sz w:val="28"/>
+          <w:szCs w:val="28"/>
+        </w:rPr>
+        <w:t xml:space="preserve"> </w:t>
+      </w:r>
+      <w:r>
+        <w:rPr>
+          <w:rFonts w:asciiTheme="majorHAnsi" w:hAnsiTheme="majorHAnsi" w:cstheme="majorHAnsi"/>
+          <w:bCs/>
+          <w:sz w:val="28"/>
+          <w:szCs w:val="28"/>
+        </w:rPr>
+        <w:t xml:space="preserve">la gare avec son ticket qui a un QR code pour </w:t>
+      </w:r>
+      <w:r>
+        <w:rPr>
+          <w:rFonts w:asciiTheme="majorHAnsi" w:hAnsiTheme="majorHAnsi" w:cstheme="majorHAnsi"/>
+          <w:bCs/>
+          <w:sz w:val="28"/>
+          <w:szCs w:val="28"/>
+        </w:rPr>
+        <w:lastRenderedPageBreak/>
+        <w:t>monter dans le car.</w:t>
+      </w:r>
+      <w:r>
+        <w:rPr>
+          <w:rFonts w:asciiTheme="majorHAnsi" w:hAnsiTheme="majorHAnsi" w:cstheme="majorHAnsi"/>
+          <w:bCs/>
+          <w:sz w:val="28"/>
+          <w:szCs w:val="28"/>
+        </w:rPr>
+        <w:t xml:space="preserve"> </w:t>
+      </w:r>
+      <w:r>
+        <w:rPr>
+          <w:rFonts w:asciiTheme="majorHAnsi" w:hAnsiTheme="majorHAnsi" w:cstheme="majorHAnsi"/>
+          <w:bCs/>
+          <w:sz w:val="28"/>
+          <w:szCs w:val="28"/>
+        </w:rPr>
+        <w:t>Pour le client qui peut utiliser facilement internet , il pourra lui même s’acheter son ticket et recevoir un</w:t>
+      </w:r>
+      <w:r>
+        <w:rPr>
+          <w:rFonts w:asciiTheme="majorHAnsi" w:hAnsiTheme="majorHAnsi" w:cstheme="majorHAnsi"/>
+          <w:bCs/>
+          <w:sz w:val="28"/>
+          <w:szCs w:val="28"/>
+        </w:rPr>
+        <w:t xml:space="preserve"> </w:t>
+      </w:r>
+      <w:r>
+        <w:rPr>
+          <w:rFonts w:asciiTheme="majorHAnsi" w:hAnsiTheme="majorHAnsi" w:cstheme="majorHAnsi"/>
+          <w:bCs/>
+          <w:sz w:val="28"/>
+          <w:szCs w:val="28"/>
+        </w:rPr>
+        <w:t>code qu’il pourra utiliser à la gare ou aller imprimer son ticket dans un cyber</w:t>
+      </w:r>
+    </w:p>
+    <w:p>
+      <w:pPr>
+        <w:pStyle w:val="Standard"/>
+        <w:spacing w:after="240" w:line="240" w:lineRule="auto"/>
+        <w:jc w:val="both"/>
+        <w:rPr>
+          <w:rFonts w:asciiTheme="majorHAnsi" w:hAnsiTheme="majorHAnsi" w:cstheme="majorHAnsi"/>
+          <w:bCs/>
+          <w:sz w:val="28"/>
+          <w:szCs w:val="28"/>
+        </w:rPr>
+      </w:pPr>
+    </w:p>
+    <w:p>
+      <w:pPr>
+        <w:pStyle w:val="Standard"/>
+        <w:spacing w:after="240" w:line="240" w:lineRule="auto"/>
+        <w:jc w:val="both"/>
+        <w:rPr>
+          <w:rFonts w:asciiTheme="majorHAnsi" w:hAnsiTheme="majorHAnsi" w:cstheme="majorHAnsi"/>
+          <w:b/>
+          <w:sz w:val="28"/>
+          <w:szCs w:val="28"/>
+        </w:rPr>
+      </w:pPr>
+      <w:r>
+        <w:rPr>
+          <w:rFonts w:asciiTheme="majorHAnsi" w:hAnsiTheme="majorHAnsi" w:cstheme="majorHAnsi"/>
+          <w:b/>
+          <w:color w:val="000000"/>
+          <w:sz w:val="28"/>
+          <w:szCs w:val="28"/>
+        </w:rPr>
+        <w:t>Organisation de l’entreprise</w:t>
+      </w:r>
+    </w:p>
+    <w:p>
+      <w:pPr>
+        <w:pStyle w:val="Standard"/>
+        <w:spacing w:after="240"/>
+        <w:jc w:val="both"/>
+        <w:rPr>
+          <w:rFonts w:asciiTheme="majorHAnsi" w:hAnsiTheme="majorHAnsi" w:cstheme="majorHAnsi"/>
+          <w:bCs/>
+          <w:sz w:val="28"/>
+          <w:szCs w:val="28"/>
+        </w:rPr>
+      </w:pPr>
+      <w:r>
+        <w:rPr>
+          <w:rFonts w:asciiTheme="majorHAnsi" w:hAnsiTheme="majorHAnsi" w:cstheme="majorHAnsi"/>
+          <w:bCs/>
+          <w:sz w:val="28"/>
+          <w:szCs w:val="28"/>
+        </w:rPr>
+        <w:t>Mohamed Traore (Fondateur</w:t>
+      </w:r>
+      <w:r>
+        <w:rPr>
+          <w:rFonts w:asciiTheme="majorHAnsi" w:hAnsiTheme="majorHAnsi" w:cstheme="majorHAnsi"/>
+          <w:bCs/>
+          <w:sz w:val="28"/>
+          <w:szCs w:val="28"/>
+        </w:rPr>
+        <w:t>) :</w:t>
+      </w:r>
+    </w:p>
+    <w:p>
+      <w:pPr>
+        <w:pStyle w:val="Standard"/>
+        <w:spacing w:after="240"/>
+        <w:jc w:val="both"/>
+        <w:rPr>
+          <w:rFonts w:asciiTheme="majorHAnsi" w:hAnsiTheme="majorHAnsi" w:cstheme="majorHAnsi"/>
+          <w:bCs/>
+          <w:sz w:val="28"/>
+          <w:szCs w:val="28"/>
+        </w:rPr>
+      </w:pPr>
+      <w:r>
+        <w:rPr>
+          <w:rFonts w:asciiTheme="majorHAnsi" w:hAnsiTheme="majorHAnsi" w:cstheme="majorHAnsi"/>
+          <w:bCs/>
+          <w:sz w:val="28"/>
+          <w:szCs w:val="28"/>
+        </w:rPr>
+        <w:t xml:space="preserve">Mohamed Traore est en deuxième année école d’ingénieur, </w:t>
+      </w:r>
+      <w:r>
+        <w:rPr>
+          <w:rFonts w:asciiTheme="majorHAnsi" w:hAnsiTheme="majorHAnsi" w:cstheme="majorHAnsi"/>
+          <w:bCs/>
+          <w:sz w:val="28"/>
+          <w:szCs w:val="28"/>
+        </w:rPr>
+        <w:t>majeure finance quantitative</w:t>
+      </w:r>
+      <w:r>
+        <w:rPr>
+          <w:rFonts w:asciiTheme="majorHAnsi" w:hAnsiTheme="majorHAnsi" w:cstheme="majorHAnsi"/>
+          <w:bCs/>
+          <w:sz w:val="28"/>
+          <w:szCs w:val="28"/>
+        </w:rPr>
+        <w:t xml:space="preserve"> à l’ECE Paris. Il a</w:t>
+      </w:r>
+      <w:r>
+        <w:rPr>
+          <w:rFonts w:asciiTheme="majorHAnsi" w:hAnsiTheme="majorHAnsi" w:cstheme="majorHAnsi"/>
+          <w:bCs/>
+          <w:sz w:val="28"/>
+          <w:szCs w:val="28"/>
+        </w:rPr>
+        <w:t xml:space="preserve"> </w:t>
+      </w:r>
+      <w:r>
+        <w:rPr>
+          <w:rFonts w:asciiTheme="majorHAnsi" w:hAnsiTheme="majorHAnsi" w:cstheme="majorHAnsi"/>
+          <w:bCs/>
+          <w:sz w:val="28"/>
+          <w:szCs w:val="28"/>
+        </w:rPr>
+        <w:t>pu obtenir une certification en gestion de projet, ce qui lui donne des qualités pour gérer efficacement le</w:t>
+      </w:r>
+      <w:r>
+        <w:rPr>
+          <w:rFonts w:asciiTheme="majorHAnsi" w:hAnsiTheme="majorHAnsi" w:cstheme="majorHAnsi"/>
+          <w:bCs/>
+          <w:sz w:val="28"/>
+          <w:szCs w:val="28"/>
+        </w:rPr>
+        <w:t xml:space="preserve"> </w:t>
+      </w:r>
+      <w:r>
+        <w:rPr>
+          <w:rFonts w:asciiTheme="majorHAnsi" w:hAnsiTheme="majorHAnsi" w:cstheme="majorHAnsi"/>
+          <w:bCs/>
+          <w:sz w:val="28"/>
+          <w:szCs w:val="28"/>
+        </w:rPr>
+        <w:t>projet FlashGO. A cela s’ajoute sa certification de l’autorité des marchés financiers qui lui donne des bases</w:t>
+      </w:r>
+      <w:r>
+        <w:rPr>
+          <w:rFonts w:asciiTheme="majorHAnsi" w:hAnsiTheme="majorHAnsi" w:cstheme="majorHAnsi"/>
+          <w:bCs/>
+          <w:sz w:val="28"/>
+          <w:szCs w:val="28"/>
+        </w:rPr>
+        <w:t xml:space="preserve"> </w:t>
+      </w:r>
+      <w:r>
+        <w:rPr>
+          <w:rFonts w:asciiTheme="majorHAnsi" w:hAnsiTheme="majorHAnsi" w:cstheme="majorHAnsi"/>
+          <w:bCs/>
+          <w:sz w:val="28"/>
+          <w:szCs w:val="28"/>
+        </w:rPr>
+        <w:t>solides concernant le règlement à suivre dans le domaine du marché financier.</w:t>
+      </w:r>
+    </w:p>
+    <w:p>
+      <w:pPr>
+        <w:pStyle w:val="Standard"/>
+        <w:spacing w:after="240" w:line="240" w:lineRule="auto"/>
+        <w:jc w:val="both"/>
+        <w:rPr>
+          <w:rFonts w:asciiTheme="majorHAnsi" w:hAnsiTheme="majorHAnsi" w:cstheme="majorHAnsi"/>
+          <w:bCs/>
+          <w:sz w:val="28"/>
+          <w:szCs w:val="28"/>
+        </w:rPr>
+      </w:pPr>
+      <w:r>
+        <w:rPr>
+          <w:rFonts w:asciiTheme="majorHAnsi" w:hAnsiTheme="majorHAnsi" w:cstheme="majorHAnsi"/>
+          <w:bCs/>
+          <w:sz w:val="28"/>
+          <w:szCs w:val="28"/>
+        </w:rPr>
+        <w:t xml:space="preserve">- Alexandre yao </w:t>
+      </w:r>
+      <w:r>
+        <w:rPr>
+          <w:rFonts w:asciiTheme="majorHAnsi" w:hAnsiTheme="majorHAnsi" w:cstheme="majorHAnsi"/>
+          <w:bCs/>
+          <w:sz w:val="28"/>
+          <w:szCs w:val="28"/>
+        </w:rPr>
+        <w:t>(Co</w:t>
+      </w:r>
+      <w:r>
+        <w:rPr>
+          <w:rFonts w:asciiTheme="majorHAnsi" w:hAnsiTheme="majorHAnsi" w:cstheme="majorHAnsi"/>
+          <w:bCs/>
+          <w:sz w:val="28"/>
+          <w:szCs w:val="28"/>
+        </w:rPr>
+        <w:t>-Fondateur):</w:t>
+      </w:r>
+    </w:p>
+    <w:p>
+      <w:pPr>
+        <w:pStyle w:val="Standard"/>
+        <w:spacing w:after="240" w:line="240" w:lineRule="auto"/>
+        <w:jc w:val="both"/>
+        <w:rPr>
+          <w:rFonts w:asciiTheme="majorHAnsi" w:hAnsiTheme="majorHAnsi" w:cstheme="majorHAnsi"/>
+          <w:b/>
+          <w:color w:val="000000"/>
+          <w:sz w:val="28"/>
+          <w:szCs w:val="28"/>
+        </w:rPr>
+      </w:pPr>
+      <w:r>
+        <w:rPr>
+          <w:rFonts w:asciiTheme="majorHAnsi" w:hAnsiTheme="majorHAnsi" w:cstheme="majorHAnsi"/>
+          <w:b/>
+          <w:color w:val="000000"/>
+          <w:sz w:val="28"/>
+          <w:szCs w:val="28"/>
+        </w:rPr>
+        <w:t>Situation actuelle</w:t>
+      </w:r>
+    </w:p>
+    <w:p>
+      <w:pPr>
+        <w:pStyle w:val="Standard"/>
+        <w:spacing w:after="240" w:line="240" w:lineRule="auto"/>
+        <w:jc w:val="both"/>
+        <w:rPr>
+          <w:rFonts w:asciiTheme="majorHAnsi" w:hAnsiTheme="majorHAnsi" w:cstheme="majorHAnsi"/>
+          <w:bCs/>
+          <w:color w:val="000000"/>
+          <w:sz w:val="28"/>
+          <w:szCs w:val="28"/>
+        </w:rPr>
+      </w:pPr>
+      <w:r>
+        <w:rPr>
+          <w:rFonts w:asciiTheme="majorHAnsi" w:hAnsiTheme="majorHAnsi" w:cstheme="majorHAnsi"/>
+          <w:bCs/>
+          <w:color w:val="000000"/>
+          <w:sz w:val="28"/>
+          <w:szCs w:val="28"/>
+        </w:rPr>
+        <w:t xml:space="preserve">le site est en construction et est </w:t>
+      </w:r>
+      <w:r>
+        <w:rPr>
+          <w:rFonts w:asciiTheme="majorHAnsi" w:hAnsiTheme="majorHAnsi" w:cstheme="majorHAnsi"/>
+          <w:bCs/>
+          <w:color w:val="000000"/>
+          <w:sz w:val="28"/>
+          <w:szCs w:val="28"/>
+        </w:rPr>
+        <w:t>prévu</w:t>
+      </w:r>
+      <w:r>
+        <w:rPr>
+          <w:rFonts w:asciiTheme="majorHAnsi" w:hAnsiTheme="majorHAnsi" w:cstheme="majorHAnsi"/>
+          <w:bCs/>
+          <w:color w:val="000000"/>
+          <w:sz w:val="28"/>
+          <w:szCs w:val="28"/>
+        </w:rPr>
+        <w:t xml:space="preserve"> pour lancement en 2021.</w:t>
+      </w:r>
+    </w:p>
+    <w:p>
+      <w:pPr>
+        <w:pStyle w:val="Standard"/>
+        <w:spacing w:after="240" w:line="240" w:lineRule="auto"/>
+        <w:jc w:val="both"/>
+        <w:rPr>
+          <w:rFonts w:asciiTheme="majorHAnsi" w:hAnsiTheme="majorHAnsi" w:cstheme="majorHAnsi"/>
+          <w:b/>
+          <w:sz w:val="28"/>
+          <w:szCs w:val="28"/>
+        </w:rPr>
+      </w:pPr>
+      <w:r>
+        <w:rPr>
+          <w:rFonts w:asciiTheme="majorHAnsi" w:eastAsia="Liberation Serif" w:hAnsiTheme="majorHAnsi" w:cstheme="majorHAnsi"/>
+          <w:b/>
+          <w:sz w:val="28"/>
+          <w:szCs w:val="28"/>
+        </w:rPr>
+        <w:t>Produits, services</w:t>
       </w:r>
     </w:p>
     <w:p>
       <w:pPr>
         <w:pStyle w:val="Titre1"/>
         <w:keepLines w:val="0"/>
-        <w:numPr>
-          <w:ilvl w:val="0"/>
-          <w:numId w:val="12"/>
-        </w:numPr>
         <w:spacing w:before="240"/>
-        <w:rPr>
-          <w:rFonts w:ascii="Liberation Serif" w:eastAsia="Liberation Serif" w:hAnsi="Liberation Serif" w:cs="Liberation Serif"/>
+        <w:jc w:val="both"/>
+        <w:rPr>
+          <w:rFonts w:asciiTheme="majorHAnsi" w:eastAsia="Liberation Serif" w:hAnsiTheme="majorHAnsi" w:cstheme="majorHAnsi"/>
           <w:b/>
-          <w:sz w:val="48"/>
-          <w:szCs w:val="48"/>
-        </w:rPr>
-      </w:pPr>
-      <w:r>
-        <w:rPr>
-          <w:rFonts w:ascii="Liberation Serif" w:eastAsia="Liberation Serif" w:hAnsi="Liberation Serif" w:cs="Liberation Serif"/>
+          <w:sz w:val="28"/>
+          <w:szCs w:val="28"/>
+        </w:rPr>
+      </w:pPr>
+      <w:r>
+        <w:rPr>
+          <w:rFonts w:asciiTheme="majorHAnsi" w:eastAsia="Liberation Serif" w:hAnsiTheme="majorHAnsi" w:cstheme="majorHAnsi"/>
           <w:b/>
-          <w:sz w:val="48"/>
-          <w:szCs w:val="48"/>
-        </w:rPr>
-        <w:t xml:space="preserve"> </w:t>
-      </w:r>
-      <w:r>
-        <w:rPr>
-          <w:rFonts w:ascii="Liberation Serif" w:eastAsia="Liberation Serif" w:hAnsi="Liberation Serif" w:cs="Liberation Serif"/>
-          <w:b/>
-          <w:sz w:val="48"/>
-          <w:szCs w:val="48"/>
-        </w:rPr>
-        <w:t>Produits, services</w:t>
-      </w:r>
-    </w:p>
-    <w:p>
-      <w:pPr>
-        <w:pStyle w:val="Standard"/>
-      </w:pPr>
+          <w:sz w:val="28"/>
+          <w:szCs w:val="28"/>
+        </w:rPr>
+        <w:t>Marché</w:t>
+      </w:r>
     </w:p>
     <w:p>
       <w:pPr>
         <w:pStyle w:val="Titre1"/>
         <w:keepLines w:val="0"/>
-        <w:numPr>
-          <w:ilvl w:val="0"/>
-          <w:numId w:val="12"/>
-        </w:numPr>
         <w:spacing w:before="240"/>
-        <w:rPr>
-          <w:rFonts w:ascii="Liberation Serif" w:eastAsia="Liberation Serif" w:hAnsi="Liberation Serif" w:cs="Liberation Serif"/>
+        <w:jc w:val="both"/>
+        <w:rPr>
+          <w:rFonts w:asciiTheme="majorHAnsi" w:eastAsia="Liberation Serif" w:hAnsiTheme="majorHAnsi" w:cstheme="majorHAnsi"/>
           <w:b/>
-          <w:sz w:val="48"/>
-          <w:szCs w:val="48"/>
-        </w:rPr>
-      </w:pPr>
-      <w:r>
-        <w:rPr>
-          <w:rFonts w:ascii="Liberation Serif" w:eastAsia="Liberation Serif" w:hAnsi="Liberation Serif" w:cs="Liberation Serif"/>
+          <w:sz w:val="28"/>
+          <w:szCs w:val="28"/>
+        </w:rPr>
+      </w:pPr>
+      <w:r>
+        <w:rPr>
+          <w:rFonts w:asciiTheme="majorHAnsi" w:eastAsia="Liberation Serif" w:hAnsiTheme="majorHAnsi" w:cstheme="majorHAnsi"/>
           <w:b/>
-          <w:sz w:val="48"/>
-          <w:szCs w:val="48"/>
-        </w:rPr>
-        <w:lastRenderedPageBreak/>
-        <w:t xml:space="preserve"> Marché</w:t>
+          <w:sz w:val="28"/>
+          <w:szCs w:val="28"/>
+        </w:rPr>
+        <w:t>Marketing</w:t>
       </w:r>
     </w:p>
     <w:p>
       <w:pPr>
         <w:pStyle w:val="Titre1"/>
         <w:keepLines w:val="0"/>
-        <w:numPr>
-          <w:ilvl w:val="0"/>
-          <w:numId w:val="12"/>
-        </w:numPr>
         <w:spacing w:before="240"/>
-        <w:rPr>
-          <w:rFonts w:ascii="Liberation Serif" w:eastAsia="Liberation Serif" w:hAnsi="Liberation Serif" w:cs="Liberation Serif"/>
+        <w:jc w:val="both"/>
+        <w:rPr>
+          <w:rFonts w:asciiTheme="majorHAnsi" w:eastAsia="Liberation Serif" w:hAnsiTheme="majorHAnsi" w:cstheme="majorHAnsi"/>
           <w:b/>
-          <w:sz w:val="48"/>
-          <w:szCs w:val="48"/>
-        </w:rPr>
-      </w:pPr>
-      <w:r>
-        <w:rPr>
-          <w:rFonts w:ascii="Liberation Serif" w:eastAsia="Liberation Serif" w:hAnsi="Liberation Serif" w:cs="Liberation Serif"/>
+          <w:sz w:val="28"/>
+          <w:szCs w:val="28"/>
+        </w:rPr>
+      </w:pPr>
+      <w:r>
+        <w:rPr>
+          <w:rFonts w:asciiTheme="majorHAnsi" w:eastAsia="Liberation Serif" w:hAnsiTheme="majorHAnsi" w:cstheme="majorHAnsi"/>
           <w:b/>
-          <w:sz w:val="48"/>
-          <w:szCs w:val="48"/>
-        </w:rPr>
-        <w:t xml:space="preserve"> Marketing</w:t>
+          <w:sz w:val="28"/>
+          <w:szCs w:val="28"/>
+        </w:rPr>
+        <w:t>Management / conseillers</w:t>
       </w:r>
     </w:p>
     <w:p>
       <w:pPr>
         <w:pStyle w:val="Titre1"/>
         <w:keepLines w:val="0"/>
-        <w:numPr>
-          <w:ilvl w:val="0"/>
-          <w:numId w:val="12"/>
-        </w:numPr>
         <w:spacing w:before="240"/>
-        <w:rPr>
-          <w:rFonts w:ascii="Liberation Serif" w:eastAsia="Liberation Serif" w:hAnsi="Liberation Serif" w:cs="Liberation Serif"/>
+        <w:jc w:val="both"/>
+        <w:rPr>
+          <w:rFonts w:asciiTheme="majorHAnsi" w:eastAsia="Liberation Serif" w:hAnsiTheme="majorHAnsi" w:cstheme="majorHAnsi"/>
           <w:b/>
-          <w:sz w:val="48"/>
-          <w:szCs w:val="48"/>
-        </w:rPr>
-      </w:pPr>
-      <w:r>
-        <w:rPr>
-          <w:rFonts w:ascii="Liberation Serif" w:eastAsia="Liberation Serif" w:hAnsi="Liberation Serif" w:cs="Liberation Serif"/>
+          <w:sz w:val="28"/>
+          <w:szCs w:val="28"/>
+        </w:rPr>
+      </w:pPr>
+      <w:r>
+        <w:rPr>
+          <w:rFonts w:asciiTheme="majorHAnsi" w:eastAsia="Liberation Serif" w:hAnsiTheme="majorHAnsi" w:cstheme="majorHAnsi"/>
           <w:b/>
-          <w:sz w:val="48"/>
-          <w:szCs w:val="48"/>
-        </w:rPr>
-        <w:t xml:space="preserve"> Management / conseillers</w:t>
-      </w:r>
-    </w:p>
-    <w:p>
-      <w:pPr>
-        <w:pStyle w:val="Titre1"/>
-        <w:keepLines w:val="0"/>
-        <w:numPr>
-          <w:ilvl w:val="0"/>
-          <w:numId w:val="12"/>
-        </w:numPr>
-        <w:spacing w:before="240"/>
-        <w:rPr>
-          <w:rFonts w:ascii="Liberation Serif" w:eastAsia="Liberation Serif" w:hAnsi="Liberation Serif" w:cs="Liberation Serif"/>
+          <w:sz w:val="28"/>
+          <w:szCs w:val="28"/>
+        </w:rPr>
+        <w:t>Analyses de risques</w:t>
+      </w:r>
+      <w:r>
+        <w:rPr>
+          <w:rFonts w:asciiTheme="majorHAnsi" w:eastAsia="Liberation Serif" w:hAnsiTheme="majorHAnsi" w:cstheme="majorHAnsi"/>
           <w:b/>
-          <w:sz w:val="48"/>
-          <w:szCs w:val="48"/>
-        </w:rPr>
-      </w:pPr>
-      <w:r>
-        <w:rPr>
-          <w:rFonts w:ascii="Liberation Serif" w:eastAsia="Liberation Serif" w:hAnsi="Liberation Serif" w:cs="Liberation Serif"/>
-          <w:b/>
-          <w:sz w:val="48"/>
-          <w:szCs w:val="48"/>
-        </w:rPr>
-        <w:t xml:space="preserve"> Analyses de risques</w:t>
-      </w:r>
-      <w:r>
-        <w:rPr>
-          <w:rFonts w:ascii="Liberation Serif" w:eastAsia="Liberation Serif" w:hAnsi="Liberation Serif" w:cs="Liberation Serif"/>
-          <w:b/>
-          <w:sz w:val="48"/>
-          <w:szCs w:val="48"/>
+          <w:sz w:val="28"/>
+          <w:szCs w:val="28"/>
         </w:rPr>
         <w:t xml:space="preserve"> </w:t>
       </w:r>
@@ -5101,7 +5746,7 @@
 </file>
 
 <file path=customXml/itemProps1.xml><?xml version="1.0" encoding="utf-8"?>
-<ds:datastoreItem xmlns:ds="http://schemas.openxmlformats.org/officeDocument/2006/customXml" ds:itemID="{92905AB1-CA90-40C4-B2BB-0DADA30FCF1D}">
+<ds:datastoreItem xmlns:ds="http://schemas.openxmlformats.org/officeDocument/2006/customXml" ds:itemID="{29F3E4C8-E6B4-4751-B418-89149A7F4BB3}">
   <ds:schemaRefs>
     <ds:schemaRef ds:uri="http://schemas.openxmlformats.org/officeDocument/2006/bibliography"/>
   </ds:schemaRefs>

</xml_diff>

<commit_message>
presentation entreprise terminée, verifier fautes orthographes plus tard
</commit_message>
<xml_diff>
--- a/Business plan.docx
+++ b/Business plan.docx
@@ -896,8 +896,9 @@
           <w:szCs w:val="28"/>
           <w:lang w:val="en-US"/>
         </w:rPr>
-        <w:t>Mohamed TRAORE</w:t>
-      </w:r>
+        <w:t xml:space="preserve">Mohamed </w:t>
+      </w:r>
+      <w:proofErr w:type="gramStart"/>
       <w:r>
         <w:rPr>
           <w:rFonts w:ascii="Consolas" w:eastAsia="Liberation Serif" w:hAnsi="Consolas" w:cs="Liberation Serif"/>
@@ -906,7 +907,28 @@
           <w:szCs w:val="28"/>
           <w:lang w:val="en-US"/>
         </w:rPr>
-        <w:t xml:space="preserve"> : </w:t>
+        <w:t>TRAORE</w:t>
+      </w:r>
+      <w:r>
+        <w:rPr>
+          <w:rFonts w:ascii="Consolas" w:eastAsia="Liberation Serif" w:hAnsi="Consolas" w:cs="Liberation Serif"/>
+          <w:color w:val="44546A" w:themeColor="text2"/>
+          <w:sz w:val="28"/>
+          <w:szCs w:val="28"/>
+          <w:lang w:val="en-US"/>
+        </w:rPr>
+        <w:t xml:space="preserve"> :</w:t>
+      </w:r>
+      <w:proofErr w:type="gramEnd"/>
+      <w:r>
+        <w:rPr>
+          <w:rFonts w:ascii="Consolas" w:eastAsia="Liberation Serif" w:hAnsi="Consolas" w:cs="Liberation Serif"/>
+          <w:color w:val="44546A" w:themeColor="text2"/>
+          <w:sz w:val="28"/>
+          <w:szCs w:val="28"/>
+          <w:lang w:val="en-US"/>
+        </w:rPr>
+        <w:t xml:space="preserve"> </w:t>
       </w:r>
       <w:hyperlink r:id="rId9" w:history="1">
         <w:r>
@@ -1089,8 +1111,6 @@
         </w:rPr>
         <w:t xml:space="preserve"> </w:t>
       </w:r>
-      <w:bookmarkStart w:id="0" w:name="_GoBack"/>
-      <w:bookmarkEnd w:id="0"/>
       <w:r>
         <w:rPr>
           <w:rFonts w:asciiTheme="majorHAnsi" w:hAnsiTheme="majorHAnsi" w:cstheme="majorHAnsi"/>
@@ -2406,8 +2426,8 @@
           <w:szCs w:val="28"/>
         </w:rPr>
       </w:pPr>
-      <w:bookmarkStart w:id="1" w:name="_fbq0s4tf7sg9"/>
-      <w:bookmarkEnd w:id="1"/>
+      <w:bookmarkStart w:id="0" w:name="_fbq0s4tf7sg9"/>
+      <w:bookmarkEnd w:id="0"/>
       <w:r>
         <w:rPr>
           <w:rFonts w:asciiTheme="majorHAnsi" w:eastAsia="Liberation Serif" w:hAnsiTheme="majorHAnsi" w:cstheme="majorHAnsi"/>
@@ -2418,8 +2438,8 @@
         <w:lastRenderedPageBreak/>
         <w:t>E</w:t>
       </w:r>
-      <w:bookmarkStart w:id="2" w:name="_tp9xpk9hqyjx"/>
-      <w:bookmarkEnd w:id="2"/>
+      <w:bookmarkStart w:id="1" w:name="_tp9xpk9hqyjx"/>
+      <w:bookmarkEnd w:id="1"/>
       <w:r>
         <w:rPr>
           <w:rFonts w:asciiTheme="majorHAnsi" w:eastAsia="Liberation Serif" w:hAnsiTheme="majorHAnsi" w:cstheme="majorHAnsi"/>
@@ -2771,6 +2791,7 @@
         <w:rPr>
           <w:rFonts w:asciiTheme="majorHAnsi" w:hAnsiTheme="majorHAnsi" w:cstheme="majorHAnsi"/>
           <w:b/>
+          <w:color w:val="000000"/>
           <w:sz w:val="28"/>
           <w:szCs w:val="28"/>
         </w:rPr>
@@ -2784,6 +2805,367 @@
           <w:szCs w:val="28"/>
         </w:rPr>
         <w:t>Objectif de l’entreprise et ligne directrice   </w:t>
+      </w:r>
+    </w:p>
+    <w:p>
+      <w:pPr>
+        <w:rPr>
+          <w:rFonts w:asciiTheme="majorHAnsi" w:hAnsiTheme="majorHAnsi" w:cstheme="majorHAnsi"/>
+          <w:bCs/>
+          <w:sz w:val="28"/>
+          <w:szCs w:val="28"/>
+        </w:rPr>
+      </w:pPr>
+      <w:r>
+        <w:rPr>
+          <w:rFonts w:asciiTheme="majorHAnsi" w:hAnsiTheme="majorHAnsi" w:cstheme="majorHAnsi"/>
+          <w:bCs/>
+          <w:sz w:val="28"/>
+          <w:szCs w:val="28"/>
+        </w:rPr>
+        <w:t>Les objectifs sont multiples tant pour les voyageurs que pour les compagnies de voyages.</w:t>
+      </w:r>
+    </w:p>
+    <w:p>
+      <w:pPr>
+        <w:rPr>
+          <w:rFonts w:asciiTheme="majorHAnsi" w:hAnsiTheme="majorHAnsi" w:cstheme="majorHAnsi"/>
+          <w:bCs/>
+          <w:sz w:val="28"/>
+          <w:szCs w:val="28"/>
+        </w:rPr>
+      </w:pPr>
+      <w:r>
+        <w:rPr>
+          <w:rFonts w:asciiTheme="majorHAnsi" w:hAnsiTheme="majorHAnsi" w:cstheme="majorHAnsi"/>
+          <w:bCs/>
+          <w:sz w:val="28"/>
+          <w:szCs w:val="28"/>
+        </w:rPr>
+        <w:t>Pour les voyageurs nous voulions : </w:t>
+      </w:r>
+    </w:p>
+    <w:p>
+      <w:pPr>
+        <w:pStyle w:val="Paragraphedeliste"/>
+        <w:numPr>
+          <w:ilvl w:val="0"/>
+          <w:numId w:val="16"/>
+        </w:numPr>
+        <w:rPr>
+          <w:rFonts w:asciiTheme="majorHAnsi" w:eastAsia="Arial" w:hAnsiTheme="majorHAnsi" w:cstheme="majorHAnsi"/>
+          <w:bCs/>
+          <w:sz w:val="28"/>
+          <w:szCs w:val="28"/>
+          <w:lang w:eastAsia="zh-CN" w:bidi="hi-IN"/>
+        </w:rPr>
+      </w:pPr>
+      <w:r>
+        <w:rPr>
+          <w:rFonts w:asciiTheme="majorHAnsi" w:eastAsia="Arial" w:hAnsiTheme="majorHAnsi" w:cstheme="majorHAnsi"/>
+          <w:bCs/>
+          <w:sz w:val="28"/>
+          <w:szCs w:val="28"/>
+          <w:lang w:eastAsia="zh-CN" w:bidi="hi-IN"/>
+        </w:rPr>
+        <w:t>Supprimer les heures d’attentes en gares et les files d’attentes pour la réservation de billets</w:t>
+      </w:r>
+    </w:p>
+    <w:p>
+      <w:pPr>
+        <w:pStyle w:val="Paragraphedeliste"/>
+        <w:numPr>
+          <w:ilvl w:val="0"/>
+          <w:numId w:val="15"/>
+        </w:numPr>
+        <w:rPr>
+          <w:rFonts w:asciiTheme="majorHAnsi" w:eastAsia="Arial" w:hAnsiTheme="majorHAnsi" w:cstheme="majorHAnsi"/>
+          <w:bCs/>
+          <w:sz w:val="28"/>
+          <w:szCs w:val="28"/>
+          <w:lang w:eastAsia="zh-CN" w:bidi="hi-IN"/>
+        </w:rPr>
+      </w:pPr>
+      <w:r>
+        <w:rPr>
+          <w:rFonts w:asciiTheme="majorHAnsi" w:eastAsia="Arial" w:hAnsiTheme="majorHAnsi" w:cstheme="majorHAnsi"/>
+          <w:bCs/>
+          <w:sz w:val="28"/>
+          <w:szCs w:val="28"/>
+          <w:lang w:eastAsia="zh-CN" w:bidi="hi-IN"/>
+        </w:rPr>
+        <w:t>Faciliter la réservation des billets de bus pour les voyageurs avec l’achat en ligne</w:t>
+      </w:r>
+    </w:p>
+    <w:p>
+      <w:pPr>
+        <w:pStyle w:val="Paragraphedeliste"/>
+        <w:numPr>
+          <w:ilvl w:val="0"/>
+          <w:numId w:val="15"/>
+        </w:numPr>
+        <w:rPr>
+          <w:rFonts w:asciiTheme="majorHAnsi" w:eastAsia="Arial" w:hAnsiTheme="majorHAnsi" w:cstheme="majorHAnsi"/>
+          <w:bCs/>
+          <w:sz w:val="28"/>
+          <w:szCs w:val="28"/>
+          <w:lang w:eastAsia="zh-CN" w:bidi="hi-IN"/>
+        </w:rPr>
+      </w:pPr>
+      <w:r>
+        <w:rPr>
+          <w:rFonts w:asciiTheme="majorHAnsi" w:eastAsia="Arial" w:hAnsiTheme="majorHAnsi" w:cstheme="majorHAnsi"/>
+          <w:bCs/>
+          <w:sz w:val="28"/>
+          <w:szCs w:val="28"/>
+          <w:lang w:eastAsia="zh-CN" w:bidi="hi-IN"/>
+        </w:rPr>
+        <w:t xml:space="preserve">Large choix de trajets possibles en fonction de critères de comparaison souhaités du </w:t>
+      </w:r>
+    </w:p>
+    <w:p>
+      <w:pPr>
+        <w:pStyle w:val="Paragraphedeliste"/>
+        <w:ind w:left="770"/>
+        <w:rPr>
+          <w:rFonts w:asciiTheme="majorHAnsi" w:eastAsia="Arial" w:hAnsiTheme="majorHAnsi" w:cstheme="majorHAnsi"/>
+          <w:bCs/>
+          <w:sz w:val="28"/>
+          <w:szCs w:val="28"/>
+          <w:lang w:eastAsia="zh-CN" w:bidi="hi-IN"/>
+        </w:rPr>
+      </w:pPr>
+      <w:r>
+        <w:rPr>
+          <w:rFonts w:asciiTheme="majorHAnsi" w:eastAsia="Arial" w:hAnsiTheme="majorHAnsi" w:cstheme="majorHAnsi"/>
+          <w:bCs/>
+          <w:sz w:val="28"/>
+          <w:szCs w:val="28"/>
+          <w:lang w:eastAsia="zh-CN" w:bidi="hi-IN"/>
+        </w:rPr>
+        <w:t>Voyageur</w:t>
+      </w:r>
+    </w:p>
+    <w:p>
+      <w:pPr>
+        <w:pStyle w:val="Paragraphedeliste"/>
+        <w:numPr>
+          <w:ilvl w:val="0"/>
+          <w:numId w:val="15"/>
+        </w:numPr>
+        <w:rPr>
+          <w:rFonts w:asciiTheme="majorHAnsi" w:eastAsia="Arial" w:hAnsiTheme="majorHAnsi" w:cstheme="majorHAnsi"/>
+          <w:bCs/>
+          <w:sz w:val="28"/>
+          <w:szCs w:val="28"/>
+          <w:lang w:eastAsia="zh-CN" w:bidi="hi-IN"/>
+        </w:rPr>
+      </w:pPr>
+      <w:r>
+        <w:rPr>
+          <w:rFonts w:asciiTheme="majorHAnsi" w:eastAsia="Arial" w:hAnsiTheme="majorHAnsi" w:cstheme="majorHAnsi"/>
+          <w:bCs/>
+          <w:sz w:val="28"/>
+          <w:szCs w:val="28"/>
+          <w:lang w:eastAsia="zh-CN" w:bidi="hi-IN"/>
+        </w:rPr>
+        <w:t>Services de réservations possibles en tout temps 24H/24</w:t>
+      </w:r>
+    </w:p>
+    <w:p>
+      <w:pPr>
+        <w:pStyle w:val="Paragraphedeliste"/>
+        <w:ind w:left="770"/>
+        <w:rPr>
+          <w:rFonts w:asciiTheme="majorHAnsi" w:eastAsia="Arial" w:hAnsiTheme="majorHAnsi" w:cstheme="majorHAnsi"/>
+          <w:bCs/>
+          <w:sz w:val="28"/>
+          <w:szCs w:val="28"/>
+          <w:lang w:eastAsia="zh-CN" w:bidi="hi-IN"/>
+        </w:rPr>
+      </w:pPr>
+    </w:p>
+    <w:p>
+      <w:pPr>
+        <w:rPr>
+          <w:rFonts w:asciiTheme="majorHAnsi" w:hAnsiTheme="majorHAnsi" w:cstheme="majorHAnsi"/>
+          <w:bCs/>
+          <w:sz w:val="28"/>
+          <w:szCs w:val="28"/>
+        </w:rPr>
+      </w:pPr>
+      <w:r>
+        <w:rPr>
+          <w:rFonts w:asciiTheme="majorHAnsi" w:hAnsiTheme="majorHAnsi" w:cstheme="majorHAnsi"/>
+          <w:bCs/>
+          <w:sz w:val="28"/>
+          <w:szCs w:val="28"/>
+        </w:rPr>
+        <w:t>Pour les compagnies de bus :</w:t>
+      </w:r>
+    </w:p>
+    <w:p>
+      <w:pPr>
+        <w:pStyle w:val="Paragraphedeliste"/>
+        <w:numPr>
+          <w:ilvl w:val="0"/>
+          <w:numId w:val="15"/>
+        </w:numPr>
+        <w:rPr>
+          <w:rFonts w:asciiTheme="majorHAnsi" w:eastAsia="Arial" w:hAnsiTheme="majorHAnsi" w:cstheme="majorHAnsi"/>
+          <w:bCs/>
+          <w:sz w:val="28"/>
+          <w:szCs w:val="28"/>
+          <w:lang w:eastAsia="zh-CN" w:bidi="hi-IN"/>
+        </w:rPr>
+      </w:pPr>
+      <w:r>
+        <w:rPr>
+          <w:rFonts w:asciiTheme="majorHAnsi" w:eastAsia="Arial" w:hAnsiTheme="majorHAnsi" w:cstheme="majorHAnsi"/>
+          <w:bCs/>
+          <w:sz w:val="28"/>
+          <w:szCs w:val="28"/>
+          <w:lang w:eastAsia="zh-CN" w:bidi="hi-IN"/>
+        </w:rPr>
+        <w:lastRenderedPageBreak/>
+        <w:t>Une bonne visibilité sur le nombre de réservation avant départ de chaque trajet proposé</w:t>
+      </w:r>
+    </w:p>
+    <w:p>
+      <w:pPr>
+        <w:pStyle w:val="Paragraphedeliste"/>
+        <w:numPr>
+          <w:ilvl w:val="0"/>
+          <w:numId w:val="15"/>
+        </w:numPr>
+        <w:rPr>
+          <w:rFonts w:asciiTheme="majorHAnsi" w:eastAsia="Arial" w:hAnsiTheme="majorHAnsi" w:cstheme="majorHAnsi"/>
+          <w:bCs/>
+          <w:sz w:val="28"/>
+          <w:szCs w:val="28"/>
+          <w:lang w:eastAsia="zh-CN" w:bidi="hi-IN"/>
+        </w:rPr>
+      </w:pPr>
+      <w:r>
+        <w:rPr>
+          <w:rFonts w:asciiTheme="majorHAnsi" w:eastAsia="Arial" w:hAnsiTheme="majorHAnsi" w:cstheme="majorHAnsi"/>
+          <w:bCs/>
+          <w:sz w:val="28"/>
+          <w:szCs w:val="28"/>
+          <w:lang w:eastAsia="zh-CN" w:bidi="hi-IN"/>
+        </w:rPr>
+        <w:t>Conseil sur la proposition des trajets : utilisation d’outils IA pour prévision des affluences en fonction des périodes de l’année</w:t>
+      </w:r>
+    </w:p>
+    <w:p>
+      <w:pPr>
+        <w:pStyle w:val="Paragraphedeliste"/>
+        <w:numPr>
+          <w:ilvl w:val="0"/>
+          <w:numId w:val="15"/>
+        </w:numPr>
+        <w:rPr>
+          <w:rFonts w:asciiTheme="majorHAnsi" w:eastAsia="Arial" w:hAnsiTheme="majorHAnsi" w:cstheme="majorHAnsi"/>
+          <w:bCs/>
+          <w:sz w:val="28"/>
+          <w:szCs w:val="28"/>
+          <w:lang w:eastAsia="zh-CN" w:bidi="hi-IN"/>
+        </w:rPr>
+      </w:pPr>
+      <w:r>
+        <w:rPr>
+          <w:rFonts w:asciiTheme="majorHAnsi" w:eastAsia="Arial" w:hAnsiTheme="majorHAnsi" w:cstheme="majorHAnsi"/>
+          <w:bCs/>
+          <w:sz w:val="28"/>
+          <w:szCs w:val="28"/>
+          <w:lang w:eastAsia="zh-CN" w:bidi="hi-IN"/>
+        </w:rPr>
+        <w:t>Suppression de formalités existantes</w:t>
+      </w:r>
+    </w:p>
+    <w:p>
+      <w:pPr>
+        <w:pStyle w:val="Standard"/>
+        <w:spacing w:after="240" w:line="240" w:lineRule="auto"/>
+        <w:jc w:val="both"/>
+        <w:rPr>
+          <w:rFonts w:asciiTheme="majorHAnsi" w:hAnsiTheme="majorHAnsi" w:cstheme="majorHAnsi"/>
+          <w:bCs/>
+          <w:sz w:val="28"/>
+          <w:szCs w:val="28"/>
+        </w:rPr>
+      </w:pPr>
+      <w:r>
+        <w:rPr>
+          <w:rFonts w:asciiTheme="majorHAnsi" w:hAnsiTheme="majorHAnsi" w:cstheme="majorHAnsi"/>
+          <w:bCs/>
+          <w:sz w:val="28"/>
+          <w:szCs w:val="28"/>
+        </w:rPr>
+        <w:t xml:space="preserve">Notre </w:t>
+      </w:r>
+      <w:r>
+        <w:rPr>
+          <w:rFonts w:asciiTheme="majorHAnsi" w:hAnsiTheme="majorHAnsi" w:cstheme="majorHAnsi"/>
+          <w:bCs/>
+          <w:sz w:val="28"/>
+          <w:szCs w:val="28"/>
+        </w:rPr>
+        <w:t>l</w:t>
+      </w:r>
+      <w:r>
+        <w:rPr>
+          <w:rFonts w:asciiTheme="majorHAnsi" w:hAnsiTheme="majorHAnsi" w:cstheme="majorHAnsi"/>
+          <w:bCs/>
+          <w:sz w:val="28"/>
+          <w:szCs w:val="28"/>
+        </w:rPr>
+        <w:t>igne directrice est d’assurer un service de qualité et de confiance pour nos clients</w:t>
+      </w:r>
+      <w:r>
+        <w:rPr>
+          <w:rFonts w:asciiTheme="majorHAnsi" w:hAnsiTheme="majorHAnsi" w:cstheme="majorHAnsi"/>
+          <w:bCs/>
+          <w:sz w:val="28"/>
+          <w:szCs w:val="28"/>
+        </w:rPr>
+        <w:t xml:space="preserve"> vis-à-vis des objectifs ci-dessus.</w:t>
+      </w:r>
+    </w:p>
+    <w:p>
+      <w:pPr>
+        <w:pStyle w:val="Standard"/>
+        <w:spacing w:after="240" w:line="240" w:lineRule="auto"/>
+        <w:jc w:val="both"/>
+        <w:rPr>
+          <w:rFonts w:asciiTheme="majorHAnsi" w:hAnsiTheme="majorHAnsi" w:cstheme="majorHAnsi"/>
+          <w:b/>
+          <w:sz w:val="28"/>
+          <w:szCs w:val="28"/>
+        </w:rPr>
+      </w:pPr>
+    </w:p>
+    <w:p>
+      <w:pPr>
+        <w:pStyle w:val="Standard"/>
+        <w:spacing w:after="240" w:line="240" w:lineRule="auto"/>
+        <w:jc w:val="both"/>
+        <w:rPr>
+          <w:rFonts w:asciiTheme="majorHAnsi" w:hAnsiTheme="majorHAnsi" w:cstheme="majorHAnsi"/>
+          <w:b/>
+          <w:sz w:val="28"/>
+          <w:szCs w:val="28"/>
+        </w:rPr>
+      </w:pPr>
+      <w:r>
+        <w:rPr>
+          <w:rFonts w:asciiTheme="majorHAnsi" w:hAnsiTheme="majorHAnsi" w:cstheme="majorHAnsi"/>
+          <w:b/>
+          <w:color w:val="000000"/>
+          <w:sz w:val="28"/>
+          <w:szCs w:val="28"/>
+        </w:rPr>
+        <w:t>Organisation de l’entreprise</w:t>
       </w:r>
     </w:p>
     <w:p>
@@ -2805,7 +3187,56 @@
           <w:sz w:val="28"/>
           <w:szCs w:val="28"/>
         </w:rPr>
-        <w:t>FlashGo est une startup qui va révolutionner le secteur du transport en afrique ,mais débutera en côte</w:t>
+        <w:t>Mohamed Traore (Fondateur</w:t>
+      </w:r>
+      <w:r>
+        <w:rPr>
+          <w:rFonts w:asciiTheme="majorHAnsi" w:hAnsiTheme="majorHAnsi" w:cstheme="majorHAnsi"/>
+          <w:bCs/>
+          <w:sz w:val="28"/>
+          <w:szCs w:val="28"/>
+        </w:rPr>
+        <w:t>) :</w:t>
+      </w:r>
+    </w:p>
+    <w:p>
+      <w:pPr>
+        <w:pStyle w:val="Standard"/>
+        <w:spacing w:after="240"/>
+        <w:jc w:val="both"/>
+        <w:rPr>
+          <w:rFonts w:asciiTheme="majorHAnsi" w:hAnsiTheme="majorHAnsi" w:cstheme="majorHAnsi"/>
+          <w:bCs/>
+          <w:sz w:val="28"/>
+          <w:szCs w:val="28"/>
+        </w:rPr>
+      </w:pPr>
+      <w:r>
+        <w:rPr>
+          <w:rFonts w:asciiTheme="majorHAnsi" w:hAnsiTheme="majorHAnsi" w:cstheme="majorHAnsi"/>
+          <w:bCs/>
+          <w:sz w:val="28"/>
+          <w:szCs w:val="28"/>
+        </w:rPr>
+        <w:t xml:space="preserve">Mohamed Traore est en deuxième année école d’ingénieur, </w:t>
+      </w:r>
+      <w:r>
+        <w:rPr>
+          <w:rFonts w:asciiTheme="majorHAnsi" w:hAnsiTheme="majorHAnsi" w:cstheme="majorHAnsi"/>
+          <w:bCs/>
+          <w:sz w:val="28"/>
+          <w:szCs w:val="28"/>
+        </w:rPr>
+        <w:t>majeure finance quantitative</w:t>
+      </w:r>
+      <w:r>
+        <w:rPr>
+          <w:rFonts w:asciiTheme="majorHAnsi" w:hAnsiTheme="majorHAnsi" w:cstheme="majorHAnsi"/>
+          <w:bCs/>
+          <w:sz w:val="28"/>
+          <w:szCs w:val="28"/>
+        </w:rPr>
+        <w:t xml:space="preserve"> à l’ECE Paris. Il a</w:t>
       </w:r>
       <w:r>
         <w:rPr>
@@ -2823,7 +3254,7 @@
           <w:sz w:val="28"/>
           <w:szCs w:val="28"/>
         </w:rPr>
-        <w:t>d’ivoire. Pour le transporteur , FlashGO l’aidera à avoir de la clientèle grâce à notre plateforme digitale.</w:t>
+        <w:t>pu obtenir une certification en gestion de projet, ce qui lui donne des qualités pour gérer efficacement le</w:t>
       </w:r>
       <w:r>
         <w:rPr>
@@ -2841,7 +3272,27 @@
           <w:sz w:val="28"/>
           <w:szCs w:val="28"/>
         </w:rPr>
-        <w:t>Notre plateforme sera une gare en ligne où vous trouverez plusieurs compagnies et vous pourrez choisir</w:t>
+        <w:t xml:space="preserve">projet </w:t>
+      </w:r>
+      <w:proofErr w:type="spellStart"/>
+      <w:r>
+        <w:rPr>
+          <w:rFonts w:asciiTheme="majorHAnsi" w:hAnsiTheme="majorHAnsi" w:cstheme="majorHAnsi"/>
+          <w:bCs/>
+          <w:sz w:val="28"/>
+          <w:szCs w:val="28"/>
+        </w:rPr>
+        <w:t>FlashGO</w:t>
+      </w:r>
+      <w:proofErr w:type="spellEnd"/>
+      <w:r>
+        <w:rPr>
+          <w:rFonts w:asciiTheme="majorHAnsi" w:hAnsiTheme="majorHAnsi" w:cstheme="majorHAnsi"/>
+          <w:bCs/>
+          <w:sz w:val="28"/>
+          <w:szCs w:val="28"/>
+        </w:rPr>
+        <w:t>. A cela s’ajoute sa certification de l’autorité des marchés financiers qui lui donne des bases</w:t>
       </w:r>
       <w:r>
         <w:rPr>
@@ -2859,143 +3310,7 @@
           <w:sz w:val="28"/>
           <w:szCs w:val="28"/>
         </w:rPr>
-        <w:t>votre moyen de transport en fonction de la rapidité et du coût.</w:t>
-      </w:r>
-      <w:r>
-        <w:rPr>
-          <w:rFonts w:asciiTheme="majorHAnsi" w:hAnsiTheme="majorHAnsi" w:cstheme="majorHAnsi"/>
-          <w:bCs/>
-          <w:sz w:val="28"/>
-          <w:szCs w:val="28"/>
-        </w:rPr>
-        <w:t xml:space="preserve"> </w:t>
-      </w:r>
-      <w:r>
-        <w:rPr>
-          <w:rFonts w:asciiTheme="majorHAnsi" w:hAnsiTheme="majorHAnsi" w:cstheme="majorHAnsi"/>
-          <w:bCs/>
-          <w:sz w:val="28"/>
-          <w:szCs w:val="28"/>
-        </w:rPr>
-        <w:t>Vu que le taux d’alphabétisation en côte d’ivoire est à 43% et l’accès à internet est compliqué dans</w:t>
-      </w:r>
-      <w:r>
-        <w:rPr>
-          <w:rFonts w:asciiTheme="majorHAnsi" w:hAnsiTheme="majorHAnsi" w:cstheme="majorHAnsi"/>
-          <w:bCs/>
-          <w:sz w:val="28"/>
-          <w:szCs w:val="28"/>
-        </w:rPr>
-        <w:t xml:space="preserve"> </w:t>
-      </w:r>
-      <w:r>
-        <w:rPr>
-          <w:rFonts w:asciiTheme="majorHAnsi" w:hAnsiTheme="majorHAnsi" w:cstheme="majorHAnsi"/>
-          <w:bCs/>
-          <w:sz w:val="28"/>
-          <w:szCs w:val="28"/>
-        </w:rPr>
-        <w:t>certaines zones , FlashGO va mettre en place une méthode de démarchage pour atteindre tout le monde.</w:t>
-      </w:r>
-      <w:r>
-        <w:rPr>
-          <w:rFonts w:asciiTheme="majorHAnsi" w:hAnsiTheme="majorHAnsi" w:cstheme="majorHAnsi"/>
-          <w:bCs/>
-          <w:sz w:val="28"/>
-          <w:szCs w:val="28"/>
-        </w:rPr>
-        <w:t xml:space="preserve"> </w:t>
-      </w:r>
-      <w:r>
-        <w:rPr>
-          <w:rFonts w:asciiTheme="majorHAnsi" w:hAnsiTheme="majorHAnsi" w:cstheme="majorHAnsi"/>
-          <w:bCs/>
-          <w:sz w:val="28"/>
-          <w:szCs w:val="28"/>
-        </w:rPr>
-        <w:t>C’est à dire que les responsables des cybers pourront se créer des comptes FlashGO et être des</w:t>
-      </w:r>
-      <w:r>
-        <w:rPr>
-          <w:rFonts w:asciiTheme="majorHAnsi" w:hAnsiTheme="majorHAnsi" w:cstheme="majorHAnsi"/>
-          <w:bCs/>
-          <w:sz w:val="28"/>
-          <w:szCs w:val="28"/>
-        </w:rPr>
-        <w:t xml:space="preserve"> </w:t>
-      </w:r>
-      <w:r>
-        <w:rPr>
-          <w:rFonts w:asciiTheme="majorHAnsi" w:hAnsiTheme="majorHAnsi" w:cstheme="majorHAnsi"/>
-          <w:bCs/>
-          <w:sz w:val="28"/>
-          <w:szCs w:val="28"/>
-        </w:rPr>
-        <w:t>démarcheurs. Pour chaque ticket vendu , il pourra recevoir une somme. Ensuite le client pourra se rendre à</w:t>
-      </w:r>
-      <w:r>
-        <w:rPr>
-          <w:rFonts w:asciiTheme="majorHAnsi" w:hAnsiTheme="majorHAnsi" w:cstheme="majorHAnsi"/>
-          <w:bCs/>
-          <w:sz w:val="28"/>
-          <w:szCs w:val="28"/>
-        </w:rPr>
-        <w:t xml:space="preserve"> </w:t>
-      </w:r>
-      <w:r>
-        <w:rPr>
-          <w:rFonts w:asciiTheme="majorHAnsi" w:hAnsiTheme="majorHAnsi" w:cstheme="majorHAnsi"/>
-          <w:bCs/>
-          <w:sz w:val="28"/>
-          <w:szCs w:val="28"/>
-        </w:rPr>
-        <w:t xml:space="preserve">la gare avec son ticket qui a un QR code pour </w:t>
-      </w:r>
-      <w:r>
-        <w:rPr>
-          <w:rFonts w:asciiTheme="majorHAnsi" w:hAnsiTheme="majorHAnsi" w:cstheme="majorHAnsi"/>
-          <w:bCs/>
-          <w:sz w:val="28"/>
-          <w:szCs w:val="28"/>
-        </w:rPr>
-        <w:lastRenderedPageBreak/>
-        <w:t>monter dans le car.</w:t>
-      </w:r>
-      <w:r>
-        <w:rPr>
-          <w:rFonts w:asciiTheme="majorHAnsi" w:hAnsiTheme="majorHAnsi" w:cstheme="majorHAnsi"/>
-          <w:bCs/>
-          <w:sz w:val="28"/>
-          <w:szCs w:val="28"/>
-        </w:rPr>
-        <w:t xml:space="preserve"> </w:t>
-      </w:r>
-      <w:r>
-        <w:rPr>
-          <w:rFonts w:asciiTheme="majorHAnsi" w:hAnsiTheme="majorHAnsi" w:cstheme="majorHAnsi"/>
-          <w:bCs/>
-          <w:sz w:val="28"/>
-          <w:szCs w:val="28"/>
-        </w:rPr>
-        <w:t>Pour le client qui peut utiliser facilement internet , il pourra lui même s’acheter son ticket et recevoir un</w:t>
-      </w:r>
-      <w:r>
-        <w:rPr>
-          <w:rFonts w:asciiTheme="majorHAnsi" w:hAnsiTheme="majorHAnsi" w:cstheme="majorHAnsi"/>
-          <w:bCs/>
-          <w:sz w:val="28"/>
-          <w:szCs w:val="28"/>
-        </w:rPr>
-        <w:t xml:space="preserve"> </w:t>
-      </w:r>
-      <w:r>
-        <w:rPr>
-          <w:rFonts w:asciiTheme="majorHAnsi" w:hAnsiTheme="majorHAnsi" w:cstheme="majorHAnsi"/>
-          <w:bCs/>
-          <w:sz w:val="28"/>
-          <w:szCs w:val="28"/>
-        </w:rPr>
-        <w:t>code qu’il pourra utiliser à la gare ou aller imprimer son ticket dans un cyber</w:t>
+        <w:t>solides concernant le règlement à suivre dans le domaine du marché financier.</w:t>
       </w:r>
     </w:p>
     <w:p>
@@ -3010,6 +3325,44 @@
           <w:szCs w:val="28"/>
         </w:rPr>
       </w:pPr>
+      <w:r>
+        <w:rPr>
+          <w:rFonts w:asciiTheme="majorHAnsi" w:hAnsiTheme="majorHAnsi" w:cstheme="majorHAnsi"/>
+          <w:bCs/>
+          <w:sz w:val="28"/>
+          <w:szCs w:val="28"/>
+        </w:rPr>
+        <w:t xml:space="preserve">- Alexandre yao </w:t>
+      </w:r>
+      <w:r>
+        <w:rPr>
+          <w:rFonts w:asciiTheme="majorHAnsi" w:hAnsiTheme="majorHAnsi" w:cstheme="majorHAnsi"/>
+          <w:bCs/>
+          <w:sz w:val="28"/>
+          <w:szCs w:val="28"/>
+        </w:rPr>
+        <w:t>(Co</w:t>
+      </w:r>
+      <w:r>
+        <w:rPr>
+          <w:rFonts w:asciiTheme="majorHAnsi" w:hAnsiTheme="majorHAnsi" w:cstheme="majorHAnsi"/>
+          <w:bCs/>
+          <w:sz w:val="28"/>
+          <w:szCs w:val="28"/>
+        </w:rPr>
+        <w:t>-Fondateur</w:t>
+      </w:r>
+      <w:proofErr w:type="gramStart"/>
+      <w:r>
+        <w:rPr>
+          <w:rFonts w:asciiTheme="majorHAnsi" w:hAnsiTheme="majorHAnsi" w:cstheme="majorHAnsi"/>
+          <w:bCs/>
+          <w:sz w:val="28"/>
+          <w:szCs w:val="28"/>
+        </w:rPr>
+        <w:t>):</w:t>
+      </w:r>
+      <w:proofErr w:type="gramEnd"/>
     </w:p>
     <w:p>
       <w:pPr>
@@ -3018,185 +3371,19 @@
         <w:jc w:val="both"/>
         <w:rPr>
           <w:rFonts w:asciiTheme="majorHAnsi" w:hAnsiTheme="majorHAnsi" w:cstheme="majorHAnsi"/>
-          <w:b/>
-          <w:sz w:val="28"/>
-          <w:szCs w:val="28"/>
-        </w:rPr>
-      </w:pPr>
-      <w:r>
-        <w:rPr>
-          <w:rFonts w:asciiTheme="majorHAnsi" w:hAnsiTheme="majorHAnsi" w:cstheme="majorHAnsi"/>
-          <w:b/>
-          <w:color w:val="000000"/>
-          <w:sz w:val="28"/>
-          <w:szCs w:val="28"/>
-        </w:rPr>
-        <w:t>Organisation de l’entreprise</w:t>
-      </w:r>
-    </w:p>
-    <w:p>
-      <w:pPr>
-        <w:pStyle w:val="Standard"/>
-        <w:spacing w:after="240"/>
-        <w:jc w:val="both"/>
-        <w:rPr>
-          <w:rFonts w:asciiTheme="majorHAnsi" w:hAnsiTheme="majorHAnsi" w:cstheme="majorHAnsi"/>
-          <w:bCs/>
-          <w:sz w:val="28"/>
-          <w:szCs w:val="28"/>
-        </w:rPr>
-      </w:pPr>
-      <w:r>
-        <w:rPr>
-          <w:rFonts w:asciiTheme="majorHAnsi" w:hAnsiTheme="majorHAnsi" w:cstheme="majorHAnsi"/>
-          <w:bCs/>
-          <w:sz w:val="28"/>
-          <w:szCs w:val="28"/>
-        </w:rPr>
-        <w:t>Mohamed Traore (Fondateur</w:t>
-      </w:r>
-      <w:r>
-        <w:rPr>
-          <w:rFonts w:asciiTheme="majorHAnsi" w:hAnsiTheme="majorHAnsi" w:cstheme="majorHAnsi"/>
-          <w:bCs/>
-          <w:sz w:val="28"/>
-          <w:szCs w:val="28"/>
-        </w:rPr>
-        <w:t>) :</w:t>
-      </w:r>
-    </w:p>
-    <w:p>
-      <w:pPr>
-        <w:pStyle w:val="Standard"/>
-        <w:spacing w:after="240"/>
-        <w:jc w:val="both"/>
-        <w:rPr>
-          <w:rFonts w:asciiTheme="majorHAnsi" w:hAnsiTheme="majorHAnsi" w:cstheme="majorHAnsi"/>
-          <w:bCs/>
-          <w:sz w:val="28"/>
-          <w:szCs w:val="28"/>
-        </w:rPr>
-      </w:pPr>
-      <w:r>
-        <w:rPr>
-          <w:rFonts w:asciiTheme="majorHAnsi" w:hAnsiTheme="majorHAnsi" w:cstheme="majorHAnsi"/>
-          <w:bCs/>
-          <w:sz w:val="28"/>
-          <w:szCs w:val="28"/>
-        </w:rPr>
-        <w:t xml:space="preserve">Mohamed Traore est en deuxième année école d’ingénieur, </w:t>
-      </w:r>
-      <w:r>
-        <w:rPr>
-          <w:rFonts w:asciiTheme="majorHAnsi" w:hAnsiTheme="majorHAnsi" w:cstheme="majorHAnsi"/>
-          <w:bCs/>
-          <w:sz w:val="28"/>
-          <w:szCs w:val="28"/>
-        </w:rPr>
-        <w:t>majeure finance quantitative</w:t>
-      </w:r>
-      <w:r>
-        <w:rPr>
-          <w:rFonts w:asciiTheme="majorHAnsi" w:hAnsiTheme="majorHAnsi" w:cstheme="majorHAnsi"/>
-          <w:bCs/>
-          <w:sz w:val="28"/>
-          <w:szCs w:val="28"/>
-        </w:rPr>
-        <w:t xml:space="preserve"> à l’ECE Paris. Il a</w:t>
-      </w:r>
-      <w:r>
-        <w:rPr>
-          <w:rFonts w:asciiTheme="majorHAnsi" w:hAnsiTheme="majorHAnsi" w:cstheme="majorHAnsi"/>
-          <w:bCs/>
-          <w:sz w:val="28"/>
-          <w:szCs w:val="28"/>
-        </w:rPr>
-        <w:t xml:space="preserve"> </w:t>
-      </w:r>
-      <w:r>
-        <w:rPr>
-          <w:rFonts w:asciiTheme="majorHAnsi" w:hAnsiTheme="majorHAnsi" w:cstheme="majorHAnsi"/>
-          <w:bCs/>
-          <w:sz w:val="28"/>
-          <w:szCs w:val="28"/>
-        </w:rPr>
-        <w:t>pu obtenir une certification en gestion de projet, ce qui lui donne des qualités pour gérer efficacement le</w:t>
-      </w:r>
-      <w:r>
-        <w:rPr>
-          <w:rFonts w:asciiTheme="majorHAnsi" w:hAnsiTheme="majorHAnsi" w:cstheme="majorHAnsi"/>
-          <w:bCs/>
-          <w:sz w:val="28"/>
-          <w:szCs w:val="28"/>
-        </w:rPr>
-        <w:t xml:space="preserve"> </w:t>
-      </w:r>
-      <w:r>
-        <w:rPr>
-          <w:rFonts w:asciiTheme="majorHAnsi" w:hAnsiTheme="majorHAnsi" w:cstheme="majorHAnsi"/>
-          <w:bCs/>
-          <w:sz w:val="28"/>
-          <w:szCs w:val="28"/>
-        </w:rPr>
-        <w:t>projet FlashGO. A cela s’ajoute sa certification de l’autorité des marchés financiers qui lui donne des bases</w:t>
-      </w:r>
-      <w:r>
-        <w:rPr>
-          <w:rFonts w:asciiTheme="majorHAnsi" w:hAnsiTheme="majorHAnsi" w:cstheme="majorHAnsi"/>
-          <w:bCs/>
-          <w:sz w:val="28"/>
-          <w:szCs w:val="28"/>
-        </w:rPr>
-        <w:t xml:space="preserve"> </w:t>
-      </w:r>
-      <w:r>
-        <w:rPr>
-          <w:rFonts w:asciiTheme="majorHAnsi" w:hAnsiTheme="majorHAnsi" w:cstheme="majorHAnsi"/>
-          <w:bCs/>
-          <w:sz w:val="28"/>
-          <w:szCs w:val="28"/>
-        </w:rPr>
-        <w:t>solides concernant le règlement à suivre dans le domaine du marché financier.</w:t>
-      </w:r>
-    </w:p>
-    <w:p>
-      <w:pPr>
-        <w:pStyle w:val="Standard"/>
-        <w:spacing w:after="240" w:line="240" w:lineRule="auto"/>
-        <w:jc w:val="both"/>
-        <w:rPr>
-          <w:rFonts w:asciiTheme="majorHAnsi" w:hAnsiTheme="majorHAnsi" w:cstheme="majorHAnsi"/>
-          <w:bCs/>
-          <w:sz w:val="28"/>
-          <w:szCs w:val="28"/>
-        </w:rPr>
-      </w:pPr>
-      <w:r>
-        <w:rPr>
-          <w:rFonts w:asciiTheme="majorHAnsi" w:hAnsiTheme="majorHAnsi" w:cstheme="majorHAnsi"/>
-          <w:bCs/>
-          <w:sz w:val="28"/>
-          <w:szCs w:val="28"/>
-        </w:rPr>
-        <w:t xml:space="preserve">- Alexandre yao </w:t>
-      </w:r>
-      <w:r>
-        <w:rPr>
-          <w:rFonts w:asciiTheme="majorHAnsi" w:hAnsiTheme="majorHAnsi" w:cstheme="majorHAnsi"/>
-          <w:bCs/>
-          <w:sz w:val="28"/>
-          <w:szCs w:val="28"/>
-        </w:rPr>
-        <w:t>(Co</w:t>
-      </w:r>
-      <w:r>
-        <w:rPr>
-          <w:rFonts w:asciiTheme="majorHAnsi" w:hAnsiTheme="majorHAnsi" w:cstheme="majorHAnsi"/>
-          <w:bCs/>
-          <w:sz w:val="28"/>
-          <w:szCs w:val="28"/>
-        </w:rPr>
-        <w:t>-Fondateur):</w:t>
+          <w:bCs/>
+          <w:sz w:val="28"/>
+          <w:szCs w:val="28"/>
+        </w:rPr>
+      </w:pPr>
+      <w:r>
+        <w:rPr>
+          <w:rFonts w:asciiTheme="majorHAnsi" w:hAnsiTheme="majorHAnsi" w:cstheme="majorHAnsi"/>
+          <w:bCs/>
+          <w:sz w:val="28"/>
+          <w:szCs w:val="28"/>
+        </w:rPr>
+        <w:t>Data scientist de profession, féru de Mathématique et passionné d’intelligence artificielle. Je suis loin d’être simple observateur de la société ivoirienne, mais acteur de son développement. Mes réalisations concourent à participer à la réalisation en Côte d’ivoire de solution intelligente et digitale de développement durable.</w:t>
       </w:r>
     </w:p>
     <w:p>
@@ -3389,6 +3576,8 @@
         </w:rPr>
         <w:t xml:space="preserve"> </w:t>
       </w:r>
+      <w:bookmarkStart w:id="2" w:name="_GoBack"/>
+      <w:bookmarkEnd w:id="2"/>
     </w:p>
     <w:sectPr>
       <w:headerReference w:type="default" r:id="rId24"/>
@@ -3864,6 +4053,119 @@
     </w:lvl>
   </w:abstractNum>
   <w:abstractNum w:abstractNumId="4" w15:restartNumberingAfterBreak="0">
+    <w:nsid w:val="25CA6AEE"/>
+    <w:multiLevelType w:val="hybridMultilevel"/>
+    <w:tmpl w:val="ED1C01C2"/>
+    <w:lvl w:ilvl="0" w:tplc="040C0003">
+      <w:start w:val="1"/>
+      <w:numFmt w:val="bullet"/>
+      <w:lvlText w:val="o"/>
+      <w:lvlJc w:val="left"/>
+      <w:pPr>
+        <w:ind w:left="720" w:hanging="360"/>
+      </w:pPr>
+      <w:rPr>
+        <w:rFonts w:ascii="Courier New" w:hAnsi="Courier New" w:cs="Courier New" w:hint="default"/>
+      </w:rPr>
+    </w:lvl>
+    <w:lvl w:ilvl="1" w:tplc="040C0003" w:tentative="1">
+      <w:start w:val="1"/>
+      <w:numFmt w:val="bullet"/>
+      <w:lvlText w:val="o"/>
+      <w:lvlJc w:val="left"/>
+      <w:pPr>
+        <w:ind w:left="1440" w:hanging="360"/>
+      </w:pPr>
+      <w:rPr>
+        <w:rFonts w:ascii="Courier New" w:hAnsi="Courier New" w:cs="Courier New" w:hint="default"/>
+      </w:rPr>
+    </w:lvl>
+    <w:lvl w:ilvl="2" w:tplc="040C0005" w:tentative="1">
+      <w:start w:val="1"/>
+      <w:numFmt w:val="bullet"/>
+      <w:lvlText w:val=""/>
+      <w:lvlJc w:val="left"/>
+      <w:pPr>
+        <w:ind w:left="2160" w:hanging="360"/>
+      </w:pPr>
+      <w:rPr>
+        <w:rFonts w:ascii="Wingdings" w:hAnsi="Wingdings" w:hint="default"/>
+      </w:rPr>
+    </w:lvl>
+    <w:lvl w:ilvl="3" w:tplc="040C0001" w:tentative="1">
+      <w:start w:val="1"/>
+      <w:numFmt w:val="bullet"/>
+      <w:lvlText w:val=""/>
+      <w:lvlJc w:val="left"/>
+      <w:pPr>
+        <w:ind w:left="2880" w:hanging="360"/>
+      </w:pPr>
+      <w:rPr>
+        <w:rFonts w:ascii="Symbol" w:hAnsi="Symbol" w:hint="default"/>
+      </w:rPr>
+    </w:lvl>
+    <w:lvl w:ilvl="4" w:tplc="040C0003" w:tentative="1">
+      <w:start w:val="1"/>
+      <w:numFmt w:val="bullet"/>
+      <w:lvlText w:val="o"/>
+      <w:lvlJc w:val="left"/>
+      <w:pPr>
+        <w:ind w:left="3600" w:hanging="360"/>
+      </w:pPr>
+      <w:rPr>
+        <w:rFonts w:ascii="Courier New" w:hAnsi="Courier New" w:cs="Courier New" w:hint="default"/>
+      </w:rPr>
+    </w:lvl>
+    <w:lvl w:ilvl="5" w:tplc="040C0005" w:tentative="1">
+      <w:start w:val="1"/>
+      <w:numFmt w:val="bullet"/>
+      <w:lvlText w:val=""/>
+      <w:lvlJc w:val="left"/>
+      <w:pPr>
+        <w:ind w:left="4320" w:hanging="360"/>
+      </w:pPr>
+      <w:rPr>
+        <w:rFonts w:ascii="Wingdings" w:hAnsi="Wingdings" w:hint="default"/>
+      </w:rPr>
+    </w:lvl>
+    <w:lvl w:ilvl="6" w:tplc="040C0001" w:tentative="1">
+      <w:start w:val="1"/>
+      <w:numFmt w:val="bullet"/>
+      <w:lvlText w:val=""/>
+      <w:lvlJc w:val="left"/>
+      <w:pPr>
+        <w:ind w:left="5040" w:hanging="360"/>
+      </w:pPr>
+      <w:rPr>
+        <w:rFonts w:ascii="Symbol" w:hAnsi="Symbol" w:hint="default"/>
+      </w:rPr>
+    </w:lvl>
+    <w:lvl w:ilvl="7" w:tplc="040C0003" w:tentative="1">
+      <w:start w:val="1"/>
+      <w:numFmt w:val="bullet"/>
+      <w:lvlText w:val="o"/>
+      <w:lvlJc w:val="left"/>
+      <w:pPr>
+        <w:ind w:left="5760" w:hanging="360"/>
+      </w:pPr>
+      <w:rPr>
+        <w:rFonts w:ascii="Courier New" w:hAnsi="Courier New" w:cs="Courier New" w:hint="default"/>
+      </w:rPr>
+    </w:lvl>
+    <w:lvl w:ilvl="8" w:tplc="040C0005" w:tentative="1">
+      <w:start w:val="1"/>
+      <w:numFmt w:val="bullet"/>
+      <w:lvlText w:val=""/>
+      <w:lvlJc w:val="left"/>
+      <w:pPr>
+        <w:ind w:left="6480" w:hanging="360"/>
+      </w:pPr>
+      <w:rPr>
+        <w:rFonts w:ascii="Wingdings" w:hAnsi="Wingdings" w:hint="default"/>
+      </w:rPr>
+    </w:lvl>
+  </w:abstractNum>
+  <w:abstractNum w:abstractNumId="5" w15:restartNumberingAfterBreak="0">
     <w:nsid w:val="29A01FFB"/>
     <w:multiLevelType w:val="multilevel"/>
     <w:tmpl w:val="040C001D"/>
@@ -3949,7 +4251,7 @@
       </w:pPr>
     </w:lvl>
   </w:abstractNum>
-  <w:abstractNum w:abstractNumId="5" w15:restartNumberingAfterBreak="0">
+  <w:abstractNum w:abstractNumId="6" w15:restartNumberingAfterBreak="0">
     <w:nsid w:val="2FD25928"/>
     <w:multiLevelType w:val="hybridMultilevel"/>
     <w:tmpl w:val="A886CC44"/>
@@ -4041,7 +4343,7 @@
       </w:pPr>
     </w:lvl>
   </w:abstractNum>
-  <w:abstractNum w:abstractNumId="6" w15:restartNumberingAfterBreak="0">
+  <w:abstractNum w:abstractNumId="7" w15:restartNumberingAfterBreak="0">
     <w:nsid w:val="2FE23BE7"/>
     <w:multiLevelType w:val="hybridMultilevel"/>
     <w:tmpl w:val="0790A3CE"/>
@@ -4132,7 +4434,120 @@
       </w:pPr>
     </w:lvl>
   </w:abstractNum>
-  <w:abstractNum w:abstractNumId="7" w15:restartNumberingAfterBreak="0">
+  <w:abstractNum w:abstractNumId="8" w15:restartNumberingAfterBreak="0">
+    <w:nsid w:val="3C473093"/>
+    <w:multiLevelType w:val="hybridMultilevel"/>
+    <w:tmpl w:val="12EAEB96"/>
+    <w:lvl w:ilvl="0" w:tplc="040C0003">
+      <w:start w:val="1"/>
+      <w:numFmt w:val="bullet"/>
+      <w:lvlText w:val="o"/>
+      <w:lvlJc w:val="left"/>
+      <w:pPr>
+        <w:ind w:left="770" w:hanging="360"/>
+      </w:pPr>
+      <w:rPr>
+        <w:rFonts w:ascii="Courier New" w:hAnsi="Courier New" w:cs="Courier New" w:hint="default"/>
+      </w:rPr>
+    </w:lvl>
+    <w:lvl w:ilvl="1" w:tplc="040C0003" w:tentative="1">
+      <w:start w:val="1"/>
+      <w:numFmt w:val="bullet"/>
+      <w:lvlText w:val="o"/>
+      <w:lvlJc w:val="left"/>
+      <w:pPr>
+        <w:ind w:left="1490" w:hanging="360"/>
+      </w:pPr>
+      <w:rPr>
+        <w:rFonts w:ascii="Courier New" w:hAnsi="Courier New" w:cs="Courier New" w:hint="default"/>
+      </w:rPr>
+    </w:lvl>
+    <w:lvl w:ilvl="2" w:tplc="040C0005" w:tentative="1">
+      <w:start w:val="1"/>
+      <w:numFmt w:val="bullet"/>
+      <w:lvlText w:val=""/>
+      <w:lvlJc w:val="left"/>
+      <w:pPr>
+        <w:ind w:left="2210" w:hanging="360"/>
+      </w:pPr>
+      <w:rPr>
+        <w:rFonts w:ascii="Wingdings" w:hAnsi="Wingdings" w:hint="default"/>
+      </w:rPr>
+    </w:lvl>
+    <w:lvl w:ilvl="3" w:tplc="040C0001" w:tentative="1">
+      <w:start w:val="1"/>
+      <w:numFmt w:val="bullet"/>
+      <w:lvlText w:val=""/>
+      <w:lvlJc w:val="left"/>
+      <w:pPr>
+        <w:ind w:left="2930" w:hanging="360"/>
+      </w:pPr>
+      <w:rPr>
+        <w:rFonts w:ascii="Symbol" w:hAnsi="Symbol" w:hint="default"/>
+      </w:rPr>
+    </w:lvl>
+    <w:lvl w:ilvl="4" w:tplc="040C0003" w:tentative="1">
+      <w:start w:val="1"/>
+      <w:numFmt w:val="bullet"/>
+      <w:lvlText w:val="o"/>
+      <w:lvlJc w:val="left"/>
+      <w:pPr>
+        <w:ind w:left="3650" w:hanging="360"/>
+      </w:pPr>
+      <w:rPr>
+        <w:rFonts w:ascii="Courier New" w:hAnsi="Courier New" w:cs="Courier New" w:hint="default"/>
+      </w:rPr>
+    </w:lvl>
+    <w:lvl w:ilvl="5" w:tplc="040C0005" w:tentative="1">
+      <w:start w:val="1"/>
+      <w:numFmt w:val="bullet"/>
+      <w:lvlText w:val=""/>
+      <w:lvlJc w:val="left"/>
+      <w:pPr>
+        <w:ind w:left="4370" w:hanging="360"/>
+      </w:pPr>
+      <w:rPr>
+        <w:rFonts w:ascii="Wingdings" w:hAnsi="Wingdings" w:hint="default"/>
+      </w:rPr>
+    </w:lvl>
+    <w:lvl w:ilvl="6" w:tplc="040C0001" w:tentative="1">
+      <w:start w:val="1"/>
+      <w:numFmt w:val="bullet"/>
+      <w:lvlText w:val=""/>
+      <w:lvlJc w:val="left"/>
+      <w:pPr>
+        <w:ind w:left="5090" w:hanging="360"/>
+      </w:pPr>
+      <w:rPr>
+        <w:rFonts w:ascii="Symbol" w:hAnsi="Symbol" w:hint="default"/>
+      </w:rPr>
+    </w:lvl>
+    <w:lvl w:ilvl="7" w:tplc="040C0003" w:tentative="1">
+      <w:start w:val="1"/>
+      <w:numFmt w:val="bullet"/>
+      <w:lvlText w:val="o"/>
+      <w:lvlJc w:val="left"/>
+      <w:pPr>
+        <w:ind w:left="5810" w:hanging="360"/>
+      </w:pPr>
+      <w:rPr>
+        <w:rFonts w:ascii="Courier New" w:hAnsi="Courier New" w:cs="Courier New" w:hint="default"/>
+      </w:rPr>
+    </w:lvl>
+    <w:lvl w:ilvl="8" w:tplc="040C0005" w:tentative="1">
+      <w:start w:val="1"/>
+      <w:numFmt w:val="bullet"/>
+      <w:lvlText w:val=""/>
+      <w:lvlJc w:val="left"/>
+      <w:pPr>
+        <w:ind w:left="6530" w:hanging="360"/>
+      </w:pPr>
+      <w:rPr>
+        <w:rFonts w:ascii="Wingdings" w:hAnsi="Wingdings" w:hint="default"/>
+      </w:rPr>
+    </w:lvl>
+  </w:abstractNum>
+  <w:abstractNum w:abstractNumId="9" w15:restartNumberingAfterBreak="0">
     <w:nsid w:val="434202BF"/>
     <w:multiLevelType w:val="multilevel"/>
     <w:tmpl w:val="040C001D"/>
@@ -4218,7 +4633,7 @@
       </w:pPr>
     </w:lvl>
   </w:abstractNum>
-  <w:abstractNum w:abstractNumId="8" w15:restartNumberingAfterBreak="0">
+  <w:abstractNum w:abstractNumId="10" w15:restartNumberingAfterBreak="0">
     <w:nsid w:val="45D115A5"/>
     <w:multiLevelType w:val="hybridMultilevel"/>
     <w:tmpl w:val="2004A066"/>
@@ -4304,7 +4719,121 @@
       </w:pPr>
     </w:lvl>
   </w:abstractNum>
-  <w:abstractNum w:abstractNumId="9" w15:restartNumberingAfterBreak="0">
+  <w:abstractNum w:abstractNumId="11" w15:restartNumberingAfterBreak="0">
+    <w:nsid w:val="51EA35F9"/>
+    <w:multiLevelType w:val="hybridMultilevel"/>
+    <w:tmpl w:val="EEBC55CA"/>
+    <w:lvl w:ilvl="0" w:tplc="EA66DBA6">
+      <w:start w:val="101"/>
+      <w:numFmt w:val="bullet"/>
+      <w:lvlText w:val="-"/>
+      <w:lvlJc w:val="left"/>
+      <w:pPr>
+        <w:ind w:left="720" w:hanging="360"/>
+      </w:pPr>
+      <w:rPr>
+        <w:rFonts w:ascii="Calibri Light" w:eastAsia="Arial" w:hAnsi="Calibri Light" w:cs="Calibri Light" w:hint="default"/>
+        <w:color w:val="000000"/>
+      </w:rPr>
+    </w:lvl>
+    <w:lvl w:ilvl="1" w:tplc="040C0003">
+      <w:start w:val="1"/>
+      <w:numFmt w:val="bullet"/>
+      <w:lvlText w:val="o"/>
+      <w:lvlJc w:val="left"/>
+      <w:pPr>
+        <w:ind w:left="1440" w:hanging="360"/>
+      </w:pPr>
+      <w:rPr>
+        <w:rFonts w:ascii="Courier New" w:hAnsi="Courier New" w:cs="Courier New" w:hint="default"/>
+      </w:rPr>
+    </w:lvl>
+    <w:lvl w:ilvl="2" w:tplc="040C0005" w:tentative="1">
+      <w:start w:val="1"/>
+      <w:numFmt w:val="bullet"/>
+      <w:lvlText w:val=""/>
+      <w:lvlJc w:val="left"/>
+      <w:pPr>
+        <w:ind w:left="2160" w:hanging="360"/>
+      </w:pPr>
+      <w:rPr>
+        <w:rFonts w:ascii="Wingdings" w:hAnsi="Wingdings" w:hint="default"/>
+      </w:rPr>
+    </w:lvl>
+    <w:lvl w:ilvl="3" w:tplc="040C0001" w:tentative="1">
+      <w:start w:val="1"/>
+      <w:numFmt w:val="bullet"/>
+      <w:lvlText w:val=""/>
+      <w:lvlJc w:val="left"/>
+      <w:pPr>
+        <w:ind w:left="2880" w:hanging="360"/>
+      </w:pPr>
+      <w:rPr>
+        <w:rFonts w:ascii="Symbol" w:hAnsi="Symbol" w:hint="default"/>
+      </w:rPr>
+    </w:lvl>
+    <w:lvl w:ilvl="4" w:tplc="040C0003" w:tentative="1">
+      <w:start w:val="1"/>
+      <w:numFmt w:val="bullet"/>
+      <w:lvlText w:val="o"/>
+      <w:lvlJc w:val="left"/>
+      <w:pPr>
+        <w:ind w:left="3600" w:hanging="360"/>
+      </w:pPr>
+      <w:rPr>
+        <w:rFonts w:ascii="Courier New" w:hAnsi="Courier New" w:cs="Courier New" w:hint="default"/>
+      </w:rPr>
+    </w:lvl>
+    <w:lvl w:ilvl="5" w:tplc="040C0005" w:tentative="1">
+      <w:start w:val="1"/>
+      <w:numFmt w:val="bullet"/>
+      <w:lvlText w:val=""/>
+      <w:lvlJc w:val="left"/>
+      <w:pPr>
+        <w:ind w:left="4320" w:hanging="360"/>
+      </w:pPr>
+      <w:rPr>
+        <w:rFonts w:ascii="Wingdings" w:hAnsi="Wingdings" w:hint="default"/>
+      </w:rPr>
+    </w:lvl>
+    <w:lvl w:ilvl="6" w:tplc="040C0001" w:tentative="1">
+      <w:start w:val="1"/>
+      <w:numFmt w:val="bullet"/>
+      <w:lvlText w:val=""/>
+      <w:lvlJc w:val="left"/>
+      <w:pPr>
+        <w:ind w:left="5040" w:hanging="360"/>
+      </w:pPr>
+      <w:rPr>
+        <w:rFonts w:ascii="Symbol" w:hAnsi="Symbol" w:hint="default"/>
+      </w:rPr>
+    </w:lvl>
+    <w:lvl w:ilvl="7" w:tplc="040C0003" w:tentative="1">
+      <w:start w:val="1"/>
+      <w:numFmt w:val="bullet"/>
+      <w:lvlText w:val="o"/>
+      <w:lvlJc w:val="left"/>
+      <w:pPr>
+        <w:ind w:left="5760" w:hanging="360"/>
+      </w:pPr>
+      <w:rPr>
+        <w:rFonts w:ascii="Courier New" w:hAnsi="Courier New" w:cs="Courier New" w:hint="default"/>
+      </w:rPr>
+    </w:lvl>
+    <w:lvl w:ilvl="8" w:tplc="040C0005" w:tentative="1">
+      <w:start w:val="1"/>
+      <w:numFmt w:val="bullet"/>
+      <w:lvlText w:val=""/>
+      <w:lvlJc w:val="left"/>
+      <w:pPr>
+        <w:ind w:left="6480" w:hanging="360"/>
+      </w:pPr>
+      <w:rPr>
+        <w:rFonts w:ascii="Wingdings" w:hAnsi="Wingdings" w:hint="default"/>
+      </w:rPr>
+    </w:lvl>
+  </w:abstractNum>
+  <w:abstractNum w:abstractNumId="12" w15:restartNumberingAfterBreak="0">
     <w:nsid w:val="5ABD56BC"/>
     <w:multiLevelType w:val="multilevel"/>
     <w:tmpl w:val="040C001F"/>
@@ -4390,7 +4919,7 @@
       </w:pPr>
     </w:lvl>
   </w:abstractNum>
-  <w:abstractNum w:abstractNumId="10" w15:restartNumberingAfterBreak="0">
+  <w:abstractNum w:abstractNumId="13" w15:restartNumberingAfterBreak="0">
     <w:nsid w:val="63A21738"/>
     <w:multiLevelType w:val="hybridMultilevel"/>
     <w:tmpl w:val="0C8E2672"/>
@@ -4476,7 +5005,7 @@
       </w:pPr>
     </w:lvl>
   </w:abstractNum>
-  <w:abstractNum w:abstractNumId="11" w15:restartNumberingAfterBreak="0">
+  <w:abstractNum w:abstractNumId="14" w15:restartNumberingAfterBreak="0">
     <w:nsid w:val="649C1223"/>
     <w:multiLevelType w:val="hybridMultilevel"/>
     <w:tmpl w:val="649AEB3A"/>
@@ -4567,7 +5096,7 @@
       </w:pPr>
     </w:lvl>
   </w:abstractNum>
-  <w:abstractNum w:abstractNumId="12" w15:restartNumberingAfterBreak="0">
+  <w:abstractNum w:abstractNumId="15" w15:restartNumberingAfterBreak="0">
     <w:nsid w:val="6D9531DA"/>
     <w:multiLevelType w:val="hybridMultilevel"/>
     <w:tmpl w:val="5BFE7C74"/>
@@ -4659,13 +5188,13 @@
     </w:lvl>
   </w:abstractNum>
   <w:num w:numId="1">
-    <w:abstractNumId w:val="10"/>
+    <w:abstractNumId w:val="13"/>
   </w:num>
   <w:num w:numId="2">
-    <w:abstractNumId w:val="6"/>
+    <w:abstractNumId w:val="7"/>
   </w:num>
   <w:num w:numId="3">
-    <w:abstractNumId w:val="12"/>
+    <w:abstractNumId w:val="15"/>
   </w:num>
   <w:num w:numId="4">
     <w:abstractNumId w:val="3"/>
@@ -4674,28 +5203,37 @@
     <w:abstractNumId w:val="2"/>
   </w:num>
   <w:num w:numId="6">
-    <w:abstractNumId w:val="8"/>
+    <w:abstractNumId w:val="10"/>
   </w:num>
   <w:num w:numId="7">
-    <w:abstractNumId w:val="9"/>
+    <w:abstractNumId w:val="12"/>
   </w:num>
   <w:num w:numId="8">
-    <w:abstractNumId w:val="4"/>
+    <w:abstractNumId w:val="5"/>
   </w:num>
   <w:num w:numId="9">
-    <w:abstractNumId w:val="7"/>
+    <w:abstractNumId w:val="9"/>
   </w:num>
   <w:num w:numId="10">
     <w:abstractNumId w:val="0"/>
   </w:num>
   <w:num w:numId="11">
-    <w:abstractNumId w:val="11"/>
+    <w:abstractNumId w:val="14"/>
   </w:num>
   <w:num w:numId="12">
     <w:abstractNumId w:val="1"/>
   </w:num>
   <w:num w:numId="13">
-    <w:abstractNumId w:val="5"/>
+    <w:abstractNumId w:val="6"/>
+  </w:num>
+  <w:num w:numId="14">
+    <w:abstractNumId w:val="11"/>
+  </w:num>
+  <w:num w:numId="15">
+    <w:abstractNumId w:val="8"/>
+  </w:num>
+  <w:num w:numId="16">
+    <w:abstractNumId w:val="4"/>
   </w:num>
 </w:numbering>
 </file>
@@ -5443,6 +5981,25 @@
       <w:szCs w:val="20"/>
     </w:rPr>
   </w:style>
+  <w:style w:type="paragraph" w:styleId="Paragraphedeliste">
+    <w:name w:val="List Paragraph"/>
+    <w:basedOn w:val="Normal"/>
+    <w:uiPriority w:val="34"/>
+    <w:qFormat/>
+    <w:rsid w:val="0080755B"/>
+    <w:pPr>
+      <w:suppressAutoHyphens w:val="0"/>
+      <w:autoSpaceDN/>
+      <w:spacing w:after="160" w:line="259" w:lineRule="auto"/>
+      <w:ind w:left="720"/>
+      <w:contextualSpacing/>
+      <w:textAlignment w:val="auto"/>
+    </w:pPr>
+    <w:rPr>
+      <w:rFonts w:asciiTheme="minorHAnsi" w:eastAsiaTheme="minorHAnsi" w:hAnsiTheme="minorHAnsi" w:cstheme="minorBidi"/>
+      <w:lang w:eastAsia="en-US" w:bidi="ar-SA"/>
+    </w:rPr>
+  </w:style>
 </w:styles>
 </file>
 
@@ -5746,7 +6303,7 @@
 </file>
 
 <file path=customXml/itemProps1.xml><?xml version="1.0" encoding="utf-8"?>
-<ds:datastoreItem xmlns:ds="http://schemas.openxmlformats.org/officeDocument/2006/customXml" ds:itemID="{29F3E4C8-E6B4-4751-B418-89149A7F4BB3}">
+<ds:datastoreItem xmlns:ds="http://schemas.openxmlformats.org/officeDocument/2006/customXml" ds:itemID="{060BC236-5A30-4541-8080-E673471A9B76}">
   <ds:schemaRefs>
     <ds:schemaRef ds:uri="http://schemas.openxmlformats.org/officeDocument/2006/bibliography"/>
   </ds:schemaRefs>

</xml_diff>

<commit_message>
mis à jour bp
</commit_message>
<xml_diff>
--- a/Business plan.docx
+++ b/Business plan.docx
@@ -741,7 +741,7 @@
           </mc:Choice>
           <mc:Fallback>
             <w:pict>
-              <v:rect w14:anchorId="7DB1859D" id="Rectangle 1" o:spid="_x0000_s1026" style="position:absolute;margin-left:-36pt;margin-top:29.9pt;width:594.25pt;height:520.1pt;z-index:-251655168;visibility:visible;mso-wrap-style:square;mso-wrap-distance-left:0;mso-wrap-distance-top:0;mso-wrap-distance-right:0;mso-wrap-distance-bottom:0;mso-position-horizontal:absolute;mso-position-horizontal-relative:text;mso-position-vertical:absolute;mso-position-vertical-relative:text;v-text-anchor:middle" o:gfxdata="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" fillcolor="#c2d69b [1942]" strokecolor="white [3212]" strokeweight="2pt"/>
+              <v:rect w14:anchorId="35B999F5" id="Rectangle 1" o:spid="_x0000_s1026" style="position:absolute;margin-left:-36pt;margin-top:29.9pt;width:594.25pt;height:520.1pt;z-index:-251655168;visibility:visible;mso-wrap-style:square;mso-wrap-distance-left:0;mso-wrap-distance-top:0;mso-wrap-distance-right:0;mso-wrap-distance-bottom:0;mso-position-horizontal:absolute;mso-position-horizontal-relative:text;mso-position-vertical:absolute;mso-position-vertical-relative:text;v-text-anchor:middle" o:gfxdata="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" fillcolor="#c2d69b [1942]" strokecolor="white [3212]" strokeweight="2pt"/>
             </w:pict>
           </mc:Fallback>
         </mc:AlternateContent>
@@ -1040,7 +1040,7 @@
           </mc:Choice>
           <mc:Fallback>
             <w:pict>
-              <v:rect w14:anchorId="1C33B47D" id="Rectangle 4" o:spid="_x0000_s1026" style="position:absolute;margin-left:-34.65pt;margin-top:19.05pt;width:593.4pt;height:48.25pt;z-index:-251654144;visibility:visible;mso-wrap-style:square;mso-wrap-distance-left:0;mso-wrap-distance-top:0;mso-wrap-distance-right:0;mso-wrap-distance-bottom:0;mso-position-horizontal:absolute;mso-position-horizontal-relative:text;mso-position-vertical:absolute;mso-position-vertical-relative:text;v-text-anchor:middle" o:gfxdata="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" fillcolor="#f2f2f2 [3052]" stroked="f" strokeweight="2pt">
+              <v:rect w14:anchorId="539E74B8" id="Rectangle 4" o:spid="_x0000_s1026" style="position:absolute;margin-left:-34.65pt;margin-top:19.05pt;width:593.4pt;height:48.25pt;z-index:-251654144;visibility:visible;mso-wrap-style:square;mso-wrap-distance-left:0;mso-wrap-distance-top:0;mso-wrap-distance-right:0;mso-wrap-distance-bottom:0;mso-position-horizontal:absolute;mso-position-horizontal-relative:text;mso-position-vertical:absolute;mso-position-vertical-relative:text;v-text-anchor:middle" o:gfxdata="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" fillcolor="#f2f2f2 [3052]" stroked="f" strokeweight="2pt">
                 <v:fill color2="#f2f2f2 [3052]" rotate="t" angle="270" colors="0 #8d8d8d;.5 #ccc;1 #f2f2f2" focus="100%" type="gradient"/>
               </v:rect>
             </w:pict>
@@ -2282,7 +2282,7 @@
           <w:sz w:val="28"/>
           <w:szCs w:val="28"/>
         </w:rPr>
-        <w:t xml:space="preserve">Analyse du marché </w:t>
+        <w:t>Analyse du marché</w:t>
       </w:r>
     </w:p>
     <w:p>
@@ -2299,17 +2299,41 @@
         <w:jc w:val="both"/>
         <w:rPr>
           <w:rFonts w:ascii="Calibri" w:eastAsia="Calibri" w:hAnsi="Calibri" w:cs="Calibri"/>
-          <w:sz w:val="28"/>
-          <w:szCs w:val="28"/>
-        </w:rPr>
-      </w:pPr>
-      <w:r>
-        <w:rPr>
-          <w:rFonts w:ascii="Calibri" w:eastAsia="Calibri" w:hAnsi="Calibri" w:cs="Calibri"/>
-          <w:sz w:val="28"/>
-          <w:szCs w:val="28"/>
-        </w:rPr>
-        <w:t>Analyse de la concurrence</w:t>
+          <w:b/>
+          <w:bCs/>
+          <w:sz w:val="28"/>
+          <w:szCs w:val="28"/>
+        </w:rPr>
+      </w:pPr>
+      <w:r>
+        <w:rPr>
+          <w:rFonts w:ascii="Calibri" w:eastAsia="Calibri" w:hAnsi="Calibri" w:cs="Calibri"/>
+          <w:b/>
+          <w:bCs/>
+          <w:sz w:val="28"/>
+          <w:szCs w:val="28"/>
+        </w:rPr>
+        <w:t>(</w:t>
+      </w:r>
+      <w:r>
+        <w:rPr>
+          <w:rFonts w:ascii="Calibri" w:eastAsia="Calibri" w:hAnsi="Calibri" w:cs="Calibri"/>
+          <w:b/>
+          <w:bCs/>
+          <w:sz w:val="28"/>
+          <w:szCs w:val="28"/>
+        </w:rPr>
+        <w:t>étape</w:t>
+      </w:r>
+      <w:r>
+        <w:rPr>
+          <w:rFonts w:ascii="Calibri" w:eastAsia="Calibri" w:hAnsi="Calibri" w:cs="Calibri"/>
+          <w:b/>
+          <w:bCs/>
+          <w:sz w:val="28"/>
+          <w:szCs w:val="28"/>
+        </w:rPr>
+        <w:t xml:space="preserve"> suivante)</w:t>
       </w:r>
     </w:p>
     <w:p>
@@ -2336,7 +2360,7 @@
           <w:sz w:val="28"/>
           <w:szCs w:val="28"/>
         </w:rPr>
-        <w:t xml:space="preserve">Analyse qualitative compagnie </w:t>
+        <w:t>Analyse de la concurrence</w:t>
       </w:r>
     </w:p>
     <w:p>
@@ -2363,7 +2387,7 @@
           <w:sz w:val="28"/>
           <w:szCs w:val="28"/>
         </w:rPr>
-        <w:t xml:space="preserve">Analyse qualitative client des compagnies </w:t>
+        <w:t xml:space="preserve">Analyse qualitative compagnie </w:t>
       </w:r>
     </w:p>
     <w:p>
@@ -2390,6 +2414,34 @@
           <w:sz w:val="28"/>
           <w:szCs w:val="28"/>
         </w:rPr>
+        <w:t xml:space="preserve">Analyse qualitative client des compagnies </w:t>
+      </w:r>
+    </w:p>
+    <w:p>
+      <w:pPr>
+        <w:widowControl w:val="0"/>
+        <w:pBdr>
+          <w:top w:val="nil"/>
+          <w:left w:val="nil"/>
+          <w:bottom w:val="nil"/>
+          <w:right w:val="nil"/>
+          <w:between w:val="nil"/>
+        </w:pBdr>
+        <w:spacing w:after="240"/>
+        <w:jc w:val="both"/>
+        <w:rPr>
+          <w:rFonts w:ascii="Calibri" w:eastAsia="Calibri" w:hAnsi="Calibri" w:cs="Calibri"/>
+          <w:sz w:val="28"/>
+          <w:szCs w:val="28"/>
+        </w:rPr>
+      </w:pPr>
+      <w:r>
+        <w:rPr>
+          <w:rFonts w:ascii="Calibri" w:eastAsia="Calibri" w:hAnsi="Calibri" w:cs="Calibri"/>
+          <w:sz w:val="28"/>
+          <w:szCs w:val="28"/>
+        </w:rPr>
+        <w:lastRenderedPageBreak/>
         <w:t xml:space="preserve">Analyse quantitative </w:t>
       </w:r>
     </w:p>
@@ -2426,7 +2478,6 @@
           <w:szCs w:val="28"/>
           <w:u w:val="single"/>
         </w:rPr>
-        <w:lastRenderedPageBreak/>
         <w:t>Marketing Mix</w:t>
       </w:r>
     </w:p>
@@ -4062,7 +4113,7 @@
         <w:spacing w:after="119"/>
         <w:rPr>
           <w:rFonts w:asciiTheme="majorHAnsi" w:hAnsiTheme="majorHAnsi" w:cstheme="majorHAnsi"/>
-          <w:bCs/>
+          <w:b/>
           <w:spacing w:val="0"/>
           <w:sz w:val="24"/>
           <w:szCs w:val="24"/>
@@ -4072,13 +4123,70 @@
       <w:r>
         <w:rPr>
           <w:rFonts w:asciiTheme="majorHAnsi" w:hAnsiTheme="majorHAnsi" w:cstheme="majorHAnsi"/>
-          <w:bCs/>
+          <w:b/>
           <w:spacing w:val="0"/>
           <w:sz w:val="24"/>
           <w:szCs w:val="24"/>
           <w:lang w:val="fr-CH"/>
         </w:rPr>
-        <w:lastRenderedPageBreak/>
+        <w:t>(</w:t>
+      </w:r>
+      <w:r>
+        <w:rPr>
+          <w:rFonts w:asciiTheme="majorHAnsi" w:hAnsiTheme="majorHAnsi" w:cstheme="majorHAnsi"/>
+          <w:b/>
+          <w:spacing w:val="0"/>
+          <w:sz w:val="24"/>
+          <w:szCs w:val="24"/>
+          <w:lang w:val="fr-CH"/>
+        </w:rPr>
+        <w:t>Déplacer</w:t>
+      </w:r>
+      <w:r>
+        <w:rPr>
+          <w:rFonts w:asciiTheme="majorHAnsi" w:hAnsiTheme="majorHAnsi" w:cstheme="majorHAnsi"/>
+          <w:b/>
+          <w:spacing w:val="0"/>
+          <w:sz w:val="24"/>
+          <w:szCs w:val="24"/>
+          <w:lang w:val="fr-CH"/>
+        </w:rPr>
+        <w:t xml:space="preserve"> cela dans risques</w:t>
+      </w:r>
+      <w:r>
+        <w:rPr>
+          <w:rFonts w:asciiTheme="majorHAnsi" w:hAnsiTheme="majorHAnsi" w:cstheme="majorHAnsi"/>
+          <w:b/>
+          <w:spacing w:val="0"/>
+          <w:sz w:val="24"/>
+          <w:szCs w:val="24"/>
+          <w:lang w:val="fr-CH"/>
+        </w:rPr>
+        <w:t>)</w:t>
+      </w:r>
+    </w:p>
+    <w:p>
+      <w:pPr>
+        <w:pStyle w:val="western"/>
+        <w:spacing w:after="119"/>
+        <w:rPr>
+          <w:rFonts w:asciiTheme="majorHAnsi" w:hAnsiTheme="majorHAnsi" w:cstheme="majorHAnsi"/>
+          <w:bCs/>
+          <w:spacing w:val="0"/>
+          <w:sz w:val="24"/>
+          <w:szCs w:val="24"/>
+          <w:lang w:val="fr-CH"/>
+        </w:rPr>
+      </w:pPr>
+      <w:r>
+        <w:rPr>
+          <w:rFonts w:asciiTheme="majorHAnsi" w:hAnsiTheme="majorHAnsi" w:cstheme="majorHAnsi"/>
+          <w:bCs/>
+          <w:spacing w:val="0"/>
+          <w:sz w:val="24"/>
+          <w:szCs w:val="24"/>
+          <w:lang w:val="fr-CH"/>
+        </w:rPr>
         <w:t xml:space="preserve">Les produits/services </w:t>
       </w:r>
       <w:r>
@@ -5428,7 +5536,19 @@
           <w:szCs w:val="24"/>
           <w:lang w:val="fr-CH"/>
         </w:rPr>
-        <w:t xml:space="preserve">mis en place. La demande des clients varie en fonctions des saisons. En effet, l’affluence des voyageurs augmentent drastiquement à l’approches des fêtes. </w:t>
+        <w:t xml:space="preserve">mis en place. La demande </w:t>
+      </w:r>
+      <w:r>
+        <w:rPr>
+          <w:rFonts w:asciiTheme="majorHAnsi" w:hAnsiTheme="majorHAnsi" w:cstheme="majorHAnsi"/>
+          <w:bCs/>
+          <w:spacing w:val="0"/>
+          <w:sz w:val="24"/>
+          <w:szCs w:val="24"/>
+          <w:lang w:val="fr-CH"/>
+        </w:rPr>
+        <w:lastRenderedPageBreak/>
+        <w:t xml:space="preserve">des clients varie en fonctions des saisons. En effet, l’affluence des voyageurs augmentent drastiquement à l’approches des fêtes. </w:t>
       </w:r>
     </w:p>
     <w:p>
@@ -5453,7 +5573,6 @@
           <w:szCs w:val="24"/>
           <w:lang w:val="fr-CH"/>
         </w:rPr>
-        <w:lastRenderedPageBreak/>
         <w:t xml:space="preserve">Le </w:t>
       </w:r>
       <w:r>
@@ -5725,6 +5844,53 @@
           <w:szCs w:val="24"/>
         </w:rPr>
         <w:t xml:space="preserve"> </w:t>
+      </w:r>
+    </w:p>
+    <w:p>
+      <w:pPr>
+        <w:widowControl w:val="0"/>
+        <w:pBdr>
+          <w:top w:val="nil"/>
+          <w:left w:val="nil"/>
+          <w:bottom w:val="nil"/>
+          <w:right w:val="nil"/>
+          <w:between w:val="nil"/>
+        </w:pBdr>
+        <w:spacing w:after="240"/>
+        <w:jc w:val="both"/>
+        <w:rPr>
+          <w:rFonts w:asciiTheme="majorHAnsi" w:eastAsia="Calibri" w:hAnsiTheme="majorHAnsi" w:cstheme="majorHAnsi"/>
+          <w:b/>
+          <w:sz w:val="24"/>
+          <w:szCs w:val="24"/>
+        </w:rPr>
+      </w:pPr>
+      <w:r>
+        <w:rPr>
+          <w:rFonts w:asciiTheme="majorHAnsi" w:eastAsia="Calibri" w:hAnsiTheme="majorHAnsi" w:cstheme="majorHAnsi"/>
+          <w:b/>
+          <w:sz w:val="24"/>
+          <w:szCs w:val="24"/>
+        </w:rPr>
+        <w:t>(Revoir</w:t>
+      </w:r>
+      <w:r>
+        <w:rPr>
+          <w:rFonts w:asciiTheme="majorHAnsi" w:eastAsia="Calibri" w:hAnsiTheme="majorHAnsi" w:cstheme="majorHAnsi"/>
+          <w:b/>
+          <w:sz w:val="24"/>
+          <w:szCs w:val="24"/>
+        </w:rPr>
+        <w:t xml:space="preserve"> cela avec </w:t>
+      </w:r>
+      <w:r>
+        <w:rPr>
+          <w:rFonts w:asciiTheme="majorHAnsi" w:eastAsia="Calibri" w:hAnsiTheme="majorHAnsi" w:cstheme="majorHAnsi"/>
+          <w:b/>
+          <w:sz w:val="24"/>
+          <w:szCs w:val="24"/>
+        </w:rPr>
+        <w:t>Victoire)</w:t>
       </w:r>
     </w:p>
     <w:p>
@@ -6157,7 +6323,7 @@
         <w:jc w:val="both"/>
         <w:rPr>
           <w:rFonts w:asciiTheme="majorHAnsi" w:eastAsia="Calibri" w:hAnsiTheme="majorHAnsi" w:cstheme="majorHAnsi"/>
-          <w:bCs/>
+          <w:b/>
           <w:sz w:val="24"/>
           <w:szCs w:val="24"/>
         </w:rPr>
@@ -6185,173 +6351,56 @@
         <w:spacing w:after="240"/>
         <w:jc w:val="both"/>
         <w:rPr>
-          <w:rFonts w:asciiTheme="majorHAnsi" w:hAnsiTheme="majorHAnsi" w:cstheme="majorHAnsi"/>
-          <w:bCs/>
-          <w:sz w:val="24"/>
-          <w:szCs w:val="24"/>
-        </w:rPr>
-      </w:pPr>
-      <w:r>
-        <w:rPr>
           <w:rFonts w:asciiTheme="majorHAnsi" w:eastAsia="Calibri" w:hAnsiTheme="majorHAnsi" w:cstheme="majorHAnsi"/>
-          <w:bCs/>
-          <w:sz w:val="24"/>
-          <w:szCs w:val="24"/>
-        </w:rPr>
-        <w:t>L’application ou site internet sera en ligne et donc disponible partout avec une connexion internet à partir de tout appareil avec un navigateur web. Les intermédiaires seront principalement pour le payement</w:t>
-      </w:r>
+          <w:b/>
+          <w:sz w:val="24"/>
+          <w:szCs w:val="24"/>
+        </w:rPr>
+      </w:pPr>
       <w:r>
         <w:rPr>
           <w:rFonts w:asciiTheme="majorHAnsi" w:eastAsia="Calibri" w:hAnsiTheme="majorHAnsi" w:cstheme="majorHAnsi"/>
-          <w:bCs/>
-          <w:sz w:val="24"/>
-          <w:szCs w:val="24"/>
-        </w:rPr>
-        <w:t>,</w:t>
+          <w:b/>
+          <w:sz w:val="24"/>
+          <w:szCs w:val="24"/>
+        </w:rPr>
+        <w:t>(</w:t>
       </w:r>
       <w:r>
         <w:rPr>
           <w:rFonts w:asciiTheme="majorHAnsi" w:eastAsia="Calibri" w:hAnsiTheme="majorHAnsi" w:cstheme="majorHAnsi"/>
-          <w:bCs/>
-          <w:sz w:val="24"/>
-          <w:szCs w:val="24"/>
-        </w:rPr>
-        <w:t xml:space="preserve"> les services de télécommunication et les banques. </w:t>
+          <w:b/>
+          <w:sz w:val="24"/>
+          <w:szCs w:val="24"/>
+        </w:rPr>
+        <w:t xml:space="preserve">Déplacer </w:t>
       </w:r>
       <w:r>
         <w:rPr>
           <w:rFonts w:asciiTheme="majorHAnsi" w:eastAsia="Calibri" w:hAnsiTheme="majorHAnsi" w:cstheme="majorHAnsi"/>
-          <w:bCs/>
-          <w:sz w:val="24"/>
-          <w:szCs w:val="24"/>
-        </w:rPr>
-        <w:t>Aucuns couts pour le moment visibles</w:t>
+          <w:b/>
+          <w:sz w:val="24"/>
+          <w:szCs w:val="24"/>
+        </w:rPr>
+        <w:t>hébergement</w:t>
       </w:r>
       <w:r>
         <w:rPr>
           <w:rFonts w:asciiTheme="majorHAnsi" w:eastAsia="Calibri" w:hAnsiTheme="majorHAnsi" w:cstheme="majorHAnsi"/>
-          <w:bCs/>
-          <w:sz w:val="24"/>
-          <w:szCs w:val="24"/>
-        </w:rPr>
-        <w:t xml:space="preserve"> au niveau des opérateurs de </w:t>
+          <w:b/>
+          <w:sz w:val="24"/>
+          <w:szCs w:val="24"/>
+        </w:rPr>
+        <w:t xml:space="preserve"> du site dans emploi</w:t>
       </w:r>
       <w:r>
         <w:rPr>
           <w:rFonts w:asciiTheme="majorHAnsi" w:eastAsia="Calibri" w:hAnsiTheme="majorHAnsi" w:cstheme="majorHAnsi"/>
-          <w:bCs/>
-          <w:sz w:val="24"/>
-          <w:szCs w:val="24"/>
-        </w:rPr>
-        <w:t>télécommunication</w:t>
-      </w:r>
-      <w:r>
-        <w:rPr>
-          <w:rFonts w:asciiTheme="majorHAnsi" w:eastAsia="Calibri" w:hAnsiTheme="majorHAnsi" w:cstheme="majorHAnsi"/>
-          <w:bCs/>
-          <w:sz w:val="24"/>
-          <w:szCs w:val="24"/>
-        </w:rPr>
-        <w:t xml:space="preserve"> pour utilisation de leur service de payement à distance. Au niveau des banques, ce cout rentre </w:t>
-      </w:r>
-      <w:r>
-        <w:rPr>
-          <w:rFonts w:asciiTheme="majorHAnsi" w:eastAsia="Calibri" w:hAnsiTheme="majorHAnsi" w:cstheme="majorHAnsi"/>
-          <w:bCs/>
-          <w:sz w:val="24"/>
-          <w:szCs w:val="24"/>
-        </w:rPr>
-        <w:t>plutôt</w:t>
-      </w:r>
-      <w:r>
-        <w:rPr>
-          <w:rFonts w:asciiTheme="majorHAnsi" w:eastAsia="Calibri" w:hAnsiTheme="majorHAnsi" w:cstheme="majorHAnsi"/>
-          <w:bCs/>
-          <w:sz w:val="24"/>
-          <w:szCs w:val="24"/>
-        </w:rPr>
-        <w:t xml:space="preserve"> dans les couts globaux attribué à la conception du site, technologie à utiliser pour le payement par carte bancaire. </w:t>
-      </w:r>
-      <w:r>
-        <w:rPr>
-          <w:rFonts w:asciiTheme="majorHAnsi" w:eastAsia="Calibri" w:hAnsiTheme="majorHAnsi" w:cstheme="majorHAnsi"/>
-          <w:bCs/>
-          <w:sz w:val="24"/>
-          <w:szCs w:val="24"/>
-        </w:rPr>
-        <w:t>Le cout plus important est l’</w:t>
-      </w:r>
-      <w:r>
-        <w:rPr>
-          <w:rFonts w:asciiTheme="majorHAnsi" w:eastAsia="Calibri" w:hAnsiTheme="majorHAnsi" w:cstheme="majorHAnsi"/>
-          <w:bCs/>
-          <w:sz w:val="24"/>
-          <w:szCs w:val="24"/>
-        </w:rPr>
-        <w:t>hébergement</w:t>
-      </w:r>
-      <w:r>
-        <w:rPr>
-          <w:rFonts w:asciiTheme="majorHAnsi" w:eastAsia="Calibri" w:hAnsiTheme="majorHAnsi" w:cstheme="majorHAnsi"/>
-          <w:bCs/>
-          <w:sz w:val="24"/>
-          <w:szCs w:val="24"/>
-        </w:rPr>
-        <w:t xml:space="preserve"> du site internet qui coute entre </w:t>
-      </w:r>
-      <w:r>
-        <w:rPr>
-          <w:rFonts w:asciiTheme="majorHAnsi" w:hAnsiTheme="majorHAnsi" w:cstheme="majorHAnsi"/>
-          <w:bCs/>
-          <w:sz w:val="24"/>
-          <w:szCs w:val="24"/>
-        </w:rPr>
-        <w:t xml:space="preserve">2,50€ par mois à 666€. Avec un </w:t>
-      </w:r>
-      <w:r>
-        <w:rPr>
-          <w:rFonts w:asciiTheme="majorHAnsi" w:hAnsiTheme="majorHAnsi" w:cstheme="majorHAnsi"/>
-          <w:bCs/>
-          <w:sz w:val="24"/>
-          <w:szCs w:val="24"/>
-        </w:rPr>
-        <w:t>hébergement</w:t>
-      </w:r>
-      <w:r>
-        <w:rPr>
-          <w:rFonts w:asciiTheme="majorHAnsi" w:hAnsiTheme="majorHAnsi" w:cstheme="majorHAnsi"/>
-          <w:bCs/>
-          <w:sz w:val="24"/>
-          <w:szCs w:val="24"/>
-        </w:rPr>
-        <w:t xml:space="preserve"> VPS haute gamme </w:t>
-      </w:r>
-      <w:r>
-        <w:rPr>
-          <w:rFonts w:asciiTheme="majorHAnsi" w:hAnsiTheme="majorHAnsi" w:cstheme="majorHAnsi"/>
-          <w:bCs/>
-          <w:sz w:val="24"/>
-          <w:szCs w:val="24"/>
-        </w:rPr>
-        <w:t xml:space="preserve">nous pouvons négocier un tarif à </w:t>
-      </w:r>
-      <w:r>
-        <w:rPr>
-          <w:rFonts w:asciiTheme="majorHAnsi" w:hAnsiTheme="majorHAnsi" w:cstheme="majorHAnsi"/>
-          <w:bCs/>
-          <w:sz w:val="24"/>
-          <w:szCs w:val="24"/>
-        </w:rPr>
-        <w:t>10</w:t>
-      </w:r>
-      <w:r>
-        <w:rPr>
-          <w:rFonts w:asciiTheme="majorHAnsi" w:hAnsiTheme="majorHAnsi" w:cstheme="majorHAnsi"/>
-          <w:bCs/>
-          <w:sz w:val="24"/>
-          <w:szCs w:val="24"/>
-        </w:rPr>
-        <w:t>€/mois.</w:t>
+          <w:b/>
+          <w:sz w:val="24"/>
+          <w:szCs w:val="24"/>
+        </w:rPr>
+        <w:t>)</w:t>
       </w:r>
     </w:p>
     <w:p>
@@ -6367,12 +6416,21 @@
         <w:spacing w:after="240"/>
         <w:jc w:val="both"/>
         <w:rPr>
-          <w:rFonts w:asciiTheme="majorHAnsi" w:hAnsiTheme="majorHAnsi" w:cstheme="majorHAnsi"/>
-          <w:bCs/>
-          <w:sz w:val="24"/>
-          <w:szCs w:val="24"/>
-        </w:rPr>
-      </w:pPr>
+          <w:rFonts w:asciiTheme="majorHAnsi" w:eastAsia="Calibri" w:hAnsiTheme="majorHAnsi" w:cstheme="majorHAnsi"/>
+          <w:b/>
+          <w:sz w:val="24"/>
+          <w:szCs w:val="24"/>
+        </w:rPr>
+      </w:pPr>
+      <w:r>
+        <w:rPr>
+          <w:rFonts w:asciiTheme="majorHAnsi" w:eastAsia="Calibri" w:hAnsiTheme="majorHAnsi" w:cstheme="majorHAnsi"/>
+          <w:b/>
+          <w:sz w:val="24"/>
+          <w:szCs w:val="24"/>
+        </w:rPr>
+        <w:t>Ajouter les distribution direct, indirect : voyageurs et démarcheurs.</w:t>
+      </w:r>
     </w:p>
     <w:p>
       <w:pPr>
@@ -6387,20 +6445,173 @@
         <w:spacing w:after="240"/>
         <w:jc w:val="both"/>
         <w:rPr>
+          <w:rFonts w:asciiTheme="majorHAnsi" w:hAnsiTheme="majorHAnsi" w:cstheme="majorHAnsi"/>
+          <w:bCs/>
+          <w:sz w:val="24"/>
+          <w:szCs w:val="24"/>
+        </w:rPr>
+      </w:pPr>
+      <w:r>
+        <w:rPr>
           <w:rFonts w:asciiTheme="majorHAnsi" w:eastAsia="Calibri" w:hAnsiTheme="majorHAnsi" w:cstheme="majorHAnsi"/>
           <w:bCs/>
           <w:sz w:val="24"/>
           <w:szCs w:val="24"/>
         </w:rPr>
-      </w:pPr>
-      <w:r>
-        <w:rPr>
-          <w:rFonts w:asciiTheme="majorHAnsi" w:hAnsiTheme="majorHAnsi" w:cstheme="majorHAnsi"/>
-          <w:bCs/>
-          <w:sz w:val="24"/>
-          <w:szCs w:val="24"/>
-        </w:rPr>
-        <w:t>Solution Ecologie : envoie par Bluetooth tickets</w:t>
+        <w:t>L’application ou site internet sera en ligne et donc disponible partout avec une connexion internet à partir de tout appareil avec un navigateur web. Les intermédiaires seront principalement pour le payement</w:t>
+      </w:r>
+      <w:r>
+        <w:rPr>
+          <w:rFonts w:asciiTheme="majorHAnsi" w:eastAsia="Calibri" w:hAnsiTheme="majorHAnsi" w:cstheme="majorHAnsi"/>
+          <w:bCs/>
+          <w:sz w:val="24"/>
+          <w:szCs w:val="24"/>
+        </w:rPr>
+        <w:t>,</w:t>
+      </w:r>
+      <w:r>
+        <w:rPr>
+          <w:rFonts w:asciiTheme="majorHAnsi" w:eastAsia="Calibri" w:hAnsiTheme="majorHAnsi" w:cstheme="majorHAnsi"/>
+          <w:bCs/>
+          <w:sz w:val="24"/>
+          <w:szCs w:val="24"/>
+        </w:rPr>
+        <w:t xml:space="preserve"> les services de télécommunication et les banques. </w:t>
+      </w:r>
+      <w:r>
+        <w:rPr>
+          <w:rFonts w:asciiTheme="majorHAnsi" w:eastAsia="Calibri" w:hAnsiTheme="majorHAnsi" w:cstheme="majorHAnsi"/>
+          <w:bCs/>
+          <w:sz w:val="24"/>
+          <w:szCs w:val="24"/>
+        </w:rPr>
+        <w:t>Aucuns couts pour le moment visibles</w:t>
+      </w:r>
+      <w:r>
+        <w:rPr>
+          <w:rFonts w:asciiTheme="majorHAnsi" w:eastAsia="Calibri" w:hAnsiTheme="majorHAnsi" w:cstheme="majorHAnsi"/>
+          <w:bCs/>
+          <w:sz w:val="24"/>
+          <w:szCs w:val="24"/>
+        </w:rPr>
+        <w:t xml:space="preserve"> au niveau des opérateurs de </w:t>
+      </w:r>
+      <w:r>
+        <w:rPr>
+          <w:rFonts w:asciiTheme="majorHAnsi" w:eastAsia="Calibri" w:hAnsiTheme="majorHAnsi" w:cstheme="majorHAnsi"/>
+          <w:bCs/>
+          <w:sz w:val="24"/>
+          <w:szCs w:val="24"/>
+        </w:rPr>
+        <w:t>télécommunication</w:t>
+      </w:r>
+      <w:r>
+        <w:rPr>
+          <w:rFonts w:asciiTheme="majorHAnsi" w:eastAsia="Calibri" w:hAnsiTheme="majorHAnsi" w:cstheme="majorHAnsi"/>
+          <w:bCs/>
+          <w:sz w:val="24"/>
+          <w:szCs w:val="24"/>
+        </w:rPr>
+        <w:t xml:space="preserve"> pour utilisation de leur service de payement à distance. Au niveau des banques, ce cout rentre </w:t>
+      </w:r>
+      <w:r>
+        <w:rPr>
+          <w:rFonts w:asciiTheme="majorHAnsi" w:eastAsia="Calibri" w:hAnsiTheme="majorHAnsi" w:cstheme="majorHAnsi"/>
+          <w:bCs/>
+          <w:sz w:val="24"/>
+          <w:szCs w:val="24"/>
+        </w:rPr>
+        <w:t>plutôt</w:t>
+      </w:r>
+      <w:r>
+        <w:rPr>
+          <w:rFonts w:asciiTheme="majorHAnsi" w:eastAsia="Calibri" w:hAnsiTheme="majorHAnsi" w:cstheme="majorHAnsi"/>
+          <w:bCs/>
+          <w:sz w:val="24"/>
+          <w:szCs w:val="24"/>
+        </w:rPr>
+        <w:t xml:space="preserve"> dans les couts globaux attribué à la conception du site, technologie à utiliser pour le payement par carte bancaire. </w:t>
+      </w:r>
+      <w:r>
+        <w:rPr>
+          <w:rFonts w:asciiTheme="majorHAnsi" w:eastAsia="Calibri" w:hAnsiTheme="majorHAnsi" w:cstheme="majorHAnsi"/>
+          <w:bCs/>
+          <w:sz w:val="24"/>
+          <w:szCs w:val="24"/>
+        </w:rPr>
+        <w:t>Le cout plus important est l’</w:t>
+      </w:r>
+      <w:r>
+        <w:rPr>
+          <w:rFonts w:asciiTheme="majorHAnsi" w:eastAsia="Calibri" w:hAnsiTheme="majorHAnsi" w:cstheme="majorHAnsi"/>
+          <w:bCs/>
+          <w:sz w:val="24"/>
+          <w:szCs w:val="24"/>
+        </w:rPr>
+        <w:t>hébergement</w:t>
+      </w:r>
+      <w:r>
+        <w:rPr>
+          <w:rFonts w:asciiTheme="majorHAnsi" w:eastAsia="Calibri" w:hAnsiTheme="majorHAnsi" w:cstheme="majorHAnsi"/>
+          <w:bCs/>
+          <w:sz w:val="24"/>
+          <w:szCs w:val="24"/>
+        </w:rPr>
+        <w:t xml:space="preserve"> du site internet qui coute entre </w:t>
+      </w:r>
+      <w:r>
+        <w:rPr>
+          <w:rFonts w:asciiTheme="majorHAnsi" w:hAnsiTheme="majorHAnsi" w:cstheme="majorHAnsi"/>
+          <w:bCs/>
+          <w:sz w:val="24"/>
+          <w:szCs w:val="24"/>
+        </w:rPr>
+        <w:t xml:space="preserve">2,50€ par mois à 666€. Avec un </w:t>
+      </w:r>
+      <w:r>
+        <w:rPr>
+          <w:rFonts w:asciiTheme="majorHAnsi" w:hAnsiTheme="majorHAnsi" w:cstheme="majorHAnsi"/>
+          <w:bCs/>
+          <w:sz w:val="24"/>
+          <w:szCs w:val="24"/>
+        </w:rPr>
+        <w:t>hébergement</w:t>
+      </w:r>
+      <w:r>
+        <w:rPr>
+          <w:rFonts w:asciiTheme="majorHAnsi" w:hAnsiTheme="majorHAnsi" w:cstheme="majorHAnsi"/>
+          <w:bCs/>
+          <w:sz w:val="24"/>
+          <w:szCs w:val="24"/>
+        </w:rPr>
+        <w:t xml:space="preserve"> VPS haute gamme </w:t>
+      </w:r>
+      <w:r>
+        <w:rPr>
+          <w:rFonts w:asciiTheme="majorHAnsi" w:hAnsiTheme="majorHAnsi" w:cstheme="majorHAnsi"/>
+          <w:bCs/>
+          <w:sz w:val="24"/>
+          <w:szCs w:val="24"/>
+        </w:rPr>
+        <w:t xml:space="preserve">nous pouvons négocier un tarif à </w:t>
+      </w:r>
+      <w:r>
+        <w:rPr>
+          <w:rFonts w:asciiTheme="majorHAnsi" w:hAnsiTheme="majorHAnsi" w:cstheme="majorHAnsi"/>
+          <w:bCs/>
+          <w:sz w:val="24"/>
+          <w:szCs w:val="24"/>
+        </w:rPr>
+        <w:t>10</w:t>
+      </w:r>
+      <w:r>
+        <w:rPr>
+          <w:rFonts w:asciiTheme="majorHAnsi" w:hAnsiTheme="majorHAnsi" w:cstheme="majorHAnsi"/>
+          <w:bCs/>
+          <w:sz w:val="24"/>
+          <w:szCs w:val="24"/>
+        </w:rPr>
+        <w:t>€/mois.</w:t>
       </w:r>
     </w:p>
     <w:p>
@@ -6416,6 +6627,26 @@
         <w:spacing w:after="240"/>
         <w:jc w:val="both"/>
         <w:rPr>
+          <w:rFonts w:asciiTheme="majorHAnsi" w:hAnsiTheme="majorHAnsi" w:cstheme="majorHAnsi"/>
+          <w:bCs/>
+          <w:sz w:val="24"/>
+          <w:szCs w:val="24"/>
+        </w:rPr>
+      </w:pPr>
+    </w:p>
+    <w:p>
+      <w:pPr>
+        <w:widowControl w:val="0"/>
+        <w:pBdr>
+          <w:top w:val="nil"/>
+          <w:left w:val="nil"/>
+          <w:bottom w:val="nil"/>
+          <w:right w:val="nil"/>
+          <w:between w:val="nil"/>
+        </w:pBdr>
+        <w:spacing w:after="240"/>
+        <w:jc w:val="both"/>
+        <w:rPr>
           <w:rFonts w:asciiTheme="majorHAnsi" w:eastAsia="Calibri" w:hAnsiTheme="majorHAnsi" w:cstheme="majorHAnsi"/>
           <w:b/>
           <w:sz w:val="24"/>
@@ -6445,32 +6676,38 @@
         <w:spacing w:after="240"/>
         <w:jc w:val="both"/>
         <w:rPr>
-          <w:rStyle w:val="blogtitre2"/>
-          <w:rFonts w:asciiTheme="majorHAnsi" w:hAnsiTheme="majorHAnsi" w:cstheme="majorHAnsi"/>
-          <w:bCs/>
-          <w:sz w:val="24"/>
-          <w:szCs w:val="24"/>
-        </w:rPr>
-      </w:pPr>
-      <w:r>
-        <w:rPr>
-          <w:rStyle w:val="blogtitre2"/>
-          <w:rFonts w:asciiTheme="majorHAnsi" w:hAnsiTheme="majorHAnsi" w:cstheme="majorHAnsi"/>
-          <w:bCs/>
-          <w:sz w:val="24"/>
-          <w:szCs w:val="24"/>
-        </w:rPr>
-        <w:t xml:space="preserve">Nous mettons en avant notre plateforme de </w:t>
-      </w:r>
-      <w:r>
-        <w:rPr>
-          <w:rStyle w:val="blogtitre2"/>
-          <w:rFonts w:asciiTheme="majorHAnsi" w:hAnsiTheme="majorHAnsi" w:cstheme="majorHAnsi"/>
-          <w:bCs/>
-          <w:sz w:val="24"/>
-          <w:szCs w:val="24"/>
-        </w:rPr>
-        <w:t>différentes manières.</w:t>
+          <w:rFonts w:asciiTheme="majorHAnsi" w:eastAsia="Calibri" w:hAnsiTheme="majorHAnsi" w:cstheme="majorHAnsi"/>
+          <w:b/>
+          <w:sz w:val="24"/>
+          <w:szCs w:val="24"/>
+        </w:rPr>
+      </w:pPr>
+      <w:r>
+        <w:rPr>
+          <w:rFonts w:asciiTheme="majorHAnsi" w:eastAsia="Calibri" w:hAnsiTheme="majorHAnsi" w:cstheme="majorHAnsi"/>
+          <w:b/>
+          <w:sz w:val="24"/>
+          <w:szCs w:val="24"/>
+        </w:rPr>
+        <w:t>(Rajouter les prix</w:t>
+      </w:r>
+      <w:r>
+        <w:rPr>
+          <w:rFonts w:asciiTheme="majorHAnsi" w:eastAsia="Calibri" w:hAnsiTheme="majorHAnsi" w:cstheme="majorHAnsi"/>
+          <w:b/>
+          <w:sz w:val="24"/>
+          <w:szCs w:val="24"/>
+        </w:rPr>
+        <w:t>, impact et temps de</w:t>
+      </w:r>
+      <w:r>
+        <w:rPr>
+          <w:rFonts w:asciiTheme="majorHAnsi" w:eastAsia="Calibri" w:hAnsiTheme="majorHAnsi" w:cstheme="majorHAnsi"/>
+          <w:b/>
+          <w:sz w:val="24"/>
+          <w:szCs w:val="24"/>
+        </w:rPr>
+        <w:t xml:space="preserve"> chaque options)</w:t>
       </w:r>
     </w:p>
     <w:p>
@@ -6501,7 +6738,48 @@
           <w:sz w:val="24"/>
           <w:szCs w:val="24"/>
         </w:rPr>
-        <w:t>Demarcheurs</w:t>
+        <w:t xml:space="preserve">Nous mettons en avant notre plateforme de </w:t>
+      </w:r>
+      <w:r>
+        <w:rPr>
+          <w:rStyle w:val="blogtitre2"/>
+          <w:rFonts w:asciiTheme="majorHAnsi" w:hAnsiTheme="majorHAnsi" w:cstheme="majorHAnsi"/>
+          <w:bCs/>
+          <w:sz w:val="24"/>
+          <w:szCs w:val="24"/>
+        </w:rPr>
+        <w:t>différentes manières.</w:t>
+      </w:r>
+    </w:p>
+    <w:p>
+      <w:pPr>
+        <w:widowControl w:val="0"/>
+        <w:pBdr>
+          <w:top w:val="nil"/>
+          <w:left w:val="nil"/>
+          <w:bottom w:val="nil"/>
+          <w:right w:val="nil"/>
+          <w:between w:val="nil"/>
+        </w:pBdr>
+        <w:spacing w:after="240"/>
+        <w:jc w:val="both"/>
+        <w:rPr>
+          <w:rStyle w:val="blogtitre2"/>
+          <w:rFonts w:asciiTheme="majorHAnsi" w:hAnsiTheme="majorHAnsi" w:cstheme="majorHAnsi"/>
+          <w:bCs/>
+          <w:sz w:val="24"/>
+          <w:szCs w:val="24"/>
+        </w:rPr>
+      </w:pPr>
+      <w:r>
+        <w:rPr>
+          <w:rStyle w:val="blogtitre2"/>
+          <w:rFonts w:asciiTheme="majorHAnsi" w:hAnsiTheme="majorHAnsi" w:cstheme="majorHAnsi"/>
+          <w:bCs/>
+          <w:sz w:val="24"/>
+          <w:szCs w:val="24"/>
+        </w:rPr>
+        <w:t>Démarcheurs : bouche à oreille</w:t>
       </w:r>
     </w:p>
     <w:p>
@@ -6532,6 +6810,7 @@
           <w:sz w:val="24"/>
           <w:szCs w:val="24"/>
         </w:rPr>
+        <w:lastRenderedPageBreak/>
         <w:t>les supports de communication offline</w:t>
       </w:r>
     </w:p>
@@ -6629,7 +6908,6 @@
           <w:sz w:val="24"/>
           <w:szCs w:val="24"/>
         </w:rPr>
-        <w:lastRenderedPageBreak/>
         <w:t>les supports de communication online</w:t>
       </w:r>
     </w:p>
@@ -7432,6 +7710,7 @@
           <w:szCs w:val="28"/>
           <w:u w:val="single"/>
         </w:rPr>
+        <w:lastRenderedPageBreak/>
         <w:t xml:space="preserve">Trésorerie </w:t>
       </w:r>
     </w:p>
@@ -7580,16 +7859,7 @@
           <w:sz w:val="28"/>
           <w:szCs w:val="28"/>
         </w:rPr>
-        <w:t xml:space="preserve">(peut-être ne va pas figurer dans le business plan mais réfléchir </w:t>
-      </w:r>
-      <w:r>
-        <w:rPr>
-          <w:rFonts w:ascii="Calibri" w:eastAsia="Calibri" w:hAnsi="Calibri" w:cs="Calibri"/>
-          <w:sz w:val="28"/>
-          <w:szCs w:val="28"/>
-        </w:rPr>
-        <w:lastRenderedPageBreak/>
-        <w:t xml:space="preserve">à </w:t>
+        <w:t xml:space="preserve">(peut-être ne va pas figurer dans le business plan mais réfléchir à </w:t>
       </w:r>
       <w:r>
         <w:rPr>
@@ -7634,6 +7904,42 @@
           <w:u w:val="single"/>
         </w:rPr>
         <w:t xml:space="preserve">Analyse des risques et des bénéfices du projet </w:t>
+      </w:r>
+    </w:p>
+    <w:p>
+      <w:pPr>
+        <w:widowControl w:val="0"/>
+        <w:numPr>
+          <w:ilvl w:val="0"/>
+          <w:numId w:val="2"/>
+        </w:numPr>
+        <w:pBdr>
+          <w:top w:val="nil"/>
+          <w:left w:val="nil"/>
+          <w:bottom w:val="nil"/>
+          <w:right w:val="nil"/>
+          <w:between w:val="nil"/>
+        </w:pBdr>
+        <w:spacing w:after="240"/>
+        <w:jc w:val="both"/>
+        <w:rPr>
+          <w:rFonts w:ascii="Calibri" w:eastAsia="Calibri" w:hAnsi="Calibri" w:cs="Calibri"/>
+          <w:b/>
+          <w:i/>
+          <w:sz w:val="28"/>
+          <w:szCs w:val="28"/>
+        </w:rPr>
+      </w:pPr>
+      <w:r>
+        <w:rPr>
+          <w:rFonts w:ascii="Calibri" w:eastAsia="Calibri" w:hAnsi="Calibri" w:cs="Calibri"/>
+          <w:b/>
+          <w:i/>
+          <w:sz w:val="28"/>
+          <w:szCs w:val="28"/>
+          <w:u w:val="single"/>
+        </w:rPr>
+        <w:t>Perspectives futures</w:t>
       </w:r>
     </w:p>
     <w:p>
@@ -8531,7 +8837,7 @@
     <w:lsdException w:name="Table Web 2" w:semiHidden="1" w:unhideWhenUsed="1"/>
     <w:lsdException w:name="Table Web 3" w:semiHidden="1" w:unhideWhenUsed="1"/>
     <w:lsdException w:name="Balloon Text" w:semiHidden="1" w:unhideWhenUsed="1"/>
-    <w:lsdException w:name="Table Grid" w:semiHidden="1" w:uiPriority="39" w:unhideWhenUsed="1"/>
+    <w:lsdException w:name="Table Grid" w:uiPriority="39"/>
     <w:lsdException w:name="Table Theme" w:semiHidden="1" w:unhideWhenUsed="1"/>
     <w:lsdException w:name="Placeholder Text" w:semiHidden="1"/>
     <w:lsdException w:name="No Spacing" w:uiPriority="1" w:qFormat="1"/>

</xml_diff>